<commit_message>
Made further progresses on the Relatório
</commit_message>
<xml_diff>
--- a/Relatorio.docx
+++ b/Relatorio.docx
@@ -787,17 +787,7 @@
           <w:sz w:val="28"/>
           <w:szCs w:val="28"/>
         </w:rPr>
-        <w:t xml:space="preserve"> is a mobile application for challenging other people to do workout with you in a fun and interactive way. You get rewards by completing challenges </w:t>
-      </w:r>
-      <w:r>
-        <w:rPr>
-          <w:rFonts w:ascii="Ubuntu" w:hAnsi="Ubuntu"/>
-          <w:b w:val="false"/>
-          <w:bCs w:val="false"/>
-          <w:sz w:val="28"/>
-          <w:szCs w:val="28"/>
-        </w:rPr>
-        <w:t>and get feedback on how well you did, to help you improve for next time!</w:t>
+        <w:t xml:space="preserve"> is a mobile application for challenging other people to do workout with you in a fun and interactive way. You get rewards by completing challenges and get feedback on how well you did, to help you improve for next time!</w:t>
       </w:r>
     </w:p>
     <w:p>
@@ -949,6 +939,7 @@
         <w:rPr>
           <w:rFonts w:ascii="Ubuntu" w:hAnsi="Ubuntu"/>
           <w:b w:val="false"/>
+          <w:b w:val="false"/>
           <w:sz w:val="28"/>
         </w:rPr>
       </w:pPr>
@@ -1056,6 +1047,7 @@
         <w:rPr>
           <w:rFonts w:ascii="Ubuntu" w:hAnsi="Ubuntu"/>
           <w:b w:val="false"/>
+          <w:b w:val="false"/>
           <w:sz w:val="28"/>
         </w:rPr>
       </w:pPr>
@@ -1075,11 +1067,7 @@
       <w:pPr>
         <w:pStyle w:val="Normal"/>
         <w:jc w:val="both"/>
-        <w:rPr>
-          <w:rFonts w:ascii="Ubuntu" w:hAnsi="Ubuntu"/>
-          <w:b w:val="false"/>
-          <w:sz w:val="28"/>
-        </w:rPr>
+        <w:rPr/>
       </w:pPr>
       <w:r>
         <w:rPr>
@@ -1201,7 +1189,7 @@
           <w:szCs w:val="28"/>
           <w:u w:val="none"/>
         </w:rPr>
-        <w:t xml:space="preserve">, and information about if the challenge </w:t>
+        <w:t xml:space="preserve"> and information about if the challenge </w:t>
       </w:r>
       <w:r>
         <w:rPr>
@@ -1212,18 +1200,19 @@
           <w:szCs w:val="28"/>
           <w:u w:val="single"/>
         </w:rPr>
-        <w:t>is public or not</w:t>
-      </w:r>
-      <w:r>
-        <w:rPr>
-          <w:rFonts w:ascii="Ubuntu" w:hAnsi="Ubuntu"/>
-          <w:b w:val="false"/>
-          <w:bCs w:val="false"/>
-          <w:sz w:val="28"/>
-          <w:szCs w:val="28"/>
-          <w:u w:val="none"/>
-        </w:rPr>
-        <w:t xml:space="preserve"> and wether it is </w:t>
+        <w:t xml:space="preserve">is public </w:t>
+      </w:r>
+      <w:r>
+        <w:rPr>
+          <w:rFonts w:ascii="Ubuntu" w:hAnsi="Ubuntu"/>
+          <w:b w:val="false"/>
+          <w:bCs w:val="false"/>
+          <w:sz w:val="28"/>
+          <w:szCs w:val="28"/>
+          <w:u w:val="none"/>
+          <w:vertAlign w:val="superscript"/>
+        </w:rPr>
+        <w:t>(1)</w:t>
       </w:r>
       <w:r>
         <w:rPr>
@@ -1234,25 +1223,92 @@
           <w:szCs w:val="28"/>
           <w:u w:val="single"/>
         </w:rPr>
-        <w:t>active or not</w:t>
-      </w:r>
-      <w:r>
-        <w:rPr>
-          <w:rFonts w:ascii="Ubuntu" w:hAnsi="Ubuntu"/>
-          <w:b w:val="false"/>
-          <w:bCs w:val="false"/>
-          <w:sz w:val="28"/>
-          <w:szCs w:val="28"/>
-          <w:u w:val="none"/>
-        </w:rPr>
-        <w:t xml:space="preserve"> (auser can cancel the challenge at any time). In each challenge there can be 2 or more participants.</w:t>
-      </w:r>
-    </w:p>
-    <w:p>
-      <w:pPr>
-        <w:pStyle w:val="Normal"/>
-        <w:jc w:val="both"/>
-        <w:rPr>
+        <w:t xml:space="preserve"> or not</w:t>
+      </w:r>
+      <w:r>
+        <w:rPr>
+          <w:rFonts w:ascii="Ubuntu" w:hAnsi="Ubuntu"/>
+          <w:b w:val="false"/>
+          <w:bCs w:val="false"/>
+          <w:sz w:val="28"/>
+          <w:szCs w:val="28"/>
+          <w:u w:val="none"/>
+        </w:rPr>
+        <w:t>.</w:t>
+      </w:r>
+      <w:r>
+        <w:rPr>
+          <w:rFonts w:ascii="Ubuntu" w:hAnsi="Ubuntu"/>
+          <w:b w:val="false"/>
+          <w:bCs w:val="false"/>
+          <w:sz w:val="28"/>
+          <w:szCs w:val="28"/>
+          <w:u w:val="none"/>
+        </w:rPr>
+        <w:t xml:space="preserve"> In each challenge there can be 2 or more participants. </w:t>
+      </w:r>
+      <w:r>
+        <w:rPr>
+          <w:rFonts w:ascii="Ubuntu" w:hAnsi="Ubuntu"/>
+          <w:b w:val="false"/>
+          <w:bCs w:val="false"/>
+          <w:sz w:val="28"/>
+          <w:szCs w:val="28"/>
+          <w:u w:val="none"/>
+        </w:rPr>
+        <w:t xml:space="preserve">When the Challenge is created, there are also specified in which </w:t>
+      </w:r>
+      <w:r>
+        <w:rPr>
+          <w:rFonts w:ascii="Ubuntu" w:hAnsi="Ubuntu"/>
+          <w:b/>
+          <w:bCs/>
+          <w:sz w:val="28"/>
+          <w:szCs w:val="28"/>
+          <w:u w:val="none"/>
+        </w:rPr>
+        <w:t xml:space="preserve">Week days </w:t>
+      </w:r>
+      <w:r>
+        <w:rPr>
+          <w:rFonts w:ascii="Ubuntu" w:hAnsi="Ubuntu"/>
+          <w:b w:val="false"/>
+          <w:bCs w:val="false"/>
+          <w:sz w:val="28"/>
+          <w:szCs w:val="28"/>
+          <w:u w:val="none"/>
+        </w:rPr>
+        <w:t xml:space="preserve">the </w:t>
+      </w:r>
+      <w:r>
+        <w:rPr>
+          <w:rFonts w:ascii="Ubuntu" w:hAnsi="Ubuntu"/>
+          <w:b/>
+          <w:bCs/>
+          <w:sz w:val="28"/>
+          <w:szCs w:val="28"/>
+          <w:u w:val="none"/>
+        </w:rPr>
+        <w:t>Exercise Plan</w:t>
+      </w:r>
+      <w:r>
+        <w:rPr>
+          <w:rFonts w:ascii="Ubuntu" w:hAnsi="Ubuntu"/>
+          <w:b w:val="false"/>
+          <w:bCs w:val="false"/>
+          <w:sz w:val="28"/>
+          <w:szCs w:val="28"/>
+          <w:u w:val="none"/>
+        </w:rPr>
+        <w:t xml:space="preserve"> associated to the Challenge should be executed (e.g. , the Challenge consist in completing an exercise plan every Monday, Wednesday and Friday from 15-03-2018 to 20-04-2018).</w:t>
+      </w:r>
+    </w:p>
+    <w:p>
+      <w:pPr>
+        <w:pStyle w:val="Normal"/>
+        <w:jc w:val="both"/>
+        <w:rPr>
+          <w:b w:val="false"/>
           <w:b w:val="false"/>
           <w:bCs w:val="false"/>
           <w:sz w:val="25"/>
@@ -1262,43 +1318,1182 @@
       </w:pPr>
       <w:r>
         <w:rPr>
-          <w:rFonts w:ascii="Ubuntu" w:hAnsi="Ubuntu"/>
-          <w:b w:val="false"/>
-          <w:sz w:val="28"/>
-        </w:rPr>
-      </w:r>
-    </w:p>
-    <w:p>
-      <w:pPr>
-        <w:pStyle w:val="Normal"/>
-        <w:jc w:val="both"/>
-        <w:rPr>
-          <w:rFonts w:ascii="Ubuntu" w:hAnsi="Ubuntu"/>
-          <w:b w:val="false"/>
-          <w:sz w:val="28"/>
-        </w:rPr>
-      </w:pPr>
-      <w:r>
-        <w:rPr>
-          <w:rFonts w:ascii="Ubuntu" w:hAnsi="Ubuntu"/>
-          <w:b w:val="false"/>
-          <w:bCs w:val="false"/>
-          <w:sz w:val="28"/>
-          <w:szCs w:val="28"/>
-          <w:u w:val="none"/>
-        </w:rPr>
-        <w:t xml:space="preserve">// </w:t>
-      </w:r>
-      <w:r>
-        <w:rPr>
-          <w:rFonts w:ascii="Ubuntu" w:hAnsi="Ubuntu"/>
-          <w:b w:val="false"/>
-          <w:bCs w:val="false"/>
-          <w:sz w:val="28"/>
-          <w:szCs w:val="28"/>
-          <w:u w:val="none"/>
-        </w:rPr>
-        <w:t>TODO : continue</w:t>
+          <w:b w:val="false"/>
+          <w:bCs w:val="false"/>
+          <w:sz w:val="25"/>
+          <w:szCs w:val="28"/>
+          <w:u w:val="none"/>
+        </w:rPr>
+      </w:r>
+    </w:p>
+    <w:p>
+      <w:pPr>
+        <w:pStyle w:val="Normal"/>
+        <w:jc w:val="both"/>
+        <w:rPr/>
+      </w:pPr>
+      <w:r>
+        <w:rPr>
+          <w:rFonts w:ascii="Ubuntu" w:hAnsi="Ubuntu"/>
+          <w:b w:val="false"/>
+          <w:bCs w:val="false"/>
+          <w:sz w:val="28"/>
+          <w:szCs w:val="28"/>
+          <w:u w:val="none"/>
+        </w:rPr>
+        <w:tab/>
+      </w:r>
+      <w:r>
+        <w:rPr>
+          <w:rFonts w:ascii="Ubuntu" w:hAnsi="Ubuntu"/>
+          <w:b w:val="false"/>
+          <w:bCs w:val="false"/>
+          <w:sz w:val="28"/>
+          <w:szCs w:val="28"/>
+          <w:u w:val="none"/>
+        </w:rPr>
+        <w:t xml:space="preserve">Associated to each challenge the user is participating in, there are stored its </w:t>
+      </w:r>
+      <w:r>
+        <w:rPr>
+          <w:rFonts w:ascii="Ubuntu" w:hAnsi="Ubuntu"/>
+          <w:b/>
+          <w:bCs/>
+          <w:sz w:val="28"/>
+          <w:szCs w:val="28"/>
+          <w:u w:val="none"/>
+        </w:rPr>
+        <w:t>Participation Details</w:t>
+      </w:r>
+      <w:r>
+        <w:rPr>
+          <w:rFonts w:ascii="Ubuntu" w:hAnsi="Ubuntu"/>
+          <w:b w:val="false"/>
+          <w:bCs w:val="false"/>
+          <w:sz w:val="28"/>
+          <w:szCs w:val="28"/>
+          <w:u w:val="none"/>
+        </w:rPr>
+        <w:t xml:space="preserve">, composed by the user’s </w:t>
+      </w:r>
+      <w:r>
+        <w:rPr>
+          <w:rFonts w:ascii="Ubuntu" w:hAnsi="Ubuntu"/>
+          <w:b w:val="false"/>
+          <w:bCs w:val="false"/>
+          <w:sz w:val="28"/>
+          <w:szCs w:val="28"/>
+          <w:u w:val="single"/>
+        </w:rPr>
+        <w:t>score</w:t>
+      </w:r>
+      <w:r>
+        <w:rPr>
+          <w:rFonts w:ascii="Ubuntu" w:hAnsi="Ubuntu"/>
+          <w:b w:val="false"/>
+          <w:bCs w:val="false"/>
+          <w:sz w:val="28"/>
+          <w:szCs w:val="28"/>
+          <w:u w:val="none"/>
+        </w:rPr>
+        <w:t xml:space="preserve"> in that challenge, the </w:t>
+      </w:r>
+      <w:r>
+        <w:rPr>
+          <w:rFonts w:ascii="Ubuntu" w:hAnsi="Ubuntu"/>
+          <w:b w:val="false"/>
+          <w:bCs w:val="false"/>
+          <w:sz w:val="28"/>
+          <w:szCs w:val="28"/>
+          <w:u w:val="single"/>
+        </w:rPr>
+        <w:t>rating</w:t>
+      </w:r>
+      <w:r>
+        <w:rPr>
+          <w:rFonts w:ascii="Ubuntu" w:hAnsi="Ubuntu"/>
+          <w:b w:val="false"/>
+          <w:bCs w:val="false"/>
+          <w:sz w:val="28"/>
+          <w:szCs w:val="28"/>
+          <w:u w:val="none"/>
+        </w:rPr>
+        <w:t xml:space="preserve"> the user chooses for that Challenge (after challenge is completed / after the user gives up) and the various </w:t>
+      </w:r>
+      <w:r>
+        <w:rPr>
+          <w:rFonts w:ascii="Ubuntu" w:hAnsi="Ubuntu"/>
+          <w:b/>
+          <w:bCs/>
+          <w:sz w:val="28"/>
+          <w:szCs w:val="28"/>
+          <w:u w:val="none"/>
+        </w:rPr>
+        <w:t>Executions</w:t>
+      </w:r>
+      <w:r>
+        <w:rPr>
+          <w:rFonts w:ascii="Ubuntu" w:hAnsi="Ubuntu"/>
+          <w:b w:val="false"/>
+          <w:bCs w:val="false"/>
+          <w:sz w:val="28"/>
+          <w:szCs w:val="28"/>
+          <w:u w:val="none"/>
+        </w:rPr>
+        <w:t xml:space="preserve"> related to that Challenged (a step of the challenge), consisting in the </w:t>
+      </w:r>
+      <w:r>
+        <w:rPr>
+          <w:rFonts w:ascii="Ubuntu" w:hAnsi="Ubuntu"/>
+          <w:b w:val="false"/>
+          <w:bCs w:val="false"/>
+          <w:sz w:val="28"/>
+          <w:szCs w:val="28"/>
+          <w:u w:val="single"/>
+        </w:rPr>
+        <w:t>date</w:t>
+      </w:r>
+      <w:r>
+        <w:rPr>
+          <w:rFonts w:ascii="Ubuntu" w:hAnsi="Ubuntu"/>
+          <w:b w:val="false"/>
+          <w:bCs w:val="false"/>
+          <w:sz w:val="28"/>
+          <w:szCs w:val="28"/>
+          <w:u w:val="none"/>
+        </w:rPr>
+        <w:t xml:space="preserve"> the user completed a step, and the </w:t>
+      </w:r>
+      <w:r>
+        <w:rPr>
+          <w:rFonts w:ascii="Ubuntu" w:hAnsi="Ubuntu"/>
+          <w:b w:val="false"/>
+          <w:bCs w:val="false"/>
+          <w:sz w:val="28"/>
+          <w:szCs w:val="28"/>
+          <w:u w:val="single"/>
+        </w:rPr>
+        <w:t>duration</w:t>
+      </w:r>
+      <w:r>
+        <w:rPr>
+          <w:rFonts w:ascii="Ubuntu" w:hAnsi="Ubuntu"/>
+          <w:b w:val="false"/>
+          <w:bCs w:val="false"/>
+          <w:sz w:val="28"/>
+          <w:szCs w:val="28"/>
+          <w:u w:val="none"/>
+        </w:rPr>
+        <w:t xml:space="preserve"> of that step (so that the user can keep track of improvements).</w:t>
+      </w:r>
+    </w:p>
+    <w:p>
+      <w:pPr>
+        <w:pStyle w:val="Normal"/>
+        <w:jc w:val="both"/>
+        <w:rPr>
+          <w:rFonts w:ascii="Ubuntu" w:hAnsi="Ubuntu"/>
+          <w:b w:val="false"/>
+          <w:b w:val="false"/>
+          <w:bCs w:val="false"/>
+          <w:sz w:val="28"/>
+          <w:szCs w:val="28"/>
+          <w:u w:val="none"/>
+        </w:rPr>
+      </w:pPr>
+      <w:r>
+        <w:rPr/>
+      </w:r>
+    </w:p>
+    <w:p>
+      <w:pPr>
+        <w:pStyle w:val="Normal"/>
+        <w:jc w:val="both"/>
+        <w:rPr/>
+      </w:pPr>
+      <w:r>
+        <w:rPr>
+          <w:rFonts w:ascii="Ubuntu" w:hAnsi="Ubuntu"/>
+          <w:b w:val="false"/>
+          <w:bCs w:val="false"/>
+          <w:sz w:val="28"/>
+          <w:szCs w:val="28"/>
+          <w:u w:val="none"/>
+        </w:rPr>
+        <w:tab/>
+      </w:r>
+      <w:r>
+        <w:rPr>
+          <w:rFonts w:ascii="Ubuntu" w:hAnsi="Ubuntu"/>
+          <w:b w:val="false"/>
+          <w:bCs w:val="false"/>
+          <w:sz w:val="28"/>
+          <w:szCs w:val="28"/>
+          <w:u w:val="none"/>
+        </w:rPr>
+        <w:t xml:space="preserve">An </w:t>
+      </w:r>
+      <w:r>
+        <w:rPr>
+          <w:rFonts w:ascii="Ubuntu" w:hAnsi="Ubuntu"/>
+          <w:b/>
+          <w:bCs/>
+          <w:sz w:val="28"/>
+          <w:szCs w:val="28"/>
+          <w:u w:val="none"/>
+        </w:rPr>
+        <w:t>Exercise</w:t>
+      </w:r>
+      <w:r>
+        <w:rPr>
+          <w:rFonts w:ascii="Ubuntu" w:hAnsi="Ubuntu"/>
+          <w:b w:val="false"/>
+          <w:bCs w:val="false"/>
+          <w:sz w:val="28"/>
+          <w:szCs w:val="28"/>
+          <w:u w:val="none"/>
+        </w:rPr>
+        <w:t xml:space="preserve"> </w:t>
+      </w:r>
+      <w:r>
+        <w:rPr>
+          <w:rFonts w:ascii="Ubuntu" w:hAnsi="Ubuntu"/>
+          <w:b/>
+          <w:bCs/>
+          <w:sz w:val="28"/>
+          <w:szCs w:val="28"/>
+          <w:u w:val="none"/>
+        </w:rPr>
+        <w:t>Plan</w:t>
+      </w:r>
+      <w:r>
+        <w:rPr>
+          <w:rFonts w:ascii="Ubuntu" w:hAnsi="Ubuntu"/>
+          <w:b w:val="false"/>
+          <w:bCs w:val="false"/>
+          <w:sz w:val="28"/>
+          <w:szCs w:val="28"/>
+          <w:u w:val="none"/>
+        </w:rPr>
+        <w:t xml:space="preserve"> is composed by it’s unique </w:t>
+      </w:r>
+      <w:r>
+        <w:rPr>
+          <w:rFonts w:ascii="Ubuntu" w:hAnsi="Ubuntu"/>
+          <w:b w:val="false"/>
+          <w:bCs w:val="false"/>
+          <w:sz w:val="28"/>
+          <w:szCs w:val="28"/>
+          <w:u w:val="single"/>
+        </w:rPr>
+        <w:t>ID</w:t>
+      </w:r>
+      <w:r>
+        <w:rPr>
+          <w:rFonts w:ascii="Ubuntu" w:hAnsi="Ubuntu"/>
+          <w:b w:val="false"/>
+          <w:bCs w:val="false"/>
+          <w:sz w:val="28"/>
+          <w:szCs w:val="28"/>
+          <w:u w:val="none"/>
+        </w:rPr>
+        <w:t xml:space="preserve">, a </w:t>
+      </w:r>
+      <w:r>
+        <w:rPr>
+          <w:rFonts w:ascii="Ubuntu" w:hAnsi="Ubuntu"/>
+          <w:b w:val="false"/>
+          <w:bCs w:val="false"/>
+          <w:sz w:val="28"/>
+          <w:szCs w:val="28"/>
+          <w:u w:val="single"/>
+        </w:rPr>
+        <w:t>recommended cooldown</w:t>
+      </w:r>
+      <w:r>
+        <w:rPr>
+          <w:rFonts w:ascii="Ubuntu" w:hAnsi="Ubuntu"/>
+          <w:b w:val="false"/>
+          <w:bCs w:val="false"/>
+          <w:sz w:val="28"/>
+          <w:szCs w:val="28"/>
+          <w:u w:val="none"/>
+        </w:rPr>
+        <w:t xml:space="preserve"> (number of days that are recommended between Exercise Plan executions) and by its </w:t>
+      </w:r>
+      <w:r>
+        <w:rPr>
+          <w:rFonts w:ascii="Ubuntu" w:hAnsi="Ubuntu"/>
+          <w:b w:val="false"/>
+          <w:bCs w:val="false"/>
+          <w:sz w:val="28"/>
+          <w:szCs w:val="28"/>
+          <w:u w:val="single"/>
+        </w:rPr>
+        <w:t>difficulty</w:t>
+      </w:r>
+      <w:r>
+        <w:rPr>
+          <w:rFonts w:ascii="Ubuntu" w:hAnsi="Ubuntu"/>
+          <w:b w:val="false"/>
+          <w:bCs w:val="false"/>
+          <w:sz w:val="28"/>
+          <w:szCs w:val="28"/>
+          <w:u w:val="none"/>
+        </w:rPr>
+        <w:t xml:space="preserve"> (calculated by the average difficulty of the </w:t>
+      </w:r>
+      <w:r>
+        <w:rPr>
+          <w:rFonts w:ascii="Ubuntu" w:hAnsi="Ubuntu"/>
+          <w:b/>
+          <w:bCs/>
+          <w:sz w:val="28"/>
+          <w:szCs w:val="28"/>
+          <w:u w:val="none"/>
+        </w:rPr>
+        <w:t>Exercises</w:t>
+      </w:r>
+      <w:r>
+        <w:rPr>
+          <w:rFonts w:ascii="Ubuntu" w:hAnsi="Ubuntu"/>
+          <w:b w:val="false"/>
+          <w:bCs w:val="false"/>
+          <w:sz w:val="28"/>
+          <w:szCs w:val="28"/>
+          <w:u w:val="none"/>
+        </w:rPr>
+        <w:t xml:space="preserve"> that compose the Exercise Plan). An </w:t>
+      </w:r>
+      <w:r>
+        <w:rPr>
+          <w:rFonts w:ascii="Ubuntu" w:hAnsi="Ubuntu"/>
+          <w:b/>
+          <w:bCs/>
+          <w:sz w:val="28"/>
+          <w:szCs w:val="28"/>
+          <w:u w:val="none"/>
+        </w:rPr>
+        <w:t>Exercise Plan</w:t>
+      </w:r>
+      <w:r>
+        <w:rPr>
+          <w:rFonts w:ascii="Ubuntu" w:hAnsi="Ubuntu"/>
+          <w:b w:val="false"/>
+          <w:bCs w:val="false"/>
+          <w:sz w:val="28"/>
+          <w:szCs w:val="28"/>
+          <w:u w:val="none"/>
+        </w:rPr>
+        <w:t xml:space="preserve"> can be a  </w:t>
+      </w:r>
+      <w:r>
+        <w:rPr>
+          <w:rFonts w:ascii="Ubuntu" w:hAnsi="Ubuntu"/>
+          <w:b/>
+          <w:bCs/>
+          <w:sz w:val="28"/>
+          <w:szCs w:val="28"/>
+          <w:u w:val="none"/>
+        </w:rPr>
+        <w:t>Default</w:t>
+      </w:r>
+      <w:r>
+        <w:rPr>
+          <w:rFonts w:ascii="Ubuntu" w:hAnsi="Ubuntu"/>
+          <w:b w:val="false"/>
+          <w:bCs w:val="false"/>
+          <w:sz w:val="28"/>
+          <w:szCs w:val="28"/>
+          <w:u w:val="none"/>
+        </w:rPr>
+        <w:t xml:space="preserve"> </w:t>
+      </w:r>
+      <w:r>
+        <w:rPr>
+          <w:rFonts w:ascii="Ubuntu" w:hAnsi="Ubuntu"/>
+          <w:b/>
+          <w:bCs/>
+          <w:sz w:val="28"/>
+          <w:szCs w:val="28"/>
+          <w:u w:val="none"/>
+        </w:rPr>
+        <w:t xml:space="preserve">Plan </w:t>
+      </w:r>
+      <w:r>
+        <w:rPr>
+          <w:rFonts w:ascii="Ubuntu" w:hAnsi="Ubuntu"/>
+          <w:b w:val="false"/>
+          <w:bCs w:val="false"/>
+          <w:sz w:val="28"/>
+          <w:szCs w:val="28"/>
+          <w:u w:val="none"/>
+        </w:rPr>
+        <w:t xml:space="preserve">(created by the application) or it can be a </w:t>
+      </w:r>
+      <w:r>
+        <w:rPr>
+          <w:rFonts w:ascii="Ubuntu" w:hAnsi="Ubuntu"/>
+          <w:b/>
+          <w:bCs/>
+          <w:sz w:val="28"/>
+          <w:szCs w:val="28"/>
+          <w:u w:val="none"/>
+        </w:rPr>
+        <w:t xml:space="preserve">Custom Plan </w:t>
+      </w:r>
+      <w:r>
+        <w:rPr>
+          <w:rFonts w:ascii="Ubuntu" w:hAnsi="Ubuntu"/>
+          <w:b w:val="false"/>
+          <w:bCs w:val="false"/>
+          <w:sz w:val="28"/>
+          <w:szCs w:val="28"/>
+          <w:u w:val="none"/>
+        </w:rPr>
+        <w:t xml:space="preserve">(created by an User). A Custom Plan can be </w:t>
+      </w:r>
+      <w:r>
+        <w:rPr>
+          <w:rFonts w:ascii="Ubuntu" w:hAnsi="Ubuntu"/>
+          <w:b w:val="false"/>
+          <w:bCs w:val="false"/>
+          <w:sz w:val="28"/>
+          <w:szCs w:val="28"/>
+          <w:u w:val="single"/>
+        </w:rPr>
+        <w:t>public</w:t>
+      </w:r>
+      <w:r>
+        <w:rPr>
+          <w:rFonts w:ascii="Ubuntu" w:hAnsi="Ubuntu"/>
+          <w:b w:val="false"/>
+          <w:bCs w:val="false"/>
+          <w:sz w:val="28"/>
+          <w:szCs w:val="28"/>
+          <w:u w:val="none"/>
+        </w:rPr>
+        <w:t xml:space="preserve"> </w:t>
+      </w:r>
+      <w:r>
+        <w:rPr>
+          <w:rFonts w:ascii="Ubuntu" w:hAnsi="Ubuntu"/>
+          <w:b w:val="false"/>
+          <w:bCs w:val="false"/>
+          <w:sz w:val="28"/>
+          <w:szCs w:val="28"/>
+          <w:u w:val="none"/>
+          <w:vertAlign w:val="superscript"/>
+        </w:rPr>
+        <w:t>(1)</w:t>
+      </w:r>
+      <w:r>
+        <w:rPr>
+          <w:rFonts w:ascii="Ubuntu" w:hAnsi="Ubuntu"/>
+          <w:b w:val="false"/>
+          <w:bCs w:val="false"/>
+          <w:sz w:val="28"/>
+          <w:szCs w:val="28"/>
+          <w:u w:val="none"/>
+        </w:rPr>
+        <w:t xml:space="preserve"> or not and saves information about the </w:t>
+      </w:r>
+      <w:r>
+        <w:rPr>
+          <w:rFonts w:ascii="Ubuntu" w:hAnsi="Ubuntu"/>
+          <w:b w:val="false"/>
+          <w:bCs w:val="false"/>
+          <w:sz w:val="28"/>
+          <w:szCs w:val="28"/>
+          <w:u w:val="single"/>
+        </w:rPr>
+        <w:t>last time it was used</w:t>
+      </w:r>
+      <w:r>
+        <w:rPr>
+          <w:rFonts w:ascii="Ubuntu" w:hAnsi="Ubuntu"/>
+          <w:b w:val="false"/>
+          <w:bCs w:val="false"/>
+          <w:sz w:val="28"/>
+          <w:szCs w:val="28"/>
+          <w:u w:val="none"/>
+        </w:rPr>
+        <w:t xml:space="preserve">. </w:t>
+      </w:r>
+    </w:p>
+    <w:p>
+      <w:pPr>
+        <w:pStyle w:val="Normal"/>
+        <w:jc w:val="both"/>
+        <w:rPr>
+          <w:rFonts w:ascii="Ubuntu" w:hAnsi="Ubuntu"/>
+          <w:b w:val="false"/>
+          <w:b w:val="false"/>
+          <w:bCs w:val="false"/>
+          <w:sz w:val="28"/>
+          <w:szCs w:val="28"/>
+          <w:u w:val="none"/>
+        </w:rPr>
+      </w:pPr>
+      <w:r>
+        <w:rPr/>
+      </w:r>
+    </w:p>
+    <w:p>
+      <w:pPr>
+        <w:pStyle w:val="Normal"/>
+        <w:jc w:val="both"/>
+        <w:rPr/>
+      </w:pPr>
+      <w:r>
+        <w:rPr>
+          <w:rFonts w:ascii="Ubuntu" w:hAnsi="Ubuntu"/>
+          <w:b w:val="false"/>
+          <w:bCs w:val="false"/>
+          <w:sz w:val="28"/>
+          <w:szCs w:val="28"/>
+          <w:u w:val="none"/>
+        </w:rPr>
+        <w:tab/>
+      </w:r>
+      <w:r>
+        <w:rPr>
+          <w:rFonts w:ascii="Ubuntu" w:hAnsi="Ubuntu"/>
+          <w:b w:val="false"/>
+          <w:bCs w:val="false"/>
+          <w:sz w:val="28"/>
+          <w:szCs w:val="28"/>
+          <w:u w:val="none"/>
+        </w:rPr>
+        <w:t xml:space="preserve">An </w:t>
+      </w:r>
+      <w:r>
+        <w:rPr>
+          <w:rFonts w:ascii="Ubuntu" w:hAnsi="Ubuntu"/>
+          <w:b/>
+          <w:bCs/>
+          <w:sz w:val="28"/>
+          <w:szCs w:val="28"/>
+          <w:u w:val="none"/>
+        </w:rPr>
+        <w:t>Exercise</w:t>
+      </w:r>
+      <w:r>
+        <w:rPr>
+          <w:rFonts w:ascii="Ubuntu" w:hAnsi="Ubuntu"/>
+          <w:b w:val="false"/>
+          <w:bCs w:val="false"/>
+          <w:sz w:val="28"/>
+          <w:szCs w:val="28"/>
+          <w:u w:val="none"/>
+        </w:rPr>
+        <w:t xml:space="preserve"> </w:t>
+      </w:r>
+      <w:r>
+        <w:rPr>
+          <w:rFonts w:ascii="Ubuntu" w:hAnsi="Ubuntu"/>
+          <w:b w:val="false"/>
+          <w:bCs w:val="false"/>
+          <w:sz w:val="28"/>
+          <w:szCs w:val="28"/>
+          <w:u w:val="none"/>
+        </w:rPr>
+        <w:t xml:space="preserve">is composed by its unique </w:t>
+      </w:r>
+      <w:r>
+        <w:rPr>
+          <w:rFonts w:ascii="Ubuntu" w:hAnsi="Ubuntu"/>
+          <w:b w:val="false"/>
+          <w:bCs w:val="false"/>
+          <w:sz w:val="28"/>
+          <w:szCs w:val="28"/>
+          <w:u w:val="single"/>
+        </w:rPr>
+        <w:t>ID</w:t>
+      </w:r>
+      <w:r>
+        <w:rPr>
+          <w:rFonts w:ascii="Ubuntu" w:hAnsi="Ubuntu"/>
+          <w:b w:val="false"/>
+          <w:bCs w:val="false"/>
+          <w:sz w:val="28"/>
+          <w:szCs w:val="28"/>
+          <w:u w:val="none"/>
+        </w:rPr>
+        <w:t xml:space="preserve">, by a </w:t>
+      </w:r>
+      <w:r>
+        <w:rPr>
+          <w:rFonts w:ascii="Ubuntu" w:hAnsi="Ubuntu"/>
+          <w:b w:val="false"/>
+          <w:bCs w:val="false"/>
+          <w:sz w:val="28"/>
+          <w:szCs w:val="28"/>
+          <w:u w:val="single"/>
+        </w:rPr>
+        <w:t>description</w:t>
+      </w:r>
+      <w:r>
+        <w:rPr>
+          <w:rFonts w:ascii="Ubuntu" w:hAnsi="Ubuntu"/>
+          <w:b w:val="false"/>
+          <w:bCs w:val="false"/>
+          <w:sz w:val="28"/>
+          <w:szCs w:val="28"/>
+          <w:u w:val="none"/>
+        </w:rPr>
+        <w:t xml:space="preserve">, by an </w:t>
+      </w:r>
+      <w:r>
+        <w:rPr>
+          <w:rFonts w:ascii="Ubuntu" w:hAnsi="Ubuntu"/>
+          <w:b w:val="false"/>
+          <w:bCs w:val="false"/>
+          <w:sz w:val="28"/>
+          <w:szCs w:val="28"/>
+          <w:u w:val="single"/>
+        </w:rPr>
+        <w:t>image</w:t>
+      </w:r>
+      <w:r>
+        <w:rPr>
+          <w:rFonts w:ascii="Ubuntu" w:hAnsi="Ubuntu"/>
+          <w:b w:val="false"/>
+          <w:bCs w:val="false"/>
+          <w:sz w:val="28"/>
+          <w:szCs w:val="28"/>
+          <w:u w:val="none"/>
+        </w:rPr>
+        <w:t xml:space="preserve"> (that </w:t>
+      </w:r>
+      <w:r>
+        <w:rPr>
+          <w:rFonts w:ascii="Ubuntu" w:hAnsi="Ubuntu"/>
+          <w:b w:val="false"/>
+          <w:bCs w:val="false"/>
+          <w:sz w:val="28"/>
+          <w:szCs w:val="28"/>
+          <w:u w:val="none"/>
+        </w:rPr>
+        <w:t xml:space="preserve">visually describes the exercise), by a </w:t>
+      </w:r>
+      <w:r>
+        <w:rPr>
+          <w:rFonts w:ascii="Ubuntu" w:hAnsi="Ubuntu"/>
+          <w:b w:val="false"/>
+          <w:bCs w:val="false"/>
+          <w:sz w:val="28"/>
+          <w:szCs w:val="28"/>
+          <w:u w:val="single"/>
+        </w:rPr>
+        <w:t>link to a vídeo</w:t>
+      </w:r>
+      <w:r>
+        <w:rPr>
+          <w:rFonts w:ascii="Ubuntu" w:hAnsi="Ubuntu"/>
+          <w:b w:val="false"/>
+          <w:bCs w:val="false"/>
+          <w:sz w:val="28"/>
+          <w:szCs w:val="28"/>
+          <w:u w:val="none"/>
+        </w:rPr>
+        <w:t xml:space="preserve"> that explains how the exercise should be executed, by its </w:t>
+      </w:r>
+      <w:r>
+        <w:rPr>
+          <w:rFonts w:ascii="Ubuntu" w:hAnsi="Ubuntu"/>
+          <w:b w:val="false"/>
+          <w:bCs w:val="false"/>
+          <w:sz w:val="28"/>
+          <w:szCs w:val="28"/>
+          <w:u w:val="single"/>
+        </w:rPr>
+        <w:t>difficulty</w:t>
+      </w:r>
+      <w:r>
+        <w:rPr>
+          <w:rFonts w:ascii="Ubuntu" w:hAnsi="Ubuntu"/>
+          <w:b w:val="false"/>
+          <w:bCs w:val="false"/>
+          <w:sz w:val="28"/>
+          <w:szCs w:val="28"/>
+          <w:u w:val="none"/>
+        </w:rPr>
+        <w:t xml:space="preserve"> (rated from 1 to 5) </w:t>
+      </w:r>
+      <w:r>
+        <w:rPr>
+          <w:rFonts w:ascii="Ubuntu" w:hAnsi="Ubuntu"/>
+          <w:b w:val="false"/>
+          <w:bCs w:val="false"/>
+          <w:sz w:val="28"/>
+          <w:szCs w:val="28"/>
+          <w:u w:val="none"/>
+        </w:rPr>
+        <w:t xml:space="preserve">and its </w:t>
+      </w:r>
+      <w:r>
+        <w:rPr>
+          <w:rFonts w:ascii="Ubuntu" w:hAnsi="Ubuntu"/>
+          <w:b/>
+          <w:bCs/>
+          <w:sz w:val="28"/>
+          <w:szCs w:val="28"/>
+          <w:u w:val="none"/>
+        </w:rPr>
+        <w:t>Exercise Type</w:t>
+      </w:r>
+      <w:r>
+        <w:rPr>
+          <w:rFonts w:ascii="Ubuntu" w:hAnsi="Ubuntu"/>
+          <w:b w:val="false"/>
+          <w:bCs w:val="false"/>
+          <w:sz w:val="28"/>
+          <w:szCs w:val="28"/>
+          <w:u w:val="none"/>
+        </w:rPr>
+        <w:t>, which can be Endurance, Strength, Flexibility or Balance</w:t>
+      </w:r>
+    </w:p>
+    <w:p>
+      <w:pPr>
+        <w:pStyle w:val="Normal"/>
+        <w:jc w:val="both"/>
+        <w:rPr>
+          <w:rFonts w:ascii="Ubuntu" w:hAnsi="Ubuntu"/>
+          <w:b w:val="false"/>
+          <w:b w:val="false"/>
+          <w:bCs w:val="false"/>
+          <w:sz w:val="28"/>
+          <w:szCs w:val="28"/>
+          <w:u w:val="none"/>
+        </w:rPr>
+      </w:pPr>
+      <w:r>
+        <w:rPr/>
+      </w:r>
+    </w:p>
+    <w:p>
+      <w:pPr>
+        <w:pStyle w:val="Normal"/>
+        <w:jc w:val="both"/>
+        <w:rPr/>
+      </w:pPr>
+      <w:r>
+        <w:rPr>
+          <w:rFonts w:ascii="Ubuntu" w:hAnsi="Ubuntu"/>
+          <w:b w:val="false"/>
+          <w:bCs w:val="false"/>
+          <w:sz w:val="28"/>
+          <w:szCs w:val="28"/>
+          <w:u w:val="none"/>
+        </w:rPr>
+        <w:tab/>
+        <w:t xml:space="preserve">An </w:t>
+      </w:r>
+      <w:r>
+        <w:rPr>
+          <w:rFonts w:ascii="Ubuntu" w:hAnsi="Ubuntu"/>
+          <w:b w:val="false"/>
+          <w:bCs w:val="false"/>
+          <w:sz w:val="28"/>
+          <w:szCs w:val="28"/>
+          <w:u w:val="none"/>
+        </w:rPr>
+        <w:t>exercise can be associated to many different exercise plans, and an Exercise Plan is composed by one or more Exercises. For each Exercise in a</w:t>
+      </w:r>
+      <w:r>
+        <w:rPr>
+          <w:rFonts w:ascii="Ubuntu" w:hAnsi="Ubuntu"/>
+          <w:b w:val="false"/>
+          <w:bCs w:val="false"/>
+          <w:sz w:val="28"/>
+          <w:szCs w:val="28"/>
+          <w:u w:val="none"/>
+        </w:rPr>
+        <w:t>n Exercise</w:t>
+      </w:r>
+      <w:r>
+        <w:rPr>
+          <w:rFonts w:ascii="Ubuntu" w:hAnsi="Ubuntu"/>
+          <w:b w:val="false"/>
+          <w:bCs w:val="false"/>
+          <w:sz w:val="28"/>
+          <w:szCs w:val="28"/>
+          <w:u w:val="none"/>
+        </w:rPr>
+        <w:t xml:space="preserve"> </w:t>
+      </w:r>
+      <w:r>
+        <w:rPr>
+          <w:rFonts w:ascii="Ubuntu" w:hAnsi="Ubuntu"/>
+          <w:b w:val="false"/>
+          <w:bCs w:val="false"/>
+          <w:sz w:val="28"/>
+          <w:szCs w:val="28"/>
+          <w:u w:val="none"/>
+        </w:rPr>
+        <w:t>P</w:t>
+      </w:r>
+      <w:r>
+        <w:rPr>
+          <w:rFonts w:ascii="Ubuntu" w:hAnsi="Ubuntu"/>
+          <w:b w:val="false"/>
+          <w:bCs w:val="false"/>
+          <w:sz w:val="28"/>
+          <w:szCs w:val="28"/>
+          <w:u w:val="none"/>
+        </w:rPr>
+        <w:t xml:space="preserve">lan, there are </w:t>
+      </w:r>
+      <w:r>
+        <w:rPr>
+          <w:rFonts w:ascii="Ubuntu" w:hAnsi="Ubuntu"/>
+          <w:b/>
+          <w:bCs/>
+          <w:sz w:val="28"/>
+          <w:szCs w:val="28"/>
+          <w:u w:val="none"/>
+        </w:rPr>
+        <w:t>Exercise Parameters</w:t>
+      </w:r>
+      <w:r>
+        <w:rPr>
+          <w:rFonts w:ascii="Ubuntu" w:hAnsi="Ubuntu"/>
+          <w:b w:val="false"/>
+          <w:bCs w:val="false"/>
+          <w:sz w:val="28"/>
+          <w:szCs w:val="28"/>
+          <w:u w:val="none"/>
+        </w:rPr>
+        <w:t xml:space="preserve">, that is, the </w:t>
+      </w:r>
+      <w:r>
+        <w:rPr>
+          <w:rFonts w:ascii="Ubuntu" w:hAnsi="Ubuntu"/>
+          <w:b w:val="false"/>
+          <w:bCs w:val="false"/>
+          <w:sz w:val="28"/>
+          <w:szCs w:val="28"/>
+          <w:u w:val="single"/>
+        </w:rPr>
+        <w:t>number of repetitions</w:t>
+      </w:r>
+      <w:r>
+        <w:rPr>
+          <w:rFonts w:ascii="Ubuntu" w:hAnsi="Ubuntu"/>
+          <w:b w:val="false"/>
+          <w:bCs w:val="false"/>
+          <w:sz w:val="28"/>
+          <w:szCs w:val="28"/>
+          <w:u w:val="none"/>
+        </w:rPr>
+        <w:t xml:space="preserve"> and </w:t>
+      </w:r>
+      <w:r>
+        <w:rPr>
+          <w:rFonts w:ascii="Ubuntu" w:hAnsi="Ubuntu"/>
+          <w:b w:val="false"/>
+          <w:bCs w:val="false"/>
+          <w:sz w:val="28"/>
+          <w:szCs w:val="28"/>
+          <w:u w:val="single"/>
+        </w:rPr>
+        <w:t>number of sets</w:t>
+      </w:r>
+      <w:r>
+        <w:rPr>
+          <w:rFonts w:ascii="Ubuntu" w:hAnsi="Ubuntu"/>
+          <w:b w:val="false"/>
+          <w:bCs w:val="false"/>
+          <w:sz w:val="28"/>
+          <w:szCs w:val="28"/>
+          <w:u w:val="none"/>
+        </w:rPr>
+        <w:t xml:space="preserve"> for that Exercise execution (e.g. , 3 sets of 10 repetitions of push-ups , 3*10 = 30 push-ups). </w:t>
+      </w:r>
+    </w:p>
+    <w:p>
+      <w:pPr>
+        <w:pStyle w:val="Normal"/>
+        <w:jc w:val="both"/>
+        <w:rPr>
+          <w:rFonts w:ascii="Ubuntu" w:hAnsi="Ubuntu"/>
+          <w:b w:val="false"/>
+          <w:b w:val="false"/>
+          <w:bCs w:val="false"/>
+          <w:sz w:val="28"/>
+          <w:szCs w:val="28"/>
+          <w:u w:val="none"/>
+        </w:rPr>
+      </w:pPr>
+      <w:r>
+        <w:rPr/>
+      </w:r>
+    </w:p>
+    <w:p>
+      <w:pPr>
+        <w:pStyle w:val="Normal"/>
+        <w:jc w:val="both"/>
+        <w:rPr/>
+      </w:pPr>
+      <w:r>
+        <w:rPr>
+          <w:rFonts w:ascii="Ubuntu" w:hAnsi="Ubuntu"/>
+          <w:b w:val="false"/>
+          <w:bCs w:val="false"/>
+          <w:sz w:val="28"/>
+          <w:szCs w:val="28"/>
+          <w:u w:val="none"/>
+        </w:rPr>
+        <w:tab/>
+      </w:r>
+      <w:r>
+        <w:rPr>
+          <w:rFonts w:ascii="Ubuntu" w:hAnsi="Ubuntu"/>
+          <w:b w:val="false"/>
+          <w:bCs w:val="false"/>
+          <w:sz w:val="28"/>
+          <w:szCs w:val="28"/>
+          <w:u w:val="none"/>
+        </w:rPr>
+        <w:t xml:space="preserve">An </w:t>
+      </w:r>
+      <w:r>
+        <w:rPr>
+          <w:rFonts w:ascii="Ubuntu" w:hAnsi="Ubuntu"/>
+          <w:b/>
+          <w:bCs/>
+          <w:sz w:val="28"/>
+          <w:szCs w:val="28"/>
+          <w:u w:val="none"/>
+        </w:rPr>
+        <w:t>Exercise</w:t>
+      </w:r>
+      <w:r>
+        <w:rPr>
+          <w:rFonts w:ascii="Ubuntu" w:hAnsi="Ubuntu"/>
+          <w:b w:val="false"/>
+          <w:bCs w:val="false"/>
+          <w:sz w:val="28"/>
+          <w:szCs w:val="28"/>
+          <w:u w:val="none"/>
+        </w:rPr>
+        <w:t xml:space="preserve"> can, simillarly to an Exercise Plan, be a </w:t>
+      </w:r>
+      <w:r>
+        <w:rPr>
+          <w:rFonts w:ascii="Ubuntu" w:hAnsi="Ubuntu"/>
+          <w:b/>
+          <w:bCs/>
+          <w:sz w:val="28"/>
+          <w:szCs w:val="28"/>
+          <w:u w:val="none"/>
+        </w:rPr>
+        <w:t>Default Exercise</w:t>
+      </w:r>
+      <w:r>
+        <w:rPr>
+          <w:rFonts w:ascii="Ubuntu" w:hAnsi="Ubuntu"/>
+          <w:b w:val="false"/>
+          <w:bCs w:val="false"/>
+          <w:sz w:val="28"/>
+          <w:szCs w:val="28"/>
+          <w:u w:val="none"/>
+        </w:rPr>
+        <w:t xml:space="preserve"> (created by the application) or it can be a </w:t>
+      </w:r>
+      <w:r>
+        <w:rPr>
+          <w:rFonts w:ascii="Ubuntu" w:hAnsi="Ubuntu"/>
+          <w:b/>
+          <w:bCs/>
+          <w:sz w:val="28"/>
+          <w:szCs w:val="28"/>
+          <w:u w:val="none"/>
+        </w:rPr>
+        <w:t xml:space="preserve">Custom Exercise </w:t>
+      </w:r>
+      <w:r>
+        <w:rPr>
+          <w:rFonts w:ascii="Ubuntu" w:hAnsi="Ubuntu"/>
+          <w:b w:val="false"/>
+          <w:bCs w:val="false"/>
+          <w:sz w:val="28"/>
+          <w:szCs w:val="28"/>
+          <w:u w:val="none"/>
+        </w:rPr>
+        <w:t xml:space="preserve">(created by an User). A Custom Exercise can be </w:t>
+      </w:r>
+      <w:r>
+        <w:rPr>
+          <w:rFonts w:ascii="Ubuntu" w:hAnsi="Ubuntu"/>
+          <w:b w:val="false"/>
+          <w:bCs w:val="false"/>
+          <w:sz w:val="28"/>
+          <w:szCs w:val="28"/>
+          <w:u w:val="single"/>
+        </w:rPr>
+        <w:t>public</w:t>
+      </w:r>
+      <w:r>
+        <w:rPr>
+          <w:rFonts w:ascii="Ubuntu" w:hAnsi="Ubuntu"/>
+          <w:b w:val="false"/>
+          <w:bCs w:val="false"/>
+          <w:sz w:val="28"/>
+          <w:szCs w:val="28"/>
+          <w:u w:val="none"/>
+        </w:rPr>
+        <w:t xml:space="preserve"> </w:t>
+      </w:r>
+      <w:r>
+        <w:rPr>
+          <w:rFonts w:ascii="Ubuntu" w:hAnsi="Ubuntu"/>
+          <w:b w:val="false"/>
+          <w:bCs w:val="false"/>
+          <w:sz w:val="28"/>
+          <w:szCs w:val="28"/>
+          <w:u w:val="none"/>
+          <w:vertAlign w:val="superscript"/>
+        </w:rPr>
+        <w:t>(1)</w:t>
+      </w:r>
+      <w:r>
+        <w:rPr>
+          <w:rFonts w:ascii="Ubuntu" w:hAnsi="Ubuntu"/>
+          <w:b w:val="false"/>
+          <w:bCs w:val="false"/>
+          <w:sz w:val="28"/>
+          <w:szCs w:val="28"/>
+          <w:u w:val="none"/>
+        </w:rPr>
+        <w:t xml:space="preserve"> or not.</w:t>
+      </w:r>
+    </w:p>
+    <w:p>
+      <w:pPr>
+        <w:pStyle w:val="Normal"/>
+        <w:jc w:val="both"/>
+        <w:rPr>
+          <w:rFonts w:ascii="Ubuntu" w:hAnsi="Ubuntu"/>
+          <w:b w:val="false"/>
+          <w:b w:val="false"/>
+          <w:bCs w:val="false"/>
+          <w:sz w:val="28"/>
+          <w:szCs w:val="28"/>
+          <w:u w:val="none"/>
+        </w:rPr>
+      </w:pPr>
+      <w:r>
+        <w:rPr/>
+      </w:r>
+    </w:p>
+    <w:p>
+      <w:pPr>
+        <w:pStyle w:val="Normal"/>
+        <w:jc w:val="both"/>
+        <w:rPr>
+          <w:rFonts w:ascii="Ubuntu" w:hAnsi="Ubuntu"/>
+          <w:b w:val="false"/>
+          <w:b w:val="false"/>
+          <w:bCs w:val="false"/>
+          <w:sz w:val="28"/>
+          <w:szCs w:val="28"/>
+          <w:u w:val="none"/>
+        </w:rPr>
+      </w:pPr>
+      <w:r>
+        <w:rPr/>
+      </w:r>
+    </w:p>
+    <w:p>
+      <w:pPr>
+        <w:pStyle w:val="Normal"/>
+        <w:jc w:val="both"/>
+        <w:rPr>
+          <w:rFonts w:ascii="Ubuntu" w:hAnsi="Ubuntu"/>
+          <w:b w:val="false"/>
+          <w:b w:val="false"/>
+          <w:bCs w:val="false"/>
+          <w:u w:val="none"/>
+        </w:rPr>
+      </w:pPr>
+      <w:r>
+        <w:rPr>
+          <w:sz w:val="20"/>
+          <w:szCs w:val="20"/>
+        </w:rPr>
+      </w:r>
+    </w:p>
+    <w:p>
+      <w:pPr>
+        <w:pStyle w:val="Normal"/>
+        <w:jc w:val="both"/>
+        <w:rPr>
+          <w:rFonts w:ascii="Ubuntu" w:hAnsi="Ubuntu"/>
+          <w:b w:val="false"/>
+          <w:b w:val="false"/>
+          <w:bCs w:val="false"/>
+          <w:u w:val="none"/>
+        </w:rPr>
+      </w:pPr>
+      <w:r>
+        <w:rPr>
+          <w:sz w:val="20"/>
+          <w:szCs w:val="20"/>
+        </w:rPr>
+      </w:r>
+    </w:p>
+    <w:p>
+      <w:pPr>
+        <w:pStyle w:val="Normal"/>
+        <w:jc w:val="both"/>
+        <w:rPr>
+          <w:rFonts w:ascii="Ubuntu" w:hAnsi="Ubuntu"/>
+          <w:b w:val="false"/>
+          <w:b w:val="false"/>
+          <w:bCs w:val="false"/>
+          <w:u w:val="none"/>
+        </w:rPr>
+      </w:pPr>
+      <w:r>
+        <w:rPr>
+          <w:sz w:val="20"/>
+          <w:szCs w:val="20"/>
+        </w:rPr>
+      </w:r>
+    </w:p>
+    <w:p>
+      <w:pPr>
+        <w:pStyle w:val="Normal"/>
+        <w:jc w:val="both"/>
+        <w:rPr>
+          <w:sz w:val="20"/>
+          <w:szCs w:val="20"/>
+        </w:rPr>
+      </w:pPr>
+      <w:r>
+        <w:rPr>
+          <w:rFonts w:ascii="Ubuntu" w:hAnsi="Ubuntu"/>
+          <w:b w:val="false"/>
+          <w:bCs w:val="false"/>
+          <w:sz w:val="20"/>
+          <w:szCs w:val="20"/>
+          <w:u w:val="none"/>
+        </w:rPr>
+        <w:t xml:space="preserve">(1) – public : </w:t>
+      </w:r>
+      <w:r>
+        <w:rPr>
+          <w:rFonts w:ascii="Ubuntu" w:hAnsi="Ubuntu"/>
+          <w:b w:val="false"/>
+          <w:bCs w:val="false"/>
+          <w:sz w:val="20"/>
+          <w:szCs w:val="20"/>
+          <w:u w:val="none"/>
+        </w:rPr>
+        <w:t>visible to other Users</w:t>
       </w:r>
     </w:p>
     <w:sectPr>
@@ -1308,6 +2503,7 @@
       <w:pgNumType w:fmt="decimal"/>
       <w:formProt w:val="false"/>
       <w:textDirection w:val="lrTb"/>
+      <w:docGrid w:type="default" w:linePitch="240" w:charSpace="4294961151"/>
     </w:sectPr>
   </w:body>
 </w:document>
@@ -1319,15 +2515,12 @@
     <w:rPrDefault>
       <w:rPr>
         <w:rFonts w:ascii="Liberation Serif" w:hAnsi="Liberation Serif" w:eastAsia="Noto Sans CJK SC Regular" w:cs="FreeSans"/>
-        <w:sz w:val="24"/>
         <w:szCs w:val="24"/>
         <w:lang w:val="pt-PT" w:eastAsia="zh-CN" w:bidi="hi-IN"/>
       </w:rPr>
     </w:rPrDefault>
     <w:pPrDefault>
-      <w:pPr>
-        <w:widowControl/>
-      </w:pPr>
+      <w:pPr/>
     </w:pPrDefault>
   </w:docDefaults>
   <w:style w:type="paragraph" w:styleId="Normal">
@@ -1335,10 +2528,12 @@
     <w:qFormat/>
     <w:pPr>
       <w:widowControl/>
+      <w:bidi w:val="0"/>
+      <w:jc w:val="left"/>
     </w:pPr>
     <w:rPr>
       <w:rFonts w:ascii="Liberation Serif" w:hAnsi="Liberation Serif" w:eastAsia="Noto Sans CJK SC Regular" w:cs="FreeSans"/>
-      <w:color w:val="auto"/>
+      <w:color w:val="00000A"/>
       <w:sz w:val="24"/>
       <w:szCs w:val="24"/>
       <w:lang w:val="pt-PT" w:eastAsia="zh-CN" w:bidi="hi-IN"/>

</xml_diff>

<commit_message>
Fixed typos and improved the Relatório
</commit_message>
<xml_diff>
--- a/Relatorio.docx
+++ b/Relatorio.docx
@@ -11,6 +11,7 @@
           <w:b/>
           <w:b/>
           <w:bCs/>
+          <w:color w:val="FF3333"/>
           <w:sz w:val="44"/>
           <w:szCs w:val="44"/>
         </w:rPr>
@@ -20,6 +21,7 @@
           <w:rFonts w:ascii="Ubuntu" w:hAnsi="Ubuntu"/>
           <w:b/>
           <w:bCs/>
+          <w:color w:val="FF3333"/>
           <w:sz w:val="44"/>
           <w:szCs w:val="44"/>
         </w:rPr>
@@ -634,14 +636,7 @@
       <w:pPr>
         <w:pStyle w:val="Normal"/>
         <w:jc w:val="right"/>
-        <w:rPr>
-          <w:rFonts w:ascii="Ubuntu" w:hAnsi="Ubuntu"/>
-          <w:b w:val="false"/>
-          <w:b w:val="false"/>
-          <w:bCs w:val="false"/>
-          <w:sz w:val="28"/>
-          <w:szCs w:val="28"/>
-        </w:rPr>
+        <w:rPr/>
       </w:pPr>
       <w:r>
         <w:rPr>
@@ -678,10 +673,7 @@
           <w:sz w:val="52"/>
           <w:szCs w:val="52"/>
         </w:rPr>
-        <w:t>TODO : Index</w:t>
-      </w:r>
-      <w:r>
-        <w:br w:type="page"/>
+        <w:t>What is home gym?</w:t>
       </w:r>
     </w:p>
     <w:p>
@@ -705,7 +697,137 @@
           <w:sz w:val="52"/>
           <w:szCs w:val="52"/>
         </w:rPr>
-        <w:t>What is home gym?</w:t>
+      </w:r>
+    </w:p>
+    <w:p>
+      <w:pPr>
+        <w:pStyle w:val="Normal"/>
+        <w:jc w:val="both"/>
+        <w:rPr>
+          <w:rFonts w:ascii="Ubuntu" w:hAnsi="Ubuntu"/>
+          <w:b/>
+          <w:b/>
+          <w:bCs/>
+          <w:sz w:val="24"/>
+          <w:szCs w:val="24"/>
+        </w:rPr>
+      </w:pPr>
+      <w:r>
+        <w:rPr>
+          <w:rFonts w:ascii="Ubuntu" w:hAnsi="Ubuntu"/>
+          <w:b/>
+          <w:bCs/>
+          <w:sz w:val="24"/>
+          <w:szCs w:val="24"/>
+        </w:rPr>
+        <w:tab/>
+      </w:r>
+    </w:p>
+    <w:p>
+      <w:pPr>
+        <w:pStyle w:val="Normal"/>
+        <w:jc w:val="both"/>
+        <w:rPr>
+          <w:rFonts w:ascii="Ubuntu" w:hAnsi="Ubuntu"/>
+          <w:b/>
+          <w:b/>
+          <w:bCs/>
+          <w:sz w:val="24"/>
+          <w:szCs w:val="24"/>
+        </w:rPr>
+      </w:pPr>
+      <w:r>
+        <w:rPr>
+          <w:rFonts w:ascii="Ubuntu" w:hAnsi="Ubuntu"/>
+          <w:b/>
+          <w:bCs/>
+          <w:sz w:val="28"/>
+          <w:szCs w:val="28"/>
+        </w:rPr>
+        <w:tab/>
+        <w:t>Home Gym</w:t>
+      </w:r>
+      <w:r>
+        <w:rPr>
+          <w:rFonts w:ascii="Ubuntu" w:hAnsi="Ubuntu"/>
+          <w:b w:val="false"/>
+          <w:bCs w:val="false"/>
+          <w:sz w:val="28"/>
+          <w:szCs w:val="28"/>
+        </w:rPr>
+        <w:t xml:space="preserve"> is a mobile application for challenging other people to do workout with you in a fun and interactive way. You get rewards by completing challenges and get feedback on how well you did, to help you improve for next time!</w:t>
+      </w:r>
+    </w:p>
+    <w:p>
+      <w:pPr>
+        <w:pStyle w:val="Normal"/>
+        <w:jc w:val="both"/>
+        <w:rPr>
+          <w:rFonts w:ascii="Ubuntu" w:hAnsi="Ubuntu"/>
+          <w:b/>
+          <w:b/>
+          <w:bCs/>
+          <w:sz w:val="24"/>
+          <w:szCs w:val="24"/>
+        </w:rPr>
+      </w:pPr>
+      <w:r>
+        <w:rPr>
+          <w:rFonts w:ascii="Ubuntu" w:hAnsi="Ubuntu"/>
+          <w:b w:val="false"/>
+          <w:bCs w:val="false"/>
+          <w:sz w:val="28"/>
+          <w:szCs w:val="28"/>
+        </w:rPr>
+        <w:tab/>
+      </w:r>
+    </w:p>
+    <w:p>
+      <w:pPr>
+        <w:pStyle w:val="Normal"/>
+        <w:jc w:val="both"/>
+        <w:rPr>
+          <w:rFonts w:ascii="Ubuntu" w:hAnsi="Ubuntu"/>
+          <w:b/>
+          <w:b/>
+          <w:bCs/>
+          <w:sz w:val="24"/>
+          <w:szCs w:val="24"/>
+        </w:rPr>
+      </w:pPr>
+      <w:r>
+        <w:rPr>
+          <w:rFonts w:ascii="Ubuntu" w:hAnsi="Ubuntu"/>
+          <w:b w:val="false"/>
+          <w:bCs w:val="false"/>
+          <w:sz w:val="28"/>
+          <w:szCs w:val="28"/>
+        </w:rPr>
+        <w:tab/>
+        <w:t xml:space="preserve">Our idea with this project is to create a </w:t>
+      </w:r>
+      <w:r>
+        <w:rPr>
+          <w:rFonts w:ascii="Ubuntu" w:hAnsi="Ubuntu"/>
+          <w:b/>
+          <w:bCs/>
+          <w:sz w:val="28"/>
+          <w:szCs w:val="28"/>
+        </w:rPr>
+        <w:t>Data Base</w:t>
+      </w:r>
+      <w:r>
+        <w:rPr>
+          <w:rFonts w:ascii="Ubuntu" w:hAnsi="Ubuntu"/>
+          <w:b w:val="false"/>
+          <w:bCs w:val="false"/>
+          <w:sz w:val="28"/>
+          <w:szCs w:val="28"/>
+        </w:rPr>
+        <w:t xml:space="preserve"> to manage all the user and app information, keeping track of all the user’s statistics, all on-going challenges, types of exercises, user reviews, and others (this subject will be specified in the following chapter).</w:t>
+      </w:r>
+      <w:r>
+        <w:br w:type="page"/>
       </w:r>
     </w:p>
     <w:p>
@@ -729,137 +851,7 @@
           <w:sz w:val="52"/>
           <w:szCs w:val="52"/>
         </w:rPr>
-      </w:r>
-    </w:p>
-    <w:p>
-      <w:pPr>
-        <w:pStyle w:val="Normal"/>
-        <w:jc w:val="both"/>
-        <w:rPr>
-          <w:rFonts w:ascii="Ubuntu" w:hAnsi="Ubuntu"/>
-          <w:b/>
-          <w:b/>
-          <w:bCs/>
-          <w:sz w:val="24"/>
-          <w:szCs w:val="24"/>
-        </w:rPr>
-      </w:pPr>
-      <w:r>
-        <w:rPr>
-          <w:rFonts w:ascii="Ubuntu" w:hAnsi="Ubuntu"/>
-          <w:b/>
-          <w:bCs/>
-          <w:sz w:val="24"/>
-          <w:szCs w:val="24"/>
-        </w:rPr>
-        <w:tab/>
-      </w:r>
-    </w:p>
-    <w:p>
-      <w:pPr>
-        <w:pStyle w:val="Normal"/>
-        <w:jc w:val="both"/>
-        <w:rPr>
-          <w:rFonts w:ascii="Ubuntu" w:hAnsi="Ubuntu"/>
-          <w:b/>
-          <w:b/>
-          <w:bCs/>
-          <w:sz w:val="24"/>
-          <w:szCs w:val="24"/>
-        </w:rPr>
-      </w:pPr>
-      <w:r>
-        <w:rPr>
-          <w:rFonts w:ascii="Ubuntu" w:hAnsi="Ubuntu"/>
-          <w:b/>
-          <w:bCs/>
-          <w:sz w:val="28"/>
-          <w:szCs w:val="28"/>
-        </w:rPr>
-        <w:tab/>
-        <w:t>Home Gym</w:t>
-      </w:r>
-      <w:r>
-        <w:rPr>
-          <w:rFonts w:ascii="Ubuntu" w:hAnsi="Ubuntu"/>
-          <w:b w:val="false"/>
-          <w:bCs w:val="false"/>
-          <w:sz w:val="28"/>
-          <w:szCs w:val="28"/>
-        </w:rPr>
-        <w:t xml:space="preserve"> is a mobile application for challenging other people to do workout with you in a fun and interactive way. You get rewards by completing challenges and get feedback on how well you did, to help you improve for next time!</w:t>
-      </w:r>
-    </w:p>
-    <w:p>
-      <w:pPr>
-        <w:pStyle w:val="Normal"/>
-        <w:jc w:val="both"/>
-        <w:rPr>
-          <w:rFonts w:ascii="Ubuntu" w:hAnsi="Ubuntu"/>
-          <w:b/>
-          <w:b/>
-          <w:bCs/>
-          <w:sz w:val="24"/>
-          <w:szCs w:val="24"/>
-        </w:rPr>
-      </w:pPr>
-      <w:r>
-        <w:rPr>
-          <w:rFonts w:ascii="Ubuntu" w:hAnsi="Ubuntu"/>
-          <w:b w:val="false"/>
-          <w:bCs w:val="false"/>
-          <w:sz w:val="28"/>
-          <w:szCs w:val="28"/>
-        </w:rPr>
-        <w:tab/>
-      </w:r>
-    </w:p>
-    <w:p>
-      <w:pPr>
-        <w:pStyle w:val="Normal"/>
-        <w:jc w:val="both"/>
-        <w:rPr>
-          <w:rFonts w:ascii="Ubuntu" w:hAnsi="Ubuntu"/>
-          <w:b/>
-          <w:b/>
-          <w:bCs/>
-          <w:sz w:val="24"/>
-          <w:szCs w:val="24"/>
-        </w:rPr>
-      </w:pPr>
-      <w:r>
-        <w:rPr>
-          <w:rFonts w:ascii="Ubuntu" w:hAnsi="Ubuntu"/>
-          <w:b w:val="false"/>
-          <w:bCs w:val="false"/>
-          <w:sz w:val="28"/>
-          <w:szCs w:val="28"/>
-        </w:rPr>
-        <w:tab/>
-        <w:t xml:space="preserve">Our idea with this project is to create a </w:t>
-      </w:r>
-      <w:r>
-        <w:rPr>
-          <w:rFonts w:ascii="Ubuntu" w:hAnsi="Ubuntu"/>
-          <w:b/>
-          <w:bCs/>
-          <w:sz w:val="28"/>
-          <w:szCs w:val="28"/>
-        </w:rPr>
-        <w:t>Data Base</w:t>
-      </w:r>
-      <w:r>
-        <w:rPr>
-          <w:rFonts w:ascii="Ubuntu" w:hAnsi="Ubuntu"/>
-          <w:b w:val="false"/>
-          <w:bCs w:val="false"/>
-          <w:sz w:val="28"/>
-          <w:szCs w:val="28"/>
-        </w:rPr>
-        <w:t xml:space="preserve"> to manage all the user and app information, keeping track of all the user’s statistics, all on-going challenges, types of exercises, user reviews, and others (this subject will be specified in the following chapter).</w:t>
-      </w:r>
-      <w:r>
-        <w:br w:type="page"/>
+        <w:t>Project’s Specification</w:t>
       </w:r>
     </w:p>
     <w:p>
@@ -883,7 +875,6 @@
           <w:sz w:val="52"/>
           <w:szCs w:val="52"/>
         </w:rPr>
-        <w:t>Project’s Specification</w:t>
       </w:r>
     </w:p>
     <w:p>
@@ -892,20 +883,20 @@
         <w:jc w:val="both"/>
         <w:rPr>
           <w:rFonts w:ascii="Ubuntu" w:hAnsi="Ubuntu"/>
-          <w:b/>
-          <w:b/>
-          <w:bCs/>
-          <w:sz w:val="52"/>
-          <w:szCs w:val="52"/>
-        </w:rPr>
-      </w:pPr>
-      <w:r>
-        <w:rPr>
-          <w:rFonts w:ascii="Ubuntu" w:hAnsi="Ubuntu"/>
-          <w:b/>
-          <w:bCs/>
-          <w:sz w:val="52"/>
-          <w:szCs w:val="52"/>
+          <w:b w:val="false"/>
+          <w:b w:val="false"/>
+          <w:bCs w:val="false"/>
+          <w:sz w:val="28"/>
+          <w:szCs w:val="28"/>
+        </w:rPr>
+      </w:pPr>
+      <w:r>
+        <w:rPr>
+          <w:rFonts w:ascii="Ubuntu" w:hAnsi="Ubuntu"/>
+          <w:b w:val="false"/>
+          <w:bCs w:val="false"/>
+          <w:sz w:val="28"/>
+          <w:szCs w:val="28"/>
         </w:rPr>
       </w:r>
     </w:p>
@@ -913,35 +904,7 @@
       <w:pPr>
         <w:pStyle w:val="Normal"/>
         <w:jc w:val="both"/>
-        <w:rPr>
-          <w:rFonts w:ascii="Ubuntu" w:hAnsi="Ubuntu"/>
-          <w:b w:val="false"/>
-          <w:b w:val="false"/>
-          <w:bCs w:val="false"/>
-          <w:sz w:val="28"/>
-          <w:szCs w:val="28"/>
-        </w:rPr>
-      </w:pPr>
-      <w:r>
-        <w:rPr>
-          <w:rFonts w:ascii="Ubuntu" w:hAnsi="Ubuntu"/>
-          <w:b w:val="false"/>
-          <w:bCs w:val="false"/>
-          <w:sz w:val="28"/>
-          <w:szCs w:val="28"/>
-        </w:rPr>
-      </w:r>
-    </w:p>
-    <w:p>
-      <w:pPr>
-        <w:pStyle w:val="Normal"/>
-        <w:jc w:val="both"/>
-        <w:rPr>
-          <w:rFonts w:ascii="Ubuntu" w:hAnsi="Ubuntu"/>
-          <w:b w:val="false"/>
-          <w:b w:val="false"/>
-          <w:sz w:val="28"/>
-        </w:rPr>
+        <w:rPr/>
       </w:pPr>
       <w:r>
         <w:rPr>
@@ -972,7 +935,27 @@
           <w:sz w:val="28"/>
           <w:szCs w:val="28"/>
         </w:rPr>
-        <w:t xml:space="preserve">. The user connects to the app with its facebook account, being characterized by its </w:t>
+        <w:t xml:space="preserve">. The user connects to the app with its facebook account, being characterized by </w:t>
+      </w:r>
+      <w:r>
+        <w:rPr>
+          <w:rFonts w:ascii="Ubuntu" w:hAnsi="Ubuntu"/>
+          <w:b w:val="false"/>
+          <w:bCs w:val="false"/>
+          <w:sz w:val="28"/>
+          <w:szCs w:val="28"/>
+        </w:rPr>
+        <w:t>his</w:t>
+      </w:r>
+      <w:r>
+        <w:rPr>
+          <w:rFonts w:ascii="Ubuntu" w:hAnsi="Ubuntu"/>
+          <w:b w:val="false"/>
+          <w:bCs w:val="false"/>
+          <w:sz w:val="28"/>
+          <w:szCs w:val="28"/>
+        </w:rPr>
+        <w:t xml:space="preserve"> </w:t>
       </w:r>
       <w:r>
         <w:rPr>
@@ -1022,6 +1005,30 @@
           <w:rFonts w:ascii="Ubuntu" w:hAnsi="Ubuntu"/>
           <w:b w:val="false"/>
           <w:bCs w:val="false"/>
+          <w:color w:val="000000"/>
+          <w:sz w:val="28"/>
+          <w:szCs w:val="28"/>
+          <w:u w:val="none"/>
+        </w:rPr>
+        <w:t>his</w:t>
+      </w:r>
+      <w:r>
+        <w:rPr>
+          <w:rFonts w:ascii="Ubuntu" w:hAnsi="Ubuntu"/>
+          <w:b w:val="false"/>
+          <w:bCs w:val="false"/>
+          <w:color w:val="FF3333"/>
+          <w:sz w:val="28"/>
+          <w:szCs w:val="28"/>
+          <w:u w:val="none"/>
+        </w:rPr>
+        <w:t xml:space="preserve"> </w:t>
+      </w:r>
+      <w:r>
+        <w:rPr>
+          <w:rFonts w:ascii="Ubuntu" w:hAnsi="Ubuntu"/>
+          <w:b w:val="false"/>
+          <w:bCs w:val="false"/>
           <w:sz w:val="28"/>
           <w:szCs w:val="28"/>
           <w:u w:val="single"/>
@@ -1037,7 +1044,52 @@
           <w:szCs w:val="28"/>
           <w:u w:val="none"/>
         </w:rPr>
-        <w:t>, calculated from the scores from all the challenge’s the user has participated in.</w:t>
+        <w:t xml:space="preserve">, calculated from the scores </w:t>
+      </w:r>
+      <w:r>
+        <w:rPr>
+          <w:rFonts w:ascii="Ubuntu" w:hAnsi="Ubuntu"/>
+          <w:b w:val="false"/>
+          <w:bCs w:val="false"/>
+          <w:color w:val="000000"/>
+          <w:sz w:val="28"/>
+          <w:szCs w:val="28"/>
+          <w:u w:val="none"/>
+        </w:rPr>
+        <w:t>of</w:t>
+      </w:r>
+      <w:r>
+        <w:rPr>
+          <w:rFonts w:ascii="Ubuntu" w:hAnsi="Ubuntu"/>
+          <w:b w:val="false"/>
+          <w:bCs w:val="false"/>
+          <w:sz w:val="28"/>
+          <w:szCs w:val="28"/>
+          <w:u w:val="none"/>
+        </w:rPr>
+        <w:t xml:space="preserve"> all the </w:t>
+      </w:r>
+      <w:r>
+        <w:rPr>
+          <w:rFonts w:ascii="Ubuntu" w:hAnsi="Ubuntu"/>
+          <w:b w:val="false"/>
+          <w:bCs w:val="false"/>
+          <w:sz w:val="28"/>
+          <w:szCs w:val="28"/>
+          <w:u w:val="none"/>
+        </w:rPr>
+        <w:t>challenges</w:t>
+      </w:r>
+      <w:r>
+        <w:rPr>
+          <w:rFonts w:ascii="Ubuntu" w:hAnsi="Ubuntu"/>
+          <w:b w:val="false"/>
+          <w:bCs w:val="false"/>
+          <w:sz w:val="28"/>
+          <w:szCs w:val="28"/>
+          <w:u w:val="none"/>
+        </w:rPr>
+        <w:t xml:space="preserve"> the user has participated in.</w:t>
       </w:r>
     </w:p>
     <w:p>
@@ -1123,7 +1175,40 @@
           <w:szCs w:val="28"/>
           <w:u w:val="none"/>
         </w:rPr>
-        <w:t xml:space="preserve"> at a time, a each Challenge is composed by an </w:t>
+        <w:t xml:space="preserve"> at a time. </w:t>
+      </w:r>
+      <w:r>
+        <w:rPr>
+          <w:rFonts w:ascii="Ubuntu" w:hAnsi="Ubuntu"/>
+          <w:b w:val="false"/>
+          <w:bCs w:val="false"/>
+          <w:sz w:val="28"/>
+          <w:szCs w:val="28"/>
+          <w:u w:val="none"/>
+        </w:rPr>
+        <w:t>E</w:t>
+      </w:r>
+      <w:r>
+        <w:rPr>
+          <w:rFonts w:ascii="Ubuntu" w:hAnsi="Ubuntu"/>
+          <w:b w:val="false"/>
+          <w:bCs w:val="false"/>
+          <w:sz w:val="28"/>
+          <w:szCs w:val="28"/>
+          <w:u w:val="none"/>
+        </w:rPr>
+        <w:t>ach Challenge</w:t>
+      </w:r>
+      <w:r>
+        <w:rPr>
+          <w:rFonts w:ascii="Ubuntu" w:hAnsi="Ubuntu"/>
+          <w:b w:val="false"/>
+          <w:bCs w:val="false"/>
+          <w:sz w:val="28"/>
+          <w:szCs w:val="28"/>
+          <w:u w:val="none"/>
+        </w:rPr>
+        <w:t xml:space="preserve"> is composed by an </w:t>
       </w:r>
       <w:r>
         <w:rPr>
@@ -1167,7 +1252,7 @@
           <w:szCs w:val="28"/>
           <w:u w:val="none"/>
         </w:rPr>
-        <w:t xml:space="preserve"> and an </w:t>
+        <w:t xml:space="preserve"> and </w:t>
       </w:r>
       <w:r>
         <w:rPr>
@@ -1234,29 +1319,30 @@
           <w:szCs w:val="28"/>
           <w:u w:val="none"/>
         </w:rPr>
-        <w:t>.</w:t>
-      </w:r>
-      <w:r>
-        <w:rPr>
-          <w:rFonts w:ascii="Ubuntu" w:hAnsi="Ubuntu"/>
-          <w:b w:val="false"/>
-          <w:bCs w:val="false"/>
-          <w:sz w:val="28"/>
-          <w:szCs w:val="28"/>
-          <w:u w:val="none"/>
-        </w:rPr>
-        <w:t xml:space="preserve"> In each challenge there can be 2 or more participants. </w:t>
-      </w:r>
-      <w:r>
-        <w:rPr>
-          <w:rFonts w:ascii="Ubuntu" w:hAnsi="Ubuntu"/>
-          <w:b w:val="false"/>
-          <w:bCs w:val="false"/>
-          <w:sz w:val="28"/>
-          <w:szCs w:val="28"/>
-          <w:u w:val="none"/>
-        </w:rPr>
-        <w:t xml:space="preserve">When the Challenge is created, there are also specified in which </w:t>
+        <w:t xml:space="preserve">. In each challenge there can be 2 or more participants. When the Challenge is created, </w:t>
+      </w:r>
+      <w:r>
+        <w:rPr>
+          <w:rFonts w:ascii="Ubuntu" w:hAnsi="Ubuntu"/>
+          <w:b w:val="false"/>
+          <w:bCs w:val="false"/>
+          <w:color w:val="000000"/>
+          <w:sz w:val="28"/>
+          <w:szCs w:val="28"/>
+          <w:u w:val="none"/>
+        </w:rPr>
+        <w:t>it is</w:t>
+      </w:r>
+      <w:r>
+        <w:rPr>
+          <w:rFonts w:ascii="Ubuntu" w:hAnsi="Ubuntu"/>
+          <w:b w:val="false"/>
+          <w:bCs w:val="false"/>
+          <w:sz w:val="28"/>
+          <w:szCs w:val="28"/>
+          <w:u w:val="none"/>
+        </w:rPr>
+        <w:t xml:space="preserve"> also specified in which </w:t>
       </w:r>
       <w:r>
         <w:rPr>
@@ -1300,7 +1386,30 @@
           <w:szCs w:val="28"/>
           <w:u w:val="none"/>
         </w:rPr>
-        <w:t xml:space="preserve"> associated to the Challenge should be executed (e.g. , the Challenge consist in completing an exercise plan every Monday, Wednesday and Friday from 15-03-2018 to 20-04-2018).</w:t>
+        <w:t xml:space="preserve"> associated to the Challenge should be executed (e.g. , the Challenge </w:t>
+      </w:r>
+      <w:r>
+        <w:rPr>
+          <w:rFonts w:ascii="Ubuntu" w:hAnsi="Ubuntu"/>
+          <w:b w:val="false"/>
+          <w:bCs w:val="false"/>
+          <w:color w:val="000000"/>
+          <w:sz w:val="28"/>
+          <w:szCs w:val="28"/>
+          <w:u w:val="none"/>
+        </w:rPr>
+        <w:t>consists</w:t>
+      </w:r>
+      <w:r>
+        <w:rPr>
+          <w:rFonts w:ascii="Ubuntu" w:hAnsi="Ubuntu"/>
+          <w:b w:val="false"/>
+          <w:bCs w:val="false"/>
+          <w:sz w:val="28"/>
+          <w:szCs w:val="28"/>
+          <w:u w:val="none"/>
+        </w:rPr>
+        <w:t xml:space="preserve"> in completing an exercise plan every Monday, Wednesday and Friday from 15-03-2018 to 20-04-2018).</w:t>
       </w:r>
     </w:p>
     <w:p>
@@ -1342,16 +1451,6 @@
           <w:u w:val="none"/>
         </w:rPr>
         <w:tab/>
-      </w:r>
-      <w:r>
-        <w:rPr>
-          <w:rFonts w:ascii="Ubuntu" w:hAnsi="Ubuntu"/>
-          <w:b w:val="false"/>
-          <w:bCs w:val="false"/>
-          <w:sz w:val="28"/>
-          <w:szCs w:val="28"/>
-          <w:u w:val="none"/>
-        </w:rPr>
         <w:t xml:space="preserve">Associated to each challenge the user is participating in, there are stored its </w:t>
       </w:r>
       <w:r>
@@ -1440,7 +1539,73 @@
           <w:szCs w:val="28"/>
           <w:u w:val="none"/>
         </w:rPr>
-        <w:t xml:space="preserve"> related to that Challenged (a step of the challenge), consisting in the </w:t>
+        <w:t xml:space="preserve"> </w:t>
+      </w:r>
+      <w:r>
+        <w:rPr>
+          <w:rFonts w:ascii="Ubuntu" w:hAnsi="Ubuntu"/>
+          <w:b w:val="false"/>
+          <w:bCs w:val="false"/>
+          <w:sz w:val="28"/>
+          <w:szCs w:val="28"/>
+          <w:u w:val="none"/>
+        </w:rPr>
+        <w:t xml:space="preserve">of the exercise plan </w:t>
+      </w:r>
+      <w:r>
+        <w:rPr>
+          <w:rFonts w:ascii="Ubuntu" w:hAnsi="Ubuntu"/>
+          <w:b w:val="false"/>
+          <w:bCs w:val="false"/>
+          <w:sz w:val="28"/>
+          <w:szCs w:val="28"/>
+          <w:u w:val="none"/>
+        </w:rPr>
+        <w:t xml:space="preserve">related to that Challenge. </w:t>
+      </w:r>
+      <w:r>
+        <w:rPr>
+          <w:rFonts w:ascii="Ubuntu" w:hAnsi="Ubuntu"/>
+          <w:b w:val="false"/>
+          <w:bCs w:val="false"/>
+          <w:sz w:val="28"/>
+          <w:szCs w:val="28"/>
+          <w:u w:val="none"/>
+        </w:rPr>
+        <w:t>Each Execution</w:t>
+      </w:r>
+      <w:r>
+        <w:rPr>
+          <w:rFonts w:ascii="Ubuntu" w:hAnsi="Ubuntu"/>
+          <w:b w:val="false"/>
+          <w:bCs w:val="false"/>
+          <w:sz w:val="28"/>
+          <w:szCs w:val="28"/>
+          <w:u w:val="none"/>
+        </w:rPr>
+        <w:t xml:space="preserve"> consist</w:t>
+      </w:r>
+      <w:r>
+        <w:rPr>
+          <w:rFonts w:ascii="Ubuntu" w:hAnsi="Ubuntu"/>
+          <w:b w:val="false"/>
+          <w:bCs w:val="false"/>
+          <w:sz w:val="28"/>
+          <w:szCs w:val="28"/>
+          <w:u w:val="none"/>
+        </w:rPr>
+        <w:t xml:space="preserve">s </w:t>
+      </w:r>
+      <w:r>
+        <w:rPr>
+          <w:rFonts w:ascii="Ubuntu" w:hAnsi="Ubuntu"/>
+          <w:b w:val="false"/>
+          <w:bCs w:val="false"/>
+          <w:sz w:val="28"/>
+          <w:szCs w:val="28"/>
+          <w:u w:val="none"/>
+        </w:rPr>
+        <w:t xml:space="preserve">in the </w:t>
       </w:r>
       <w:r>
         <w:rPr>
@@ -1451,6 +1616,39 @@
           <w:szCs w:val="28"/>
           <w:u w:val="single"/>
         </w:rPr>
+        <w:t>duration</w:t>
+      </w:r>
+      <w:r>
+        <w:rPr>
+          <w:rFonts w:ascii="Ubuntu" w:hAnsi="Ubuntu"/>
+          <w:b w:val="false"/>
+          <w:bCs w:val="false"/>
+          <w:sz w:val="28"/>
+          <w:szCs w:val="28"/>
+          <w:u w:val="none"/>
+        </w:rPr>
+        <w:t xml:space="preserve"> </w:t>
+      </w:r>
+      <w:r>
+        <w:rPr>
+          <w:rFonts w:ascii="Ubuntu" w:hAnsi="Ubuntu"/>
+          <w:b w:val="false"/>
+          <w:bCs w:val="false"/>
+          <w:sz w:val="28"/>
+          <w:szCs w:val="28"/>
+          <w:u w:val="none"/>
+        </w:rPr>
+        <w:t xml:space="preserve">and the </w:t>
+      </w:r>
+      <w:r>
+        <w:rPr>
+          <w:rFonts w:ascii="Ubuntu" w:hAnsi="Ubuntu"/>
+          <w:b w:val="false"/>
+          <w:bCs w:val="false"/>
+          <w:sz w:val="28"/>
+          <w:szCs w:val="28"/>
+          <w:u w:val="single"/>
+        </w:rPr>
         <w:t>date</w:t>
       </w:r>
       <w:r>
@@ -1462,29 +1660,29 @@
           <w:szCs w:val="28"/>
           <w:u w:val="none"/>
         </w:rPr>
-        <w:t xml:space="preserve"> the user completed a step, and the </w:t>
-      </w:r>
-      <w:r>
-        <w:rPr>
-          <w:rFonts w:ascii="Ubuntu" w:hAnsi="Ubuntu"/>
-          <w:b w:val="false"/>
-          <w:bCs w:val="false"/>
-          <w:sz w:val="28"/>
-          <w:szCs w:val="28"/>
-          <w:u w:val="single"/>
-        </w:rPr>
-        <w:t>duration</w:t>
-      </w:r>
-      <w:r>
-        <w:rPr>
-          <w:rFonts w:ascii="Ubuntu" w:hAnsi="Ubuntu"/>
-          <w:b w:val="false"/>
-          <w:bCs w:val="false"/>
-          <w:sz w:val="28"/>
-          <w:szCs w:val="28"/>
-          <w:u w:val="none"/>
-        </w:rPr>
-        <w:t xml:space="preserve"> of that step (so that the user can keep track of improvements).</w:t>
+        <w:t xml:space="preserve"> the user completed </w:t>
+      </w:r>
+      <w:r>
+        <w:rPr>
+          <w:rFonts w:ascii="Ubuntu" w:hAnsi="Ubuntu"/>
+          <w:b w:val="false"/>
+          <w:bCs w:val="false"/>
+          <w:sz w:val="28"/>
+          <w:szCs w:val="28"/>
+          <w:u w:val="none"/>
+        </w:rPr>
+        <w:t>that execution</w:t>
+      </w:r>
+      <w:r>
+        <w:rPr>
+          <w:rFonts w:ascii="Ubuntu" w:hAnsi="Ubuntu"/>
+          <w:b w:val="false"/>
+          <w:bCs w:val="false"/>
+          <w:sz w:val="28"/>
+          <w:szCs w:val="28"/>
+          <w:u w:val="none"/>
+        </w:rPr>
+        <w:t xml:space="preserve"> (so that the user can keep track of improvements).</w:t>
       </w:r>
     </w:p>
     <w:p>
@@ -1502,7 +1700,14 @@
         </w:rPr>
       </w:pPr>
       <w:r>
-        <w:rPr/>
+        <w:rPr>
+          <w:rFonts w:ascii="Ubuntu" w:hAnsi="Ubuntu"/>
+          <w:b w:val="false"/>
+          <w:bCs w:val="false"/>
+          <w:sz w:val="28"/>
+          <w:szCs w:val="28"/>
+          <w:u w:val="none"/>
+        </w:rPr>
       </w:r>
     </w:p>
     <w:p>
@@ -1521,16 +1726,6 @@
           <w:u w:val="none"/>
         </w:rPr>
         <w:tab/>
-      </w:r>
-      <w:r>
-        <w:rPr>
-          <w:rFonts w:ascii="Ubuntu" w:hAnsi="Ubuntu"/>
-          <w:b w:val="false"/>
-          <w:bCs w:val="false"/>
-          <w:sz w:val="28"/>
-          <w:szCs w:val="28"/>
-          <w:u w:val="none"/>
-        </w:rPr>
         <w:t xml:space="preserve">An </w:t>
       </w:r>
       <w:r>
@@ -1796,7 +1991,18 @@
           <w:szCs w:val="28"/>
           <w:u w:val="none"/>
         </w:rPr>
-        <w:t xml:space="preserve"> or not and saves information about the </w:t>
+        <w:t xml:space="preserve"> or not and saves </w:t>
+      </w:r>
+      <w:r>
+        <w:rPr>
+          <w:rFonts w:ascii="Ubuntu" w:hAnsi="Ubuntu"/>
+          <w:b w:val="false"/>
+          <w:bCs w:val="false"/>
+          <w:sz w:val="28"/>
+          <w:szCs w:val="28"/>
+          <w:u w:val="none"/>
+        </w:rPr>
+        <w:t xml:space="preserve">the </w:t>
       </w:r>
       <w:r>
         <w:rPr>
@@ -1807,18 +2013,29 @@
           <w:szCs w:val="28"/>
           <w:u w:val="single"/>
         </w:rPr>
-        <w:t>last time it was used</w:t>
-      </w:r>
-      <w:r>
-        <w:rPr>
-          <w:rFonts w:ascii="Ubuntu" w:hAnsi="Ubuntu"/>
-          <w:b w:val="false"/>
-          <w:bCs w:val="false"/>
-          <w:sz w:val="28"/>
-          <w:szCs w:val="28"/>
-          <w:u w:val="none"/>
-        </w:rPr>
-        <w:t xml:space="preserve">. </w:t>
+        <w:t>date</w:t>
+      </w:r>
+      <w:r>
+        <w:rPr>
+          <w:rFonts w:ascii="Ubuntu" w:hAnsi="Ubuntu"/>
+          <w:b w:val="false"/>
+          <w:bCs w:val="false"/>
+          <w:sz w:val="28"/>
+          <w:szCs w:val="28"/>
+          <w:u w:val="none"/>
+        </w:rPr>
+        <w:t xml:space="preserve"> of the</w:t>
+      </w:r>
+      <w:r>
+        <w:rPr>
+          <w:rFonts w:ascii="Ubuntu" w:hAnsi="Ubuntu"/>
+          <w:b w:val="false"/>
+          <w:bCs w:val="false"/>
+          <w:sz w:val="28"/>
+          <w:szCs w:val="28"/>
+          <w:u w:val="none"/>
+        </w:rPr>
+        <w:t xml:space="preserve"> last time it was used. </w:t>
       </w:r>
     </w:p>
     <w:p>
@@ -1836,7 +2053,14 @@
         </w:rPr>
       </w:pPr>
       <w:r>
-        <w:rPr/>
+        <w:rPr>
+          <w:rFonts w:ascii="Ubuntu" w:hAnsi="Ubuntu"/>
+          <w:b w:val="false"/>
+          <w:bCs w:val="false"/>
+          <w:sz w:val="28"/>
+          <w:szCs w:val="28"/>
+          <w:u w:val="none"/>
+        </w:rPr>
       </w:r>
     </w:p>
     <w:p>
@@ -1855,16 +2079,6 @@
           <w:u w:val="none"/>
         </w:rPr>
         <w:tab/>
-      </w:r>
-      <w:r>
-        <w:rPr>
-          <w:rFonts w:ascii="Ubuntu" w:hAnsi="Ubuntu"/>
-          <w:b w:val="false"/>
-          <w:bCs w:val="false"/>
-          <w:sz w:val="28"/>
-          <w:szCs w:val="28"/>
-          <w:u w:val="none"/>
-        </w:rPr>
         <w:t xml:space="preserve">An </w:t>
       </w:r>
       <w:r>
@@ -1887,18 +2101,7 @@
           <w:szCs w:val="28"/>
           <w:u w:val="none"/>
         </w:rPr>
-        <w:t xml:space="preserve"> </w:t>
-      </w:r>
-      <w:r>
-        <w:rPr>
-          <w:rFonts w:ascii="Ubuntu" w:hAnsi="Ubuntu"/>
-          <w:b w:val="false"/>
-          <w:bCs w:val="false"/>
-          <w:sz w:val="28"/>
-          <w:szCs w:val="28"/>
-          <w:u w:val="none"/>
-        </w:rPr>
-        <w:t xml:space="preserve">is composed by its unique </w:t>
+        <w:t xml:space="preserve"> is composed by its unique </w:t>
       </w:r>
       <w:r>
         <w:rPr>
@@ -1920,7 +2123,7 @@
           <w:szCs w:val="28"/>
           <w:u w:val="none"/>
         </w:rPr>
-        <w:t xml:space="preserve">, by a </w:t>
+        <w:t xml:space="preserve">, a </w:t>
       </w:r>
       <w:r>
         <w:rPr>
@@ -1942,7 +2145,7 @@
           <w:szCs w:val="28"/>
           <w:u w:val="none"/>
         </w:rPr>
-        <w:t xml:space="preserve">, by an </w:t>
+        <w:t xml:space="preserve">, an </w:t>
       </w:r>
       <w:r>
         <w:rPr>
@@ -1964,18 +2167,7 @@
           <w:szCs w:val="28"/>
           <w:u w:val="none"/>
         </w:rPr>
-        <w:t xml:space="preserve"> (that </w:t>
-      </w:r>
-      <w:r>
-        <w:rPr>
-          <w:rFonts w:ascii="Ubuntu" w:hAnsi="Ubuntu"/>
-          <w:b w:val="false"/>
-          <w:bCs w:val="false"/>
-          <w:sz w:val="28"/>
-          <w:szCs w:val="28"/>
-          <w:u w:val="none"/>
-        </w:rPr>
-        <w:t xml:space="preserve">visually describes the exercise), by a </w:t>
+        <w:t xml:space="preserve"> (that visually describes the exercise), a </w:t>
       </w:r>
       <w:r>
         <w:rPr>
@@ -1986,18 +2178,7 @@
           <w:szCs w:val="28"/>
           <w:u w:val="single"/>
         </w:rPr>
-        <w:t>link to a vídeo</w:t>
-      </w:r>
-      <w:r>
-        <w:rPr>
-          <w:rFonts w:ascii="Ubuntu" w:hAnsi="Ubuntu"/>
-          <w:b w:val="false"/>
-          <w:bCs w:val="false"/>
-          <w:sz w:val="28"/>
-          <w:szCs w:val="28"/>
-          <w:u w:val="none"/>
-        </w:rPr>
-        <w:t xml:space="preserve"> that explains how the exercise should be executed, by its </w:t>
+        <w:t>link to a v</w:t>
       </w:r>
       <w:r>
         <w:rPr>
@@ -2008,6 +2189,39 @@
           <w:szCs w:val="28"/>
           <w:u w:val="single"/>
         </w:rPr>
+        <w:t>i</w:t>
+      </w:r>
+      <w:r>
+        <w:rPr>
+          <w:rFonts w:ascii="Ubuntu" w:hAnsi="Ubuntu"/>
+          <w:b w:val="false"/>
+          <w:bCs w:val="false"/>
+          <w:sz w:val="28"/>
+          <w:szCs w:val="28"/>
+          <w:u w:val="single"/>
+        </w:rPr>
+        <w:t>deo</w:t>
+      </w:r>
+      <w:r>
+        <w:rPr>
+          <w:rFonts w:ascii="Ubuntu" w:hAnsi="Ubuntu"/>
+          <w:b w:val="false"/>
+          <w:bCs w:val="false"/>
+          <w:sz w:val="28"/>
+          <w:szCs w:val="28"/>
+          <w:u w:val="none"/>
+        </w:rPr>
+        <w:t xml:space="preserve"> that explains how the exercise should be executed, its </w:t>
+      </w:r>
+      <w:r>
+        <w:rPr>
+          <w:rFonts w:ascii="Ubuntu" w:hAnsi="Ubuntu"/>
+          <w:b w:val="false"/>
+          <w:bCs w:val="false"/>
+          <w:sz w:val="28"/>
+          <w:szCs w:val="28"/>
+          <w:u w:val="single"/>
+        </w:rPr>
         <w:t>difficulty</w:t>
       </w:r>
       <w:r>
@@ -2019,18 +2233,7 @@
           <w:szCs w:val="28"/>
           <w:u w:val="none"/>
         </w:rPr>
-        <w:t xml:space="preserve"> (rated from 1 to 5) </w:t>
-      </w:r>
-      <w:r>
-        <w:rPr>
-          <w:rFonts w:ascii="Ubuntu" w:hAnsi="Ubuntu"/>
-          <w:b w:val="false"/>
-          <w:bCs w:val="false"/>
-          <w:sz w:val="28"/>
-          <w:szCs w:val="28"/>
-          <w:u w:val="none"/>
-        </w:rPr>
-        <w:t xml:space="preserve">and its </w:t>
+        <w:t xml:space="preserve"> (rated from 1 to 5) and its </w:t>
       </w:r>
       <w:r>
         <w:rPr>
@@ -2070,7 +2273,14 @@
         </w:rPr>
       </w:pPr>
       <w:r>
-        <w:rPr/>
+        <w:rPr>
+          <w:rFonts w:ascii="Ubuntu" w:hAnsi="Ubuntu"/>
+          <w:b w:val="false"/>
+          <w:bCs w:val="false"/>
+          <w:sz w:val="28"/>
+          <w:szCs w:val="28"/>
+          <w:u w:val="none"/>
+        </w:rPr>
       </w:r>
     </w:p>
     <w:p>
@@ -2089,62 +2299,7 @@
           <w:u w:val="none"/>
         </w:rPr>
         <w:tab/>
-        <w:t xml:space="preserve">An </w:t>
-      </w:r>
-      <w:r>
-        <w:rPr>
-          <w:rFonts w:ascii="Ubuntu" w:hAnsi="Ubuntu"/>
-          <w:b w:val="false"/>
-          <w:bCs w:val="false"/>
-          <w:sz w:val="28"/>
-          <w:szCs w:val="28"/>
-          <w:u w:val="none"/>
-        </w:rPr>
-        <w:t>exercise can be associated to many different exercise plans, and an Exercise Plan is composed by one or more Exercises. For each Exercise in a</w:t>
-      </w:r>
-      <w:r>
-        <w:rPr>
-          <w:rFonts w:ascii="Ubuntu" w:hAnsi="Ubuntu"/>
-          <w:b w:val="false"/>
-          <w:bCs w:val="false"/>
-          <w:sz w:val="28"/>
-          <w:szCs w:val="28"/>
-          <w:u w:val="none"/>
-        </w:rPr>
-        <w:t>n Exercise</w:t>
-      </w:r>
-      <w:r>
-        <w:rPr>
-          <w:rFonts w:ascii="Ubuntu" w:hAnsi="Ubuntu"/>
-          <w:b w:val="false"/>
-          <w:bCs w:val="false"/>
-          <w:sz w:val="28"/>
-          <w:szCs w:val="28"/>
-          <w:u w:val="none"/>
-        </w:rPr>
-        <w:t xml:space="preserve"> </w:t>
-      </w:r>
-      <w:r>
-        <w:rPr>
-          <w:rFonts w:ascii="Ubuntu" w:hAnsi="Ubuntu"/>
-          <w:b w:val="false"/>
-          <w:bCs w:val="false"/>
-          <w:sz w:val="28"/>
-          <w:szCs w:val="28"/>
-          <w:u w:val="none"/>
-        </w:rPr>
-        <w:t>P</w:t>
-      </w:r>
-      <w:r>
-        <w:rPr>
-          <w:rFonts w:ascii="Ubuntu" w:hAnsi="Ubuntu"/>
-          <w:b w:val="false"/>
-          <w:bCs w:val="false"/>
-          <w:sz w:val="28"/>
-          <w:szCs w:val="28"/>
-          <w:u w:val="none"/>
-        </w:rPr>
-        <w:t xml:space="preserve">lan, there are </w:t>
+        <w:t xml:space="preserve">An exercise can be associated to many different exercise plans, and an Exercise Plan is composed by one or more Exercises. For each Exercise in an Exercise Plan, there are </w:t>
       </w:r>
       <w:r>
         <w:rPr>
@@ -2228,7 +2383,14 @@
         </w:rPr>
       </w:pPr>
       <w:r>
-        <w:rPr/>
+        <w:rPr>
+          <w:rFonts w:ascii="Ubuntu" w:hAnsi="Ubuntu"/>
+          <w:b w:val="false"/>
+          <w:bCs w:val="false"/>
+          <w:sz w:val="28"/>
+          <w:szCs w:val="28"/>
+          <w:u w:val="none"/>
+        </w:rPr>
       </w:r>
     </w:p>
     <w:p>
@@ -2247,16 +2409,6 @@
           <w:u w:val="none"/>
         </w:rPr>
         <w:tab/>
-      </w:r>
-      <w:r>
-        <w:rPr>
-          <w:rFonts w:ascii="Ubuntu" w:hAnsi="Ubuntu"/>
-          <w:b w:val="false"/>
-          <w:bCs w:val="false"/>
-          <w:sz w:val="28"/>
-          <w:szCs w:val="28"/>
-          <w:u w:val="none"/>
-        </w:rPr>
         <w:t xml:space="preserve">An </w:t>
       </w:r>
       <w:r>
@@ -2279,7 +2431,9 @@
           <w:szCs w:val="28"/>
           <w:u w:val="none"/>
         </w:rPr>
-        <w:t xml:space="preserve"> can, simillarly to an Exercise Plan, be a </w:t>
+        <w:t xml:space="preserve"> can, simillarly to an Exercis</w:t>
+        <w:softHyphen/>
+        <w:t xml:space="preserve">e Plan, be a </w:t>
       </w:r>
       <w:r>
         <w:rPr>
@@ -2386,114 +2540,120 @@
         </w:rPr>
       </w:pPr>
       <w:r>
+        <w:rPr>
+          <w:rFonts w:ascii="Ubuntu" w:hAnsi="Ubuntu"/>
+          <w:b w:val="false"/>
+          <w:bCs w:val="false"/>
+          <w:sz w:val="28"/>
+          <w:szCs w:val="28"/>
+          <w:u w:val="none"/>
+        </w:rPr>
+      </w:r>
+    </w:p>
+    <w:p>
+      <w:pPr>
+        <w:pStyle w:val="Normal"/>
+        <w:jc w:val="both"/>
+        <w:rPr>
+          <w:rFonts w:ascii="Ubuntu" w:hAnsi="Ubuntu"/>
+          <w:b w:val="false"/>
+          <w:b w:val="false"/>
+          <w:bCs w:val="false"/>
+          <w:sz w:val="28"/>
+          <w:szCs w:val="28"/>
+          <w:u w:val="none"/>
+        </w:rPr>
+      </w:pPr>
+      <w:r>
+        <w:rPr>
+          <w:rFonts w:ascii="Ubuntu" w:hAnsi="Ubuntu"/>
+          <w:b w:val="false"/>
+          <w:bCs w:val="false"/>
+          <w:sz w:val="28"/>
+          <w:szCs w:val="28"/>
+          <w:u w:val="none"/>
+        </w:rPr>
+      </w:r>
+    </w:p>
+    <w:p>
+      <w:pPr>
+        <w:pStyle w:val="Normal"/>
+        <w:jc w:val="both"/>
+        <w:rPr>
+          <w:rFonts w:ascii="Ubuntu" w:hAnsi="Ubuntu"/>
+          <w:b w:val="false"/>
+          <w:b w:val="false"/>
+          <w:bCs w:val="false"/>
+          <w:u w:val="none"/>
+        </w:rPr>
+      </w:pPr>
+      <w:r>
+        <w:rPr>
+          <w:rFonts w:ascii="Ubuntu" w:hAnsi="Ubuntu"/>
+          <w:b w:val="false"/>
+          <w:bCs w:val="false"/>
+          <w:u w:val="none"/>
+        </w:rPr>
+      </w:r>
+    </w:p>
+    <w:p>
+      <w:pPr>
+        <w:pStyle w:val="Normal"/>
+        <w:jc w:val="both"/>
+        <w:rPr>
+          <w:rFonts w:ascii="Ubuntu" w:hAnsi="Ubuntu"/>
+          <w:b w:val="false"/>
+          <w:b w:val="false"/>
+          <w:bCs w:val="false"/>
+          <w:u w:val="none"/>
+        </w:rPr>
+      </w:pPr>
+      <w:r>
+        <w:rPr>
+          <w:rFonts w:ascii="Ubuntu" w:hAnsi="Ubuntu"/>
+          <w:b w:val="false"/>
+          <w:bCs w:val="false"/>
+          <w:u w:val="none"/>
+        </w:rPr>
+      </w:r>
+    </w:p>
+    <w:p>
+      <w:pPr>
+        <w:pStyle w:val="Normal"/>
+        <w:jc w:val="both"/>
+        <w:rPr>
+          <w:rFonts w:ascii="Ubuntu" w:hAnsi="Ubuntu"/>
+          <w:b w:val="false"/>
+          <w:b w:val="false"/>
+          <w:bCs w:val="false"/>
+          <w:u w:val="none"/>
+        </w:rPr>
+      </w:pPr>
+      <w:r>
+        <w:rPr>
+          <w:rFonts w:ascii="Ubuntu" w:hAnsi="Ubuntu"/>
+          <w:b w:val="false"/>
+          <w:bCs w:val="false"/>
+          <w:u w:val="none"/>
+        </w:rPr>
+      </w:r>
+    </w:p>
+    <w:p>
+      <w:pPr>
+        <w:pStyle w:val="Normal"/>
+        <w:jc w:val="both"/>
         <w:rPr/>
-      </w:r>
-    </w:p>
-    <w:p>
-      <w:pPr>
-        <w:pStyle w:val="Normal"/>
-        <w:jc w:val="both"/>
-        <w:rPr>
-          <w:rFonts w:ascii="Ubuntu" w:hAnsi="Ubuntu"/>
-          <w:b w:val="false"/>
-          <w:b w:val="false"/>
-          <w:bCs w:val="false"/>
-          <w:sz w:val="28"/>
-          <w:szCs w:val="28"/>
-          <w:u w:val="none"/>
-        </w:rPr>
-      </w:pPr>
-      <w:r>
-        <w:rPr/>
-      </w:r>
-    </w:p>
-    <w:p>
-      <w:pPr>
-        <w:pStyle w:val="Normal"/>
-        <w:jc w:val="both"/>
-        <w:rPr>
-          <w:rFonts w:ascii="Ubuntu" w:hAnsi="Ubuntu"/>
-          <w:b w:val="false"/>
-          <w:b w:val="false"/>
-          <w:bCs w:val="false"/>
-          <w:u w:val="none"/>
-        </w:rPr>
-      </w:pPr>
-      <w:r>
-        <w:rPr>
+      </w:pPr>
+      <w:r>
+        <w:rPr>
+          <w:rFonts w:ascii="Ubuntu" w:hAnsi="Ubuntu"/>
+          <w:b w:val="false"/>
+          <w:bCs w:val="false"/>
           <w:sz w:val="20"/>
           <w:szCs w:val="20"/>
-        </w:rPr>
-      </w:r>
-    </w:p>
-    <w:p>
-      <w:pPr>
-        <w:pStyle w:val="Normal"/>
-        <w:jc w:val="both"/>
-        <w:rPr>
-          <w:rFonts w:ascii="Ubuntu" w:hAnsi="Ubuntu"/>
-          <w:b w:val="false"/>
-          <w:b w:val="false"/>
-          <w:bCs w:val="false"/>
-          <w:u w:val="none"/>
-        </w:rPr>
-      </w:pPr>
-      <w:r>
-        <w:rPr>
-          <w:sz w:val="20"/>
-          <w:szCs w:val="20"/>
-        </w:rPr>
-      </w:r>
-    </w:p>
-    <w:p>
-      <w:pPr>
-        <w:pStyle w:val="Normal"/>
-        <w:jc w:val="both"/>
-        <w:rPr>
-          <w:rFonts w:ascii="Ubuntu" w:hAnsi="Ubuntu"/>
-          <w:b w:val="false"/>
-          <w:b w:val="false"/>
-          <w:bCs w:val="false"/>
-          <w:u w:val="none"/>
-        </w:rPr>
-      </w:pPr>
-      <w:r>
-        <w:rPr>
-          <w:sz w:val="20"/>
-          <w:szCs w:val="20"/>
-        </w:rPr>
-      </w:r>
-    </w:p>
-    <w:p>
-      <w:pPr>
-        <w:pStyle w:val="Normal"/>
-        <w:jc w:val="both"/>
-        <w:rPr>
-          <w:sz w:val="20"/>
-          <w:szCs w:val="20"/>
-        </w:rPr>
-      </w:pPr>
-      <w:r>
-        <w:rPr>
-          <w:rFonts w:ascii="Ubuntu" w:hAnsi="Ubuntu"/>
-          <w:b w:val="false"/>
-          <w:bCs w:val="false"/>
-          <w:sz w:val="20"/>
-          <w:szCs w:val="20"/>
-          <w:u w:val="none"/>
-        </w:rPr>
-        <w:t xml:space="preserve">(1) – public : </w:t>
-      </w:r>
-      <w:r>
-        <w:rPr>
-          <w:rFonts w:ascii="Ubuntu" w:hAnsi="Ubuntu"/>
-          <w:b w:val="false"/>
-          <w:bCs w:val="false"/>
-          <w:sz w:val="20"/>
-          <w:szCs w:val="20"/>
-          <w:u w:val="none"/>
-        </w:rPr>
-        <w:t>visible to other Users</w:t>
+          <w:u w:val="none"/>
+        </w:rPr>
+        <w:t>(1) – public : visible to other Users</w:t>
       </w:r>
     </w:p>
     <w:sectPr>
@@ -2515,6 +2675,7 @@
     <w:rPrDefault>
       <w:rPr>
         <w:rFonts w:ascii="Liberation Serif" w:hAnsi="Liberation Serif" w:eastAsia="Noto Sans CJK SC Regular" w:cs="FreeSans"/>
+        <w:sz w:val="20"/>
         <w:szCs w:val="24"/>
         <w:lang w:val="pt-PT" w:eastAsia="zh-CN" w:bidi="hi-IN"/>
       </w:rPr>

</xml_diff>

<commit_message>
Added 'name' column to 'Exercise' Table
</commit_message>
<xml_diff>
--- a/Relatorio.docx
+++ b/Relatorio.docx
@@ -716,17 +716,7 @@
           <w:sz w:val="28"/>
           <w:szCs w:val="28"/>
         </w:rPr>
-        <w:t xml:space="preserve">What is Home </w:t>
-      </w:r>
-      <w:r>
-        <w:rPr>
-          <w:rFonts w:ascii="Ubuntu" w:hAnsi="Ubuntu"/>
-          <w:b w:val="false"/>
-          <w:bCs w:val="false"/>
-          <w:sz w:val="28"/>
-          <w:szCs w:val="28"/>
-        </w:rPr>
-        <w:t>gym? . . . . . . . . . . . . . . . . . . . . . . . . . . . . . . . . . . . . . . . . . . . . . . . . . . . 3</w:t>
+        <w:t>What is Home gym? . . . . . . . . . . . . . . . . . . . . . . . . . . . . . . . . . . . . . . . . . . . . . . . . . . . 3</w:t>
       </w:r>
     </w:p>
     <w:p>
@@ -772,27 +762,7 @@
           <w:sz w:val="28"/>
           <w:szCs w:val="28"/>
         </w:rPr>
-        <w:t xml:space="preserve">Conceptual Model   . . . . . . . . . . . . . . . . . . . . . . . . . . . . . . . . . . . . . . . . . . . . . . . . . </w:t>
-      </w:r>
-      <w:r>
-        <w:rPr>
-          <w:rFonts w:ascii="Ubuntu" w:hAnsi="Ubuntu"/>
-          <w:b w:val="false"/>
-          <w:bCs w:val="false"/>
-          <w:sz w:val="28"/>
-          <w:szCs w:val="28"/>
-        </w:rPr>
-        <w:t>.</w:t>
-      </w:r>
-      <w:r>
-        <w:rPr>
-          <w:rFonts w:ascii="Ubuntu" w:hAnsi="Ubuntu"/>
-          <w:b w:val="false"/>
-          <w:bCs w:val="false"/>
-          <w:sz w:val="28"/>
-          <w:szCs w:val="28"/>
-        </w:rPr>
-        <w:t xml:space="preserve"> .</w:t>
+        <w:t>Conceptual Model   . . . . . . . . . . . . . . . . . . . . . . . . . . . . . . . . . . . . . . . . . . . . . . . . . . .</w:t>
       </w:r>
       <w:r>
         <w:rPr>
@@ -888,17 +858,7 @@
           <w:sz w:val="28"/>
           <w:szCs w:val="28"/>
         </w:rPr>
-        <w:t xml:space="preserve">. </w:t>
-      </w:r>
-      <w:r>
-        <w:rPr>
-          <w:rFonts w:ascii="Ubuntu" w:hAnsi="Ubuntu"/>
-          <w:b w:val="false"/>
-          <w:bCs w:val="false"/>
-          <w:sz w:val="28"/>
-          <w:szCs w:val="28"/>
-        </w:rPr>
-        <w:t>8</w:t>
+        <w:t>. 8</w:t>
       </w:r>
     </w:p>
     <w:p>
@@ -972,17 +932,7 @@
           <w:sz w:val="28"/>
           <w:szCs w:val="28"/>
         </w:rPr>
-        <w:t>R</w:t>
-      </w:r>
-      <w:r>
-        <w:rPr>
-          <w:rFonts w:ascii="Ubuntu" w:hAnsi="Ubuntu"/>
-          <w:b w:val="false"/>
-          <w:bCs w:val="false"/>
-          <w:sz w:val="28"/>
-          <w:szCs w:val="28"/>
-        </w:rPr>
-        <w:t>estrictions . . . . . . . . . . . . . . . . . . . . . . . . . . . . . . . . . . . . . . . . . . . . . . . . . . . . . . . . .</w:t>
+        <w:t>Restrictions . . . . . . . . . . . . . . . . . . . . . . . . . . . . . . . . . . . . . . . . . . . . . . . . . . . . . . . . .</w:t>
       </w:r>
       <w:r>
         <w:rPr>
@@ -2279,7 +2229,7 @@
           <w:szCs w:val="28"/>
           <w:u w:val="none"/>
         </w:rPr>
-        <w:t xml:space="preserve">, a </w:t>
+        <w:t xml:space="preserve">, a name, a </w:t>
       </w:r>
       <w:r>
         <w:rPr>
@@ -2806,12 +2756,12 @@
           <wp:anchor behindDoc="0" distT="0" distB="0" distL="0" distR="0" simplePos="0" locked="0" layoutInCell="1" allowOverlap="1" relativeHeight="2">
             <wp:simplePos x="0" y="0"/>
             <wp:positionH relativeFrom="page">
-              <wp:posOffset>972820</wp:posOffset>
+              <wp:align>center</wp:align>
             </wp:positionH>
             <wp:positionV relativeFrom="page">
-              <wp:posOffset>1224280</wp:posOffset>
+              <wp:posOffset>1449705</wp:posOffset>
             </wp:positionV>
-            <wp:extent cx="5539740" cy="9063990"/>
+            <wp:extent cx="5831840" cy="9152255"/>
             <wp:effectExtent l="0" t="0" r="0" b="0"/>
             <wp:wrapSquare wrapText="largest"/>
             <wp:docPr id="1" name="Image1" descr=""/>
@@ -2836,7 +2786,7 @@
                   <pic:spPr bwMode="auto">
                     <a:xfrm>
                       <a:off x="0" y="0"/>
-                      <a:ext cx="5539740" cy="9063990"/>
+                      <a:ext cx="5831840" cy="9152255"/>
                     </a:xfrm>
                     <a:prstGeom prst="rect">
                       <a:avLst/>
@@ -2873,7 +2823,13 @@
         </w:rPr>
       </w:pPr>
       <w:r>
-        <w:rPr/>
+        <w:rPr>
+          <w:rFonts w:ascii="Ubuntu" w:hAnsi="Ubuntu"/>
+          <w:b/>
+          <w:bCs/>
+          <w:sz w:val="24"/>
+          <w:szCs w:val="24"/>
+        </w:rPr>
       </w:r>
       <w:r>
         <w:br w:type="page"/>
@@ -3838,6 +3794,29 @@
         <w:spacing w:lineRule="auto" w:line="276"/>
         <w:rPr>
           <w:rFonts w:ascii="Ubuntu" w:hAnsi="Ubuntu"/>
+          <w:b/>
+          <w:b/>
+          <w:bCs/>
+          <w:sz w:val="28"/>
+          <w:szCs w:val="28"/>
+        </w:rPr>
+      </w:pPr>
+      <w:r>
+        <w:rPr>
+          <w:rFonts w:ascii="Ubuntu" w:hAnsi="Ubuntu"/>
+          <w:b/>
+          <w:bCs/>
+          <w:sz w:val="28"/>
+          <w:szCs w:val="28"/>
+        </w:rPr>
+      </w:r>
+    </w:p>
+    <w:p>
+      <w:pPr>
+        <w:pStyle w:val="Normal"/>
+        <w:spacing w:lineRule="auto" w:line="276"/>
+        <w:rPr>
+          <w:rFonts w:ascii="Ubuntu" w:hAnsi="Ubuntu"/>
           <w:sz w:val="28"/>
           <w:szCs w:val="28"/>
         </w:rPr>
@@ -5246,24 +5225,36 @@
         </w:rPr>
       </w:pPr>
       <w:r>
-        <w:rPr/>
-      </w:r>
-    </w:p>
-    <w:p>
-      <w:pPr>
-        <w:pStyle w:val="Normal"/>
-        <w:spacing w:lineRule="auto" w:line="276"/>
-        <w:rPr>
-          <w:rFonts w:ascii="Ubuntu" w:hAnsi="Ubuntu"/>
-          <w:b/>
-          <w:b/>
-          <w:bCs/>
-          <w:sz w:val="28"/>
-          <w:szCs w:val="28"/>
-        </w:rPr>
-      </w:pPr>
-      <w:r>
-        <w:rPr/>
+        <w:rPr>
+          <w:rFonts w:ascii="Ubuntu" w:hAnsi="Ubuntu"/>
+          <w:b/>
+          <w:bCs/>
+          <w:sz w:val="28"/>
+          <w:szCs w:val="28"/>
+        </w:rPr>
+      </w:r>
+    </w:p>
+    <w:p>
+      <w:pPr>
+        <w:pStyle w:val="Normal"/>
+        <w:spacing w:lineRule="auto" w:line="276"/>
+        <w:rPr>
+          <w:rFonts w:ascii="Ubuntu" w:hAnsi="Ubuntu"/>
+          <w:b/>
+          <w:b/>
+          <w:bCs/>
+          <w:sz w:val="28"/>
+          <w:szCs w:val="28"/>
+        </w:rPr>
+      </w:pPr>
+      <w:r>
+        <w:rPr>
+          <w:rFonts w:ascii="Ubuntu" w:hAnsi="Ubuntu"/>
+          <w:b/>
+          <w:bCs/>
+          <w:sz w:val="28"/>
+          <w:szCs w:val="28"/>
+        </w:rPr>
       </w:r>
     </w:p>
     <w:p>
@@ -5415,7 +5406,7 @@
           <w:sz w:val="28"/>
           <w:szCs w:val="28"/>
         </w:rPr>
-        <w:t xml:space="preserve">  =  { id, videoLink, description, image, difficulty, type }</w:t>
+        <w:t xml:space="preserve">  =  { id, name, videoLink, description, image, difficulty, type }</w:t>
       </w:r>
     </w:p>
     <w:p>
@@ -5744,7 +5735,11 @@
         </w:rPr>
       </w:pPr>
       <w:r>
-        <w:rPr/>
+        <w:rPr>
+          <w:rFonts w:ascii="Ubuntu" w:hAnsi="Ubuntu"/>
+          <w:sz w:val="28"/>
+          <w:szCs w:val="28"/>
+        </w:rPr>
       </w:r>
     </w:p>
     <w:p>
@@ -7072,6 +7067,29 @@
           <w:u w:val="none"/>
         </w:rPr>
         <w:t xml:space="preserve">  associated to this plan.</w:t>
+      </w:r>
+    </w:p>
+    <w:p>
+      <w:pPr>
+        <w:pStyle w:val="Normal"/>
+        <w:spacing w:lineRule="auto" w:line="276"/>
+        <w:rPr>
+          <w:rFonts w:ascii="Ubuntu" w:hAnsi="Ubuntu"/>
+          <w:b w:val="false"/>
+          <w:b w:val="false"/>
+          <w:bCs w:val="false"/>
+          <w:sz w:val="28"/>
+          <w:szCs w:val="28"/>
+        </w:rPr>
+      </w:pPr>
+      <w:r>
+        <w:rPr>
+          <w:rFonts w:ascii="Ubuntu" w:hAnsi="Ubuntu"/>
+          <w:b w:val="false"/>
+          <w:bCs w:val="false"/>
+          <w:sz w:val="28"/>
+          <w:szCs w:val="28"/>
+        </w:rPr>
       </w:r>
     </w:p>
     <w:p>
@@ -7535,14 +7553,10 @@
     <w:pPr>
       <w:pStyle w:val="Footer"/>
       <w:jc w:val="right"/>
-      <w:rPr>
-        <w:color w:val="auto"/>
-      </w:rPr>
+      <w:rPr/>
     </w:pPr>
     <w:r>
-      <w:rPr>
-        <w:color w:val="auto"/>
-      </w:rPr>
+      <w:rPr/>
       <w:fldChar w:fldCharType="begin"/>
     </w:r>
     <w:r>
@@ -7552,7 +7566,7 @@
       <w:fldChar w:fldCharType="separate"/>
     </w:r>
     <w:r>
-      <w:t>7</w:t>
+      <w:t>6</w:t>
     </w:r>
     <w:r>
       <w:fldChar w:fldCharType="end"/>
@@ -7735,12 +7749,6 @@
     <w:pPr/>
     <w:rPr/>
   </w:style>
-  <w:style w:type="paragraph" w:styleId="ContentsHeading">
-    <w:name w:val="TOA Heading"/>
-    <w:basedOn w:val="Heading"/>
-    <w:pPr/>
-    <w:rPr/>
-  </w:style>
   <w:style w:type="paragraph" w:styleId="IndexHeading">
     <w:name w:val="Index Heading"/>
     <w:basedOn w:val="Heading"/>

</xml_diff>

<commit_message>
Made more improvements in 'povoar' script
</commit_message>
<xml_diff>
--- a/Relatorio.docx
+++ b/Relatorio.docx
@@ -2806,7 +2806,17 @@
           <w:sz w:val="44"/>
           <w:szCs w:val="44"/>
         </w:rPr>
-        <w:t>Conceptual Model</w:t>
+        <w:t>C</w:t>
+      </w:r>
+      <w:r>
+        <w:rPr>
+          <w:rFonts w:ascii="Ubuntu" w:hAnsi="Ubuntu"/>
+          <w:b/>
+          <w:bCs/>
+          <w:sz w:val="44"/>
+          <w:szCs w:val="44"/>
+        </w:rPr>
+        <w:t>onceptual Model</w:t>
       </w:r>
     </w:p>
     <w:p>
@@ -3854,7 +3864,23 @@
           <w:sz w:val="28"/>
           <w:szCs w:val="28"/>
         </w:rPr>
-        <w:t>, videoLink, description, imageURL, difficulty, type→ExerciseType)</w:t>
+        <w:t xml:space="preserve">, </w:t>
+      </w:r>
+      <w:r>
+        <w:rPr>
+          <w:rFonts w:ascii="Ubuntu" w:hAnsi="Ubuntu"/>
+          <w:sz w:val="28"/>
+          <w:szCs w:val="28"/>
+        </w:rPr>
+        <w:t xml:space="preserve">name, </w:t>
+      </w:r>
+      <w:r>
+        <w:rPr>
+          <w:rFonts w:ascii="Ubuntu" w:hAnsi="Ubuntu"/>
+          <w:sz w:val="28"/>
+          <w:szCs w:val="28"/>
+        </w:rPr>
+        <w:t>videoLink, description, imageURL, difficulty, type→ExerciseType)</w:t>
       </w:r>
     </w:p>
     <w:p>
@@ -7566,7 +7592,7 @@
       <w:fldChar w:fldCharType="separate"/>
     </w:r>
     <w:r>
-      <w:t>6</w:t>
+      <w:t>7</w:t>
     </w:r>
     <w:r>
       <w:fldChar w:fldCharType="end"/>

</xml_diff>

<commit_message>
Prepared Project Submission #2
</commit_message>
<xml_diff>
--- a/Relatorio.docx
+++ b/Relatorio.docx
@@ -25,6 +25,51 @@
           <w:sz w:val="44"/>
           <w:szCs w:val="44"/>
         </w:rPr>
+        <w:drawing>
+          <wp:anchor behindDoc="0" distT="0" distB="0" distL="0" distR="0" simplePos="0" locked="0" layoutInCell="1" allowOverlap="1" relativeHeight="3">
+            <wp:simplePos x="0" y="0"/>
+            <wp:positionH relativeFrom="page">
+              <wp:posOffset>264160</wp:posOffset>
+            </wp:positionH>
+            <wp:positionV relativeFrom="page">
+              <wp:posOffset>217805</wp:posOffset>
+            </wp:positionV>
+            <wp:extent cx="3477260" cy="1075690"/>
+            <wp:effectExtent l="0" t="0" r="0" b="0"/>
+            <wp:wrapSquare wrapText="largest"/>
+            <wp:docPr id="1" name="Image2" descr=""/>
+            <wp:cNvGraphicFramePr>
+              <a:graphicFrameLocks xmlns:a="http://schemas.openxmlformats.org/drawingml/2006/main" noChangeAspect="1"/>
+            </wp:cNvGraphicFramePr>
+            <a:graphic xmlns:a="http://schemas.openxmlformats.org/drawingml/2006/main">
+              <a:graphicData uri="http://schemas.openxmlformats.org/drawingml/2006/picture">
+                <pic:pic xmlns:pic="http://schemas.openxmlformats.org/drawingml/2006/picture">
+                  <pic:nvPicPr>
+                    <pic:cNvPr id="1" name="Image2" descr=""/>
+                    <pic:cNvPicPr>
+                      <a:picLocks noChangeAspect="1" noChangeArrowheads="1"/>
+                    </pic:cNvPicPr>
+                  </pic:nvPicPr>
+                  <pic:blipFill>
+                    <a:blip r:embed="rId2"/>
+                    <a:stretch>
+                      <a:fillRect/>
+                    </a:stretch>
+                  </pic:blipFill>
+                  <pic:spPr bwMode="auto">
+                    <a:xfrm>
+                      <a:off x="0" y="0"/>
+                      <a:ext cx="3477260" cy="1075690"/>
+                    </a:xfrm>
+                    <a:prstGeom prst="rect">
+                      <a:avLst/>
+                    </a:prstGeom>
+                  </pic:spPr>
+                </pic:pic>
+              </a:graphicData>
+            </a:graphic>
+          </wp:anchor>
+        </w:drawing>
       </w:r>
     </w:p>
     <w:p>
@@ -59,6 +104,562 @@
           <w:b/>
           <w:b/>
           <w:bCs/>
+          <w:sz w:val="52"/>
+          <w:szCs w:val="52"/>
+        </w:rPr>
+      </w:pPr>
+      <w:r>
+        <w:rPr>
+          <w:rFonts w:ascii="Ubuntu" w:hAnsi="Ubuntu"/>
+          <w:b/>
+          <w:bCs/>
+          <w:sz w:val="52"/>
+          <w:szCs w:val="52"/>
+        </w:rPr>
+      </w:r>
+    </w:p>
+    <w:p>
+      <w:pPr>
+        <w:pStyle w:val="Normal"/>
+        <w:jc w:val="center"/>
+        <w:rPr>
+          <w:rFonts w:ascii="Ubuntu" w:hAnsi="Ubuntu"/>
+          <w:b/>
+          <w:b/>
+          <w:bCs/>
+          <w:sz w:val="52"/>
+          <w:szCs w:val="52"/>
+        </w:rPr>
+      </w:pPr>
+      <w:r>
+        <w:rPr/>
+      </w:r>
+    </w:p>
+    <w:p>
+      <w:pPr>
+        <w:pStyle w:val="Normal"/>
+        <w:jc w:val="center"/>
+        <w:rPr>
+          <w:sz w:val="28"/>
+          <w:szCs w:val="28"/>
+        </w:rPr>
+      </w:pPr>
+      <w:r>
+        <w:rPr>
+          <w:rFonts w:ascii="Ubuntu" w:hAnsi="Ubuntu"/>
+          <w:b/>
+          <w:bCs/>
+          <w:sz w:val="28"/>
+          <w:szCs w:val="28"/>
+        </w:rPr>
+        <w:t>Mestrado Integrado em Engenharia Informática e Computação</w:t>
+      </w:r>
+    </w:p>
+    <w:p>
+      <w:pPr>
+        <w:pStyle w:val="Normal"/>
+        <w:jc w:val="center"/>
+        <w:rPr>
+          <w:rFonts w:ascii="Ubuntu" w:hAnsi="Ubuntu"/>
+          <w:b/>
+          <w:b/>
+          <w:bCs/>
+          <w:sz w:val="52"/>
+          <w:szCs w:val="52"/>
+        </w:rPr>
+      </w:pPr>
+      <w:r>
+        <w:rPr/>
+      </w:r>
+    </w:p>
+    <w:p>
+      <w:pPr>
+        <w:pStyle w:val="Normal"/>
+        <w:jc w:val="center"/>
+        <w:rPr>
+          <w:rFonts w:ascii="Ubuntu" w:hAnsi="Ubuntu"/>
+          <w:b/>
+          <w:b/>
+          <w:bCs/>
+          <w:sz w:val="52"/>
+          <w:szCs w:val="52"/>
+        </w:rPr>
+      </w:pPr>
+      <w:r>
+        <w:rPr>
+          <w:rFonts w:ascii="Ubuntu" w:hAnsi="Ubuntu"/>
+          <w:b/>
+          <w:bCs/>
+          <w:sz w:val="52"/>
+          <w:szCs w:val="52"/>
+        </w:rPr>
+        <w:t>Bases de Dados 2018</w:t>
+      </w:r>
+    </w:p>
+    <w:p>
+      <w:pPr>
+        <w:pStyle w:val="Normal"/>
+        <w:jc w:val="center"/>
+        <w:rPr>
+          <w:rFonts w:ascii="Ubuntu" w:hAnsi="Ubuntu"/>
+          <w:b/>
+          <w:b/>
+          <w:bCs/>
+          <w:sz w:val="80"/>
+          <w:szCs w:val="80"/>
+        </w:rPr>
+      </w:pPr>
+      <w:r>
+        <w:rPr>
+          <w:rFonts w:ascii="Ubuntu" w:hAnsi="Ubuntu"/>
+          <w:b/>
+          <w:bCs/>
+          <w:sz w:val="80"/>
+          <w:szCs w:val="80"/>
+        </w:rPr>
+      </w:r>
+    </w:p>
+    <w:p>
+      <w:pPr>
+        <w:pStyle w:val="Normal"/>
+        <w:jc w:val="center"/>
+        <w:rPr>
+          <w:rFonts w:ascii="Ubuntu" w:hAnsi="Ubuntu"/>
+          <w:b/>
+          <w:b/>
+          <w:bCs/>
+          <w:sz w:val="108"/>
+          <w:szCs w:val="108"/>
+        </w:rPr>
+      </w:pPr>
+      <w:r>
+        <w:rPr>
+          <w:rFonts w:ascii="Ubuntu" w:hAnsi="Ubuntu"/>
+          <w:b/>
+          <w:bCs/>
+          <w:sz w:val="108"/>
+          <w:szCs w:val="108"/>
+        </w:rPr>
+      </w:r>
+    </w:p>
+    <w:p>
+      <w:pPr>
+        <w:pStyle w:val="Normal"/>
+        <w:jc w:val="center"/>
+        <w:rPr>
+          <w:rFonts w:ascii="Ubuntu" w:hAnsi="Ubuntu"/>
+          <w:b/>
+          <w:b/>
+          <w:bCs/>
+          <w:sz w:val="108"/>
+          <w:szCs w:val="108"/>
+        </w:rPr>
+      </w:pPr>
+      <w:r>
+        <w:rPr>
+          <w:rFonts w:ascii="Ubuntu" w:hAnsi="Ubuntu"/>
+          <w:b/>
+          <w:bCs/>
+          <w:sz w:val="108"/>
+          <w:szCs w:val="108"/>
+        </w:rPr>
+        <w:t>Home Gym</w:t>
+      </w:r>
+    </w:p>
+    <w:p>
+      <w:pPr>
+        <w:pStyle w:val="Normal"/>
+        <w:jc w:val="center"/>
+        <w:rPr>
+          <w:rFonts w:ascii="Ubuntu" w:hAnsi="Ubuntu"/>
+          <w:b/>
+          <w:b/>
+          <w:bCs/>
+          <w:sz w:val="40"/>
+          <w:szCs w:val="40"/>
+        </w:rPr>
+      </w:pPr>
+      <w:r>
+        <w:rPr>
+          <w:rFonts w:ascii="Ubuntu" w:hAnsi="Ubuntu"/>
+          <w:b/>
+          <w:bCs/>
+          <w:sz w:val="40"/>
+          <w:szCs w:val="40"/>
+        </w:rPr>
+      </w:r>
+    </w:p>
+    <w:p>
+      <w:pPr>
+        <w:pStyle w:val="Normal"/>
+        <w:jc w:val="center"/>
+        <w:rPr>
+          <w:rFonts w:ascii="Ubuntu" w:hAnsi="Ubuntu"/>
+          <w:b w:val="false"/>
+          <w:b w:val="false"/>
+          <w:bCs w:val="false"/>
+          <w:sz w:val="48"/>
+          <w:szCs w:val="48"/>
+        </w:rPr>
+      </w:pPr>
+      <w:r>
+        <w:rPr>
+          <w:rFonts w:ascii="Ubuntu" w:hAnsi="Ubuntu"/>
+          <w:b w:val="false"/>
+          <w:bCs w:val="false"/>
+          <w:sz w:val="48"/>
+          <w:szCs w:val="48"/>
+        </w:rPr>
+        <w:t xml:space="preserve">A mobile application for </w:t>
+      </w:r>
+    </w:p>
+    <w:p>
+      <w:pPr>
+        <w:pStyle w:val="Normal"/>
+        <w:jc w:val="center"/>
+        <w:rPr>
+          <w:rFonts w:ascii="Ubuntu" w:hAnsi="Ubuntu"/>
+          <w:b w:val="false"/>
+          <w:b w:val="false"/>
+          <w:bCs w:val="false"/>
+          <w:sz w:val="48"/>
+          <w:szCs w:val="48"/>
+        </w:rPr>
+      </w:pPr>
+      <w:r>
+        <w:rPr>
+          <w:rFonts w:ascii="Ubuntu" w:hAnsi="Ubuntu"/>
+          <w:b w:val="false"/>
+          <w:bCs w:val="false"/>
+          <w:sz w:val="48"/>
+          <w:szCs w:val="48"/>
+        </w:rPr>
+        <w:t>workout challenges</w:t>
+      </w:r>
+    </w:p>
+    <w:p>
+      <w:pPr>
+        <w:pStyle w:val="Normal"/>
+        <w:jc w:val="center"/>
+        <w:rPr>
+          <w:rFonts w:ascii="Ubuntu" w:hAnsi="Ubuntu"/>
+          <w:b w:val="false"/>
+          <w:b w:val="false"/>
+          <w:bCs w:val="false"/>
+          <w:sz w:val="48"/>
+          <w:szCs w:val="48"/>
+        </w:rPr>
+      </w:pPr>
+      <w:r>
+        <w:rPr>
+          <w:rFonts w:ascii="Ubuntu" w:hAnsi="Ubuntu"/>
+          <w:b w:val="false"/>
+          <w:bCs w:val="false"/>
+          <w:sz w:val="48"/>
+          <w:szCs w:val="48"/>
+        </w:rPr>
+      </w:r>
+    </w:p>
+    <w:p>
+      <w:pPr>
+        <w:pStyle w:val="Normal"/>
+        <w:jc w:val="center"/>
+        <w:rPr>
+          <w:rFonts w:ascii="Ubuntu" w:hAnsi="Ubuntu"/>
+          <w:b w:val="false"/>
+          <w:b w:val="false"/>
+          <w:bCs w:val="false"/>
+          <w:sz w:val="48"/>
+          <w:szCs w:val="48"/>
+        </w:rPr>
+      </w:pPr>
+      <w:r>
+        <w:rPr>
+          <w:rFonts w:ascii="Ubuntu" w:hAnsi="Ubuntu"/>
+          <w:b w:val="false"/>
+          <w:bCs w:val="false"/>
+          <w:sz w:val="48"/>
+          <w:szCs w:val="48"/>
+        </w:rPr>
+      </w:r>
+    </w:p>
+    <w:p>
+      <w:pPr>
+        <w:pStyle w:val="Normal"/>
+        <w:jc w:val="center"/>
+        <w:rPr>
+          <w:rFonts w:ascii="Ubuntu" w:hAnsi="Ubuntu"/>
+          <w:b w:val="false"/>
+          <w:b w:val="false"/>
+          <w:bCs w:val="false"/>
+          <w:sz w:val="48"/>
+          <w:szCs w:val="48"/>
+        </w:rPr>
+      </w:pPr>
+      <w:r>
+        <w:rPr>
+          <w:rFonts w:ascii="Ubuntu" w:hAnsi="Ubuntu"/>
+          <w:b w:val="false"/>
+          <w:bCs w:val="false"/>
+          <w:sz w:val="48"/>
+          <w:szCs w:val="48"/>
+        </w:rPr>
+      </w:r>
+    </w:p>
+    <w:p>
+      <w:pPr>
+        <w:pStyle w:val="Normal"/>
+        <w:jc w:val="center"/>
+        <w:rPr>
+          <w:rFonts w:ascii="Ubuntu" w:hAnsi="Ubuntu"/>
+          <w:b w:val="false"/>
+          <w:b w:val="false"/>
+          <w:bCs w:val="false"/>
+          <w:sz w:val="48"/>
+          <w:szCs w:val="48"/>
+        </w:rPr>
+      </w:pPr>
+      <w:r>
+        <w:rPr>
+          <w:rFonts w:ascii="Ubuntu" w:hAnsi="Ubuntu"/>
+          <w:b w:val="false"/>
+          <w:bCs w:val="false"/>
+          <w:sz w:val="48"/>
+          <w:szCs w:val="48"/>
+        </w:rPr>
+      </w:r>
+    </w:p>
+    <w:p>
+      <w:pPr>
+        <w:pStyle w:val="Normal"/>
+        <w:jc w:val="center"/>
+        <w:rPr>
+          <w:rFonts w:ascii="Ubuntu" w:hAnsi="Ubuntu"/>
+          <w:b w:val="false"/>
+          <w:b w:val="false"/>
+          <w:bCs w:val="false"/>
+          <w:sz w:val="48"/>
+          <w:szCs w:val="48"/>
+        </w:rPr>
+      </w:pPr>
+      <w:r>
+        <w:rPr>
+          <w:rFonts w:ascii="Ubuntu" w:hAnsi="Ubuntu"/>
+          <w:b w:val="false"/>
+          <w:bCs w:val="false"/>
+          <w:sz w:val="48"/>
+          <w:szCs w:val="48"/>
+        </w:rPr>
+      </w:r>
+    </w:p>
+    <w:p>
+      <w:pPr>
+        <w:pStyle w:val="Normal"/>
+        <w:jc w:val="center"/>
+        <w:rPr>
+          <w:rFonts w:ascii="Ubuntu" w:hAnsi="Ubuntu"/>
+          <w:b w:val="false"/>
+          <w:b w:val="false"/>
+          <w:bCs w:val="false"/>
+          <w:sz w:val="28"/>
+          <w:szCs w:val="28"/>
+        </w:rPr>
+      </w:pPr>
+      <w:r>
+        <w:rPr>
+          <w:rFonts w:ascii="Ubuntu" w:hAnsi="Ubuntu"/>
+          <w:b w:val="false"/>
+          <w:bCs w:val="false"/>
+          <w:sz w:val="28"/>
+          <w:szCs w:val="28"/>
+        </w:rPr>
+      </w:r>
+    </w:p>
+    <w:p>
+      <w:pPr>
+        <w:pStyle w:val="Normal"/>
+        <w:jc w:val="center"/>
+        <w:rPr>
+          <w:rFonts w:ascii="Ubuntu" w:hAnsi="Ubuntu"/>
+          <w:b w:val="false"/>
+          <w:b w:val="false"/>
+          <w:bCs w:val="false"/>
+          <w:sz w:val="28"/>
+          <w:szCs w:val="28"/>
+        </w:rPr>
+      </w:pPr>
+      <w:r>
+        <w:rPr>
+          <w:rFonts w:ascii="Ubuntu" w:hAnsi="Ubuntu"/>
+          <w:b w:val="false"/>
+          <w:bCs w:val="false"/>
+          <w:sz w:val="28"/>
+          <w:szCs w:val="28"/>
+        </w:rPr>
+      </w:r>
+    </w:p>
+    <w:p>
+      <w:pPr>
+        <w:pStyle w:val="Normal"/>
+        <w:jc w:val="right"/>
+        <w:rPr/>
+      </w:pPr>
+      <w:r>
+        <w:rPr>
+          <w:rFonts w:ascii="Ubuntu" w:hAnsi="Ubuntu"/>
+          <w:b w:val="false"/>
+          <w:bCs w:val="false"/>
+          <w:sz w:val="28"/>
+          <w:szCs w:val="28"/>
+        </w:rPr>
+        <w:t>Angelo Miguel Tenreiro Teixeira , up201606516</w:t>
+      </w:r>
+    </w:p>
+    <w:p>
+      <w:pPr>
+        <w:pStyle w:val="Normal"/>
+        <w:jc w:val="right"/>
+        <w:rPr>
+          <w:rFonts w:ascii="Ubuntu" w:hAnsi="Ubuntu"/>
+          <w:b w:val="false"/>
+          <w:b w:val="false"/>
+          <w:bCs w:val="false"/>
+          <w:sz w:val="28"/>
+          <w:szCs w:val="28"/>
+        </w:rPr>
+      </w:pPr>
+      <w:r>
+        <w:rPr>
+          <w:rFonts w:ascii="Ubuntu" w:hAnsi="Ubuntu"/>
+          <w:b w:val="false"/>
+          <w:bCs w:val="false"/>
+          <w:sz w:val="28"/>
+          <w:szCs w:val="28"/>
+        </w:rPr>
+        <w:t>Henrique Melo Lima , up201606525</w:t>
+      </w:r>
+    </w:p>
+    <w:p>
+      <w:pPr>
+        <w:pStyle w:val="Normal"/>
+        <w:jc w:val="right"/>
+        <w:rPr>
+          <w:rFonts w:ascii="Ubuntu" w:hAnsi="Ubuntu"/>
+          <w:b w:val="false"/>
+          <w:b w:val="false"/>
+          <w:bCs w:val="false"/>
+          <w:sz w:val="28"/>
+          <w:szCs w:val="28"/>
+        </w:rPr>
+      </w:pPr>
+      <w:r>
+        <w:rPr>
+          <w:rFonts w:ascii="Ubuntu" w:hAnsi="Ubuntu"/>
+          <w:b w:val="false"/>
+          <w:bCs w:val="false"/>
+          <w:sz w:val="28"/>
+          <w:szCs w:val="28"/>
+        </w:rPr>
+        <w:t>Rui Pedro Moutinho Moreira Alves , up201606746</w:t>
+      </w:r>
+    </w:p>
+    <w:p>
+      <w:pPr>
+        <w:pStyle w:val="Normal"/>
+        <w:jc w:val="right"/>
+        <w:rPr>
+          <w:rFonts w:ascii="Ubuntu" w:hAnsi="Ubuntu"/>
+          <w:b w:val="false"/>
+          <w:b w:val="false"/>
+          <w:bCs w:val="false"/>
+          <w:sz w:val="28"/>
+          <w:szCs w:val="28"/>
+        </w:rPr>
+      </w:pPr>
+      <w:r>
+        <w:rPr>
+          <w:rFonts w:ascii="Ubuntu" w:hAnsi="Ubuntu"/>
+          <w:b w:val="false"/>
+          <w:bCs w:val="false"/>
+          <w:sz w:val="28"/>
+          <w:szCs w:val="28"/>
+        </w:rPr>
+      </w:r>
+    </w:p>
+    <w:p>
+      <w:pPr>
+        <w:pStyle w:val="Normal"/>
+        <w:jc w:val="right"/>
+        <w:rPr>
+          <w:rFonts w:ascii="Ubuntu" w:hAnsi="Ubuntu"/>
+          <w:b w:val="false"/>
+          <w:b w:val="false"/>
+          <w:bCs w:val="false"/>
+          <w:sz w:val="28"/>
+          <w:szCs w:val="28"/>
+        </w:rPr>
+      </w:pPr>
+      <w:r>
+        <w:rPr>
+          <w:rFonts w:ascii="Ubuntu" w:hAnsi="Ubuntu"/>
+          <w:b w:val="false"/>
+          <w:bCs w:val="false"/>
+          <w:sz w:val="28"/>
+          <w:szCs w:val="28"/>
+        </w:rPr>
+      </w:r>
+    </w:p>
+    <w:p>
+      <w:pPr>
+        <w:pStyle w:val="Normal"/>
+        <w:jc w:val="right"/>
+        <w:rPr>
+          <w:rFonts w:ascii="Ubuntu" w:hAnsi="Ubuntu"/>
+          <w:b w:val="false"/>
+          <w:b w:val="false"/>
+          <w:bCs w:val="false"/>
+          <w:sz w:val="28"/>
+          <w:szCs w:val="28"/>
+        </w:rPr>
+      </w:pPr>
+      <w:r>
+        <w:rPr>
+          <w:rFonts w:ascii="Ubuntu" w:hAnsi="Ubuntu"/>
+          <w:b w:val="false"/>
+          <w:bCs w:val="false"/>
+          <w:sz w:val="28"/>
+          <w:szCs w:val="28"/>
+        </w:rPr>
+      </w:r>
+    </w:p>
+    <w:p>
+      <w:pPr>
+        <w:pStyle w:val="Normal"/>
+        <w:jc w:val="right"/>
+        <w:rPr/>
+      </w:pPr>
+      <w:r>
+        <w:rPr>
+          <w:rFonts w:ascii="Ubuntu" w:hAnsi="Ubuntu"/>
+          <w:b w:val="false"/>
+          <w:bCs w:val="false"/>
+          <w:sz w:val="28"/>
+          <w:szCs w:val="28"/>
+        </w:rPr>
+        <w:t>07 – Março - 2018</w:t>
+      </w:r>
+      <w:r>
+        <w:br w:type="page"/>
+      </w:r>
+    </w:p>
+    <w:p>
+      <w:pPr>
+        <w:pStyle w:val="Heading1"/>
+        <w:rPr>
+          <w:rFonts w:ascii="Ubuntu" w:hAnsi="Ubuntu"/>
+          <w:b/>
+          <w:b/>
+          <w:bCs/>
           <w:sz w:val="44"/>
           <w:szCs w:val="44"/>
         </w:rPr>
@@ -71,12 +672,321 @@
           <w:sz w:val="44"/>
           <w:szCs w:val="44"/>
         </w:rPr>
-      </w:r>
-    </w:p>
-    <w:p>
-      <w:pPr>
-        <w:pStyle w:val="Normal"/>
-        <w:jc w:val="center"/>
+        <w:t>Index</w:t>
+      </w:r>
+    </w:p>
+    <w:p>
+      <w:pPr>
+        <w:pStyle w:val="Heading1"/>
+        <w:spacing w:before="0" w:after="0"/>
+        <w:rPr>
+          <w:rFonts w:ascii="Ubuntu" w:hAnsi="Ubuntu"/>
+          <w:b w:val="false"/>
+          <w:b w:val="false"/>
+          <w:bCs w:val="false"/>
+          <w:sz w:val="28"/>
+          <w:szCs w:val="28"/>
+        </w:rPr>
+      </w:pPr>
+      <w:r>
+        <w:rPr>
+          <w:rFonts w:ascii="Ubuntu" w:hAnsi="Ubuntu"/>
+          <w:b w:val="false"/>
+          <w:bCs w:val="false"/>
+          <w:sz w:val="28"/>
+          <w:szCs w:val="28"/>
+        </w:rPr>
+      </w:r>
+    </w:p>
+    <w:p>
+      <w:pPr>
+        <w:pStyle w:val="Heading1"/>
+        <w:rPr>
+          <w:rFonts w:ascii="Ubuntu" w:hAnsi="Ubuntu"/>
+          <w:b w:val="false"/>
+          <w:b w:val="false"/>
+          <w:bCs w:val="false"/>
+          <w:sz w:val="28"/>
+          <w:szCs w:val="28"/>
+        </w:rPr>
+      </w:pPr>
+      <w:r>
+        <w:rPr>
+          <w:rFonts w:ascii="Ubuntu" w:hAnsi="Ubuntu"/>
+          <w:b w:val="false"/>
+          <w:bCs w:val="false"/>
+          <w:sz w:val="28"/>
+          <w:szCs w:val="28"/>
+        </w:rPr>
+        <w:t>What is Home gym? . . . . . . . . . . . . . . . . . . . . . . . . . . . . . . . . . . . . . . . . . . . . . . . . . . . 3</w:t>
+      </w:r>
+    </w:p>
+    <w:p>
+      <w:pPr>
+        <w:pStyle w:val="Heading1"/>
+        <w:rPr>
+          <w:rFonts w:ascii="Ubuntu" w:hAnsi="Ubuntu"/>
+          <w:b w:val="false"/>
+          <w:b w:val="false"/>
+          <w:bCs w:val="false"/>
+          <w:sz w:val="28"/>
+          <w:szCs w:val="28"/>
+        </w:rPr>
+      </w:pPr>
+      <w:r>
+        <w:rPr>
+          <w:rFonts w:ascii="Ubuntu" w:hAnsi="Ubuntu"/>
+          <w:b w:val="false"/>
+          <w:bCs w:val="false"/>
+          <w:sz w:val="28"/>
+          <w:szCs w:val="28"/>
+        </w:rPr>
+        <w:t>Project’s Specification  . . . . . . . . . . . . . . . . . . . . . . . . . . . . . . . . . . . . . . . . . . . . . . . . 4</w:t>
+      </w:r>
+    </w:p>
+    <w:p>
+      <w:pPr>
+        <w:pStyle w:val="Heading1"/>
+        <w:rPr>
+          <w:rFonts w:ascii="Ubuntu" w:hAnsi="Ubuntu"/>
+          <w:b w:val="false"/>
+          <w:b w:val="false"/>
+          <w:bCs w:val="false"/>
+          <w:sz w:val="28"/>
+          <w:szCs w:val="28"/>
+        </w:rPr>
+      </w:pPr>
+      <w:r>
+        <w:rPr>
+          <w:rFonts w:ascii="Ubuntu" w:hAnsi="Ubuntu"/>
+          <w:b w:val="false"/>
+          <w:bCs w:val="false"/>
+          <w:sz w:val="28"/>
+          <w:szCs w:val="28"/>
+        </w:rPr>
+        <w:t>Conceptual Model   . . . . . . . . . . . . . . . . . . . . . . . . . . . . . . . . . . . . . . . . . . . . . . . . . . .</w:t>
+      </w:r>
+      <w:r>
+        <w:rPr>
+          <w:rFonts w:ascii="Ubuntu" w:hAnsi="Ubuntu"/>
+          <w:b w:val="false"/>
+          <w:bCs w:val="false"/>
+          <w:sz w:val="36"/>
+          <w:szCs w:val="36"/>
+        </w:rPr>
+        <w:t xml:space="preserve"> </w:t>
+      </w:r>
+      <w:r>
+        <w:rPr>
+          <w:rFonts w:ascii="Ubuntu" w:hAnsi="Ubuntu"/>
+          <w:b w:val="false"/>
+          <w:bCs w:val="false"/>
+          <w:sz w:val="28"/>
+          <w:szCs w:val="28"/>
+        </w:rPr>
+        <w:t>6</w:t>
+      </w:r>
+    </w:p>
+    <w:p>
+      <w:pPr>
+        <w:pStyle w:val="Heading1"/>
+        <w:rPr/>
+      </w:pPr>
+      <w:r>
+        <w:rPr>
+          <w:rFonts w:ascii="Ubuntu" w:hAnsi="Ubuntu"/>
+          <w:b w:val="false"/>
+          <w:bCs w:val="false"/>
+          <w:sz w:val="28"/>
+          <w:szCs w:val="28"/>
+        </w:rPr>
+        <w:t>Relational Model . . . . . . . . . . . . . . . . . . . . . . . . . . . . . . . . . . . . . . .</w:t>
+      </w:r>
+      <w:r>
+        <w:rPr>
+          <w:rFonts w:ascii="Ubuntu" w:hAnsi="Ubuntu"/>
+          <w:b w:val="false"/>
+          <w:bCs w:val="false"/>
+          <w:sz w:val="32"/>
+          <w:szCs w:val="32"/>
+        </w:rPr>
+        <w:t xml:space="preserve"> </w:t>
+      </w:r>
+      <w:r>
+        <w:rPr>
+          <w:rFonts w:ascii="Ubuntu" w:hAnsi="Ubuntu"/>
+          <w:b w:val="false"/>
+          <w:bCs w:val="false"/>
+          <w:sz w:val="28"/>
+          <w:szCs w:val="28"/>
+        </w:rPr>
+        <w:t>. . .</w:t>
+      </w:r>
+      <w:r>
+        <w:rPr>
+          <w:rFonts w:ascii="Ubuntu" w:hAnsi="Ubuntu"/>
+          <w:b w:val="false"/>
+          <w:bCs w:val="false"/>
+          <w:sz w:val="30"/>
+          <w:szCs w:val="30"/>
+        </w:rPr>
+        <w:t xml:space="preserve"> </w:t>
+      </w:r>
+      <w:r>
+        <w:rPr>
+          <w:rFonts w:ascii="Ubuntu" w:hAnsi="Ubuntu"/>
+          <w:b w:val="false"/>
+          <w:bCs w:val="false"/>
+          <w:sz w:val="28"/>
+          <w:szCs w:val="28"/>
+        </w:rPr>
+        <w:t xml:space="preserve">. . . . . . . . . </w:t>
+      </w:r>
+      <w:r>
+        <w:rPr>
+          <w:rFonts w:ascii="Ubuntu" w:hAnsi="Ubuntu"/>
+          <w:b w:val="false"/>
+          <w:bCs w:val="false"/>
+          <w:sz w:val="30"/>
+          <w:szCs w:val="30"/>
+        </w:rPr>
+        <w:t xml:space="preserve">. </w:t>
+      </w:r>
+      <w:r>
+        <w:rPr>
+          <w:rFonts w:ascii="Ubuntu" w:hAnsi="Ubuntu"/>
+          <w:b w:val="false"/>
+          <w:bCs w:val="false"/>
+          <w:sz w:val="28"/>
+          <w:szCs w:val="28"/>
+        </w:rPr>
+        <w:t>. 8</w:t>
+      </w:r>
+    </w:p>
+    <w:p>
+      <w:pPr>
+        <w:pStyle w:val="Heading1"/>
+        <w:rPr/>
+      </w:pPr>
+      <w:r>
+        <w:rPr>
+          <w:rFonts w:ascii="Ubuntu" w:hAnsi="Ubuntu"/>
+          <w:b w:val="false"/>
+          <w:bCs w:val="false"/>
+          <w:sz w:val="28"/>
+          <w:szCs w:val="28"/>
+        </w:rPr>
+        <w:t>Functional Dependencies and Normal Form Analysis . .</w:t>
+      </w:r>
+      <w:bookmarkStart w:id="0" w:name="__DdeLink__762_1408961389"/>
+      <w:r>
+        <w:rPr>
+          <w:rFonts w:ascii="Ubuntu" w:hAnsi="Ubuntu"/>
+          <w:b w:val="false"/>
+          <w:bCs w:val="false"/>
+          <w:sz w:val="28"/>
+          <w:szCs w:val="28"/>
+        </w:rPr>
+        <w:t xml:space="preserve"> . . . . . .</w:t>
+      </w:r>
+      <w:bookmarkEnd w:id="0"/>
+      <w:r>
+        <w:rPr>
+          <w:rFonts w:ascii="Ubuntu" w:hAnsi="Ubuntu"/>
+          <w:b w:val="false"/>
+          <w:bCs w:val="false"/>
+          <w:sz w:val="28"/>
+          <w:szCs w:val="28"/>
+        </w:rPr>
+        <w:t xml:space="preserve"> . . . . . . . . . . .</w:t>
+      </w:r>
+      <w:r>
+        <w:rPr>
+          <w:rFonts w:ascii="Ubuntu" w:hAnsi="Ubuntu"/>
+          <w:b w:val="false"/>
+          <w:bCs w:val="false"/>
+          <w:sz w:val="48"/>
+          <w:szCs w:val="48"/>
+        </w:rPr>
+        <w:t xml:space="preserve"> </w:t>
+      </w:r>
+      <w:r>
+        <w:rPr>
+          <w:rFonts w:ascii="Ubuntu" w:hAnsi="Ubuntu"/>
+          <w:b w:val="false"/>
+          <w:bCs w:val="false"/>
+          <w:sz w:val="28"/>
+          <w:szCs w:val="28"/>
+        </w:rPr>
+        <w:t>11</w:t>
+      </w:r>
+    </w:p>
+    <w:p>
+      <w:pPr>
+        <w:pStyle w:val="Heading1"/>
+        <w:rPr/>
+      </w:pPr>
+      <w:r>
+        <w:rPr>
+          <w:rFonts w:ascii="Ubuntu" w:hAnsi="Ubuntu"/>
+          <w:b w:val="false"/>
+          <w:bCs w:val="false"/>
+          <w:sz w:val="28"/>
+          <w:szCs w:val="28"/>
+        </w:rPr>
+        <w:t>Restrictions . . . . . . . . . . . . . . . . . . . . . . . . . . . . . . . . . . . . . . . . . . . . . . . . . . . . . . . . .</w:t>
+      </w:r>
+      <w:r>
+        <w:rPr>
+          <w:rFonts w:ascii="Ubuntu" w:hAnsi="Ubuntu"/>
+          <w:b w:val="false"/>
+          <w:bCs w:val="false"/>
+          <w:sz w:val="36"/>
+          <w:szCs w:val="36"/>
+        </w:rPr>
+        <w:t xml:space="preserve"> </w:t>
+      </w:r>
+      <w:r>
+        <w:rPr>
+          <w:rFonts w:ascii="Ubuntu" w:hAnsi="Ubuntu"/>
+          <w:b w:val="false"/>
+          <w:bCs w:val="false"/>
+          <w:sz w:val="28"/>
+          <w:szCs w:val="28"/>
+        </w:rPr>
+        <w:t>13</w:t>
+      </w:r>
+      <w:r>
+        <w:br w:type="page"/>
+      </w:r>
+    </w:p>
+    <w:p>
+      <w:pPr>
+        <w:pStyle w:val="Heading1"/>
+        <w:rPr>
+          <w:rFonts w:ascii="Ubuntu" w:hAnsi="Ubuntu"/>
+          <w:b/>
+          <w:b/>
+          <w:bCs/>
+          <w:sz w:val="44"/>
+          <w:szCs w:val="44"/>
+        </w:rPr>
+      </w:pPr>
+      <w:r>
+        <w:rPr>
+          <w:rFonts w:ascii="Ubuntu" w:hAnsi="Ubuntu"/>
+          <w:b/>
+          <w:bCs/>
+          <w:sz w:val="44"/>
+          <w:szCs w:val="44"/>
+        </w:rPr>
+        <w:t>What is home gym?</w:t>
+      </w:r>
+    </w:p>
+    <w:p>
+      <w:pPr>
+        <w:pStyle w:val="Normal"/>
+        <w:jc w:val="both"/>
         <w:rPr>
           <w:rFonts w:ascii="Ubuntu" w:hAnsi="Ubuntu"/>
           <w:b/>
@@ -99,7 +1009,138 @@
     <w:p>
       <w:pPr>
         <w:pStyle w:val="Normal"/>
-        <w:jc w:val="center"/>
+        <w:jc w:val="both"/>
+        <w:rPr>
+          <w:rFonts w:ascii="Ubuntu" w:hAnsi="Ubuntu"/>
+          <w:b/>
+          <w:b/>
+          <w:bCs/>
+          <w:sz w:val="24"/>
+          <w:szCs w:val="24"/>
+        </w:rPr>
+      </w:pPr>
+      <w:r>
+        <w:rPr>
+          <w:rFonts w:ascii="Ubuntu" w:hAnsi="Ubuntu"/>
+          <w:b/>
+          <w:bCs/>
+          <w:sz w:val="28"/>
+          <w:szCs w:val="28"/>
+        </w:rPr>
+        <w:tab/>
+      </w:r>
+    </w:p>
+    <w:p>
+      <w:pPr>
+        <w:pStyle w:val="Normal"/>
+        <w:jc w:val="both"/>
+        <w:rPr>
+          <w:rFonts w:ascii="Ubuntu" w:hAnsi="Ubuntu"/>
+          <w:b/>
+          <w:b/>
+          <w:bCs/>
+          <w:sz w:val="24"/>
+          <w:szCs w:val="24"/>
+        </w:rPr>
+      </w:pPr>
+      <w:r>
+        <w:rPr>
+          <w:rFonts w:ascii="Ubuntu" w:hAnsi="Ubuntu"/>
+          <w:b/>
+          <w:bCs/>
+          <w:sz w:val="28"/>
+          <w:szCs w:val="28"/>
+        </w:rPr>
+        <w:tab/>
+        <w:t>Home Gym</w:t>
+      </w:r>
+      <w:r>
+        <w:rPr>
+          <w:rFonts w:ascii="Ubuntu" w:hAnsi="Ubuntu"/>
+          <w:b w:val="false"/>
+          <w:bCs w:val="false"/>
+          <w:sz w:val="28"/>
+          <w:szCs w:val="28"/>
+        </w:rPr>
+        <w:t xml:space="preserve"> is a mobile application for challenging other people to do workout with you in a fun and interactive way. You get rewards by completing challenges and get feedback on how well you did, to help you improve for next time!</w:t>
+      </w:r>
+    </w:p>
+    <w:p>
+      <w:pPr>
+        <w:pStyle w:val="Normal"/>
+        <w:jc w:val="both"/>
+        <w:rPr>
+          <w:rFonts w:ascii="Ubuntu" w:hAnsi="Ubuntu"/>
+          <w:b/>
+          <w:b/>
+          <w:bCs/>
+          <w:sz w:val="24"/>
+          <w:szCs w:val="24"/>
+        </w:rPr>
+      </w:pPr>
+      <w:r>
+        <w:rPr>
+          <w:rFonts w:ascii="Ubuntu" w:hAnsi="Ubuntu"/>
+          <w:b w:val="false"/>
+          <w:bCs w:val="false"/>
+          <w:sz w:val="28"/>
+          <w:szCs w:val="28"/>
+        </w:rPr>
+        <w:tab/>
+      </w:r>
+    </w:p>
+    <w:p>
+      <w:pPr>
+        <w:pStyle w:val="Normal"/>
+        <w:jc w:val="both"/>
+        <w:rPr/>
+      </w:pPr>
+      <w:bookmarkStart w:id="1" w:name="__DdeLink__159_93842201"/>
+      <w:r>
+        <w:rPr>
+          <w:rFonts w:ascii="Ubuntu" w:hAnsi="Ubuntu"/>
+          <w:b w:val="false"/>
+          <w:bCs w:val="false"/>
+          <w:sz w:val="28"/>
+          <w:szCs w:val="28"/>
+        </w:rPr>
+        <w:tab/>
+        <w:t xml:space="preserve">Our idea with this project is to create a </w:t>
+      </w:r>
+      <w:bookmarkEnd w:id="1"/>
+      <w:r>
+        <w:rPr>
+          <w:rFonts w:ascii="Ubuntu" w:hAnsi="Ubuntu"/>
+          <w:b w:val="false"/>
+          <w:bCs w:val="false"/>
+          <w:color w:val="000000"/>
+          <w:sz w:val="28"/>
+          <w:szCs w:val="28"/>
+          <w:u w:val="none"/>
+        </w:rPr>
+        <w:t>Database</w:t>
+      </w:r>
+      <w:r>
+        <w:rPr>
+          <w:rFonts w:ascii="Ubuntu" w:hAnsi="Ubuntu"/>
+          <w:b w:val="false"/>
+          <w:bCs w:val="false"/>
+          <w:sz w:val="28"/>
+          <w:szCs w:val="28"/>
+        </w:rPr>
+        <w:t xml:space="preserve"> to manage all the user and app information, keeping track of all the user’s statistics, all on-going challenges, types of exercises, user reviews, and others (this subject will be specified in the following chapter)</w:t>
+      </w:r>
+      <w:r>
+        <w:rPr/>
+        <w:t>.</w:t>
+      </w:r>
+      <w:r>
+        <w:br w:type="page"/>
+      </w:r>
+    </w:p>
+    <w:p>
+      <w:pPr>
+        <w:pStyle w:val="Heading1"/>
         <w:rPr>
           <w:rFonts w:ascii="Ubuntu" w:hAnsi="Ubuntu"/>
           <w:b/>
@@ -114,844 +1155,33 @@
           <w:rFonts w:ascii="Ubuntu" w:hAnsi="Ubuntu"/>
           <w:b/>
           <w:bCs/>
+          <w:sz w:val="44"/>
+          <w:szCs w:val="44"/>
+        </w:rPr>
+        <w:t>Project’s Specification</w:t>
+      </w:r>
+    </w:p>
+    <w:p>
+      <w:pPr>
+        <w:pStyle w:val="Normal"/>
+        <w:jc w:val="both"/>
+        <w:rPr>
+          <w:rFonts w:ascii="Ubuntu" w:hAnsi="Ubuntu"/>
+          <w:b/>
+          <w:b/>
+          <w:bCs/>
           <w:sz w:val="52"/>
           <w:szCs w:val="52"/>
         </w:rPr>
-        <w:t>Bases de Dados 2018</w:t>
-      </w:r>
-    </w:p>
-    <w:p>
-      <w:pPr>
-        <w:pStyle w:val="Normal"/>
-        <w:jc w:val="center"/>
-        <w:rPr>
-          <w:rFonts w:ascii="Ubuntu" w:hAnsi="Ubuntu"/>
-          <w:b/>
-          <w:b/>
-          <w:bCs/>
-          <w:sz w:val="80"/>
-          <w:szCs w:val="80"/>
-        </w:rPr>
-      </w:pPr>
-      <w:r>
-        <w:rPr>
-          <w:rFonts w:ascii="Ubuntu" w:hAnsi="Ubuntu"/>
-          <w:b/>
-          <w:bCs/>
-          <w:sz w:val="80"/>
-          <w:szCs w:val="80"/>
-        </w:rPr>
-      </w:r>
-    </w:p>
-    <w:p>
-      <w:pPr>
-        <w:pStyle w:val="Normal"/>
-        <w:jc w:val="center"/>
-        <w:rPr>
-          <w:rFonts w:ascii="Ubuntu" w:hAnsi="Ubuntu"/>
-          <w:b/>
-          <w:b/>
-          <w:bCs/>
-          <w:sz w:val="108"/>
-          <w:szCs w:val="108"/>
-        </w:rPr>
-      </w:pPr>
-      <w:r>
-        <w:rPr>
-          <w:rFonts w:ascii="Ubuntu" w:hAnsi="Ubuntu"/>
-          <w:b/>
-          <w:bCs/>
-          <w:sz w:val="108"/>
-          <w:szCs w:val="108"/>
-        </w:rPr>
-      </w:r>
-    </w:p>
-    <w:p>
-      <w:pPr>
-        <w:pStyle w:val="Normal"/>
-        <w:jc w:val="center"/>
-        <w:rPr>
-          <w:rFonts w:ascii="Ubuntu" w:hAnsi="Ubuntu"/>
-          <w:b/>
-          <w:b/>
-          <w:bCs/>
-          <w:sz w:val="108"/>
-          <w:szCs w:val="108"/>
-        </w:rPr>
-      </w:pPr>
-      <w:r>
-        <w:rPr>
-          <w:rFonts w:ascii="Ubuntu" w:hAnsi="Ubuntu"/>
-          <w:b/>
-          <w:bCs/>
-          <w:sz w:val="108"/>
-          <w:szCs w:val="108"/>
-        </w:rPr>
-        <w:t>Home Gym</w:t>
-      </w:r>
-    </w:p>
-    <w:p>
-      <w:pPr>
-        <w:pStyle w:val="Normal"/>
-        <w:jc w:val="center"/>
-        <w:rPr>
-          <w:rFonts w:ascii="Ubuntu" w:hAnsi="Ubuntu"/>
-          <w:b/>
-          <w:b/>
-          <w:bCs/>
-          <w:sz w:val="40"/>
-          <w:szCs w:val="40"/>
-        </w:rPr>
-      </w:pPr>
-      <w:r>
-        <w:rPr>
-          <w:rFonts w:ascii="Ubuntu" w:hAnsi="Ubuntu"/>
-          <w:b/>
-          <w:bCs/>
-          <w:sz w:val="40"/>
-          <w:szCs w:val="40"/>
-        </w:rPr>
-      </w:r>
-    </w:p>
-    <w:p>
-      <w:pPr>
-        <w:pStyle w:val="Normal"/>
-        <w:jc w:val="center"/>
-        <w:rPr>
-          <w:rFonts w:ascii="Ubuntu" w:hAnsi="Ubuntu"/>
-          <w:b w:val="false"/>
-          <w:b w:val="false"/>
-          <w:bCs w:val="false"/>
-          <w:sz w:val="48"/>
-          <w:szCs w:val="48"/>
-        </w:rPr>
-      </w:pPr>
-      <w:r>
-        <w:rPr>
-          <w:rFonts w:ascii="Ubuntu" w:hAnsi="Ubuntu"/>
-          <w:b w:val="false"/>
-          <w:bCs w:val="false"/>
-          <w:sz w:val="48"/>
-          <w:szCs w:val="48"/>
-        </w:rPr>
-        <w:t xml:space="preserve">A mobile application for </w:t>
-      </w:r>
-    </w:p>
-    <w:p>
-      <w:pPr>
-        <w:pStyle w:val="Normal"/>
-        <w:jc w:val="center"/>
-        <w:rPr>
-          <w:rFonts w:ascii="Ubuntu" w:hAnsi="Ubuntu"/>
-          <w:b w:val="false"/>
-          <w:b w:val="false"/>
-          <w:bCs w:val="false"/>
-          <w:sz w:val="48"/>
-          <w:szCs w:val="48"/>
-        </w:rPr>
-      </w:pPr>
-      <w:r>
-        <w:rPr>
-          <w:rFonts w:ascii="Ubuntu" w:hAnsi="Ubuntu"/>
-          <w:b w:val="false"/>
-          <w:bCs w:val="false"/>
-          <w:sz w:val="48"/>
-          <w:szCs w:val="48"/>
-        </w:rPr>
-        <w:t>workout challenges</w:t>
-      </w:r>
-    </w:p>
-    <w:p>
-      <w:pPr>
-        <w:pStyle w:val="Normal"/>
-        <w:jc w:val="center"/>
-        <w:rPr>
-          <w:rFonts w:ascii="Ubuntu" w:hAnsi="Ubuntu"/>
-          <w:b w:val="false"/>
-          <w:b w:val="false"/>
-          <w:bCs w:val="false"/>
-          <w:sz w:val="48"/>
-          <w:szCs w:val="48"/>
-        </w:rPr>
-      </w:pPr>
-      <w:r>
-        <w:rPr>
-          <w:rFonts w:ascii="Ubuntu" w:hAnsi="Ubuntu"/>
-          <w:b w:val="false"/>
-          <w:bCs w:val="false"/>
-          <w:sz w:val="48"/>
-          <w:szCs w:val="48"/>
-        </w:rPr>
-      </w:r>
-    </w:p>
-    <w:p>
-      <w:pPr>
-        <w:pStyle w:val="Normal"/>
-        <w:jc w:val="center"/>
-        <w:rPr>
-          <w:rFonts w:ascii="Ubuntu" w:hAnsi="Ubuntu"/>
-          <w:b w:val="false"/>
-          <w:b w:val="false"/>
-          <w:bCs w:val="false"/>
-          <w:sz w:val="48"/>
-          <w:szCs w:val="48"/>
-        </w:rPr>
-      </w:pPr>
-      <w:r>
-        <w:rPr>
-          <w:rFonts w:ascii="Ubuntu" w:hAnsi="Ubuntu"/>
-          <w:b w:val="false"/>
-          <w:bCs w:val="false"/>
-          <w:sz w:val="48"/>
-          <w:szCs w:val="48"/>
-        </w:rPr>
-      </w:r>
-    </w:p>
-    <w:p>
-      <w:pPr>
-        <w:pStyle w:val="Normal"/>
-        <w:jc w:val="center"/>
-        <w:rPr>
-          <w:rFonts w:ascii="Ubuntu" w:hAnsi="Ubuntu"/>
-          <w:b w:val="false"/>
-          <w:b w:val="false"/>
-          <w:bCs w:val="false"/>
-          <w:sz w:val="48"/>
-          <w:szCs w:val="48"/>
-        </w:rPr>
-      </w:pPr>
-      <w:r>
-        <w:rPr>
-          <w:rFonts w:ascii="Ubuntu" w:hAnsi="Ubuntu"/>
-          <w:b w:val="false"/>
-          <w:bCs w:val="false"/>
-          <w:sz w:val="48"/>
-          <w:szCs w:val="48"/>
-        </w:rPr>
-      </w:r>
-    </w:p>
-    <w:p>
-      <w:pPr>
-        <w:pStyle w:val="Normal"/>
-        <w:jc w:val="center"/>
-        <w:rPr>
-          <w:rFonts w:ascii="Ubuntu" w:hAnsi="Ubuntu"/>
-          <w:b w:val="false"/>
-          <w:b w:val="false"/>
-          <w:bCs w:val="false"/>
-          <w:sz w:val="48"/>
-          <w:szCs w:val="48"/>
-        </w:rPr>
-      </w:pPr>
-      <w:r>
-        <w:rPr>
-          <w:rFonts w:ascii="Ubuntu" w:hAnsi="Ubuntu"/>
-          <w:b w:val="false"/>
-          <w:bCs w:val="false"/>
-          <w:sz w:val="48"/>
-          <w:szCs w:val="48"/>
-        </w:rPr>
-      </w:r>
-    </w:p>
-    <w:p>
-      <w:pPr>
-        <w:pStyle w:val="Normal"/>
-        <w:jc w:val="center"/>
-        <w:rPr>
-          <w:rFonts w:ascii="Ubuntu" w:hAnsi="Ubuntu"/>
-          <w:b w:val="false"/>
-          <w:b w:val="false"/>
-          <w:bCs w:val="false"/>
-          <w:sz w:val="48"/>
-          <w:szCs w:val="48"/>
-        </w:rPr>
-      </w:pPr>
-      <w:r>
-        <w:rPr>
-          <w:rFonts w:ascii="Ubuntu" w:hAnsi="Ubuntu"/>
-          <w:b w:val="false"/>
-          <w:bCs w:val="false"/>
-          <w:sz w:val="48"/>
-          <w:szCs w:val="48"/>
-        </w:rPr>
-      </w:r>
-    </w:p>
-    <w:p>
-      <w:pPr>
-        <w:pStyle w:val="Normal"/>
-        <w:jc w:val="center"/>
-        <w:rPr>
-          <w:rFonts w:ascii="Ubuntu" w:hAnsi="Ubuntu"/>
-          <w:b w:val="false"/>
-          <w:b w:val="false"/>
-          <w:bCs w:val="false"/>
-          <w:sz w:val="48"/>
-          <w:szCs w:val="48"/>
-        </w:rPr>
-      </w:pPr>
-      <w:r>
-        <w:rPr>
-          <w:rFonts w:ascii="Ubuntu" w:hAnsi="Ubuntu"/>
-          <w:b w:val="false"/>
-          <w:bCs w:val="false"/>
-          <w:sz w:val="48"/>
-          <w:szCs w:val="48"/>
-        </w:rPr>
-      </w:r>
-    </w:p>
-    <w:p>
-      <w:pPr>
-        <w:pStyle w:val="Normal"/>
-        <w:jc w:val="right"/>
-        <w:rPr>
-          <w:rFonts w:ascii="Ubuntu" w:hAnsi="Ubuntu"/>
-          <w:b w:val="false"/>
-          <w:b w:val="false"/>
-          <w:bCs w:val="false"/>
-          <w:sz w:val="28"/>
-          <w:szCs w:val="28"/>
-        </w:rPr>
-      </w:pPr>
-      <w:r>
-        <w:rPr>
-          <w:rFonts w:ascii="Ubuntu" w:hAnsi="Ubuntu"/>
-          <w:b w:val="false"/>
-          <w:bCs w:val="false"/>
-          <w:sz w:val="28"/>
-          <w:szCs w:val="28"/>
-        </w:rPr>
-      </w:r>
-    </w:p>
-    <w:p>
-      <w:pPr>
-        <w:pStyle w:val="Normal"/>
-        <w:jc w:val="right"/>
-        <w:rPr>
-          <w:rFonts w:ascii="Ubuntu" w:hAnsi="Ubuntu"/>
-          <w:b w:val="false"/>
-          <w:b w:val="false"/>
-          <w:bCs w:val="false"/>
-          <w:sz w:val="28"/>
-          <w:szCs w:val="28"/>
-        </w:rPr>
-      </w:pPr>
-      <w:r>
-        <w:rPr>
-          <w:rFonts w:ascii="Ubuntu" w:hAnsi="Ubuntu"/>
-          <w:b w:val="false"/>
-          <w:bCs w:val="false"/>
-          <w:sz w:val="28"/>
-          <w:szCs w:val="28"/>
-        </w:rPr>
-      </w:r>
-    </w:p>
-    <w:p>
-      <w:pPr>
-        <w:pStyle w:val="Normal"/>
-        <w:jc w:val="right"/>
-        <w:rPr/>
-      </w:pPr>
-      <w:r>
-        <w:rPr>
-          <w:rFonts w:ascii="Ubuntu" w:hAnsi="Ubuntu"/>
-          <w:b w:val="false"/>
-          <w:bCs w:val="false"/>
-          <w:sz w:val="28"/>
-          <w:szCs w:val="28"/>
-        </w:rPr>
-        <w:t>Angelo Miguel Tenreiro Teixeira , up201606516</w:t>
-      </w:r>
-    </w:p>
-    <w:p>
-      <w:pPr>
-        <w:pStyle w:val="Normal"/>
-        <w:jc w:val="right"/>
-        <w:rPr>
-          <w:rFonts w:ascii="Ubuntu" w:hAnsi="Ubuntu"/>
-          <w:b w:val="false"/>
-          <w:b w:val="false"/>
-          <w:bCs w:val="false"/>
-          <w:sz w:val="28"/>
-          <w:szCs w:val="28"/>
-        </w:rPr>
-      </w:pPr>
-      <w:r>
-        <w:rPr>
-          <w:rFonts w:ascii="Ubuntu" w:hAnsi="Ubuntu"/>
-          <w:b w:val="false"/>
-          <w:bCs w:val="false"/>
-          <w:sz w:val="28"/>
-          <w:szCs w:val="28"/>
-        </w:rPr>
-        <w:t>Henrique Melo Lima , up201606525</w:t>
-      </w:r>
-    </w:p>
-    <w:p>
-      <w:pPr>
-        <w:pStyle w:val="Normal"/>
-        <w:jc w:val="right"/>
-        <w:rPr>
-          <w:rFonts w:ascii="Ubuntu" w:hAnsi="Ubuntu"/>
-          <w:b w:val="false"/>
-          <w:b w:val="false"/>
-          <w:bCs w:val="false"/>
-          <w:sz w:val="28"/>
-          <w:szCs w:val="28"/>
-        </w:rPr>
-      </w:pPr>
-      <w:r>
-        <w:rPr>
-          <w:rFonts w:ascii="Ubuntu" w:hAnsi="Ubuntu"/>
-          <w:b w:val="false"/>
-          <w:bCs w:val="false"/>
-          <w:sz w:val="28"/>
-          <w:szCs w:val="28"/>
-        </w:rPr>
-        <w:t>Rui Pedro Moutinho Moreira Alves , up201606746</w:t>
-      </w:r>
-    </w:p>
-    <w:p>
-      <w:pPr>
-        <w:pStyle w:val="Normal"/>
-        <w:jc w:val="right"/>
-        <w:rPr>
-          <w:rFonts w:ascii="Ubuntu" w:hAnsi="Ubuntu"/>
-          <w:b w:val="false"/>
-          <w:b w:val="false"/>
-          <w:bCs w:val="false"/>
-          <w:sz w:val="28"/>
-          <w:szCs w:val="28"/>
-        </w:rPr>
-      </w:pPr>
-      <w:r>
-        <w:rPr>
-          <w:rFonts w:ascii="Ubuntu" w:hAnsi="Ubuntu"/>
-          <w:b w:val="false"/>
-          <w:bCs w:val="false"/>
-          <w:sz w:val="28"/>
-          <w:szCs w:val="28"/>
-        </w:rPr>
-      </w:r>
-    </w:p>
-    <w:p>
-      <w:pPr>
-        <w:pStyle w:val="Normal"/>
-        <w:jc w:val="right"/>
-        <w:rPr>
-          <w:rFonts w:ascii="Ubuntu" w:hAnsi="Ubuntu"/>
-          <w:b w:val="false"/>
-          <w:b w:val="false"/>
-          <w:bCs w:val="false"/>
-          <w:sz w:val="28"/>
-          <w:szCs w:val="28"/>
-        </w:rPr>
-      </w:pPr>
-      <w:r>
-        <w:rPr>
-          <w:rFonts w:ascii="Ubuntu" w:hAnsi="Ubuntu"/>
-          <w:b w:val="false"/>
-          <w:bCs w:val="false"/>
-          <w:sz w:val="28"/>
-          <w:szCs w:val="28"/>
-        </w:rPr>
-      </w:r>
-    </w:p>
-    <w:p>
-      <w:pPr>
-        <w:pStyle w:val="Normal"/>
-        <w:jc w:val="right"/>
-        <w:rPr>
-          <w:rFonts w:ascii="Ubuntu" w:hAnsi="Ubuntu"/>
-          <w:b w:val="false"/>
-          <w:b w:val="false"/>
-          <w:bCs w:val="false"/>
-          <w:sz w:val="28"/>
-          <w:szCs w:val="28"/>
-        </w:rPr>
-      </w:pPr>
-      <w:r>
-        <w:rPr>
-          <w:rFonts w:ascii="Ubuntu" w:hAnsi="Ubuntu"/>
-          <w:b w:val="false"/>
-          <w:bCs w:val="false"/>
-          <w:sz w:val="28"/>
-          <w:szCs w:val="28"/>
-        </w:rPr>
-      </w:r>
-    </w:p>
-    <w:p>
-      <w:pPr>
-        <w:pStyle w:val="Normal"/>
-        <w:jc w:val="right"/>
-        <w:rPr/>
-      </w:pPr>
-      <w:r>
-        <w:rPr>
-          <w:rFonts w:ascii="Ubuntu" w:hAnsi="Ubuntu"/>
-          <w:b w:val="false"/>
-          <w:bCs w:val="false"/>
-          <w:sz w:val="28"/>
-          <w:szCs w:val="28"/>
-        </w:rPr>
-        <w:t>07 – Março - 2018</w:t>
-      </w:r>
-      <w:r>
-        <w:br w:type="page"/>
-      </w:r>
-    </w:p>
-    <w:p>
-      <w:pPr>
-        <w:pStyle w:val="Heading1"/>
-        <w:rPr>
-          <w:rFonts w:ascii="Ubuntu" w:hAnsi="Ubuntu"/>
-          <w:b/>
-          <w:b/>
-          <w:bCs/>
-          <w:sz w:val="44"/>
-          <w:szCs w:val="44"/>
-        </w:rPr>
-      </w:pPr>
-      <w:r>
-        <w:rPr>
-          <w:rFonts w:ascii="Ubuntu" w:hAnsi="Ubuntu"/>
-          <w:b/>
-          <w:bCs/>
-          <w:sz w:val="44"/>
-          <w:szCs w:val="44"/>
-        </w:rPr>
-        <w:t>Index</w:t>
-      </w:r>
-    </w:p>
-    <w:p>
-      <w:pPr>
-        <w:pStyle w:val="Heading1"/>
-        <w:spacing w:before="0" w:after="0"/>
-        <w:rPr>
-          <w:rFonts w:ascii="Ubuntu" w:hAnsi="Ubuntu"/>
-          <w:b w:val="false"/>
-          <w:b w:val="false"/>
-          <w:bCs w:val="false"/>
-          <w:sz w:val="28"/>
-          <w:szCs w:val="28"/>
-        </w:rPr>
-      </w:pPr>
-      <w:r>
-        <w:rPr>
-          <w:rFonts w:ascii="Ubuntu" w:hAnsi="Ubuntu"/>
-          <w:b w:val="false"/>
-          <w:bCs w:val="false"/>
-          <w:sz w:val="28"/>
-          <w:szCs w:val="28"/>
-        </w:rPr>
-      </w:r>
-    </w:p>
-    <w:p>
-      <w:pPr>
-        <w:pStyle w:val="Heading1"/>
-        <w:rPr>
-          <w:rFonts w:ascii="Ubuntu" w:hAnsi="Ubuntu"/>
-          <w:b w:val="false"/>
-          <w:b w:val="false"/>
-          <w:bCs w:val="false"/>
-          <w:sz w:val="28"/>
-          <w:szCs w:val="28"/>
-        </w:rPr>
-      </w:pPr>
-      <w:r>
-        <w:rPr>
-          <w:rFonts w:ascii="Ubuntu" w:hAnsi="Ubuntu"/>
-          <w:b w:val="false"/>
-          <w:bCs w:val="false"/>
-          <w:sz w:val="28"/>
-          <w:szCs w:val="28"/>
-        </w:rPr>
-        <w:t>What is Home gym? . . . . . . . . . . . . . . . . . . . . . . . . . . . . . . . . . . . . . . . . . . . . . . . . . . . 3</w:t>
-      </w:r>
-    </w:p>
-    <w:p>
-      <w:pPr>
-        <w:pStyle w:val="Heading1"/>
-        <w:rPr>
-          <w:rFonts w:ascii="Ubuntu" w:hAnsi="Ubuntu"/>
-          <w:b w:val="false"/>
-          <w:b w:val="false"/>
-          <w:bCs w:val="false"/>
-          <w:sz w:val="28"/>
-          <w:szCs w:val="28"/>
-        </w:rPr>
-      </w:pPr>
-      <w:r>
-        <w:rPr>
-          <w:rFonts w:ascii="Ubuntu" w:hAnsi="Ubuntu"/>
-          <w:b w:val="false"/>
-          <w:bCs w:val="false"/>
-          <w:sz w:val="28"/>
-          <w:szCs w:val="28"/>
-        </w:rPr>
-        <w:t>Project’s Specification  . . . . . . . . . . . . . . . . . . . . . . . . . . . . . . . . . . . . . . . . . . . . . . . . 4</w:t>
-      </w:r>
-    </w:p>
-    <w:p>
-      <w:pPr>
-        <w:pStyle w:val="Heading1"/>
-        <w:rPr>
-          <w:rFonts w:ascii="Ubuntu" w:hAnsi="Ubuntu"/>
-          <w:b w:val="false"/>
-          <w:b w:val="false"/>
-          <w:bCs w:val="false"/>
-          <w:sz w:val="28"/>
-          <w:szCs w:val="28"/>
-        </w:rPr>
-      </w:pPr>
-      <w:r>
-        <w:rPr>
-          <w:rFonts w:ascii="Ubuntu" w:hAnsi="Ubuntu"/>
-          <w:b w:val="false"/>
-          <w:bCs w:val="false"/>
-          <w:sz w:val="28"/>
-          <w:szCs w:val="28"/>
-        </w:rPr>
-        <w:t>Conceptual Model   . . . . . . . . . . . . . . . . . . . . . . . . . . . . . . . . . . . . . . . . . . . . . . . . . . .</w:t>
-      </w:r>
-      <w:r>
-        <w:rPr>
-          <w:rFonts w:ascii="Ubuntu" w:hAnsi="Ubuntu"/>
-          <w:b w:val="false"/>
-          <w:bCs w:val="false"/>
-          <w:sz w:val="36"/>
-          <w:szCs w:val="36"/>
-        </w:rPr>
-        <w:t xml:space="preserve"> </w:t>
-      </w:r>
-      <w:r>
-        <w:rPr>
-          <w:rFonts w:ascii="Ubuntu" w:hAnsi="Ubuntu"/>
-          <w:b w:val="false"/>
-          <w:bCs w:val="false"/>
-          <w:sz w:val="28"/>
-          <w:szCs w:val="28"/>
-        </w:rPr>
-        <w:t>6</w:t>
-      </w:r>
-    </w:p>
-    <w:p>
-      <w:pPr>
-        <w:pStyle w:val="Heading1"/>
-        <w:rPr/>
-      </w:pPr>
-      <w:r>
-        <w:rPr>
-          <w:rFonts w:ascii="Ubuntu" w:hAnsi="Ubuntu"/>
-          <w:b w:val="false"/>
-          <w:bCs w:val="false"/>
-          <w:sz w:val="28"/>
-          <w:szCs w:val="28"/>
-        </w:rPr>
-        <w:t>Relational Model . . . . . . . . . . . . . . . . . . . . . . . . . . . . . . . . . . . . . . .</w:t>
-      </w:r>
-      <w:r>
-        <w:rPr>
-          <w:rFonts w:ascii="Ubuntu" w:hAnsi="Ubuntu"/>
-          <w:b w:val="false"/>
-          <w:bCs w:val="false"/>
-          <w:sz w:val="32"/>
-          <w:szCs w:val="32"/>
-        </w:rPr>
-        <w:t xml:space="preserve"> </w:t>
-      </w:r>
-      <w:r>
-        <w:rPr>
-          <w:rFonts w:ascii="Ubuntu" w:hAnsi="Ubuntu"/>
-          <w:b w:val="false"/>
-          <w:bCs w:val="false"/>
-          <w:sz w:val="28"/>
-          <w:szCs w:val="28"/>
-        </w:rPr>
-        <w:t>. . .</w:t>
-      </w:r>
-      <w:r>
-        <w:rPr>
-          <w:rFonts w:ascii="Ubuntu" w:hAnsi="Ubuntu"/>
-          <w:b w:val="false"/>
-          <w:bCs w:val="false"/>
-          <w:sz w:val="30"/>
-          <w:szCs w:val="30"/>
-        </w:rPr>
-        <w:t xml:space="preserve"> </w:t>
-      </w:r>
-      <w:r>
-        <w:rPr>
-          <w:rFonts w:ascii="Ubuntu" w:hAnsi="Ubuntu"/>
-          <w:b w:val="false"/>
-          <w:bCs w:val="false"/>
-          <w:sz w:val="28"/>
-          <w:szCs w:val="28"/>
-        </w:rPr>
-        <w:t xml:space="preserve">. . . . . . . . . </w:t>
-      </w:r>
-      <w:r>
-        <w:rPr>
-          <w:rFonts w:ascii="Ubuntu" w:hAnsi="Ubuntu"/>
-          <w:b w:val="false"/>
-          <w:bCs w:val="false"/>
-          <w:sz w:val="30"/>
-          <w:szCs w:val="30"/>
-        </w:rPr>
-        <w:t xml:space="preserve">. </w:t>
-      </w:r>
-      <w:r>
-        <w:rPr>
-          <w:rFonts w:ascii="Ubuntu" w:hAnsi="Ubuntu"/>
-          <w:b w:val="false"/>
-          <w:bCs w:val="false"/>
-          <w:sz w:val="28"/>
-          <w:szCs w:val="28"/>
-        </w:rPr>
-        <w:t>. 8</w:t>
-      </w:r>
-    </w:p>
-    <w:p>
-      <w:pPr>
-        <w:pStyle w:val="Heading1"/>
-        <w:rPr/>
-      </w:pPr>
-      <w:r>
-        <w:rPr>
-          <w:rFonts w:ascii="Ubuntu" w:hAnsi="Ubuntu"/>
-          <w:b w:val="false"/>
-          <w:bCs w:val="false"/>
-          <w:sz w:val="28"/>
-          <w:szCs w:val="28"/>
-        </w:rPr>
-        <w:t>Functional Dependencies and Normal Form Analysis . .</w:t>
-      </w:r>
-      <w:bookmarkStart w:id="0" w:name="__DdeLink__762_1408961389"/>
-      <w:r>
-        <w:rPr>
-          <w:rFonts w:ascii="Ubuntu" w:hAnsi="Ubuntu"/>
-          <w:b w:val="false"/>
-          <w:bCs w:val="false"/>
-          <w:sz w:val="28"/>
-          <w:szCs w:val="28"/>
-        </w:rPr>
-        <w:t xml:space="preserve"> . . . . . .</w:t>
-      </w:r>
-      <w:bookmarkEnd w:id="0"/>
-      <w:r>
-        <w:rPr>
-          <w:rFonts w:ascii="Ubuntu" w:hAnsi="Ubuntu"/>
-          <w:b w:val="false"/>
-          <w:bCs w:val="false"/>
-          <w:sz w:val="28"/>
-          <w:szCs w:val="28"/>
-        </w:rPr>
-        <w:t xml:space="preserve"> . . . . . . . . . . .</w:t>
-      </w:r>
-      <w:r>
-        <w:rPr>
-          <w:rFonts w:ascii="Ubuntu" w:hAnsi="Ubuntu"/>
-          <w:b w:val="false"/>
-          <w:bCs w:val="false"/>
-          <w:sz w:val="48"/>
-          <w:szCs w:val="48"/>
-        </w:rPr>
-        <w:t xml:space="preserve"> </w:t>
-      </w:r>
-      <w:r>
-        <w:rPr>
-          <w:rFonts w:ascii="Ubuntu" w:hAnsi="Ubuntu"/>
-          <w:b w:val="false"/>
-          <w:bCs w:val="false"/>
-          <w:sz w:val="28"/>
-          <w:szCs w:val="28"/>
-        </w:rPr>
-        <w:t>11</w:t>
-      </w:r>
-    </w:p>
-    <w:p>
-      <w:pPr>
-        <w:pStyle w:val="Heading1"/>
-        <w:rPr/>
-      </w:pPr>
-      <w:r>
-        <w:rPr>
-          <w:rFonts w:ascii="Ubuntu" w:hAnsi="Ubuntu"/>
-          <w:b w:val="false"/>
-          <w:bCs w:val="false"/>
-          <w:sz w:val="28"/>
-          <w:szCs w:val="28"/>
-        </w:rPr>
-        <w:t>Restrictions . . . . . . . . . . . . . . . . . . . . . . . . . . . . . . . . . . . . . . . . . . . . . . . . . . . . . . . . .</w:t>
-      </w:r>
-      <w:r>
-        <w:rPr>
-          <w:rFonts w:ascii="Ubuntu" w:hAnsi="Ubuntu"/>
-          <w:b w:val="false"/>
-          <w:bCs w:val="false"/>
-          <w:sz w:val="36"/>
-          <w:szCs w:val="36"/>
-        </w:rPr>
-        <w:t xml:space="preserve"> </w:t>
-      </w:r>
-      <w:r>
-        <w:rPr>
-          <w:rFonts w:ascii="Ubuntu" w:hAnsi="Ubuntu"/>
-          <w:b w:val="false"/>
-          <w:bCs w:val="false"/>
-          <w:sz w:val="28"/>
-          <w:szCs w:val="28"/>
-        </w:rPr>
-        <w:t>13</w:t>
-      </w:r>
-      <w:r>
-        <w:br w:type="page"/>
-      </w:r>
-    </w:p>
-    <w:p>
-      <w:pPr>
-        <w:pStyle w:val="Heading1"/>
-        <w:rPr>
-          <w:rFonts w:ascii="Ubuntu" w:hAnsi="Ubuntu"/>
-          <w:b/>
-          <w:b/>
-          <w:bCs/>
-          <w:sz w:val="44"/>
-          <w:szCs w:val="44"/>
-        </w:rPr>
-      </w:pPr>
-      <w:bookmarkStart w:id="1" w:name="__DdeLink__159_93842201"/>
-      <w:r>
-        <w:rPr>
-          <w:rFonts w:ascii="Ubuntu" w:hAnsi="Ubuntu"/>
-          <w:b/>
-          <w:bCs/>
-          <w:sz w:val="44"/>
-          <w:szCs w:val="44"/>
-        </w:rPr>
-        <w:t>What is home gym?</w:t>
-      </w:r>
-    </w:p>
-    <w:p>
-      <w:pPr>
-        <w:pStyle w:val="Normal"/>
-        <w:jc w:val="both"/>
-        <w:rPr>
-          <w:rFonts w:ascii="Ubuntu" w:hAnsi="Ubuntu"/>
-          <w:b/>
+      </w:pPr>
+      <w:r>
+        <w:rPr>
+          <w:rFonts w:ascii="Ubuntu" w:hAnsi="Ubuntu"/>
           <w:b/>
           <w:bCs/>
           <w:sz w:val="52"/>
           <w:szCs w:val="52"/>
         </w:rPr>
-      </w:pPr>
-      <w:r>
-        <w:rPr>
-          <w:rFonts w:ascii="Ubuntu" w:hAnsi="Ubuntu"/>
-          <w:b/>
-          <w:bCs/>
-          <w:sz w:val="52"/>
-          <w:szCs w:val="52"/>
-        </w:rPr>
       </w:r>
     </w:p>
     <w:p>
@@ -960,81 +1190,21 @@
         <w:jc w:val="both"/>
         <w:rPr>
           <w:rFonts w:ascii="Ubuntu" w:hAnsi="Ubuntu"/>
-          <w:b/>
-          <w:b/>
-          <w:bCs/>
-          <w:sz w:val="24"/>
-          <w:szCs w:val="24"/>
-        </w:rPr>
-      </w:pPr>
-      <w:r>
-        <w:rPr>
-          <w:rFonts w:ascii="Ubuntu" w:hAnsi="Ubuntu"/>
-          <w:b/>
-          <w:bCs/>
-          <w:sz w:val="28"/>
-          <w:szCs w:val="28"/>
-        </w:rPr>
-        <w:tab/>
-      </w:r>
-    </w:p>
-    <w:p>
-      <w:pPr>
-        <w:pStyle w:val="Normal"/>
-        <w:jc w:val="both"/>
-        <w:rPr>
-          <w:rFonts w:ascii="Ubuntu" w:hAnsi="Ubuntu"/>
-          <w:b/>
-          <w:b/>
-          <w:bCs/>
-          <w:sz w:val="24"/>
-          <w:szCs w:val="24"/>
-        </w:rPr>
-      </w:pPr>
-      <w:r>
-        <w:rPr>
-          <w:rFonts w:ascii="Ubuntu" w:hAnsi="Ubuntu"/>
-          <w:b/>
-          <w:bCs/>
-          <w:sz w:val="28"/>
-          <w:szCs w:val="28"/>
-        </w:rPr>
-        <w:tab/>
-        <w:t>Home Gym</w:t>
-      </w:r>
-      <w:r>
-        <w:rPr>
-          <w:rFonts w:ascii="Ubuntu" w:hAnsi="Ubuntu"/>
-          <w:b w:val="false"/>
-          <w:bCs w:val="false"/>
-          <w:sz w:val="28"/>
-          <w:szCs w:val="28"/>
-        </w:rPr>
-        <w:t xml:space="preserve"> is a mobile application for challenging other people to do workout with you in a fun and interactive way. You get rewards by completing challenges and get feedback on how well you did, to help you improve for next time!</w:t>
-      </w:r>
-    </w:p>
-    <w:p>
-      <w:pPr>
-        <w:pStyle w:val="Normal"/>
-        <w:jc w:val="both"/>
-        <w:rPr>
-          <w:rFonts w:ascii="Ubuntu" w:hAnsi="Ubuntu"/>
-          <w:b/>
-          <w:b/>
-          <w:bCs/>
-          <w:sz w:val="24"/>
-          <w:szCs w:val="24"/>
-        </w:rPr>
-      </w:pPr>
-      <w:r>
-        <w:rPr>
-          <w:rFonts w:ascii="Ubuntu" w:hAnsi="Ubuntu"/>
-          <w:b w:val="false"/>
-          <w:bCs w:val="false"/>
-          <w:sz w:val="28"/>
-          <w:szCs w:val="28"/>
-        </w:rPr>
-        <w:tab/>
+          <w:b w:val="false"/>
+          <w:b w:val="false"/>
+          <w:bCs w:val="false"/>
+          <w:sz w:val="28"/>
+          <w:szCs w:val="28"/>
+        </w:rPr>
+      </w:pPr>
+      <w:r>
+        <w:rPr>
+          <w:rFonts w:ascii="Ubuntu" w:hAnsi="Ubuntu"/>
+          <w:b w:val="false"/>
+          <w:bCs w:val="false"/>
+          <w:sz w:val="28"/>
+          <w:szCs w:val="28"/>
+        </w:rPr>
       </w:r>
     </w:p>
     <w:p>
@@ -1043,7 +1213,6 @@
         <w:jc w:val="both"/>
         <w:rPr/>
       </w:pPr>
-      <w:bookmarkStart w:id="2" w:name="__DdeLink__159_93842201"/>
       <w:r>
         <w:rPr>
           <w:rFonts w:ascii="Ubuntu" w:hAnsi="Ubuntu"/>
@@ -1053,60 +1222,152 @@
           <w:szCs w:val="28"/>
         </w:rPr>
         <w:tab/>
-        <w:t xml:space="preserve">Our idea with this project is to create a </w:t>
-      </w:r>
-      <w:bookmarkEnd w:id="2"/>
-      <w:r>
-        <w:rPr>
-          <w:rFonts w:ascii="Ubuntu" w:hAnsi="Ubuntu"/>
-          <w:b/>
-          <w:bCs/>
-          <w:color w:val="FF0000"/>
+        <w:t xml:space="preserve">Any person using the application is a </w:t>
+      </w:r>
+      <w:r>
+        <w:rPr>
+          <w:rFonts w:ascii="Ubuntu" w:hAnsi="Ubuntu"/>
+          <w:b/>
+          <w:bCs/>
+          <w:sz w:val="28"/>
+          <w:szCs w:val="28"/>
+        </w:rPr>
+        <w:t>User</w:t>
+      </w:r>
+      <w:r>
+        <w:rPr>
+          <w:rFonts w:ascii="Ubuntu" w:hAnsi="Ubuntu"/>
+          <w:b w:val="false"/>
+          <w:bCs w:val="false"/>
+          <w:sz w:val="28"/>
+          <w:szCs w:val="28"/>
+        </w:rPr>
+        <w:t xml:space="preserve">. The user connects to the app with its facebook account, being characterized by his </w:t>
+      </w:r>
+      <w:r>
+        <w:rPr>
+          <w:rFonts w:ascii="Ubuntu" w:hAnsi="Ubuntu"/>
+          <w:b w:val="false"/>
+          <w:bCs w:val="false"/>
           <w:sz w:val="28"/>
           <w:szCs w:val="28"/>
           <w:u w:val="single"/>
         </w:rPr>
-        <w:t>Data Base</w:t>
-      </w:r>
-      <w:r>
-        <w:rPr>
-          <w:rFonts w:ascii="Ubuntu" w:hAnsi="Ubuntu"/>
-          <w:b w:val="false"/>
-          <w:bCs w:val="false"/>
-          <w:sz w:val="28"/>
-          <w:szCs w:val="28"/>
-        </w:rPr>
-        <w:t xml:space="preserve"> to manage all the user and app information, keeping track of all the user’s statistics, all on-going challenges, types of exercises, user reviews, and others (this subject will be specified in the following chapter)</w:t>
-      </w:r>
-      <w:r>
-        <w:rPr/>
-        <w:t>.</w:t>
-      </w:r>
-      <w:r>
-        <w:br w:type="page"/>
-      </w:r>
-    </w:p>
-    <w:p>
-      <w:pPr>
-        <w:pStyle w:val="Heading1"/>
-        <w:rPr>
-          <w:rFonts w:ascii="Ubuntu" w:hAnsi="Ubuntu"/>
-          <w:b/>
-          <w:b/>
-          <w:bCs/>
-          <w:sz w:val="52"/>
-          <w:szCs w:val="52"/>
-        </w:rPr>
-      </w:pPr>
-      <w:r>
-        <w:rPr>
-          <w:rFonts w:ascii="Ubuntu" w:hAnsi="Ubuntu"/>
-          <w:b/>
-          <w:bCs/>
-          <w:sz w:val="44"/>
-          <w:szCs w:val="44"/>
-        </w:rPr>
-        <w:t>Project’s Specification</w:t>
+        <w:t>facebook ID</w:t>
+      </w:r>
+      <w:r>
+        <w:rPr>
+          <w:rFonts w:ascii="Ubuntu" w:hAnsi="Ubuntu"/>
+          <w:b w:val="false"/>
+          <w:bCs w:val="false"/>
+          <w:sz w:val="28"/>
+          <w:szCs w:val="28"/>
+        </w:rPr>
+        <w:t xml:space="preserve">, </w:t>
+      </w:r>
+      <w:r>
+        <w:rPr>
+          <w:rFonts w:ascii="Ubuntu" w:hAnsi="Ubuntu"/>
+          <w:b w:val="false"/>
+          <w:bCs w:val="false"/>
+          <w:color w:val="000000"/>
+          <w:sz w:val="28"/>
+          <w:szCs w:val="28"/>
+          <w:u w:val="single"/>
+        </w:rPr>
+        <w:t>nickname</w:t>
+      </w:r>
+      <w:r>
+        <w:rPr>
+          <w:rFonts w:ascii="Ubuntu" w:hAnsi="Ubuntu"/>
+          <w:b w:val="false"/>
+          <w:bCs w:val="false"/>
+          <w:color w:val="00CC33"/>
+          <w:sz w:val="28"/>
+          <w:szCs w:val="28"/>
+          <w:u w:val="single"/>
+        </w:rPr>
+        <w:t>,</w:t>
+      </w:r>
+      <w:r>
+        <w:rPr>
+          <w:rFonts w:ascii="Ubuntu" w:hAnsi="Ubuntu"/>
+          <w:b w:val="false"/>
+          <w:bCs w:val="false"/>
+          <w:sz w:val="28"/>
+          <w:szCs w:val="28"/>
+          <w:u w:val="none"/>
+        </w:rPr>
+        <w:t xml:space="preserve"> and by </w:t>
+      </w:r>
+      <w:r>
+        <w:rPr>
+          <w:rFonts w:ascii="Ubuntu" w:hAnsi="Ubuntu"/>
+          <w:b w:val="false"/>
+          <w:bCs w:val="false"/>
+          <w:color w:val="000000"/>
+          <w:sz w:val="28"/>
+          <w:szCs w:val="28"/>
+          <w:u w:val="none"/>
+        </w:rPr>
+        <w:t>his</w:t>
+      </w:r>
+      <w:r>
+        <w:rPr>
+          <w:rFonts w:ascii="Ubuntu" w:hAnsi="Ubuntu"/>
+          <w:b w:val="false"/>
+          <w:bCs w:val="false"/>
+          <w:color w:val="FF3333"/>
+          <w:sz w:val="28"/>
+          <w:szCs w:val="28"/>
+          <w:u w:val="none"/>
+        </w:rPr>
+        <w:t xml:space="preserve"> </w:t>
+      </w:r>
+      <w:r>
+        <w:rPr>
+          <w:rFonts w:ascii="Ubuntu" w:hAnsi="Ubuntu"/>
+          <w:b w:val="false"/>
+          <w:bCs w:val="false"/>
+          <w:sz w:val="28"/>
+          <w:szCs w:val="28"/>
+          <w:u w:val="single"/>
+        </w:rPr>
+        <w:t>score</w:t>
+      </w:r>
+      <w:r>
+        <w:rPr>
+          <w:rFonts w:ascii="Ubuntu" w:hAnsi="Ubuntu"/>
+          <w:b w:val="false"/>
+          <w:bCs w:val="false"/>
+          <w:sz w:val="28"/>
+          <w:szCs w:val="28"/>
+          <w:u w:val="none"/>
+        </w:rPr>
+        <w:t xml:space="preserve">, calculated from the scores </w:t>
+      </w:r>
+      <w:r>
+        <w:rPr>
+          <w:rFonts w:ascii="Ubuntu" w:hAnsi="Ubuntu"/>
+          <w:b w:val="false"/>
+          <w:bCs w:val="false"/>
+          <w:color w:val="000000"/>
+          <w:sz w:val="28"/>
+          <w:szCs w:val="28"/>
+          <w:u w:val="none"/>
+        </w:rPr>
+        <w:t>of</w:t>
+      </w:r>
+      <w:r>
+        <w:rPr>
+          <w:rFonts w:ascii="Ubuntu" w:hAnsi="Ubuntu"/>
+          <w:b w:val="false"/>
+          <w:bCs w:val="false"/>
+          <w:sz w:val="28"/>
+          <w:szCs w:val="28"/>
+          <w:u w:val="none"/>
+        </w:rPr>
+        <w:t xml:space="preserve"> all the challenges the user has participated in.</w:t>
       </w:r>
     </w:p>
     <w:p>
@@ -1115,44 +1376,21 @@
         <w:jc w:val="both"/>
         <w:rPr>
           <w:rFonts w:ascii="Ubuntu" w:hAnsi="Ubuntu"/>
-          <w:b/>
-          <w:b/>
-          <w:bCs/>
-          <w:sz w:val="52"/>
-          <w:szCs w:val="52"/>
-        </w:rPr>
-      </w:pPr>
-      <w:r>
-        <w:rPr>
-          <w:rFonts w:ascii="Ubuntu" w:hAnsi="Ubuntu"/>
-          <w:b/>
-          <w:bCs/>
-          <w:sz w:val="52"/>
-          <w:szCs w:val="52"/>
-        </w:rPr>
-      </w:r>
-    </w:p>
-    <w:p>
-      <w:pPr>
-        <w:pStyle w:val="Normal"/>
-        <w:jc w:val="both"/>
-        <w:rPr>
-          <w:rFonts w:ascii="Ubuntu" w:hAnsi="Ubuntu"/>
-          <w:b w:val="false"/>
-          <w:b w:val="false"/>
-          <w:bCs w:val="false"/>
-          <w:sz w:val="28"/>
-          <w:szCs w:val="28"/>
-        </w:rPr>
-      </w:pPr>
-      <w:r>
-        <w:rPr>
-          <w:rFonts w:ascii="Ubuntu" w:hAnsi="Ubuntu"/>
-          <w:b w:val="false"/>
-          <w:bCs w:val="false"/>
-          <w:sz w:val="28"/>
-          <w:szCs w:val="28"/>
-        </w:rPr>
+          <w:b w:val="false"/>
+          <w:b w:val="false"/>
+          <w:sz w:val="28"/>
+        </w:rPr>
+      </w:pPr>
+      <w:r>
+        <w:rPr>
+          <w:rFonts w:ascii="Ubuntu" w:hAnsi="Ubuntu"/>
+          <w:b w:val="false"/>
+          <w:bCs w:val="false"/>
+          <w:sz w:val="28"/>
+          <w:szCs w:val="28"/>
+          <w:u w:val="none"/>
+        </w:rPr>
+        <w:tab/>
       </w:r>
     </w:p>
     <w:p>
@@ -1168,17 +1406,19 @@
           <w:bCs w:val="false"/>
           <w:sz w:val="28"/>
           <w:szCs w:val="28"/>
+          <w:u w:val="none"/>
         </w:rPr>
         <w:tab/>
-        <w:t xml:space="preserve">Any person using the application is a </w:t>
-      </w:r>
-      <w:r>
-        <w:rPr>
-          <w:rFonts w:ascii="Ubuntu" w:hAnsi="Ubuntu"/>
-          <w:b/>
-          <w:bCs/>
-          <w:sz w:val="28"/>
-          <w:szCs w:val="28"/>
+        <w:t xml:space="preserve">A </w:t>
+      </w:r>
+      <w:r>
+        <w:rPr>
+          <w:rFonts w:ascii="Ubuntu" w:hAnsi="Ubuntu"/>
+          <w:b/>
+          <w:bCs/>
+          <w:sz w:val="28"/>
+          <w:szCs w:val="28"/>
+          <w:u w:val="none"/>
         </w:rPr>
         <w:t>User</w:t>
       </w:r>
@@ -1189,8 +1429,31 @@
           <w:bCs w:val="false"/>
           <w:sz w:val="28"/>
           <w:szCs w:val="28"/>
-        </w:rPr>
-        <w:t xml:space="preserve">. The user connects to the app with its facebook account, being characterized by his </w:t>
+          <w:u w:val="none"/>
+        </w:rPr>
+        <w:t xml:space="preserve"> can participate in more than one </w:t>
+      </w:r>
+      <w:r>
+        <w:rPr>
+          <w:rFonts w:ascii="Ubuntu" w:hAnsi="Ubuntu"/>
+          <w:b/>
+          <w:bCs/>
+          <w:sz w:val="28"/>
+          <w:szCs w:val="28"/>
+          <w:u w:val="none"/>
+        </w:rPr>
+        <w:t>Challenge</w:t>
+      </w:r>
+      <w:r>
+        <w:rPr>
+          <w:rFonts w:ascii="Ubuntu" w:hAnsi="Ubuntu"/>
+          <w:b w:val="false"/>
+          <w:bCs w:val="false"/>
+          <w:sz w:val="28"/>
+          <w:szCs w:val="28"/>
+          <w:u w:val="none"/>
+        </w:rPr>
+        <w:t xml:space="preserve"> at a time. Each Challenge is composed by an </w:t>
       </w:r>
       <w:r>
         <w:rPr>
@@ -1201,75 +1464,107 @@
           <w:szCs w:val="28"/>
           <w:u w:val="single"/>
         </w:rPr>
-        <w:t>facebook ID</w:t>
-      </w:r>
-      <w:r>
-        <w:rPr>
-          <w:rFonts w:ascii="Ubuntu" w:hAnsi="Ubuntu"/>
-          <w:b w:val="false"/>
-          <w:bCs w:val="false"/>
-          <w:sz w:val="28"/>
-          <w:szCs w:val="28"/>
-        </w:rPr>
-        <w:t xml:space="preserve">, </w:t>
-      </w:r>
-      <w:r>
-        <w:rPr>
-          <w:rFonts w:ascii="Ubuntu" w:hAnsi="Ubuntu"/>
-          <w:b w:val="false"/>
-          <w:bCs w:val="false"/>
-          <w:color w:val="FF0000"/>
-          <w:sz w:val="28"/>
-          <w:szCs w:val="28"/>
-        </w:rPr>
-        <w:t xml:space="preserve">personal </w:t>
-      </w:r>
-      <w:r>
-        <w:rPr>
-          <w:rFonts w:ascii="Ubuntu" w:hAnsi="Ubuntu"/>
-          <w:b w:val="false"/>
-          <w:bCs w:val="false"/>
-          <w:color w:val="FF0000"/>
+        <w:t>ID,</w:t>
+      </w:r>
+      <w:r>
+        <w:rPr>
+          <w:rFonts w:ascii="Ubuntu" w:hAnsi="Ubuntu"/>
+          <w:b w:val="false"/>
+          <w:bCs w:val="false"/>
+          <w:sz w:val="28"/>
+          <w:szCs w:val="28"/>
+          <w:u w:val="none"/>
+        </w:rPr>
+        <w:t xml:space="preserve"> by a </w:t>
+      </w:r>
+      <w:r>
+        <w:rPr>
+          <w:rFonts w:ascii="Ubuntu" w:hAnsi="Ubuntu"/>
+          <w:b w:val="false"/>
+          <w:bCs w:val="false"/>
           <w:sz w:val="28"/>
           <w:szCs w:val="28"/>
           <w:u w:val="single"/>
         </w:rPr>
-        <w:t>name</w:t>
-      </w:r>
-      <w:r>
-        <w:rPr>
-          <w:rFonts w:ascii="Ubuntu" w:hAnsi="Ubuntu"/>
-          <w:b w:val="false"/>
-          <w:bCs w:val="false"/>
-          <w:color w:val="FF0000"/>
-          <w:sz w:val="28"/>
-          <w:szCs w:val="28"/>
-          <w:u w:val="none"/>
-        </w:rPr>
-        <w:t xml:space="preserve"> </w:t>
-      </w:r>
-      <w:r>
-        <w:rPr>
-          <w:rFonts w:ascii="Ubuntu" w:hAnsi="Ubuntu"/>
-          <w:b w:val="false"/>
-          <w:bCs w:val="false"/>
-          <w:color w:val="00CC33"/>
+        <w:t>start</w:t>
+      </w:r>
+      <w:r>
+        <w:rPr>
+          <w:rFonts w:ascii="Ubuntu" w:hAnsi="Ubuntu"/>
+          <w:b w:val="false"/>
+          <w:bCs w:val="false"/>
+          <w:sz w:val="28"/>
+          <w:szCs w:val="28"/>
+          <w:u w:val="none"/>
+        </w:rPr>
+        <w:t xml:space="preserve"> and </w:t>
+      </w:r>
+      <w:r>
+        <w:rPr>
+          <w:rFonts w:ascii="Ubuntu" w:hAnsi="Ubuntu"/>
+          <w:b w:val="false"/>
+          <w:bCs w:val="false"/>
           <w:sz w:val="28"/>
           <w:szCs w:val="28"/>
           <w:u w:val="single"/>
         </w:rPr>
-        <w:t>nickname,</w:t>
-      </w:r>
-      <w:r>
-        <w:rPr>
-          <w:rFonts w:ascii="Ubuntu" w:hAnsi="Ubuntu"/>
-          <w:b w:val="false"/>
-          <w:bCs w:val="false"/>
-          <w:sz w:val="28"/>
-          <w:szCs w:val="28"/>
-          <w:u w:val="none"/>
-        </w:rPr>
-        <w:t xml:space="preserve"> and by </w:t>
+        <w:t>ending date</w:t>
+      </w:r>
+      <w:r>
+        <w:rPr>
+          <w:rFonts w:ascii="Ubuntu" w:hAnsi="Ubuntu"/>
+          <w:b w:val="false"/>
+          <w:bCs w:val="false"/>
+          <w:sz w:val="28"/>
+          <w:szCs w:val="28"/>
+          <w:u w:val="none"/>
+        </w:rPr>
+        <w:t xml:space="preserve"> and information about if the challenge </w:t>
+      </w:r>
+      <w:r>
+        <w:rPr>
+          <w:rFonts w:ascii="Ubuntu" w:hAnsi="Ubuntu"/>
+          <w:b w:val="false"/>
+          <w:bCs w:val="false"/>
+          <w:sz w:val="28"/>
+          <w:szCs w:val="28"/>
+          <w:u w:val="single"/>
+        </w:rPr>
+        <w:t xml:space="preserve">is public </w:t>
+      </w:r>
+      <w:r>
+        <w:rPr>
+          <w:rFonts w:ascii="Ubuntu" w:hAnsi="Ubuntu"/>
+          <w:b w:val="false"/>
+          <w:bCs w:val="false"/>
+          <w:sz w:val="28"/>
+          <w:szCs w:val="28"/>
+          <w:u w:val="none"/>
+          <w:vertAlign w:val="superscript"/>
+        </w:rPr>
+        <w:t>(1)</w:t>
+      </w:r>
+      <w:r>
+        <w:rPr>
+          <w:rFonts w:ascii="Ubuntu" w:hAnsi="Ubuntu"/>
+          <w:b w:val="false"/>
+          <w:bCs w:val="false"/>
+          <w:sz w:val="28"/>
+          <w:szCs w:val="28"/>
+          <w:u w:val="single"/>
+        </w:rPr>
+        <w:t xml:space="preserve"> or not</w:t>
+      </w:r>
+      <w:r>
+        <w:rPr>
+          <w:rFonts w:ascii="Ubuntu" w:hAnsi="Ubuntu"/>
+          <w:b w:val="false"/>
+          <w:bCs w:val="false"/>
+          <w:sz w:val="28"/>
+          <w:szCs w:val="28"/>
+          <w:u w:val="none"/>
+        </w:rPr>
+        <w:t xml:space="preserve">. In each challenge there can be 2 or more participants. When the Challenge is created, </w:t>
       </w:r>
       <w:r>
         <w:rPr>
@@ -1281,41 +1576,62 @@
           <w:szCs w:val="28"/>
           <w:u w:val="none"/>
         </w:rPr>
-        <w:t>his</w:t>
-      </w:r>
-      <w:r>
-        <w:rPr>
-          <w:rFonts w:ascii="Ubuntu" w:hAnsi="Ubuntu"/>
-          <w:b w:val="false"/>
-          <w:bCs w:val="false"/>
-          <w:color w:val="FF3333"/>
-          <w:sz w:val="28"/>
-          <w:szCs w:val="28"/>
-          <w:u w:val="none"/>
-        </w:rPr>
-        <w:t xml:space="preserve"> </w:t>
-      </w:r>
-      <w:r>
-        <w:rPr>
-          <w:rFonts w:ascii="Ubuntu" w:hAnsi="Ubuntu"/>
-          <w:b w:val="false"/>
-          <w:bCs w:val="false"/>
-          <w:sz w:val="28"/>
-          <w:szCs w:val="28"/>
-          <w:u w:val="single"/>
-        </w:rPr>
-        <w:t>score</w:t>
-      </w:r>
-      <w:r>
-        <w:rPr>
-          <w:rFonts w:ascii="Ubuntu" w:hAnsi="Ubuntu"/>
-          <w:b w:val="false"/>
-          <w:bCs w:val="false"/>
-          <w:sz w:val="28"/>
-          <w:szCs w:val="28"/>
-          <w:u w:val="none"/>
-        </w:rPr>
-        <w:t xml:space="preserve">, calculated from the scores </w:t>
+        <w:t>it is</w:t>
+      </w:r>
+      <w:r>
+        <w:rPr>
+          <w:rFonts w:ascii="Ubuntu" w:hAnsi="Ubuntu"/>
+          <w:b w:val="false"/>
+          <w:bCs w:val="false"/>
+          <w:sz w:val="28"/>
+          <w:szCs w:val="28"/>
+          <w:u w:val="none"/>
+        </w:rPr>
+        <w:t xml:space="preserve"> also specified in which </w:t>
+      </w:r>
+      <w:r>
+        <w:rPr>
+          <w:rFonts w:ascii="Ubuntu" w:hAnsi="Ubuntu"/>
+          <w:b/>
+          <w:bCs/>
+          <w:sz w:val="28"/>
+          <w:szCs w:val="28"/>
+          <w:u w:val="none"/>
+        </w:rPr>
+        <w:t xml:space="preserve">Week days </w:t>
+      </w:r>
+      <w:r>
+        <w:rPr>
+          <w:rFonts w:ascii="Ubuntu" w:hAnsi="Ubuntu"/>
+          <w:b w:val="false"/>
+          <w:bCs w:val="false"/>
+          <w:sz w:val="28"/>
+          <w:szCs w:val="28"/>
+          <w:u w:val="none"/>
+        </w:rPr>
+        <w:t xml:space="preserve">the </w:t>
+      </w:r>
+      <w:r>
+        <w:rPr>
+          <w:rFonts w:ascii="Ubuntu" w:hAnsi="Ubuntu"/>
+          <w:b/>
+          <w:bCs/>
+          <w:sz w:val="28"/>
+          <w:szCs w:val="28"/>
+          <w:u w:val="none"/>
+        </w:rPr>
+        <w:t>Exercise Plan</w:t>
+      </w:r>
+      <w:r>
+        <w:rPr>
+          <w:rFonts w:ascii="Ubuntu" w:hAnsi="Ubuntu"/>
+          <w:b w:val="false"/>
+          <w:bCs w:val="false"/>
+          <w:sz w:val="28"/>
+          <w:szCs w:val="28"/>
+          <w:u w:val="none"/>
+        </w:rPr>
+        <w:t xml:space="preserve"> associated to the Challenge should be executed (e.g. , the Challenge </w:t>
       </w:r>
       <w:r>
         <w:rPr>
@@ -1327,18 +1643,18 @@
           <w:szCs w:val="28"/>
           <w:u w:val="none"/>
         </w:rPr>
-        <w:t>of</w:t>
-      </w:r>
-      <w:r>
-        <w:rPr>
-          <w:rFonts w:ascii="Ubuntu" w:hAnsi="Ubuntu"/>
-          <w:b w:val="false"/>
-          <w:bCs w:val="false"/>
-          <w:sz w:val="28"/>
-          <w:szCs w:val="28"/>
-          <w:u w:val="none"/>
-        </w:rPr>
-        <w:t xml:space="preserve"> all the challenges the user has participated in.</w:t>
+        <w:t>consists</w:t>
+      </w:r>
+      <w:r>
+        <w:rPr>
+          <w:rFonts w:ascii="Ubuntu" w:hAnsi="Ubuntu"/>
+          <w:b w:val="false"/>
+          <w:bCs w:val="false"/>
+          <w:sz w:val="28"/>
+          <w:szCs w:val="28"/>
+          <w:u w:val="none"/>
+        </w:rPr>
+        <w:t xml:space="preserve"> in completing an exercise plan every Monday, Wednesday and Friday from 15-03-2018 to 20-04-2018).</w:t>
       </w:r>
     </w:p>
     <w:p>
@@ -1346,22 +1662,22 @@
         <w:pStyle w:val="Normal"/>
         <w:jc w:val="both"/>
         <w:rPr>
-          <w:rFonts w:ascii="Ubuntu" w:hAnsi="Ubuntu"/>
-          <w:b w:val="false"/>
-          <w:b w:val="false"/>
-          <w:sz w:val="28"/>
-        </w:rPr>
-      </w:pPr>
-      <w:r>
-        <w:rPr>
-          <w:rFonts w:ascii="Ubuntu" w:hAnsi="Ubuntu"/>
-          <w:b w:val="false"/>
-          <w:bCs w:val="false"/>
-          <w:sz w:val="28"/>
-          <w:szCs w:val="28"/>
-          <w:u w:val="none"/>
-        </w:rPr>
-        <w:tab/>
+          <w:b w:val="false"/>
+          <w:b w:val="false"/>
+          <w:bCs w:val="false"/>
+          <w:sz w:val="25"/>
+          <w:szCs w:val="28"/>
+          <w:u w:val="none"/>
+        </w:rPr>
+      </w:pPr>
+      <w:r>
+        <w:rPr>
+          <w:b w:val="false"/>
+          <w:bCs w:val="false"/>
+          <w:sz w:val="25"/>
+          <w:szCs w:val="28"/>
+          <w:u w:val="none"/>
+        </w:rPr>
       </w:r>
     </w:p>
     <w:p>
@@ -1380,51 +1696,29 @@
           <w:u w:val="none"/>
         </w:rPr>
         <w:tab/>
-        <w:t xml:space="preserve">A </w:t>
-      </w:r>
-      <w:r>
-        <w:rPr>
-          <w:rFonts w:ascii="Ubuntu" w:hAnsi="Ubuntu"/>
-          <w:b/>
-          <w:bCs/>
-          <w:sz w:val="28"/>
-          <w:szCs w:val="28"/>
-          <w:u w:val="none"/>
-        </w:rPr>
-        <w:t>User</w:t>
-      </w:r>
-      <w:r>
-        <w:rPr>
-          <w:rFonts w:ascii="Ubuntu" w:hAnsi="Ubuntu"/>
-          <w:b w:val="false"/>
-          <w:bCs w:val="false"/>
-          <w:sz w:val="28"/>
-          <w:szCs w:val="28"/>
-          <w:u w:val="none"/>
-        </w:rPr>
-        <w:t xml:space="preserve"> can participate in more than one </w:t>
-      </w:r>
-      <w:r>
-        <w:rPr>
-          <w:rFonts w:ascii="Ubuntu" w:hAnsi="Ubuntu"/>
-          <w:b/>
-          <w:bCs/>
-          <w:sz w:val="28"/>
-          <w:szCs w:val="28"/>
-          <w:u w:val="none"/>
-        </w:rPr>
-        <w:t>Challenge</w:t>
-      </w:r>
-      <w:r>
-        <w:rPr>
-          <w:rFonts w:ascii="Ubuntu" w:hAnsi="Ubuntu"/>
-          <w:b w:val="false"/>
-          <w:bCs w:val="false"/>
-          <w:sz w:val="28"/>
-          <w:szCs w:val="28"/>
-          <w:u w:val="none"/>
-        </w:rPr>
-        <w:t xml:space="preserve"> at a time. Each Challenge is composed by an </w:t>
+        <w:t xml:space="preserve">Associated to each challenge the user is participating in are stored its </w:t>
+      </w:r>
+      <w:r>
+        <w:rPr>
+          <w:rFonts w:ascii="Ubuntu" w:hAnsi="Ubuntu"/>
+          <w:b/>
+          <w:bCs/>
+          <w:sz w:val="28"/>
+          <w:szCs w:val="28"/>
+          <w:u w:val="none"/>
+        </w:rPr>
+        <w:t>Participation Details</w:t>
+      </w:r>
+      <w:r>
+        <w:rPr>
+          <w:rFonts w:ascii="Ubuntu" w:hAnsi="Ubuntu"/>
+          <w:b w:val="false"/>
+          <w:bCs w:val="false"/>
+          <w:sz w:val="28"/>
+          <w:szCs w:val="28"/>
+          <w:u w:val="none"/>
+        </w:rPr>
+        <w:t xml:space="preserve">, composed by the user’s </w:t>
       </w:r>
       <w:r>
         <w:rPr>
@@ -1435,18 +1729,18 @@
           <w:szCs w:val="28"/>
           <w:u w:val="single"/>
         </w:rPr>
-        <w:t>ID,</w:t>
-      </w:r>
-      <w:r>
-        <w:rPr>
-          <w:rFonts w:ascii="Ubuntu" w:hAnsi="Ubuntu"/>
-          <w:b w:val="false"/>
-          <w:bCs w:val="false"/>
-          <w:sz w:val="28"/>
-          <w:szCs w:val="28"/>
-          <w:u w:val="none"/>
-        </w:rPr>
-        <w:t xml:space="preserve"> by a </w:t>
+        <w:t>score</w:t>
+      </w:r>
+      <w:r>
+        <w:rPr>
+          <w:rFonts w:ascii="Ubuntu" w:hAnsi="Ubuntu"/>
+          <w:b w:val="false"/>
+          <w:bCs w:val="false"/>
+          <w:sz w:val="28"/>
+          <w:szCs w:val="28"/>
+          <w:u w:val="none"/>
+        </w:rPr>
+        <w:t xml:space="preserve"> in that challenge, the </w:t>
       </w:r>
       <w:r>
         <w:rPr>
@@ -1457,294 +1751,6 @@
           <w:szCs w:val="28"/>
           <w:u w:val="single"/>
         </w:rPr>
-        <w:t>start</w:t>
-      </w:r>
-      <w:r>
-        <w:rPr>
-          <w:rFonts w:ascii="Ubuntu" w:hAnsi="Ubuntu"/>
-          <w:b w:val="false"/>
-          <w:bCs w:val="false"/>
-          <w:sz w:val="28"/>
-          <w:szCs w:val="28"/>
-          <w:u w:val="none"/>
-        </w:rPr>
-        <w:t xml:space="preserve"> and </w:t>
-      </w:r>
-      <w:r>
-        <w:rPr>
-          <w:rFonts w:ascii="Ubuntu" w:hAnsi="Ubuntu"/>
-          <w:b w:val="false"/>
-          <w:bCs w:val="false"/>
-          <w:sz w:val="28"/>
-          <w:szCs w:val="28"/>
-          <w:u w:val="single"/>
-        </w:rPr>
-        <w:t>ending date</w:t>
-      </w:r>
-      <w:r>
-        <w:rPr>
-          <w:rFonts w:ascii="Ubuntu" w:hAnsi="Ubuntu"/>
-          <w:b w:val="false"/>
-          <w:bCs w:val="false"/>
-          <w:sz w:val="28"/>
-          <w:szCs w:val="28"/>
-          <w:u w:val="none"/>
-        </w:rPr>
-        <w:t xml:space="preserve"> and information about if the challenge </w:t>
-      </w:r>
-      <w:r>
-        <w:rPr>
-          <w:rFonts w:ascii="Ubuntu" w:hAnsi="Ubuntu"/>
-          <w:b w:val="false"/>
-          <w:bCs w:val="false"/>
-          <w:sz w:val="28"/>
-          <w:szCs w:val="28"/>
-          <w:u w:val="single"/>
-        </w:rPr>
-        <w:t xml:space="preserve">is public </w:t>
-      </w:r>
-      <w:r>
-        <w:rPr>
-          <w:rFonts w:ascii="Ubuntu" w:hAnsi="Ubuntu"/>
-          <w:b w:val="false"/>
-          <w:bCs w:val="false"/>
-          <w:sz w:val="28"/>
-          <w:szCs w:val="28"/>
-          <w:u w:val="none"/>
-          <w:vertAlign w:val="superscript"/>
-        </w:rPr>
-        <w:t>(1)</w:t>
-      </w:r>
-      <w:r>
-        <w:rPr>
-          <w:rFonts w:ascii="Ubuntu" w:hAnsi="Ubuntu"/>
-          <w:b w:val="false"/>
-          <w:bCs w:val="false"/>
-          <w:sz w:val="28"/>
-          <w:szCs w:val="28"/>
-          <w:u w:val="single"/>
-        </w:rPr>
-        <w:t xml:space="preserve"> or not</w:t>
-      </w:r>
-      <w:r>
-        <w:rPr>
-          <w:rFonts w:ascii="Ubuntu" w:hAnsi="Ubuntu"/>
-          <w:b w:val="false"/>
-          <w:bCs w:val="false"/>
-          <w:sz w:val="28"/>
-          <w:szCs w:val="28"/>
-          <w:u w:val="none"/>
-        </w:rPr>
-        <w:t xml:space="preserve">. In each challenge there can be 2 or more participants. When the Challenge is created, </w:t>
-      </w:r>
-      <w:r>
-        <w:rPr>
-          <w:rFonts w:ascii="Ubuntu" w:hAnsi="Ubuntu"/>
-          <w:b w:val="false"/>
-          <w:bCs w:val="false"/>
-          <w:color w:val="000000"/>
-          <w:sz w:val="28"/>
-          <w:szCs w:val="28"/>
-          <w:u w:val="none"/>
-        </w:rPr>
-        <w:t>it is</w:t>
-      </w:r>
-      <w:r>
-        <w:rPr>
-          <w:rFonts w:ascii="Ubuntu" w:hAnsi="Ubuntu"/>
-          <w:b w:val="false"/>
-          <w:bCs w:val="false"/>
-          <w:sz w:val="28"/>
-          <w:szCs w:val="28"/>
-          <w:u w:val="none"/>
-        </w:rPr>
-        <w:t xml:space="preserve"> also specified in which </w:t>
-      </w:r>
-      <w:r>
-        <w:rPr>
-          <w:rFonts w:ascii="Ubuntu" w:hAnsi="Ubuntu"/>
-          <w:b/>
-          <w:bCs/>
-          <w:sz w:val="28"/>
-          <w:szCs w:val="28"/>
-          <w:u w:val="none"/>
-        </w:rPr>
-        <w:t xml:space="preserve">Week days </w:t>
-      </w:r>
-      <w:r>
-        <w:rPr>
-          <w:rFonts w:ascii="Ubuntu" w:hAnsi="Ubuntu"/>
-          <w:b w:val="false"/>
-          <w:bCs w:val="false"/>
-          <w:sz w:val="28"/>
-          <w:szCs w:val="28"/>
-          <w:u w:val="none"/>
-        </w:rPr>
-        <w:t xml:space="preserve">the </w:t>
-      </w:r>
-      <w:r>
-        <w:rPr>
-          <w:rFonts w:ascii="Ubuntu" w:hAnsi="Ubuntu"/>
-          <w:b/>
-          <w:bCs/>
-          <w:sz w:val="28"/>
-          <w:szCs w:val="28"/>
-          <w:u w:val="none"/>
-        </w:rPr>
-        <w:t>Exercise Plan</w:t>
-      </w:r>
-      <w:r>
-        <w:rPr>
-          <w:rFonts w:ascii="Ubuntu" w:hAnsi="Ubuntu"/>
-          <w:b w:val="false"/>
-          <w:bCs w:val="false"/>
-          <w:sz w:val="28"/>
-          <w:szCs w:val="28"/>
-          <w:u w:val="none"/>
-        </w:rPr>
-        <w:t xml:space="preserve"> associated to the Challenge should be executed (e.g. , the Challenge </w:t>
-      </w:r>
-      <w:r>
-        <w:rPr>
-          <w:rFonts w:ascii="Ubuntu" w:hAnsi="Ubuntu"/>
-          <w:b w:val="false"/>
-          <w:bCs w:val="false"/>
-          <w:color w:val="000000"/>
-          <w:sz w:val="28"/>
-          <w:szCs w:val="28"/>
-          <w:u w:val="none"/>
-        </w:rPr>
-        <w:t>consists</w:t>
-      </w:r>
-      <w:r>
-        <w:rPr>
-          <w:rFonts w:ascii="Ubuntu" w:hAnsi="Ubuntu"/>
-          <w:b w:val="false"/>
-          <w:bCs w:val="false"/>
-          <w:sz w:val="28"/>
-          <w:szCs w:val="28"/>
-          <w:u w:val="none"/>
-        </w:rPr>
-        <w:t xml:space="preserve"> in completing an exercise plan every Monday, Wednesday and Friday from 15-03-2018 to 20-04-2018).</w:t>
-      </w:r>
-    </w:p>
-    <w:p>
-      <w:pPr>
-        <w:pStyle w:val="Normal"/>
-        <w:jc w:val="both"/>
-        <w:rPr>
-          <w:b w:val="false"/>
-          <w:b w:val="false"/>
-          <w:bCs w:val="false"/>
-          <w:sz w:val="25"/>
-          <w:szCs w:val="28"/>
-          <w:u w:val="none"/>
-        </w:rPr>
-      </w:pPr>
-      <w:r>
-        <w:rPr>
-          <w:b w:val="false"/>
-          <w:bCs w:val="false"/>
-          <w:sz w:val="25"/>
-          <w:szCs w:val="28"/>
-          <w:u w:val="none"/>
-        </w:rPr>
-      </w:r>
-    </w:p>
-    <w:p>
-      <w:pPr>
-        <w:pStyle w:val="Normal"/>
-        <w:jc w:val="both"/>
-        <w:rPr/>
-      </w:pPr>
-      <w:r>
-        <w:rPr>
-          <w:rFonts w:ascii="Ubuntu" w:hAnsi="Ubuntu"/>
-          <w:b w:val="false"/>
-          <w:bCs w:val="false"/>
-          <w:sz w:val="28"/>
-          <w:szCs w:val="28"/>
-          <w:u w:val="none"/>
-        </w:rPr>
-        <w:tab/>
-        <w:t xml:space="preserve">Associated to each challenge the user is participating in, </w:t>
-      </w:r>
-      <w:r>
-        <w:rPr>
-          <w:rFonts w:ascii="Ubuntu" w:hAnsi="Ubuntu"/>
-          <w:b w:val="false"/>
-          <w:bCs w:val="false"/>
-          <w:color w:val="FF0000"/>
-          <w:sz w:val="28"/>
-          <w:szCs w:val="28"/>
-          <w:u w:val="single"/>
-        </w:rPr>
-        <w:t>there</w:t>
-      </w:r>
-      <w:r>
-        <w:rPr>
-          <w:rFonts w:ascii="Ubuntu" w:hAnsi="Ubuntu"/>
-          <w:b w:val="false"/>
-          <w:bCs w:val="false"/>
-          <w:sz w:val="28"/>
-          <w:szCs w:val="28"/>
-          <w:u w:val="none"/>
-        </w:rPr>
-        <w:t xml:space="preserve"> are stored its </w:t>
-      </w:r>
-      <w:r>
-        <w:rPr>
-          <w:rFonts w:ascii="Ubuntu" w:hAnsi="Ubuntu"/>
-          <w:b/>
-          <w:bCs/>
-          <w:sz w:val="28"/>
-          <w:szCs w:val="28"/>
-          <w:u w:val="none"/>
-        </w:rPr>
-        <w:t>Participation Details</w:t>
-      </w:r>
-      <w:r>
-        <w:rPr>
-          <w:rFonts w:ascii="Ubuntu" w:hAnsi="Ubuntu"/>
-          <w:b w:val="false"/>
-          <w:bCs w:val="false"/>
-          <w:sz w:val="28"/>
-          <w:szCs w:val="28"/>
-          <w:u w:val="none"/>
-        </w:rPr>
-        <w:t xml:space="preserve">, composed by the user’s </w:t>
-      </w:r>
-      <w:r>
-        <w:rPr>
-          <w:rFonts w:ascii="Ubuntu" w:hAnsi="Ubuntu"/>
-          <w:b w:val="false"/>
-          <w:bCs w:val="false"/>
-          <w:sz w:val="28"/>
-          <w:szCs w:val="28"/>
-          <w:u w:val="single"/>
-        </w:rPr>
-        <w:t>score</w:t>
-      </w:r>
-      <w:r>
-        <w:rPr>
-          <w:rFonts w:ascii="Ubuntu" w:hAnsi="Ubuntu"/>
-          <w:b w:val="false"/>
-          <w:bCs w:val="false"/>
-          <w:sz w:val="28"/>
-          <w:szCs w:val="28"/>
-          <w:u w:val="none"/>
-        </w:rPr>
-        <w:t xml:space="preserve"> in that challenge, the </w:t>
-      </w:r>
-      <w:r>
-        <w:rPr>
-          <w:rFonts w:ascii="Ubuntu" w:hAnsi="Ubuntu"/>
-          <w:b w:val="false"/>
-          <w:bCs w:val="false"/>
-          <w:sz w:val="28"/>
-          <w:szCs w:val="28"/>
-          <w:u w:val="single"/>
-        </w:rPr>
         <w:t>rating</w:t>
       </w:r>
       <w:r>
@@ -1763,46 +1769,22 @@
           <w:rFonts w:ascii="Ubuntu" w:hAnsi="Ubuntu"/>
           <w:b w:val="false"/>
           <w:bCs w:val="false"/>
-          <w:color w:val="FF0000"/>
-          <w:sz w:val="28"/>
-          <w:szCs w:val="28"/>
-          <w:u w:val="single"/>
-        </w:rPr>
-        <w:t>chooses</w:t>
-      </w:r>
-      <w:r>
-        <w:rPr>
-          <w:rFonts w:ascii="Ubuntu" w:hAnsi="Ubuntu"/>
-          <w:b w:val="false"/>
-          <w:bCs w:val="false"/>
-          <w:sz w:val="28"/>
-          <w:szCs w:val="28"/>
-          <w:u w:val="none"/>
-        </w:rPr>
-        <w:t xml:space="preserve"> </w:t>
-      </w:r>
-      <w:r>
-        <w:rPr>
-          <w:rFonts w:ascii="Ubuntu" w:hAnsi="Ubuntu"/>
-          <w:b w:val="false"/>
-          <w:bCs w:val="false"/>
-          <w:color w:val="00CC33"/>
-          <w:sz w:val="28"/>
-          <w:szCs w:val="28"/>
-          <w:u w:val="none"/>
-        </w:rPr>
-        <w:t>gives</w:t>
-      </w:r>
-      <w:r>
-        <w:rPr>
-          <w:rFonts w:ascii="Ubuntu" w:hAnsi="Ubuntu"/>
-          <w:b w:val="false"/>
-          <w:bCs w:val="false"/>
-          <w:sz w:val="28"/>
-          <w:szCs w:val="28"/>
-          <w:u w:val="none"/>
-        </w:rPr>
-        <w:t xml:space="preserve"> for that Challenge (after challenge is completed / after the user gives up) and the various </w:t>
+          <w:sz w:val="28"/>
+          <w:szCs w:val="28"/>
+          <w:u w:val="none"/>
+        </w:rPr>
+        <w:t>gives to</w:t>
+      </w:r>
+      <w:r>
+        <w:rPr>
+          <w:rFonts w:ascii="Ubuntu" w:hAnsi="Ubuntu"/>
+          <w:b w:val="false"/>
+          <w:bCs w:val="false"/>
+          <w:sz w:val="28"/>
+          <w:szCs w:val="28"/>
+          <w:u w:val="none"/>
+        </w:rPr>
+        <w:t xml:space="preserve"> that Challenge (after challenge is completed / after the user gives up) and the various </w:t>
       </w:r>
       <w:r>
         <w:rPr>
@@ -2859,7 +2841,7 @@
             <wp:extent cx="5831840" cy="9152255"/>
             <wp:effectExtent l="0" t="0" r="0" b="0"/>
             <wp:wrapSquare wrapText="largest"/>
-            <wp:docPr id="1" name="Image1" descr=""/>
+            <wp:docPr id="2" name="Image1" descr=""/>
             <wp:cNvGraphicFramePr>
               <a:graphicFrameLocks xmlns:a="http://schemas.openxmlformats.org/drawingml/2006/main" noChangeAspect="1"/>
             </wp:cNvGraphicFramePr>
@@ -2867,13 +2849,13 @@
               <a:graphicData uri="http://schemas.openxmlformats.org/drawingml/2006/picture">
                 <pic:pic xmlns:pic="http://schemas.openxmlformats.org/drawingml/2006/picture">
                   <pic:nvPicPr>
-                    <pic:cNvPr id="1" name="Image1" descr=""/>
+                    <pic:cNvPr id="2" name="Image1" descr=""/>
                     <pic:cNvPicPr>
                       <a:picLocks noChangeAspect="1" noChangeArrowheads="1"/>
                     </pic:cNvPicPr>
                   </pic:nvPicPr>
                   <pic:blipFill>
-                    <a:blip r:embed="rId2"/>
+                    <a:blip r:embed="rId3"/>
                     <a:stretch>
                       <a:fillRect/>
                     </a:stretch>
@@ -2943,8 +2925,8 @@
     <w:p>
       <w:pPr>
         <w:sectPr>
-          <w:footerReference w:type="default" r:id="rId3"/>
-          <w:footerReference w:type="first" r:id="rId4"/>
+          <w:footerReference w:type="default" r:id="rId4"/>
+          <w:footerReference w:type="first" r:id="rId5"/>
           <w:type w:val="nextPage"/>
           <w:pgSz w:w="11906" w:h="16838"/>
           <w:pgMar w:left="1134" w:right="1134" w:header="0" w:top="1134" w:footer="1134" w:bottom="1693" w:gutter="0"/>
@@ -4099,8 +4081,8 @@
         </w:rPr>
         <w:t>id</w:t>
       </w:r>
-      <w:bookmarkStart w:id="3" w:name="__DdeLink__5_562031355"/>
-      <w:bookmarkEnd w:id="3"/>
+      <w:bookmarkStart w:id="2" w:name="__DdeLink__5_562031355"/>
+      <w:bookmarkEnd w:id="2"/>
       <w:r>
         <w:rPr>
           <w:rFonts w:ascii="Ubuntu" w:hAnsi="Ubuntu"/>
@@ -5333,7 +5315,7 @@
         <w:tab/>
         <w:t>I</w:t>
       </w:r>
-      <w:bookmarkStart w:id="4" w:name="__DdeLink__189_821747678"/>
+      <w:bookmarkStart w:id="3" w:name="__DdeLink__189_821747678"/>
       <w:r>
         <w:rPr>
           <w:rFonts w:ascii="Ubuntu" w:hAnsi="Ubuntu"/>
@@ -5344,7 +5326,7 @@
         </w:rPr>
         <w:t>n each of the relatitions described in the previous chapter, the left side of the functional dependencies is a key for that relation</w:t>
       </w:r>
-      <w:bookmarkEnd w:id="4"/>
+      <w:bookmarkEnd w:id="3"/>
       <w:r>
         <w:rPr>
           <w:rFonts w:ascii="Ubuntu" w:hAnsi="Ubuntu"/>
@@ -10027,7 +10009,7 @@
       </w:r>
     </w:p>
     <w:sectPr>
-      <w:footerReference w:type="default" r:id="rId5"/>
+      <w:footerReference w:type="default" r:id="rId6"/>
       <w:type w:val="nextPage"/>
       <w:pgSz w:w="11906" w:h="16838"/>
       <w:pgMar w:left="1134" w:right="1134" w:header="0" w:top="1134" w:footer="1134" w:bottom="1693" w:gutter="0"/>
@@ -13071,6 +13053,834 @@
       <w:rFonts w:cs="OpenSymbol"/>
     </w:rPr>
   </w:style>
+  <w:style w:type="character" w:styleId="ListLabel118">
+    <w:name w:val="ListLabel 118"/>
+    <w:qFormat/>
+    <w:rPr>
+      <w:rFonts w:cs="OpenSymbol"/>
+    </w:rPr>
+  </w:style>
+  <w:style w:type="character" w:styleId="ListLabel119">
+    <w:name w:val="ListLabel 119"/>
+    <w:qFormat/>
+    <w:rPr>
+      <w:rFonts w:cs="OpenSymbol"/>
+    </w:rPr>
+  </w:style>
+  <w:style w:type="character" w:styleId="ListLabel120">
+    <w:name w:val="ListLabel 120"/>
+    <w:qFormat/>
+    <w:rPr>
+      <w:rFonts w:cs="OpenSymbol"/>
+    </w:rPr>
+  </w:style>
+  <w:style w:type="character" w:styleId="ListLabel121">
+    <w:name w:val="ListLabel 121"/>
+    <w:qFormat/>
+    <w:rPr>
+      <w:rFonts w:cs="OpenSymbol"/>
+    </w:rPr>
+  </w:style>
+  <w:style w:type="character" w:styleId="ListLabel122">
+    <w:name w:val="ListLabel 122"/>
+    <w:qFormat/>
+    <w:rPr>
+      <w:rFonts w:cs="OpenSymbol"/>
+    </w:rPr>
+  </w:style>
+  <w:style w:type="character" w:styleId="ListLabel123">
+    <w:name w:val="ListLabel 123"/>
+    <w:qFormat/>
+    <w:rPr>
+      <w:rFonts w:cs="OpenSymbol"/>
+    </w:rPr>
+  </w:style>
+  <w:style w:type="character" w:styleId="ListLabel124">
+    <w:name w:val="ListLabel 124"/>
+    <w:qFormat/>
+    <w:rPr>
+      <w:rFonts w:cs="OpenSymbol"/>
+    </w:rPr>
+  </w:style>
+  <w:style w:type="character" w:styleId="ListLabel125">
+    <w:name w:val="ListLabel 125"/>
+    <w:qFormat/>
+    <w:rPr>
+      <w:rFonts w:cs="OpenSymbol"/>
+    </w:rPr>
+  </w:style>
+  <w:style w:type="character" w:styleId="ListLabel126">
+    <w:name w:val="ListLabel 126"/>
+    <w:qFormat/>
+    <w:rPr>
+      <w:rFonts w:cs="OpenSymbol"/>
+    </w:rPr>
+  </w:style>
+  <w:style w:type="character" w:styleId="ListLabel127">
+    <w:name w:val="ListLabel 127"/>
+    <w:qFormat/>
+    <w:rPr>
+      <w:rFonts w:cs="OpenSymbol"/>
+    </w:rPr>
+  </w:style>
+  <w:style w:type="character" w:styleId="ListLabel128">
+    <w:name w:val="ListLabel 128"/>
+    <w:qFormat/>
+    <w:rPr>
+      <w:rFonts w:cs="OpenSymbol"/>
+    </w:rPr>
+  </w:style>
+  <w:style w:type="character" w:styleId="ListLabel129">
+    <w:name w:val="ListLabel 129"/>
+    <w:qFormat/>
+    <w:rPr>
+      <w:rFonts w:cs="OpenSymbol"/>
+    </w:rPr>
+  </w:style>
+  <w:style w:type="character" w:styleId="ListLabel130">
+    <w:name w:val="ListLabel 130"/>
+    <w:qFormat/>
+    <w:rPr>
+      <w:rFonts w:cs="OpenSymbol"/>
+    </w:rPr>
+  </w:style>
+  <w:style w:type="character" w:styleId="ListLabel131">
+    <w:name w:val="ListLabel 131"/>
+    <w:qFormat/>
+    <w:rPr>
+      <w:rFonts w:cs="OpenSymbol"/>
+    </w:rPr>
+  </w:style>
+  <w:style w:type="character" w:styleId="ListLabel132">
+    <w:name w:val="ListLabel 132"/>
+    <w:qFormat/>
+    <w:rPr>
+      <w:rFonts w:cs="OpenSymbol"/>
+    </w:rPr>
+  </w:style>
+  <w:style w:type="character" w:styleId="ListLabel133">
+    <w:name w:val="ListLabel 133"/>
+    <w:qFormat/>
+    <w:rPr>
+      <w:rFonts w:cs="OpenSymbol"/>
+    </w:rPr>
+  </w:style>
+  <w:style w:type="character" w:styleId="ListLabel134">
+    <w:name w:val="ListLabel 134"/>
+    <w:qFormat/>
+    <w:rPr>
+      <w:rFonts w:cs="OpenSymbol"/>
+    </w:rPr>
+  </w:style>
+  <w:style w:type="character" w:styleId="ListLabel135">
+    <w:name w:val="ListLabel 135"/>
+    <w:qFormat/>
+    <w:rPr>
+      <w:rFonts w:cs="OpenSymbol"/>
+    </w:rPr>
+  </w:style>
+  <w:style w:type="character" w:styleId="ListLabel136">
+    <w:name w:val="ListLabel 136"/>
+    <w:qFormat/>
+    <w:rPr>
+      <w:rFonts w:cs="OpenSymbol"/>
+    </w:rPr>
+  </w:style>
+  <w:style w:type="character" w:styleId="ListLabel137">
+    <w:name w:val="ListLabel 137"/>
+    <w:qFormat/>
+    <w:rPr>
+      <w:rFonts w:cs="OpenSymbol"/>
+    </w:rPr>
+  </w:style>
+  <w:style w:type="character" w:styleId="ListLabel138">
+    <w:name w:val="ListLabel 138"/>
+    <w:qFormat/>
+    <w:rPr>
+      <w:rFonts w:cs="OpenSymbol"/>
+    </w:rPr>
+  </w:style>
+  <w:style w:type="character" w:styleId="ListLabel139">
+    <w:name w:val="ListLabel 139"/>
+    <w:qFormat/>
+    <w:rPr>
+      <w:rFonts w:cs="OpenSymbol"/>
+    </w:rPr>
+  </w:style>
+  <w:style w:type="character" w:styleId="ListLabel140">
+    <w:name w:val="ListLabel 140"/>
+    <w:qFormat/>
+    <w:rPr>
+      <w:rFonts w:cs="OpenSymbol"/>
+    </w:rPr>
+  </w:style>
+  <w:style w:type="character" w:styleId="ListLabel141">
+    <w:name w:val="ListLabel 141"/>
+    <w:qFormat/>
+    <w:rPr>
+      <w:rFonts w:cs="OpenSymbol"/>
+    </w:rPr>
+  </w:style>
+  <w:style w:type="character" w:styleId="ListLabel142">
+    <w:name w:val="ListLabel 142"/>
+    <w:qFormat/>
+    <w:rPr>
+      <w:rFonts w:cs="OpenSymbol"/>
+    </w:rPr>
+  </w:style>
+  <w:style w:type="character" w:styleId="ListLabel143">
+    <w:name w:val="ListLabel 143"/>
+    <w:qFormat/>
+    <w:rPr>
+      <w:rFonts w:cs="OpenSymbol"/>
+    </w:rPr>
+  </w:style>
+  <w:style w:type="character" w:styleId="ListLabel144">
+    <w:name w:val="ListLabel 144"/>
+    <w:qFormat/>
+    <w:rPr>
+      <w:rFonts w:cs="OpenSymbol"/>
+    </w:rPr>
+  </w:style>
+  <w:style w:type="character" w:styleId="ListLabel145">
+    <w:name w:val="ListLabel 145"/>
+    <w:qFormat/>
+    <w:rPr>
+      <w:rFonts w:cs="OpenSymbol"/>
+      <w:b/>
+    </w:rPr>
+  </w:style>
+  <w:style w:type="character" w:styleId="ListLabel146">
+    <w:name w:val="ListLabel 146"/>
+    <w:qFormat/>
+    <w:rPr>
+      <w:rFonts w:cs="OpenSymbol"/>
+    </w:rPr>
+  </w:style>
+  <w:style w:type="character" w:styleId="ListLabel147">
+    <w:name w:val="ListLabel 147"/>
+    <w:qFormat/>
+    <w:rPr>
+      <w:rFonts w:cs="OpenSymbol"/>
+    </w:rPr>
+  </w:style>
+  <w:style w:type="character" w:styleId="ListLabel148">
+    <w:name w:val="ListLabel 148"/>
+    <w:qFormat/>
+    <w:rPr>
+      <w:rFonts w:cs="OpenSymbol"/>
+    </w:rPr>
+  </w:style>
+  <w:style w:type="character" w:styleId="ListLabel149">
+    <w:name w:val="ListLabel 149"/>
+    <w:qFormat/>
+    <w:rPr>
+      <w:rFonts w:cs="OpenSymbol"/>
+    </w:rPr>
+  </w:style>
+  <w:style w:type="character" w:styleId="ListLabel150">
+    <w:name w:val="ListLabel 150"/>
+    <w:qFormat/>
+    <w:rPr>
+      <w:rFonts w:cs="OpenSymbol"/>
+    </w:rPr>
+  </w:style>
+  <w:style w:type="character" w:styleId="ListLabel151">
+    <w:name w:val="ListLabel 151"/>
+    <w:qFormat/>
+    <w:rPr>
+      <w:rFonts w:cs="OpenSymbol"/>
+    </w:rPr>
+  </w:style>
+  <w:style w:type="character" w:styleId="ListLabel152">
+    <w:name w:val="ListLabel 152"/>
+    <w:qFormat/>
+    <w:rPr>
+      <w:rFonts w:cs="OpenSymbol"/>
+    </w:rPr>
+  </w:style>
+  <w:style w:type="character" w:styleId="ListLabel153">
+    <w:name w:val="ListLabel 153"/>
+    <w:qFormat/>
+    <w:rPr>
+      <w:rFonts w:cs="OpenSymbol"/>
+    </w:rPr>
+  </w:style>
+  <w:style w:type="character" w:styleId="ListLabel154">
+    <w:name w:val="ListLabel 154"/>
+    <w:qFormat/>
+    <w:rPr>
+      <w:rFonts w:cs="OpenSymbol"/>
+    </w:rPr>
+  </w:style>
+  <w:style w:type="character" w:styleId="ListLabel155">
+    <w:name w:val="ListLabel 155"/>
+    <w:qFormat/>
+    <w:rPr>
+      <w:rFonts w:cs="OpenSymbol"/>
+    </w:rPr>
+  </w:style>
+  <w:style w:type="character" w:styleId="ListLabel156">
+    <w:name w:val="ListLabel 156"/>
+    <w:qFormat/>
+    <w:rPr>
+      <w:rFonts w:cs="OpenSymbol"/>
+    </w:rPr>
+  </w:style>
+  <w:style w:type="character" w:styleId="ListLabel157">
+    <w:name w:val="ListLabel 157"/>
+    <w:qFormat/>
+    <w:rPr>
+      <w:rFonts w:cs="OpenSymbol"/>
+    </w:rPr>
+  </w:style>
+  <w:style w:type="character" w:styleId="ListLabel158">
+    <w:name w:val="ListLabel 158"/>
+    <w:qFormat/>
+    <w:rPr>
+      <w:rFonts w:cs="OpenSymbol"/>
+    </w:rPr>
+  </w:style>
+  <w:style w:type="character" w:styleId="ListLabel159">
+    <w:name w:val="ListLabel 159"/>
+    <w:qFormat/>
+    <w:rPr>
+      <w:rFonts w:cs="OpenSymbol"/>
+    </w:rPr>
+  </w:style>
+  <w:style w:type="character" w:styleId="ListLabel160">
+    <w:name w:val="ListLabel 160"/>
+    <w:qFormat/>
+    <w:rPr>
+      <w:rFonts w:cs="OpenSymbol"/>
+    </w:rPr>
+  </w:style>
+  <w:style w:type="character" w:styleId="ListLabel161">
+    <w:name w:val="ListLabel 161"/>
+    <w:qFormat/>
+    <w:rPr>
+      <w:rFonts w:cs="OpenSymbol"/>
+    </w:rPr>
+  </w:style>
+  <w:style w:type="character" w:styleId="ListLabel162">
+    <w:name w:val="ListLabel 162"/>
+    <w:qFormat/>
+    <w:rPr>
+      <w:rFonts w:cs="OpenSymbol"/>
+    </w:rPr>
+  </w:style>
+  <w:style w:type="character" w:styleId="ListLabel163">
+    <w:name w:val="ListLabel 163"/>
+    <w:qFormat/>
+    <w:rPr>
+      <w:rFonts w:cs="OpenSymbol"/>
+      <w:b/>
+    </w:rPr>
+  </w:style>
+  <w:style w:type="character" w:styleId="ListLabel164">
+    <w:name w:val="ListLabel 164"/>
+    <w:qFormat/>
+    <w:rPr>
+      <w:rFonts w:cs="OpenSymbol"/>
+    </w:rPr>
+  </w:style>
+  <w:style w:type="character" w:styleId="ListLabel165">
+    <w:name w:val="ListLabel 165"/>
+    <w:qFormat/>
+    <w:rPr>
+      <w:rFonts w:cs="OpenSymbol"/>
+    </w:rPr>
+  </w:style>
+  <w:style w:type="character" w:styleId="ListLabel166">
+    <w:name w:val="ListLabel 166"/>
+    <w:qFormat/>
+    <w:rPr>
+      <w:rFonts w:cs="OpenSymbol"/>
+    </w:rPr>
+  </w:style>
+  <w:style w:type="character" w:styleId="ListLabel167">
+    <w:name w:val="ListLabel 167"/>
+    <w:qFormat/>
+    <w:rPr>
+      <w:rFonts w:cs="OpenSymbol"/>
+    </w:rPr>
+  </w:style>
+  <w:style w:type="character" w:styleId="ListLabel168">
+    <w:name w:val="ListLabel 168"/>
+    <w:qFormat/>
+    <w:rPr>
+      <w:rFonts w:cs="OpenSymbol"/>
+    </w:rPr>
+  </w:style>
+  <w:style w:type="character" w:styleId="ListLabel169">
+    <w:name w:val="ListLabel 169"/>
+    <w:qFormat/>
+    <w:rPr>
+      <w:rFonts w:cs="OpenSymbol"/>
+    </w:rPr>
+  </w:style>
+  <w:style w:type="character" w:styleId="ListLabel170">
+    <w:name w:val="ListLabel 170"/>
+    <w:qFormat/>
+    <w:rPr>
+      <w:rFonts w:cs="OpenSymbol"/>
+    </w:rPr>
+  </w:style>
+  <w:style w:type="character" w:styleId="ListLabel171">
+    <w:name w:val="ListLabel 171"/>
+    <w:qFormat/>
+    <w:rPr>
+      <w:rFonts w:cs="OpenSymbol"/>
+    </w:rPr>
+  </w:style>
+  <w:style w:type="character" w:styleId="ListLabel172">
+    <w:name w:val="ListLabel 172"/>
+    <w:qFormat/>
+    <w:rPr>
+      <w:rFonts w:cs="OpenSymbol"/>
+    </w:rPr>
+  </w:style>
+  <w:style w:type="character" w:styleId="ListLabel173">
+    <w:name w:val="ListLabel 173"/>
+    <w:qFormat/>
+    <w:rPr>
+      <w:rFonts w:cs="OpenSymbol"/>
+    </w:rPr>
+  </w:style>
+  <w:style w:type="character" w:styleId="ListLabel174">
+    <w:name w:val="ListLabel 174"/>
+    <w:qFormat/>
+    <w:rPr>
+      <w:rFonts w:cs="OpenSymbol"/>
+    </w:rPr>
+  </w:style>
+  <w:style w:type="character" w:styleId="ListLabel175">
+    <w:name w:val="ListLabel 175"/>
+    <w:qFormat/>
+    <w:rPr>
+      <w:rFonts w:cs="OpenSymbol"/>
+    </w:rPr>
+  </w:style>
+  <w:style w:type="character" w:styleId="ListLabel176">
+    <w:name w:val="ListLabel 176"/>
+    <w:qFormat/>
+    <w:rPr>
+      <w:rFonts w:cs="OpenSymbol"/>
+    </w:rPr>
+  </w:style>
+  <w:style w:type="character" w:styleId="ListLabel177">
+    <w:name w:val="ListLabel 177"/>
+    <w:qFormat/>
+    <w:rPr>
+      <w:rFonts w:cs="OpenSymbol"/>
+    </w:rPr>
+  </w:style>
+  <w:style w:type="character" w:styleId="ListLabel178">
+    <w:name w:val="ListLabel 178"/>
+    <w:qFormat/>
+    <w:rPr>
+      <w:rFonts w:cs="OpenSymbol"/>
+    </w:rPr>
+  </w:style>
+  <w:style w:type="character" w:styleId="ListLabel179">
+    <w:name w:val="ListLabel 179"/>
+    <w:qFormat/>
+    <w:rPr>
+      <w:rFonts w:cs="OpenSymbol"/>
+    </w:rPr>
+  </w:style>
+  <w:style w:type="character" w:styleId="ListLabel180">
+    <w:name w:val="ListLabel 180"/>
+    <w:qFormat/>
+    <w:rPr>
+      <w:rFonts w:cs="OpenSymbol"/>
+    </w:rPr>
+  </w:style>
+  <w:style w:type="character" w:styleId="ListLabel181">
+    <w:name w:val="ListLabel 181"/>
+    <w:qFormat/>
+    <w:rPr>
+      <w:rFonts w:ascii="Ubuntu" w:hAnsi="Ubuntu" w:cs="OpenSymbol"/>
+      <w:b/>
+      <w:sz w:val="28"/>
+    </w:rPr>
+  </w:style>
+  <w:style w:type="character" w:styleId="ListLabel182">
+    <w:name w:val="ListLabel 182"/>
+    <w:qFormat/>
+    <w:rPr>
+      <w:rFonts w:cs="OpenSymbol"/>
+    </w:rPr>
+  </w:style>
+  <w:style w:type="character" w:styleId="ListLabel183">
+    <w:name w:val="ListLabel 183"/>
+    <w:qFormat/>
+    <w:rPr>
+      <w:rFonts w:cs="OpenSymbol"/>
+    </w:rPr>
+  </w:style>
+  <w:style w:type="character" w:styleId="ListLabel184">
+    <w:name w:val="ListLabel 184"/>
+    <w:qFormat/>
+    <w:rPr>
+      <w:rFonts w:cs="OpenSymbol"/>
+    </w:rPr>
+  </w:style>
+  <w:style w:type="character" w:styleId="ListLabel185">
+    <w:name w:val="ListLabel 185"/>
+    <w:qFormat/>
+    <w:rPr>
+      <w:rFonts w:cs="OpenSymbol"/>
+    </w:rPr>
+  </w:style>
+  <w:style w:type="character" w:styleId="ListLabel186">
+    <w:name w:val="ListLabel 186"/>
+    <w:qFormat/>
+    <w:rPr>
+      <w:rFonts w:cs="OpenSymbol"/>
+    </w:rPr>
+  </w:style>
+  <w:style w:type="character" w:styleId="ListLabel187">
+    <w:name w:val="ListLabel 187"/>
+    <w:qFormat/>
+    <w:rPr>
+      <w:rFonts w:cs="OpenSymbol"/>
+    </w:rPr>
+  </w:style>
+  <w:style w:type="character" w:styleId="ListLabel188">
+    <w:name w:val="ListLabel 188"/>
+    <w:qFormat/>
+    <w:rPr>
+      <w:rFonts w:cs="OpenSymbol"/>
+    </w:rPr>
+  </w:style>
+  <w:style w:type="character" w:styleId="ListLabel189">
+    <w:name w:val="ListLabel 189"/>
+    <w:qFormat/>
+    <w:rPr>
+      <w:rFonts w:cs="OpenSymbol"/>
+    </w:rPr>
+  </w:style>
+  <w:style w:type="character" w:styleId="ListLabel190">
+    <w:name w:val="ListLabel 190"/>
+    <w:qFormat/>
+    <w:rPr>
+      <w:rFonts w:ascii="Ubuntu" w:hAnsi="Ubuntu" w:cs="OpenSymbol"/>
+      <w:b/>
+      <w:sz w:val="28"/>
+    </w:rPr>
+  </w:style>
+  <w:style w:type="character" w:styleId="ListLabel191">
+    <w:name w:val="ListLabel 191"/>
+    <w:qFormat/>
+    <w:rPr>
+      <w:rFonts w:cs="OpenSymbol"/>
+    </w:rPr>
+  </w:style>
+  <w:style w:type="character" w:styleId="ListLabel192">
+    <w:name w:val="ListLabel 192"/>
+    <w:qFormat/>
+    <w:rPr>
+      <w:rFonts w:cs="OpenSymbol"/>
+    </w:rPr>
+  </w:style>
+  <w:style w:type="character" w:styleId="ListLabel193">
+    <w:name w:val="ListLabel 193"/>
+    <w:qFormat/>
+    <w:rPr>
+      <w:rFonts w:cs="OpenSymbol"/>
+    </w:rPr>
+  </w:style>
+  <w:style w:type="character" w:styleId="ListLabel194">
+    <w:name w:val="ListLabel 194"/>
+    <w:qFormat/>
+    <w:rPr>
+      <w:rFonts w:cs="OpenSymbol"/>
+    </w:rPr>
+  </w:style>
+  <w:style w:type="character" w:styleId="ListLabel195">
+    <w:name w:val="ListLabel 195"/>
+    <w:qFormat/>
+    <w:rPr>
+      <w:rFonts w:cs="OpenSymbol"/>
+    </w:rPr>
+  </w:style>
+  <w:style w:type="character" w:styleId="ListLabel196">
+    <w:name w:val="ListLabel 196"/>
+    <w:qFormat/>
+    <w:rPr>
+      <w:rFonts w:cs="OpenSymbol"/>
+    </w:rPr>
+  </w:style>
+  <w:style w:type="character" w:styleId="ListLabel197">
+    <w:name w:val="ListLabel 197"/>
+    <w:qFormat/>
+    <w:rPr>
+      <w:rFonts w:cs="OpenSymbol"/>
+    </w:rPr>
+  </w:style>
+  <w:style w:type="character" w:styleId="ListLabel198">
+    <w:name w:val="ListLabel 198"/>
+    <w:qFormat/>
+    <w:rPr>
+      <w:rFonts w:cs="OpenSymbol"/>
+    </w:rPr>
+  </w:style>
+  <w:style w:type="character" w:styleId="ListLabel199">
+    <w:name w:val="ListLabel 199"/>
+    <w:qFormat/>
+    <w:rPr>
+      <w:rFonts w:cs="OpenSymbol"/>
+      <w:b/>
+    </w:rPr>
+  </w:style>
+  <w:style w:type="character" w:styleId="ListLabel200">
+    <w:name w:val="ListLabel 200"/>
+    <w:qFormat/>
+    <w:rPr>
+      <w:rFonts w:cs="OpenSymbol"/>
+    </w:rPr>
+  </w:style>
+  <w:style w:type="character" w:styleId="ListLabel201">
+    <w:name w:val="ListLabel 201"/>
+    <w:qFormat/>
+    <w:rPr>
+      <w:rFonts w:cs="OpenSymbol"/>
+    </w:rPr>
+  </w:style>
+  <w:style w:type="character" w:styleId="ListLabel202">
+    <w:name w:val="ListLabel 202"/>
+    <w:qFormat/>
+    <w:rPr>
+      <w:rFonts w:cs="OpenSymbol"/>
+    </w:rPr>
+  </w:style>
+  <w:style w:type="character" w:styleId="ListLabel203">
+    <w:name w:val="ListLabel 203"/>
+    <w:qFormat/>
+    <w:rPr>
+      <w:rFonts w:cs="OpenSymbol"/>
+    </w:rPr>
+  </w:style>
+  <w:style w:type="character" w:styleId="ListLabel204">
+    <w:name w:val="ListLabel 204"/>
+    <w:qFormat/>
+    <w:rPr>
+      <w:rFonts w:cs="OpenSymbol"/>
+    </w:rPr>
+  </w:style>
+  <w:style w:type="character" w:styleId="ListLabel205">
+    <w:name w:val="ListLabel 205"/>
+    <w:qFormat/>
+    <w:rPr>
+      <w:rFonts w:cs="OpenSymbol"/>
+    </w:rPr>
+  </w:style>
+  <w:style w:type="character" w:styleId="ListLabel206">
+    <w:name w:val="ListLabel 206"/>
+    <w:qFormat/>
+    <w:rPr>
+      <w:rFonts w:cs="OpenSymbol"/>
+    </w:rPr>
+  </w:style>
+  <w:style w:type="character" w:styleId="ListLabel207">
+    <w:name w:val="ListLabel 207"/>
+    <w:qFormat/>
+    <w:rPr>
+      <w:rFonts w:cs="OpenSymbol"/>
+    </w:rPr>
+  </w:style>
+  <w:style w:type="character" w:styleId="ListLabel208">
+    <w:name w:val="ListLabel 208"/>
+    <w:qFormat/>
+    <w:rPr>
+      <w:rFonts w:cs="OpenSymbol"/>
+      <w:b/>
+    </w:rPr>
+  </w:style>
+  <w:style w:type="character" w:styleId="ListLabel209">
+    <w:name w:val="ListLabel 209"/>
+    <w:qFormat/>
+    <w:rPr>
+      <w:rFonts w:cs="OpenSymbol"/>
+    </w:rPr>
+  </w:style>
+  <w:style w:type="character" w:styleId="ListLabel210">
+    <w:name w:val="ListLabel 210"/>
+    <w:qFormat/>
+    <w:rPr>
+      <w:rFonts w:cs="OpenSymbol"/>
+    </w:rPr>
+  </w:style>
+  <w:style w:type="character" w:styleId="ListLabel211">
+    <w:name w:val="ListLabel 211"/>
+    <w:qFormat/>
+    <w:rPr>
+      <w:rFonts w:cs="OpenSymbol"/>
+    </w:rPr>
+  </w:style>
+  <w:style w:type="character" w:styleId="ListLabel212">
+    <w:name w:val="ListLabel 212"/>
+    <w:qFormat/>
+    <w:rPr>
+      <w:rFonts w:cs="OpenSymbol"/>
+    </w:rPr>
+  </w:style>
+  <w:style w:type="character" w:styleId="ListLabel213">
+    <w:name w:val="ListLabel 213"/>
+    <w:qFormat/>
+    <w:rPr>
+      <w:rFonts w:cs="OpenSymbol"/>
+    </w:rPr>
+  </w:style>
+  <w:style w:type="character" w:styleId="ListLabel214">
+    <w:name w:val="ListLabel 214"/>
+    <w:qFormat/>
+    <w:rPr>
+      <w:rFonts w:cs="OpenSymbol"/>
+    </w:rPr>
+  </w:style>
+  <w:style w:type="character" w:styleId="ListLabel215">
+    <w:name w:val="ListLabel 215"/>
+    <w:qFormat/>
+    <w:rPr>
+      <w:rFonts w:cs="OpenSymbol"/>
+    </w:rPr>
+  </w:style>
+  <w:style w:type="character" w:styleId="ListLabel216">
+    <w:name w:val="ListLabel 216"/>
+    <w:qFormat/>
+    <w:rPr>
+      <w:rFonts w:cs="OpenSymbol"/>
+    </w:rPr>
+  </w:style>
+  <w:style w:type="character" w:styleId="ListLabel217">
+    <w:name w:val="ListLabel 217"/>
+    <w:qFormat/>
+    <w:rPr>
+      <w:rFonts w:cs="OpenSymbol"/>
+    </w:rPr>
+  </w:style>
+  <w:style w:type="character" w:styleId="ListLabel218">
+    <w:name w:val="ListLabel 218"/>
+    <w:qFormat/>
+    <w:rPr>
+      <w:rFonts w:cs="OpenSymbol"/>
+    </w:rPr>
+  </w:style>
+  <w:style w:type="character" w:styleId="ListLabel219">
+    <w:name w:val="ListLabel 219"/>
+    <w:qFormat/>
+    <w:rPr>
+      <w:rFonts w:cs="OpenSymbol"/>
+    </w:rPr>
+  </w:style>
+  <w:style w:type="character" w:styleId="ListLabel220">
+    <w:name w:val="ListLabel 220"/>
+    <w:qFormat/>
+    <w:rPr>
+      <w:rFonts w:cs="OpenSymbol"/>
+    </w:rPr>
+  </w:style>
+  <w:style w:type="character" w:styleId="ListLabel221">
+    <w:name w:val="ListLabel 221"/>
+    <w:qFormat/>
+    <w:rPr>
+      <w:rFonts w:cs="OpenSymbol"/>
+    </w:rPr>
+  </w:style>
+  <w:style w:type="character" w:styleId="ListLabel222">
+    <w:name w:val="ListLabel 222"/>
+    <w:qFormat/>
+    <w:rPr>
+      <w:rFonts w:cs="OpenSymbol"/>
+    </w:rPr>
+  </w:style>
+  <w:style w:type="character" w:styleId="ListLabel223">
+    <w:name w:val="ListLabel 223"/>
+    <w:qFormat/>
+    <w:rPr>
+      <w:rFonts w:cs="OpenSymbol"/>
+    </w:rPr>
+  </w:style>
+  <w:style w:type="character" w:styleId="ListLabel224">
+    <w:name w:val="ListLabel 224"/>
+    <w:qFormat/>
+    <w:rPr>
+      <w:rFonts w:cs="OpenSymbol"/>
+    </w:rPr>
+  </w:style>
+  <w:style w:type="character" w:styleId="ListLabel225">
+    <w:name w:val="ListLabel 225"/>
+    <w:qFormat/>
+    <w:rPr>
+      <w:rFonts w:cs="OpenSymbol"/>
+    </w:rPr>
+  </w:style>
+  <w:style w:type="character" w:styleId="ListLabel226">
+    <w:name w:val="ListLabel 226"/>
+    <w:qFormat/>
+    <w:rPr>
+      <w:rFonts w:cs="OpenSymbol"/>
+      <w:b/>
+    </w:rPr>
+  </w:style>
+  <w:style w:type="character" w:styleId="ListLabel227">
+    <w:name w:val="ListLabel 227"/>
+    <w:qFormat/>
+    <w:rPr>
+      <w:rFonts w:cs="OpenSymbol"/>
+    </w:rPr>
+  </w:style>
+  <w:style w:type="character" w:styleId="ListLabel228">
+    <w:name w:val="ListLabel 228"/>
+    <w:qFormat/>
+    <w:rPr>
+      <w:rFonts w:cs="OpenSymbol"/>
+    </w:rPr>
+  </w:style>
+  <w:style w:type="character" w:styleId="ListLabel229">
+    <w:name w:val="ListLabel 229"/>
+    <w:qFormat/>
+    <w:rPr>
+      <w:rFonts w:cs="OpenSymbol"/>
+    </w:rPr>
+  </w:style>
+  <w:style w:type="character" w:styleId="ListLabel230">
+    <w:name w:val="ListLabel 230"/>
+    <w:qFormat/>
+    <w:rPr>
+      <w:rFonts w:cs="OpenSymbol"/>
+    </w:rPr>
+  </w:style>
+  <w:style w:type="character" w:styleId="ListLabel231">
+    <w:name w:val="ListLabel 231"/>
+    <w:qFormat/>
+    <w:rPr>
+      <w:rFonts w:cs="OpenSymbol"/>
+    </w:rPr>
+  </w:style>
+  <w:style w:type="character" w:styleId="ListLabel232">
+    <w:name w:val="ListLabel 232"/>
+    <w:qFormat/>
+    <w:rPr>
+      <w:rFonts w:cs="OpenSymbol"/>
+    </w:rPr>
+  </w:style>
+  <w:style w:type="character" w:styleId="ListLabel233">
+    <w:name w:val="ListLabel 233"/>
+    <w:qFormat/>
+    <w:rPr>
+      <w:rFonts w:cs="OpenSymbol"/>
+    </w:rPr>
+  </w:style>
+  <w:style w:type="character" w:styleId="ListLabel234">
+    <w:name w:val="ListLabel 234"/>
+    <w:qFormat/>
+    <w:rPr>
+      <w:rFonts w:cs="OpenSymbol"/>
+    </w:rPr>
+  </w:style>
   <w:style w:type="paragraph" w:styleId="Heading">
     <w:name w:val="Heading"/>
     <w:basedOn w:val="Normal"/>

</xml_diff>

<commit_message>
Prepared structure for Delivery #3
</commit_message>
<xml_diff>
--- a/Relatorio.docx
+++ b/Relatorio.docx
@@ -26,7 +26,7 @@
           <w:szCs w:val="44"/>
         </w:rPr>
         <w:drawing>
-          <wp:anchor behindDoc="0" distT="0" distB="0" distL="0" distR="0" simplePos="0" locked="0" layoutInCell="1" allowOverlap="1" relativeHeight="3">
+          <wp:anchor behindDoc="0" distT="0" distB="0" distL="0" distR="0" simplePos="0" locked="0" layoutInCell="1" allowOverlap="1" relativeHeight="2">
             <wp:simplePos x="0" y="0"/>
             <wp:positionH relativeFrom="page">
               <wp:posOffset>264160</wp:posOffset>
@@ -132,44 +132,33 @@
         </w:rPr>
       </w:pPr>
       <w:r>
-        <w:rPr/>
-      </w:r>
-    </w:p>
-    <w:p>
-      <w:pPr>
-        <w:pStyle w:val="Normal"/>
-        <w:jc w:val="center"/>
-        <w:rPr>
-          <w:sz w:val="28"/>
-          <w:szCs w:val="28"/>
-        </w:rPr>
-      </w:pPr>
-      <w:r>
-        <w:rPr>
-          <w:rFonts w:ascii="Ubuntu" w:hAnsi="Ubuntu"/>
-          <w:b/>
-          <w:bCs/>
-          <w:sz w:val="28"/>
-          <w:szCs w:val="28"/>
-        </w:rPr>
-        <w:t>Mestrado Integrado em Engenharia Informática e Computação</w:t>
-      </w:r>
-    </w:p>
-    <w:p>
-      <w:pPr>
-        <w:pStyle w:val="Normal"/>
-        <w:jc w:val="center"/>
-        <w:rPr>
-          <w:rFonts w:ascii="Ubuntu" w:hAnsi="Ubuntu"/>
-          <w:b/>
+        <w:rPr>
+          <w:rFonts w:ascii="Ubuntu" w:hAnsi="Ubuntu"/>
           <w:b/>
           <w:bCs/>
           <w:sz w:val="52"/>
           <w:szCs w:val="52"/>
         </w:rPr>
-      </w:pPr>
-      <w:r>
-        <w:rPr/>
+      </w:r>
+    </w:p>
+    <w:p>
+      <w:pPr>
+        <w:pStyle w:val="Normal"/>
+        <w:jc w:val="center"/>
+        <w:rPr>
+          <w:sz w:val="28"/>
+          <w:szCs w:val="28"/>
+        </w:rPr>
+      </w:pPr>
+      <w:r>
+        <w:rPr>
+          <w:rFonts w:ascii="Ubuntu" w:hAnsi="Ubuntu"/>
+          <w:b/>
+          <w:bCs/>
+          <w:sz w:val="28"/>
+          <w:szCs w:val="28"/>
+        </w:rPr>
+        <w:t>Mestrado Integrado em Engenharia Informática e Computação</w:t>
       </w:r>
     </w:p>
     <w:p>
@@ -193,6 +182,29 @@
           <w:sz w:val="52"/>
           <w:szCs w:val="52"/>
         </w:rPr>
+      </w:r>
+    </w:p>
+    <w:p>
+      <w:pPr>
+        <w:pStyle w:val="Normal"/>
+        <w:jc w:val="center"/>
+        <w:rPr>
+          <w:rFonts w:ascii="Ubuntu" w:hAnsi="Ubuntu"/>
+          <w:b/>
+          <w:b/>
+          <w:bCs/>
+          <w:sz w:val="52"/>
+          <w:szCs w:val="52"/>
+        </w:rPr>
+      </w:pPr>
+      <w:r>
+        <w:rPr>
+          <w:rFonts w:ascii="Ubuntu" w:hAnsi="Ubuntu"/>
+          <w:b/>
+          <w:bCs/>
+          <w:sz w:val="52"/>
+          <w:szCs w:val="52"/>
+        </w:rPr>
         <w:t>Bases de Dados 2018</w:t>
       </w:r>
     </w:p>
@@ -747,24 +759,37 @@
     <w:p>
       <w:pPr>
         <w:pStyle w:val="Heading1"/>
-        <w:rPr>
-          <w:rFonts w:ascii="Ubuntu" w:hAnsi="Ubuntu"/>
-          <w:b w:val="false"/>
-          <w:b w:val="false"/>
-          <w:bCs w:val="false"/>
-          <w:sz w:val="28"/>
-          <w:szCs w:val="28"/>
-        </w:rPr>
-      </w:pPr>
-      <w:r>
-        <w:rPr>
-          <w:rFonts w:ascii="Ubuntu" w:hAnsi="Ubuntu"/>
-          <w:b w:val="false"/>
-          <w:bCs w:val="false"/>
-          <w:sz w:val="28"/>
-          <w:szCs w:val="28"/>
-        </w:rPr>
-        <w:t>Conceptual Model   . . . . . . . . . . . . . . . . . . . . . . . . . . . . . . . . . . . . . . . . . . . . . . . . . . .</w:t>
+        <w:rPr/>
+      </w:pPr>
+      <w:r>
+        <w:rPr>
+          <w:rFonts w:ascii="Ubuntu" w:hAnsi="Ubuntu"/>
+          <w:b w:val="false"/>
+          <w:bCs w:val="false"/>
+          <w:sz w:val="28"/>
+          <w:szCs w:val="28"/>
+        </w:rPr>
+        <w:t>Conceptual Model</w:t>
+      </w:r>
+      <w:r>
+        <w:rPr>
+          <w:rFonts w:ascii="Ubuntu" w:hAnsi="Ubuntu"/>
+          <w:b w:val="false"/>
+          <w:bCs w:val="false"/>
+          <w:sz w:val="28"/>
+          <w:szCs w:val="28"/>
+        </w:rPr>
+        <w:t>s</w:t>
+      </w:r>
+      <w:r>
+        <w:rPr>
+          <w:rFonts w:ascii="Ubuntu" w:hAnsi="Ubuntu"/>
+          <w:b w:val="false"/>
+          <w:bCs w:val="false"/>
+          <w:sz w:val="28"/>
+          <w:szCs w:val="28"/>
+        </w:rPr>
+        <w:t xml:space="preserve">   . . . . . . . . . . . . . . . . . . . . . . . . . . . . . . . . . . . . . . . . . . . . . . . . . .</w:t>
       </w:r>
       <w:r>
         <w:rPr>
@@ -860,7 +885,17 @@
           <w:sz w:val="28"/>
           <w:szCs w:val="28"/>
         </w:rPr>
-        <w:t>. 8</w:t>
+        <w:t xml:space="preserve">. </w:t>
+      </w:r>
+      <w:r>
+        <w:rPr>
+          <w:rFonts w:ascii="Ubuntu" w:hAnsi="Ubuntu"/>
+          <w:b w:val="false"/>
+          <w:bCs w:val="false"/>
+          <w:sz w:val="28"/>
+          <w:szCs w:val="28"/>
+        </w:rPr>
+        <w:t>9</w:t>
       </w:r>
     </w:p>
     <w:p>
@@ -918,7 +953,17 @@
           <w:sz w:val="28"/>
           <w:szCs w:val="28"/>
         </w:rPr>
-        <w:t>11</w:t>
+        <w:t>1</w:t>
+      </w:r>
+      <w:r>
+        <w:rPr>
+          <w:rFonts w:ascii="Ubuntu" w:hAnsi="Ubuntu"/>
+          <w:b w:val="false"/>
+          <w:bCs w:val="false"/>
+          <w:sz w:val="28"/>
+          <w:szCs w:val="28"/>
+        </w:rPr>
+        <w:t>2</w:t>
       </w:r>
     </w:p>
     <w:p>
@@ -954,7 +999,17 @@
           <w:sz w:val="28"/>
           <w:szCs w:val="28"/>
         </w:rPr>
-        <w:t>13</w:t>
+        <w:t>1</w:t>
+      </w:r>
+      <w:r>
+        <w:rPr>
+          <w:rFonts w:ascii="Ubuntu" w:hAnsi="Ubuntu"/>
+          <w:b w:val="false"/>
+          <w:bCs w:val="false"/>
+          <w:sz w:val="28"/>
+          <w:szCs w:val="28"/>
+        </w:rPr>
+        <w:t>4</w:t>
       </w:r>
       <w:r>
         <w:br w:type="page"/>
@@ -1762,29 +1817,7 @@
           <w:szCs w:val="28"/>
           <w:u w:val="none"/>
         </w:rPr>
-        <w:t xml:space="preserve"> the user </w:t>
-      </w:r>
-      <w:r>
-        <w:rPr>
-          <w:rFonts w:ascii="Ubuntu" w:hAnsi="Ubuntu"/>
-          <w:b w:val="false"/>
-          <w:bCs w:val="false"/>
-          <w:sz w:val="28"/>
-          <w:szCs w:val="28"/>
-          <w:u w:val="none"/>
-        </w:rPr>
-        <w:t>gives to</w:t>
-      </w:r>
-      <w:r>
-        <w:rPr>
-          <w:rFonts w:ascii="Ubuntu" w:hAnsi="Ubuntu"/>
-          <w:b w:val="false"/>
-          <w:bCs w:val="false"/>
-          <w:sz w:val="28"/>
-          <w:szCs w:val="28"/>
-          <w:u w:val="none"/>
-        </w:rPr>
-        <w:t xml:space="preserve"> that Challenge (after challenge is completed / after the user gives up) and the various </w:t>
+        <w:t xml:space="preserve"> the user gives to that Challenge (after challenge is completed / after the user gives up) and the various </w:t>
       </w:r>
       <w:r>
         <w:rPr>
@@ -2823,22 +2856,19 @@
     <w:p>
       <w:pPr>
         <w:pStyle w:val="Heading1"/>
-        <w:rPr>
-          <w:sz w:val="44"/>
-          <w:szCs w:val="44"/>
-        </w:rPr>
+        <w:rPr/>
       </w:pPr>
       <w:r>
         <w:drawing>
-          <wp:anchor behindDoc="0" distT="0" distB="0" distL="0" distR="0" simplePos="0" locked="0" layoutInCell="1" allowOverlap="1" relativeHeight="2">
+          <wp:anchor behindDoc="0" distT="0" distB="0" distL="0" distR="0" simplePos="0" locked="0" layoutInCell="1" allowOverlap="1" relativeHeight="4">
             <wp:simplePos x="0" y="0"/>
             <wp:positionH relativeFrom="page">
-              <wp:align>center</wp:align>
+              <wp:posOffset>812800</wp:posOffset>
             </wp:positionH>
             <wp:positionV relativeFrom="page">
-              <wp:posOffset>1449705</wp:posOffset>
+              <wp:posOffset>2488565</wp:posOffset>
             </wp:positionV>
-            <wp:extent cx="5831840" cy="9152255"/>
+            <wp:extent cx="5340350" cy="9182735"/>
             <wp:effectExtent l="0" t="0" r="0" b="0"/>
             <wp:wrapSquare wrapText="largest"/>
             <wp:docPr id="2" name="Image1" descr=""/>
@@ -2863,6 +2893,105 @@
                   <pic:spPr bwMode="auto">
                     <a:xfrm>
                       <a:off x="0" y="0"/>
+                      <a:ext cx="5340350" cy="9182735"/>
+                    </a:xfrm>
+                    <a:prstGeom prst="rect">
+                      <a:avLst/>
+                    </a:prstGeom>
+                  </pic:spPr>
+                </pic:pic>
+              </a:graphicData>
+            </a:graphic>
+          </wp:anchor>
+        </w:drawing>
+      </w:r>
+      <w:r>
+        <w:rPr>
+          <w:rFonts w:ascii="Ubuntu" w:hAnsi="Ubuntu"/>
+          <w:b/>
+          <w:bCs/>
+          <w:sz w:val="44"/>
+          <w:szCs w:val="44"/>
+        </w:rPr>
+        <w:t xml:space="preserve">Initial </w:t>
+      </w:r>
+      <w:r>
+        <w:rPr>
+          <w:rFonts w:ascii="Ubuntu" w:hAnsi="Ubuntu"/>
+          <w:b/>
+          <w:bCs/>
+          <w:sz w:val="44"/>
+          <w:szCs w:val="44"/>
+        </w:rPr>
+        <w:t>Conceptual Model</w:t>
+      </w:r>
+    </w:p>
+    <w:p>
+      <w:pPr>
+        <w:pStyle w:val="Normal"/>
+        <w:jc w:val="both"/>
+        <w:rPr>
+          <w:rFonts w:ascii="Ubuntu" w:hAnsi="Ubuntu"/>
+          <w:b/>
+          <w:b/>
+          <w:bCs/>
+          <w:sz w:val="24"/>
+          <w:szCs w:val="24"/>
+        </w:rPr>
+      </w:pPr>
+      <w:r>
+        <w:rPr>
+          <w:rFonts w:ascii="Ubuntu" w:hAnsi="Ubuntu"/>
+          <w:b/>
+          <w:bCs/>
+          <w:sz w:val="24"/>
+          <w:szCs w:val="24"/>
+        </w:rPr>
+      </w:r>
+      <w:r>
+        <w:br w:type="page"/>
+      </w:r>
+    </w:p>
+    <w:p>
+      <w:pPr>
+        <w:pStyle w:val="Heading1"/>
+        <w:rPr/>
+      </w:pPr>
+      <w:r>
+        <w:drawing>
+          <wp:anchor behindDoc="0" distT="0" distB="0" distL="0" distR="0" simplePos="0" locked="0" layoutInCell="1" allowOverlap="1" relativeHeight="3">
+            <wp:simplePos x="0" y="0"/>
+            <wp:positionH relativeFrom="page">
+              <wp:align>center</wp:align>
+            </wp:positionH>
+            <wp:positionV relativeFrom="page">
+              <wp:posOffset>1449705</wp:posOffset>
+            </wp:positionV>
+            <wp:extent cx="5831840" cy="9152255"/>
+            <wp:effectExtent l="0" t="0" r="0" b="0"/>
+            <wp:wrapSquare wrapText="largest"/>
+            <wp:docPr id="3" name="Image3" descr=""/>
+            <wp:cNvGraphicFramePr>
+              <a:graphicFrameLocks xmlns:a="http://schemas.openxmlformats.org/drawingml/2006/main" noChangeAspect="1"/>
+            </wp:cNvGraphicFramePr>
+            <a:graphic xmlns:a="http://schemas.openxmlformats.org/drawingml/2006/main">
+              <a:graphicData uri="http://schemas.openxmlformats.org/drawingml/2006/picture">
+                <pic:pic xmlns:pic="http://schemas.openxmlformats.org/drawingml/2006/picture">
+                  <pic:nvPicPr>
+                    <pic:cNvPr id="3" name="Image3" descr=""/>
+                    <pic:cNvPicPr>
+                      <a:picLocks noChangeAspect="1" noChangeArrowheads="1"/>
+                    </pic:cNvPicPr>
+                  </pic:nvPicPr>
+                  <pic:blipFill>
+                    <a:blip r:embed="rId4"/>
+                    <a:stretch>
+                      <a:fillRect/>
+                    </a:stretch>
+                  </pic:blipFill>
+                  <pic:spPr bwMode="auto">
+                    <a:xfrm>
+                      <a:off x="0" y="0"/>
                       <a:ext cx="5831840" cy="9152255"/>
                     </a:xfrm>
                     <a:prstGeom prst="rect">
@@ -2883,7 +3012,7 @@
           <w:sz w:val="44"/>
           <w:szCs w:val="44"/>
         </w:rPr>
-        <w:t>C</w:t>
+        <w:t>R</w:t>
       </w:r>
       <w:r>
         <w:rPr>
@@ -2893,7 +3022,17 @@
           <w:sz w:val="44"/>
           <w:szCs w:val="44"/>
         </w:rPr>
-        <w:t>onceptual Model</w:t>
+        <w:t xml:space="preserve">eviewed </w:t>
+      </w:r>
+      <w:r>
+        <w:rPr>
+          <w:rFonts w:ascii="Ubuntu" w:hAnsi="Ubuntu"/>
+          <w:b/>
+          <w:bCs/>
+          <w:sz w:val="44"/>
+          <w:szCs w:val="44"/>
+        </w:rPr>
+        <w:t>Conceptual Model</w:t>
       </w:r>
     </w:p>
     <w:p>
@@ -2902,21 +3041,21 @@
         <w:jc w:val="both"/>
         <w:rPr>
           <w:rFonts w:ascii="Ubuntu" w:hAnsi="Ubuntu"/>
-          <w:b/>
+          <w:b w:val="false"/>
+          <w:b w:val="false"/>
+          <w:bCs w:val="false"/>
+          <w:sz w:val="28"/>
+          <w:szCs w:val="28"/>
+        </w:rPr>
+      </w:pPr>
+      <w:r>
+        <w:rPr>
+          <w:rFonts w:ascii="Ubuntu" w:hAnsi="Ubuntu"/>
           <w:b/>
           <w:bCs/>
           <w:sz w:val="24"/>
           <w:szCs w:val="24"/>
         </w:rPr>
-      </w:pPr>
-      <w:r>
-        <w:rPr>
-          <w:rFonts w:ascii="Ubuntu" w:hAnsi="Ubuntu"/>
-          <w:b/>
-          <w:bCs/>
-          <w:sz w:val="24"/>
-          <w:szCs w:val="24"/>
-        </w:rPr>
       </w:r>
       <w:r>
         <w:br w:type="page"/>
@@ -2924,9 +3063,83 @@
     </w:p>
     <w:p>
       <w:pPr>
+        <w:pStyle w:val="Normal"/>
+        <w:jc w:val="both"/>
+        <w:rPr/>
+      </w:pPr>
+      <w:r>
+        <w:rPr>
+          <w:rFonts w:ascii="Ubuntu" w:hAnsi="Ubuntu"/>
+          <w:b w:val="false"/>
+          <w:bCs w:val="false"/>
+          <w:sz w:val="28"/>
+          <w:szCs w:val="28"/>
+        </w:rPr>
+        <w:t>The conceptual model</w:t>
+      </w:r>
+      <w:r>
+        <w:rPr>
+          <w:rFonts w:ascii="Ubuntu" w:hAnsi="Ubuntu"/>
+          <w:b w:val="false"/>
+          <w:bCs w:val="false"/>
+          <w:sz w:val="28"/>
+          <w:szCs w:val="28"/>
+        </w:rPr>
+        <w:t xml:space="preserve">s </w:t>
+      </w:r>
+      <w:r>
+        <w:rPr>
+          <w:rFonts w:ascii="Ubuntu" w:hAnsi="Ubuntu"/>
+          <w:b w:val="false"/>
+          <w:bCs w:val="false"/>
+          <w:sz w:val="28"/>
+          <w:szCs w:val="28"/>
+        </w:rPr>
+        <w:t>(initial and reviewed)</w:t>
+      </w:r>
+      <w:r>
+        <w:rPr>
+          <w:rFonts w:ascii="Ubuntu" w:hAnsi="Ubuntu"/>
+          <w:b w:val="false"/>
+          <w:bCs w:val="false"/>
+          <w:sz w:val="28"/>
+          <w:szCs w:val="28"/>
+        </w:rPr>
+        <w:t xml:space="preserve"> displayed above can also be found in a file attached to the submission for an easier view.</w:t>
+      </w:r>
+    </w:p>
+    <w:p>
+      <w:pPr>
+        <w:pStyle w:val="Normal"/>
+        <w:jc w:val="both"/>
+        <w:rPr/>
+      </w:pPr>
+      <w:r>
+        <w:rPr>
+          <w:rFonts w:ascii="Ubuntu" w:hAnsi="Ubuntu"/>
+          <w:b/>
+          <w:bCs/>
+          <w:sz w:val="28"/>
+          <w:szCs w:val="28"/>
+        </w:rPr>
+        <w:t xml:space="preserve">Initial Model: </w:t>
+      </w:r>
+      <w:r>
+        <w:rPr>
+          <w:rFonts w:ascii="Ubuntu" w:hAnsi="Ubuntu"/>
+          <w:b w:val="false"/>
+          <w:bCs w:val="false"/>
+          <w:sz w:val="28"/>
+          <w:szCs w:val="28"/>
+        </w:rPr>
+        <w:t>HomeGym_InitialConceptualModel.pdf</w:t>
+      </w:r>
+    </w:p>
+    <w:p>
+      <w:pPr>
         <w:sectPr>
-          <w:footerReference w:type="default" r:id="rId4"/>
-          <w:footerReference w:type="first" r:id="rId5"/>
+          <w:footerReference w:type="default" r:id="rId5"/>
+          <w:footerReference w:type="first" r:id="rId6"/>
           <w:type w:val="nextPage"/>
           <w:pgSz w:w="11906" w:h="16838"/>
           <w:pgMar w:left="1134" w:right="1134" w:header="0" w:top="1134" w:footer="1134" w:bottom="1693" w:gutter="0"/>
@@ -2943,32 +3156,22 @@
       <w:r>
         <w:rPr>
           <w:rFonts w:ascii="Ubuntu" w:hAnsi="Ubuntu"/>
-          <w:b w:val="false"/>
-          <w:bCs w:val="false"/>
-          <w:sz w:val="28"/>
-          <w:szCs w:val="28"/>
-        </w:rPr>
-        <w:t>The conceptual model displayed above can also be found in a file attached to the submission (</w:t>
-      </w:r>
-      <w:r>
-        <w:rPr>
-          <w:rFonts w:ascii="Ubuntu" w:hAnsi="Ubuntu"/>
-          <w:b/>
-          <w:bCs/>
-          <w:sz w:val="28"/>
-          <w:szCs w:val="28"/>
-        </w:rPr>
-        <w:t>Conceptual Model.png</w:t>
-      </w:r>
-      <w:r>
-        <w:rPr>
-          <w:rFonts w:ascii="Ubuntu" w:hAnsi="Ubuntu"/>
-          <w:b w:val="false"/>
-          <w:bCs w:val="false"/>
-          <w:sz w:val="28"/>
-          <w:szCs w:val="28"/>
-        </w:rPr>
-        <w:t>) for an easier view.</w:t>
+          <w:b/>
+          <w:bCs/>
+          <w:sz w:val="28"/>
+          <w:szCs w:val="28"/>
+        </w:rPr>
+        <w:t xml:space="preserve">Reviewed Model: </w:t>
+      </w:r>
+      <w:r>
+        <w:rPr>
+          <w:rFonts w:ascii="Ubuntu" w:hAnsi="Ubuntu"/>
+          <w:b w:val="false"/>
+          <w:bCs w:val="false"/>
+          <w:sz w:val="28"/>
+          <w:szCs w:val="28"/>
+        </w:rPr>
+        <w:t>HomeGym_ReviewedConceptualModel.png</w:t>
       </w:r>
     </w:p>
     <w:p>
@@ -10007,9 +10210,895 @@
         </w:rPr>
         <w:t xml:space="preserve"> cannot be null (NOT NULL) and is a foreign key ( referential integrity, FOREIGN KEY)</w:t>
       </w:r>
+      <w:r>
+        <w:br w:type="page"/>
+      </w:r>
+    </w:p>
+    <w:p>
+      <w:pPr>
+        <w:pStyle w:val="Heading1"/>
+        <w:spacing w:lineRule="auto" w:line="276"/>
+        <w:rPr/>
+      </w:pPr>
+      <w:r>
+        <w:rPr>
+          <w:rFonts w:ascii="Ubuntu" w:hAnsi="Ubuntu"/>
+          <w:b/>
+          <w:bCs/>
+          <w:i w:val="false"/>
+          <w:iCs w:val="false"/>
+          <w:sz w:val="44"/>
+          <w:szCs w:val="44"/>
+          <w:u w:val="none"/>
+        </w:rPr>
+        <w:t>QUERIES</w:t>
+      </w:r>
+    </w:p>
+    <w:p>
+      <w:pPr>
+        <w:pStyle w:val="Normal"/>
+        <w:spacing w:lineRule="auto" w:line="276"/>
+        <w:rPr>
+          <w:rFonts w:ascii="Ubuntu" w:hAnsi="Ubuntu"/>
+          <w:b w:val="false"/>
+          <w:b w:val="false"/>
+          <w:bCs w:val="false"/>
+          <w:i w:val="false"/>
+          <w:i w:val="false"/>
+          <w:iCs w:val="false"/>
+          <w:sz w:val="28"/>
+          <w:szCs w:val="28"/>
+          <w:u w:val="none"/>
+        </w:rPr>
+      </w:pPr>
+      <w:r>
+        <w:rPr/>
+      </w:r>
+    </w:p>
+    <w:p>
+      <w:pPr>
+        <w:pStyle w:val="Normal"/>
+        <w:spacing w:lineRule="auto" w:line="276"/>
+        <w:jc w:val="both"/>
+        <w:rPr/>
+      </w:pPr>
+      <w:r>
+        <w:rPr>
+          <w:rFonts w:ascii="Ubuntu" w:hAnsi="Ubuntu"/>
+          <w:b w:val="false"/>
+          <w:bCs w:val="false"/>
+          <w:i w:val="false"/>
+          <w:iCs w:val="false"/>
+          <w:sz w:val="28"/>
+          <w:szCs w:val="28"/>
+          <w:u w:val="none"/>
+        </w:rPr>
+        <w:t xml:space="preserve">The 10 implemented queries </w:t>
+      </w:r>
+      <w:bookmarkStart w:id="4" w:name="__DdeLink__637_1772582439"/>
+      <w:bookmarkEnd w:id="4"/>
+      <w:r>
+        <w:rPr>
+          <w:rFonts w:ascii="Ubuntu" w:hAnsi="Ubuntu"/>
+          <w:b w:val="false"/>
+          <w:bCs w:val="false"/>
+          <w:i w:val="false"/>
+          <w:iCs w:val="false"/>
+          <w:sz w:val="28"/>
+          <w:szCs w:val="28"/>
+          <w:u w:val="none"/>
+        </w:rPr>
+        <w:t>are presented and decribed below, listed in natural language.</w:t>
+      </w:r>
+    </w:p>
+    <w:p>
+      <w:pPr>
+        <w:pStyle w:val="Normal"/>
+        <w:spacing w:lineRule="auto" w:line="276"/>
+        <w:jc w:val="both"/>
+        <w:rPr>
+          <w:rFonts w:ascii="Ubuntu" w:hAnsi="Ubuntu"/>
+          <w:b w:val="false"/>
+          <w:b w:val="false"/>
+          <w:bCs w:val="false"/>
+          <w:i w:val="false"/>
+          <w:i w:val="false"/>
+          <w:iCs w:val="false"/>
+          <w:sz w:val="28"/>
+          <w:szCs w:val="28"/>
+          <w:u w:val="none"/>
+        </w:rPr>
+      </w:pPr>
+      <w:r>
+        <w:rPr/>
+      </w:r>
+    </w:p>
+    <w:p>
+      <w:pPr>
+        <w:pStyle w:val="Normal"/>
+        <w:spacing w:lineRule="auto" w:line="276"/>
+        <w:jc w:val="both"/>
+        <w:rPr>
+          <w:rFonts w:ascii="Ubuntu" w:hAnsi="Ubuntu"/>
+          <w:i w:val="false"/>
+          <w:i w:val="false"/>
+          <w:iCs w:val="false"/>
+          <w:sz w:val="28"/>
+          <w:szCs w:val="28"/>
+          <w:u w:val="none"/>
+        </w:rPr>
+      </w:pPr>
+      <w:r>
+        <w:rPr>
+          <w:b/>
+          <w:bCs/>
+        </w:rPr>
+      </w:r>
+    </w:p>
+    <w:p>
+      <w:pPr>
+        <w:pStyle w:val="Normal"/>
+        <w:spacing w:lineRule="auto" w:line="276"/>
+        <w:jc w:val="both"/>
+        <w:rPr>
+          <w:b/>
+          <w:b/>
+          <w:bCs/>
+        </w:rPr>
+      </w:pPr>
+      <w:r>
+        <w:rPr>
+          <w:rFonts w:ascii="Ubuntu" w:hAnsi="Ubuntu"/>
+          <w:b/>
+          <w:bCs/>
+          <w:i w:val="false"/>
+          <w:iCs w:val="false"/>
+          <w:sz w:val="28"/>
+          <w:szCs w:val="28"/>
+          <w:u w:val="none"/>
+        </w:rPr>
+        <w:t xml:space="preserve">Query 1: </w:t>
+      </w:r>
+      <w:r>
+        <w:rPr>
+          <w:rFonts w:ascii="Ubuntu" w:hAnsi="Ubuntu"/>
+          <w:b w:val="false"/>
+          <w:bCs w:val="false"/>
+          <w:i w:val="false"/>
+          <w:iCs w:val="false"/>
+          <w:sz w:val="28"/>
+          <w:szCs w:val="28"/>
+          <w:u w:val="none"/>
+        </w:rPr>
+        <w:t>aoisdjaoihfasuofhasuodfnasdf</w:t>
+      </w:r>
+    </w:p>
+    <w:p>
+      <w:pPr>
+        <w:pStyle w:val="Normal"/>
+        <w:spacing w:lineRule="auto" w:line="276"/>
+        <w:jc w:val="both"/>
+        <w:rPr>
+          <w:rFonts w:ascii="Ubuntu" w:hAnsi="Ubuntu"/>
+          <w:b w:val="false"/>
+          <w:b w:val="false"/>
+          <w:bCs w:val="false"/>
+          <w:i w:val="false"/>
+          <w:i w:val="false"/>
+          <w:iCs w:val="false"/>
+          <w:sz w:val="28"/>
+          <w:szCs w:val="28"/>
+          <w:u w:val="none"/>
+        </w:rPr>
+      </w:pPr>
+      <w:r>
+        <w:rPr>
+          <w:b/>
+          <w:bCs/>
+        </w:rPr>
+      </w:r>
+    </w:p>
+    <w:p>
+      <w:pPr>
+        <w:pStyle w:val="Normal"/>
+        <w:spacing w:lineRule="auto" w:line="276"/>
+        <w:jc w:val="both"/>
+        <w:rPr>
+          <w:b/>
+          <w:b/>
+          <w:bCs/>
+        </w:rPr>
+      </w:pPr>
+      <w:r>
+        <w:rPr>
+          <w:rFonts w:ascii="Ubuntu" w:hAnsi="Ubuntu"/>
+          <w:b/>
+          <w:bCs/>
+          <w:i w:val="false"/>
+          <w:iCs w:val="false"/>
+          <w:sz w:val="28"/>
+          <w:szCs w:val="28"/>
+          <w:u w:val="none"/>
+        </w:rPr>
+        <w:t xml:space="preserve">Query 2: </w:t>
+      </w:r>
+      <w:r>
+        <w:rPr>
+          <w:rFonts w:ascii="Ubuntu" w:hAnsi="Ubuntu"/>
+          <w:b w:val="false"/>
+          <w:bCs w:val="false"/>
+          <w:i w:val="false"/>
+          <w:iCs w:val="false"/>
+          <w:sz w:val="28"/>
+          <w:szCs w:val="28"/>
+          <w:u w:val="none"/>
+        </w:rPr>
+        <w:t>aoisdjaoihfasuofhasuodfnasdf</w:t>
+      </w:r>
+    </w:p>
+    <w:p>
+      <w:pPr>
+        <w:pStyle w:val="Normal"/>
+        <w:spacing w:lineRule="auto" w:line="276"/>
+        <w:jc w:val="both"/>
+        <w:rPr>
+          <w:rFonts w:ascii="Ubuntu" w:hAnsi="Ubuntu"/>
+          <w:b w:val="false"/>
+          <w:b w:val="false"/>
+          <w:bCs w:val="false"/>
+          <w:i w:val="false"/>
+          <w:i w:val="false"/>
+          <w:iCs w:val="false"/>
+          <w:sz w:val="28"/>
+          <w:szCs w:val="28"/>
+          <w:u w:val="none"/>
+        </w:rPr>
+      </w:pPr>
+      <w:r>
+        <w:rPr>
+          <w:b/>
+          <w:bCs/>
+        </w:rPr>
+      </w:r>
+    </w:p>
+    <w:p>
+      <w:pPr>
+        <w:pStyle w:val="Normal"/>
+        <w:spacing w:lineRule="auto" w:line="276"/>
+        <w:jc w:val="both"/>
+        <w:rPr>
+          <w:b/>
+          <w:b/>
+          <w:bCs/>
+        </w:rPr>
+      </w:pPr>
+      <w:r>
+        <w:rPr>
+          <w:rFonts w:ascii="Ubuntu" w:hAnsi="Ubuntu"/>
+          <w:b/>
+          <w:bCs/>
+          <w:i w:val="false"/>
+          <w:iCs w:val="false"/>
+          <w:sz w:val="28"/>
+          <w:szCs w:val="28"/>
+          <w:u w:val="none"/>
+        </w:rPr>
+        <w:t xml:space="preserve">Query 3: </w:t>
+      </w:r>
+      <w:r>
+        <w:rPr>
+          <w:rFonts w:ascii="Ubuntu" w:hAnsi="Ubuntu"/>
+          <w:b w:val="false"/>
+          <w:bCs w:val="false"/>
+          <w:i w:val="false"/>
+          <w:iCs w:val="false"/>
+          <w:sz w:val="28"/>
+          <w:szCs w:val="28"/>
+          <w:u w:val="none"/>
+        </w:rPr>
+        <w:t>aoisdjaoihfasuofhasuodfnasdf</w:t>
+      </w:r>
+    </w:p>
+    <w:p>
+      <w:pPr>
+        <w:pStyle w:val="Normal"/>
+        <w:spacing w:lineRule="auto" w:line="276"/>
+        <w:jc w:val="both"/>
+        <w:rPr>
+          <w:rFonts w:ascii="Ubuntu" w:hAnsi="Ubuntu"/>
+          <w:b w:val="false"/>
+          <w:b w:val="false"/>
+          <w:bCs w:val="false"/>
+          <w:i w:val="false"/>
+          <w:i w:val="false"/>
+          <w:iCs w:val="false"/>
+          <w:sz w:val="28"/>
+          <w:szCs w:val="28"/>
+          <w:u w:val="none"/>
+        </w:rPr>
+      </w:pPr>
+      <w:r>
+        <w:rPr>
+          <w:b/>
+          <w:bCs/>
+        </w:rPr>
+      </w:r>
+    </w:p>
+    <w:p>
+      <w:pPr>
+        <w:pStyle w:val="Normal"/>
+        <w:spacing w:lineRule="auto" w:line="276"/>
+        <w:jc w:val="both"/>
+        <w:rPr>
+          <w:b/>
+          <w:b/>
+          <w:bCs/>
+        </w:rPr>
+      </w:pPr>
+      <w:r>
+        <w:rPr>
+          <w:rFonts w:ascii="Ubuntu" w:hAnsi="Ubuntu"/>
+          <w:b/>
+          <w:bCs/>
+          <w:i w:val="false"/>
+          <w:iCs w:val="false"/>
+          <w:sz w:val="28"/>
+          <w:szCs w:val="28"/>
+          <w:u w:val="none"/>
+        </w:rPr>
+        <w:t xml:space="preserve">Query 4: </w:t>
+      </w:r>
+      <w:r>
+        <w:rPr>
+          <w:rFonts w:ascii="Ubuntu" w:hAnsi="Ubuntu"/>
+          <w:b w:val="false"/>
+          <w:bCs w:val="false"/>
+          <w:i w:val="false"/>
+          <w:iCs w:val="false"/>
+          <w:sz w:val="28"/>
+          <w:szCs w:val="28"/>
+          <w:u w:val="none"/>
+        </w:rPr>
+        <w:t>aoisdjaoihfasuofhasuodfnasdf</w:t>
+      </w:r>
+    </w:p>
+    <w:p>
+      <w:pPr>
+        <w:pStyle w:val="Normal"/>
+        <w:spacing w:lineRule="auto" w:line="276"/>
+        <w:jc w:val="both"/>
+        <w:rPr>
+          <w:rFonts w:ascii="Ubuntu" w:hAnsi="Ubuntu"/>
+          <w:b w:val="false"/>
+          <w:b w:val="false"/>
+          <w:bCs w:val="false"/>
+          <w:i w:val="false"/>
+          <w:i w:val="false"/>
+          <w:iCs w:val="false"/>
+          <w:sz w:val="28"/>
+          <w:szCs w:val="28"/>
+          <w:u w:val="none"/>
+        </w:rPr>
+      </w:pPr>
+      <w:r>
+        <w:rPr>
+          <w:b/>
+          <w:bCs/>
+        </w:rPr>
+      </w:r>
+    </w:p>
+    <w:p>
+      <w:pPr>
+        <w:pStyle w:val="Normal"/>
+        <w:spacing w:lineRule="auto" w:line="276"/>
+        <w:jc w:val="both"/>
+        <w:rPr>
+          <w:b/>
+          <w:b/>
+          <w:bCs/>
+        </w:rPr>
+      </w:pPr>
+      <w:r>
+        <w:rPr>
+          <w:rFonts w:ascii="Ubuntu" w:hAnsi="Ubuntu"/>
+          <w:b/>
+          <w:bCs/>
+          <w:i w:val="false"/>
+          <w:iCs w:val="false"/>
+          <w:sz w:val="28"/>
+          <w:szCs w:val="28"/>
+          <w:u w:val="none"/>
+        </w:rPr>
+        <w:t xml:space="preserve">Query 5: </w:t>
+      </w:r>
+      <w:r>
+        <w:rPr>
+          <w:rFonts w:ascii="Ubuntu" w:hAnsi="Ubuntu"/>
+          <w:b w:val="false"/>
+          <w:bCs w:val="false"/>
+          <w:i w:val="false"/>
+          <w:iCs w:val="false"/>
+          <w:sz w:val="28"/>
+          <w:szCs w:val="28"/>
+          <w:u w:val="none"/>
+        </w:rPr>
+        <w:t>aoisdjaoihfasuofhasuodfnasdf</w:t>
+      </w:r>
+    </w:p>
+    <w:p>
+      <w:pPr>
+        <w:pStyle w:val="Normal"/>
+        <w:spacing w:lineRule="auto" w:line="276"/>
+        <w:jc w:val="both"/>
+        <w:rPr>
+          <w:rFonts w:ascii="Ubuntu" w:hAnsi="Ubuntu"/>
+          <w:b w:val="false"/>
+          <w:b w:val="false"/>
+          <w:bCs w:val="false"/>
+          <w:i w:val="false"/>
+          <w:i w:val="false"/>
+          <w:iCs w:val="false"/>
+          <w:sz w:val="28"/>
+          <w:szCs w:val="28"/>
+          <w:u w:val="none"/>
+        </w:rPr>
+      </w:pPr>
+      <w:r>
+        <w:rPr>
+          <w:b/>
+          <w:bCs/>
+        </w:rPr>
+      </w:r>
+    </w:p>
+    <w:p>
+      <w:pPr>
+        <w:pStyle w:val="Normal"/>
+        <w:spacing w:lineRule="auto" w:line="276"/>
+        <w:jc w:val="both"/>
+        <w:rPr>
+          <w:b/>
+          <w:b/>
+          <w:bCs/>
+        </w:rPr>
+      </w:pPr>
+      <w:r>
+        <w:rPr>
+          <w:rFonts w:ascii="Ubuntu" w:hAnsi="Ubuntu"/>
+          <w:b/>
+          <w:bCs/>
+          <w:i w:val="false"/>
+          <w:iCs w:val="false"/>
+          <w:sz w:val="28"/>
+          <w:szCs w:val="28"/>
+          <w:u w:val="none"/>
+        </w:rPr>
+        <w:t xml:space="preserve">Query 6: </w:t>
+      </w:r>
+      <w:r>
+        <w:rPr>
+          <w:rFonts w:ascii="Ubuntu" w:hAnsi="Ubuntu"/>
+          <w:b w:val="false"/>
+          <w:bCs w:val="false"/>
+          <w:i w:val="false"/>
+          <w:iCs w:val="false"/>
+          <w:sz w:val="28"/>
+          <w:szCs w:val="28"/>
+          <w:u w:val="none"/>
+        </w:rPr>
+        <w:t>aoisdjaoihfasuofhasuodfnasdf</w:t>
+      </w:r>
+    </w:p>
+    <w:p>
+      <w:pPr>
+        <w:pStyle w:val="Normal"/>
+        <w:spacing w:lineRule="auto" w:line="276"/>
+        <w:jc w:val="both"/>
+        <w:rPr>
+          <w:rFonts w:ascii="Ubuntu" w:hAnsi="Ubuntu"/>
+          <w:b w:val="false"/>
+          <w:b w:val="false"/>
+          <w:bCs w:val="false"/>
+          <w:i w:val="false"/>
+          <w:i w:val="false"/>
+          <w:iCs w:val="false"/>
+          <w:sz w:val="28"/>
+          <w:szCs w:val="28"/>
+          <w:u w:val="none"/>
+        </w:rPr>
+      </w:pPr>
+      <w:r>
+        <w:rPr>
+          <w:b/>
+          <w:bCs/>
+        </w:rPr>
+      </w:r>
+    </w:p>
+    <w:p>
+      <w:pPr>
+        <w:pStyle w:val="Normal"/>
+        <w:spacing w:lineRule="auto" w:line="276"/>
+        <w:jc w:val="both"/>
+        <w:rPr>
+          <w:b/>
+          <w:b/>
+          <w:bCs/>
+        </w:rPr>
+      </w:pPr>
+      <w:r>
+        <w:rPr>
+          <w:rFonts w:ascii="Ubuntu" w:hAnsi="Ubuntu"/>
+          <w:b/>
+          <w:bCs/>
+          <w:i w:val="false"/>
+          <w:iCs w:val="false"/>
+          <w:sz w:val="28"/>
+          <w:szCs w:val="28"/>
+          <w:u w:val="none"/>
+        </w:rPr>
+        <w:t xml:space="preserve">Query 7: </w:t>
+      </w:r>
+      <w:r>
+        <w:rPr>
+          <w:rFonts w:ascii="Ubuntu" w:hAnsi="Ubuntu"/>
+          <w:b w:val="false"/>
+          <w:bCs w:val="false"/>
+          <w:i w:val="false"/>
+          <w:iCs w:val="false"/>
+          <w:sz w:val="28"/>
+          <w:szCs w:val="28"/>
+          <w:u w:val="none"/>
+        </w:rPr>
+        <w:t>aoisdjaoihfasuofhasuodfnasdf</w:t>
+      </w:r>
+    </w:p>
+    <w:p>
+      <w:pPr>
+        <w:pStyle w:val="Normal"/>
+        <w:spacing w:lineRule="auto" w:line="276"/>
+        <w:jc w:val="both"/>
+        <w:rPr>
+          <w:rFonts w:ascii="Ubuntu" w:hAnsi="Ubuntu"/>
+          <w:b w:val="false"/>
+          <w:b w:val="false"/>
+          <w:bCs w:val="false"/>
+          <w:i w:val="false"/>
+          <w:i w:val="false"/>
+          <w:iCs w:val="false"/>
+          <w:sz w:val="28"/>
+          <w:szCs w:val="28"/>
+          <w:u w:val="none"/>
+        </w:rPr>
+      </w:pPr>
+      <w:r>
+        <w:rPr>
+          <w:b/>
+          <w:bCs/>
+        </w:rPr>
+      </w:r>
+    </w:p>
+    <w:p>
+      <w:pPr>
+        <w:pStyle w:val="Normal"/>
+        <w:spacing w:lineRule="auto" w:line="276"/>
+        <w:jc w:val="both"/>
+        <w:rPr>
+          <w:b/>
+          <w:b/>
+          <w:bCs/>
+        </w:rPr>
+      </w:pPr>
+      <w:r>
+        <w:rPr>
+          <w:rFonts w:ascii="Ubuntu" w:hAnsi="Ubuntu"/>
+          <w:b/>
+          <w:bCs/>
+          <w:i w:val="false"/>
+          <w:iCs w:val="false"/>
+          <w:sz w:val="28"/>
+          <w:szCs w:val="28"/>
+          <w:u w:val="none"/>
+        </w:rPr>
+        <w:t xml:space="preserve">Query 8: </w:t>
+      </w:r>
+      <w:r>
+        <w:rPr>
+          <w:rFonts w:ascii="Ubuntu" w:hAnsi="Ubuntu"/>
+          <w:b w:val="false"/>
+          <w:bCs w:val="false"/>
+          <w:i w:val="false"/>
+          <w:iCs w:val="false"/>
+          <w:sz w:val="28"/>
+          <w:szCs w:val="28"/>
+          <w:u w:val="none"/>
+        </w:rPr>
+        <w:t>aoisdjaoihfasuofhasuodfnasdf</w:t>
+      </w:r>
+    </w:p>
+    <w:p>
+      <w:pPr>
+        <w:pStyle w:val="Normal"/>
+        <w:spacing w:lineRule="auto" w:line="276"/>
+        <w:jc w:val="both"/>
+        <w:rPr>
+          <w:rFonts w:ascii="Ubuntu" w:hAnsi="Ubuntu"/>
+          <w:b w:val="false"/>
+          <w:b w:val="false"/>
+          <w:bCs w:val="false"/>
+          <w:i w:val="false"/>
+          <w:i w:val="false"/>
+          <w:iCs w:val="false"/>
+          <w:sz w:val="28"/>
+          <w:szCs w:val="28"/>
+          <w:u w:val="none"/>
+        </w:rPr>
+      </w:pPr>
+      <w:r>
+        <w:rPr>
+          <w:b/>
+          <w:bCs/>
+        </w:rPr>
+      </w:r>
+    </w:p>
+    <w:p>
+      <w:pPr>
+        <w:pStyle w:val="Normal"/>
+        <w:spacing w:lineRule="auto" w:line="276"/>
+        <w:jc w:val="both"/>
+        <w:rPr>
+          <w:b/>
+          <w:b/>
+          <w:bCs/>
+        </w:rPr>
+      </w:pPr>
+      <w:r>
+        <w:rPr>
+          <w:rFonts w:ascii="Ubuntu" w:hAnsi="Ubuntu"/>
+          <w:b/>
+          <w:bCs/>
+          <w:i w:val="false"/>
+          <w:iCs w:val="false"/>
+          <w:sz w:val="28"/>
+          <w:szCs w:val="28"/>
+          <w:u w:val="none"/>
+        </w:rPr>
+        <w:t xml:space="preserve">Query 9: </w:t>
+      </w:r>
+      <w:r>
+        <w:rPr>
+          <w:rFonts w:ascii="Ubuntu" w:hAnsi="Ubuntu"/>
+          <w:b w:val="false"/>
+          <w:bCs w:val="false"/>
+          <w:i w:val="false"/>
+          <w:iCs w:val="false"/>
+          <w:sz w:val="28"/>
+          <w:szCs w:val="28"/>
+          <w:u w:val="none"/>
+        </w:rPr>
+        <w:t>aoisdjaoihfasuofhasuodfnasdf</w:t>
+      </w:r>
+    </w:p>
+    <w:p>
+      <w:pPr>
+        <w:pStyle w:val="Normal"/>
+        <w:spacing w:lineRule="auto" w:line="276"/>
+        <w:jc w:val="both"/>
+        <w:rPr>
+          <w:rFonts w:ascii="Ubuntu" w:hAnsi="Ubuntu"/>
+          <w:b w:val="false"/>
+          <w:b w:val="false"/>
+          <w:bCs w:val="false"/>
+          <w:i w:val="false"/>
+          <w:i w:val="false"/>
+          <w:iCs w:val="false"/>
+          <w:sz w:val="28"/>
+          <w:szCs w:val="28"/>
+          <w:u w:val="none"/>
+        </w:rPr>
+      </w:pPr>
+      <w:r>
+        <w:rPr>
+          <w:b/>
+          <w:bCs/>
+        </w:rPr>
+      </w:r>
+    </w:p>
+    <w:p>
+      <w:pPr>
+        <w:pStyle w:val="Normal"/>
+        <w:spacing w:lineRule="auto" w:line="276"/>
+        <w:jc w:val="both"/>
+        <w:rPr>
+          <w:b/>
+          <w:b/>
+          <w:bCs/>
+        </w:rPr>
+      </w:pPr>
+      <w:r>
+        <w:rPr>
+          <w:rFonts w:ascii="Ubuntu" w:hAnsi="Ubuntu"/>
+          <w:b/>
+          <w:bCs/>
+          <w:i w:val="false"/>
+          <w:iCs w:val="false"/>
+          <w:sz w:val="28"/>
+          <w:szCs w:val="28"/>
+          <w:u w:val="none"/>
+        </w:rPr>
+        <w:t xml:space="preserve">Query 10: </w:t>
+      </w:r>
+      <w:r>
+        <w:rPr>
+          <w:rFonts w:ascii="Ubuntu" w:hAnsi="Ubuntu"/>
+          <w:b w:val="false"/>
+          <w:bCs w:val="false"/>
+          <w:i w:val="false"/>
+          <w:iCs w:val="false"/>
+          <w:sz w:val="28"/>
+          <w:szCs w:val="28"/>
+          <w:u w:val="none"/>
+        </w:rPr>
+        <w:t>aoisdjaoihfasuofhasuodfnasdf</w:t>
+      </w:r>
+    </w:p>
+    <w:p>
+      <w:pPr>
+        <w:pStyle w:val="Normal"/>
+        <w:spacing w:lineRule="auto" w:line="276"/>
+        <w:jc w:val="both"/>
+        <w:rPr>
+          <w:rFonts w:ascii="Ubuntu" w:hAnsi="Ubuntu"/>
+          <w:b w:val="false"/>
+          <w:b w:val="false"/>
+          <w:bCs w:val="false"/>
+          <w:i w:val="false"/>
+          <w:i w:val="false"/>
+          <w:iCs w:val="false"/>
+          <w:sz w:val="28"/>
+          <w:szCs w:val="28"/>
+          <w:u w:val="none"/>
+        </w:rPr>
+      </w:pPr>
+      <w:r>
+        <w:rPr>
+          <w:b/>
+          <w:bCs/>
+        </w:rPr>
+      </w:r>
+    </w:p>
+    <w:p>
+      <w:pPr>
+        <w:pStyle w:val="Normal"/>
+        <w:spacing w:lineRule="auto" w:line="276"/>
+        <w:jc w:val="both"/>
+        <w:rPr>
+          <w:rFonts w:ascii="Ubuntu" w:hAnsi="Ubuntu"/>
+          <w:i w:val="false"/>
+          <w:i w:val="false"/>
+          <w:iCs w:val="false"/>
+          <w:sz w:val="28"/>
+          <w:szCs w:val="28"/>
+          <w:u w:val="none"/>
+        </w:rPr>
+      </w:pPr>
+      <w:r>
+        <w:rPr>
+          <w:b/>
+          <w:bCs/>
+        </w:rPr>
+      </w:r>
+    </w:p>
+    <w:p>
+      <w:pPr>
+        <w:pStyle w:val="Normal"/>
+        <w:spacing w:lineRule="auto" w:line="276"/>
+        <w:jc w:val="both"/>
+        <w:rPr>
+          <w:rFonts w:ascii="Ubuntu" w:hAnsi="Ubuntu"/>
+          <w:b w:val="false"/>
+          <w:b w:val="false"/>
+          <w:bCs w:val="false"/>
+          <w:i w:val="false"/>
+          <w:i w:val="false"/>
+          <w:iCs w:val="false"/>
+          <w:sz w:val="28"/>
+          <w:szCs w:val="28"/>
+          <w:u w:val="none"/>
+        </w:rPr>
+      </w:pPr>
+      <w:r>
+        <w:rPr/>
+      </w:r>
+    </w:p>
+    <w:p>
+      <w:pPr>
+        <w:pStyle w:val="Normal"/>
+        <w:spacing w:lineRule="auto" w:line="276"/>
+        <w:jc w:val="both"/>
+        <w:rPr>
+          <w:rFonts w:ascii="Ubuntu" w:hAnsi="Ubuntu"/>
+          <w:b w:val="false"/>
+          <w:b w:val="false"/>
+          <w:bCs w:val="false"/>
+          <w:i w:val="false"/>
+          <w:i w:val="false"/>
+          <w:iCs w:val="false"/>
+          <w:sz w:val="28"/>
+          <w:szCs w:val="28"/>
+          <w:u w:val="none"/>
+        </w:rPr>
+      </w:pPr>
+      <w:r>
+        <w:rPr/>
+      </w:r>
+      <w:r>
+        <w:br w:type="page"/>
+      </w:r>
+    </w:p>
+    <w:p>
+      <w:pPr>
+        <w:pStyle w:val="Heading1"/>
+        <w:spacing w:lineRule="auto" w:line="276"/>
+        <w:rPr/>
+      </w:pPr>
+      <w:r>
+        <w:rPr>
+          <w:rFonts w:ascii="Ubuntu" w:hAnsi="Ubuntu"/>
+          <w:b/>
+          <w:bCs/>
+          <w:i w:val="false"/>
+          <w:iCs w:val="false"/>
+          <w:sz w:val="44"/>
+          <w:szCs w:val="44"/>
+          <w:u w:val="none"/>
+        </w:rPr>
+        <w:t>TRIGGERS</w:t>
+      </w:r>
+    </w:p>
+    <w:p>
+      <w:pPr>
+        <w:pStyle w:val="Normal"/>
+        <w:spacing w:lineRule="auto" w:line="276"/>
+        <w:jc w:val="both"/>
+        <w:rPr>
+          <w:rFonts w:ascii="Ubuntu" w:hAnsi="Ubuntu"/>
+          <w:b w:val="false"/>
+          <w:b w:val="false"/>
+          <w:bCs w:val="false"/>
+          <w:i w:val="false"/>
+          <w:i w:val="false"/>
+          <w:iCs w:val="false"/>
+          <w:sz w:val="28"/>
+          <w:szCs w:val="28"/>
+          <w:u w:val="none"/>
+        </w:rPr>
+      </w:pPr>
+      <w:r>
+        <w:rPr/>
+      </w:r>
+    </w:p>
+    <w:p>
+      <w:pPr>
+        <w:pStyle w:val="Normal"/>
+        <w:spacing w:lineRule="auto" w:line="276"/>
+        <w:jc w:val="both"/>
+        <w:rPr/>
+      </w:pPr>
+      <w:r>
+        <w:rPr>
+          <w:rFonts w:ascii="Ubuntu" w:hAnsi="Ubuntu"/>
+          <w:b w:val="false"/>
+          <w:bCs w:val="false"/>
+          <w:i w:val="false"/>
+          <w:iCs w:val="false"/>
+          <w:sz w:val="28"/>
+          <w:szCs w:val="28"/>
+          <w:u w:val="none"/>
+        </w:rPr>
+        <w:t>The 3 implemented triggers are presented and decribed below, listed in natural language.</w:t>
+      </w:r>
     </w:p>
     <w:sectPr>
-      <w:footerReference w:type="default" r:id="rId6"/>
+      <w:footerReference w:type="default" r:id="rId7"/>
       <w:type w:val="nextPage"/>
       <w:pgSz w:w="11906" w:h="16838"/>
       <w:pgMar w:left="1134" w:right="1134" w:header="0" w:top="1134" w:footer="1134" w:bottom="1693" w:gutter="0"/>
@@ -10041,7 +11130,7 @@
       <w:fldChar w:fldCharType="separate"/>
     </w:r>
     <w:r>
-      <w:t>7</w:t>
+      <w:t>9</w:t>
     </w:r>
     <w:r>
       <w:fldChar w:fldCharType="end"/>
@@ -10084,7 +11173,7 @@
       <w:fldChar w:fldCharType="separate"/>
     </w:r>
     <w:r>
-      <w:t>16</w:t>
+      <w:t>17</w:t>
     </w:r>
     <w:r>
       <w:fldChar w:fldCharType="end"/>
@@ -13881,6 +14970,834 @@
       <w:rFonts w:cs="OpenSymbol"/>
     </w:rPr>
   </w:style>
+  <w:style w:type="character" w:styleId="ListLabel235">
+    <w:name w:val="ListLabel 235"/>
+    <w:qFormat/>
+    <w:rPr>
+      <w:rFonts w:cs="OpenSymbol"/>
+    </w:rPr>
+  </w:style>
+  <w:style w:type="character" w:styleId="ListLabel236">
+    <w:name w:val="ListLabel 236"/>
+    <w:qFormat/>
+    <w:rPr>
+      <w:rFonts w:cs="OpenSymbol"/>
+    </w:rPr>
+  </w:style>
+  <w:style w:type="character" w:styleId="ListLabel237">
+    <w:name w:val="ListLabel 237"/>
+    <w:qFormat/>
+    <w:rPr>
+      <w:rFonts w:cs="OpenSymbol"/>
+    </w:rPr>
+  </w:style>
+  <w:style w:type="character" w:styleId="ListLabel238">
+    <w:name w:val="ListLabel 238"/>
+    <w:qFormat/>
+    <w:rPr>
+      <w:rFonts w:cs="OpenSymbol"/>
+    </w:rPr>
+  </w:style>
+  <w:style w:type="character" w:styleId="ListLabel239">
+    <w:name w:val="ListLabel 239"/>
+    <w:qFormat/>
+    <w:rPr>
+      <w:rFonts w:cs="OpenSymbol"/>
+    </w:rPr>
+  </w:style>
+  <w:style w:type="character" w:styleId="ListLabel240">
+    <w:name w:val="ListLabel 240"/>
+    <w:qFormat/>
+    <w:rPr>
+      <w:rFonts w:cs="OpenSymbol"/>
+    </w:rPr>
+  </w:style>
+  <w:style w:type="character" w:styleId="ListLabel241">
+    <w:name w:val="ListLabel 241"/>
+    <w:qFormat/>
+    <w:rPr>
+      <w:rFonts w:cs="OpenSymbol"/>
+    </w:rPr>
+  </w:style>
+  <w:style w:type="character" w:styleId="ListLabel242">
+    <w:name w:val="ListLabel 242"/>
+    <w:qFormat/>
+    <w:rPr>
+      <w:rFonts w:cs="OpenSymbol"/>
+    </w:rPr>
+  </w:style>
+  <w:style w:type="character" w:styleId="ListLabel243">
+    <w:name w:val="ListLabel 243"/>
+    <w:qFormat/>
+    <w:rPr>
+      <w:rFonts w:cs="OpenSymbol"/>
+    </w:rPr>
+  </w:style>
+  <w:style w:type="character" w:styleId="ListLabel244">
+    <w:name w:val="ListLabel 244"/>
+    <w:qFormat/>
+    <w:rPr>
+      <w:rFonts w:cs="OpenSymbol"/>
+    </w:rPr>
+  </w:style>
+  <w:style w:type="character" w:styleId="ListLabel245">
+    <w:name w:val="ListLabel 245"/>
+    <w:qFormat/>
+    <w:rPr>
+      <w:rFonts w:cs="OpenSymbol"/>
+    </w:rPr>
+  </w:style>
+  <w:style w:type="character" w:styleId="ListLabel246">
+    <w:name w:val="ListLabel 246"/>
+    <w:qFormat/>
+    <w:rPr>
+      <w:rFonts w:cs="OpenSymbol"/>
+    </w:rPr>
+  </w:style>
+  <w:style w:type="character" w:styleId="ListLabel247">
+    <w:name w:val="ListLabel 247"/>
+    <w:qFormat/>
+    <w:rPr>
+      <w:rFonts w:cs="OpenSymbol"/>
+    </w:rPr>
+  </w:style>
+  <w:style w:type="character" w:styleId="ListLabel248">
+    <w:name w:val="ListLabel 248"/>
+    <w:qFormat/>
+    <w:rPr>
+      <w:rFonts w:cs="OpenSymbol"/>
+    </w:rPr>
+  </w:style>
+  <w:style w:type="character" w:styleId="ListLabel249">
+    <w:name w:val="ListLabel 249"/>
+    <w:qFormat/>
+    <w:rPr>
+      <w:rFonts w:cs="OpenSymbol"/>
+    </w:rPr>
+  </w:style>
+  <w:style w:type="character" w:styleId="ListLabel250">
+    <w:name w:val="ListLabel 250"/>
+    <w:qFormat/>
+    <w:rPr>
+      <w:rFonts w:cs="OpenSymbol"/>
+    </w:rPr>
+  </w:style>
+  <w:style w:type="character" w:styleId="ListLabel251">
+    <w:name w:val="ListLabel 251"/>
+    <w:qFormat/>
+    <w:rPr>
+      <w:rFonts w:cs="OpenSymbol"/>
+    </w:rPr>
+  </w:style>
+  <w:style w:type="character" w:styleId="ListLabel252">
+    <w:name w:val="ListLabel 252"/>
+    <w:qFormat/>
+    <w:rPr>
+      <w:rFonts w:cs="OpenSymbol"/>
+    </w:rPr>
+  </w:style>
+  <w:style w:type="character" w:styleId="ListLabel253">
+    <w:name w:val="ListLabel 253"/>
+    <w:qFormat/>
+    <w:rPr>
+      <w:rFonts w:cs="OpenSymbol"/>
+    </w:rPr>
+  </w:style>
+  <w:style w:type="character" w:styleId="ListLabel254">
+    <w:name w:val="ListLabel 254"/>
+    <w:qFormat/>
+    <w:rPr>
+      <w:rFonts w:cs="OpenSymbol"/>
+    </w:rPr>
+  </w:style>
+  <w:style w:type="character" w:styleId="ListLabel255">
+    <w:name w:val="ListLabel 255"/>
+    <w:qFormat/>
+    <w:rPr>
+      <w:rFonts w:cs="OpenSymbol"/>
+    </w:rPr>
+  </w:style>
+  <w:style w:type="character" w:styleId="ListLabel256">
+    <w:name w:val="ListLabel 256"/>
+    <w:qFormat/>
+    <w:rPr>
+      <w:rFonts w:cs="OpenSymbol"/>
+    </w:rPr>
+  </w:style>
+  <w:style w:type="character" w:styleId="ListLabel257">
+    <w:name w:val="ListLabel 257"/>
+    <w:qFormat/>
+    <w:rPr>
+      <w:rFonts w:cs="OpenSymbol"/>
+    </w:rPr>
+  </w:style>
+  <w:style w:type="character" w:styleId="ListLabel258">
+    <w:name w:val="ListLabel 258"/>
+    <w:qFormat/>
+    <w:rPr>
+      <w:rFonts w:cs="OpenSymbol"/>
+    </w:rPr>
+  </w:style>
+  <w:style w:type="character" w:styleId="ListLabel259">
+    <w:name w:val="ListLabel 259"/>
+    <w:qFormat/>
+    <w:rPr>
+      <w:rFonts w:cs="OpenSymbol"/>
+    </w:rPr>
+  </w:style>
+  <w:style w:type="character" w:styleId="ListLabel260">
+    <w:name w:val="ListLabel 260"/>
+    <w:qFormat/>
+    <w:rPr>
+      <w:rFonts w:cs="OpenSymbol"/>
+    </w:rPr>
+  </w:style>
+  <w:style w:type="character" w:styleId="ListLabel261">
+    <w:name w:val="ListLabel 261"/>
+    <w:qFormat/>
+    <w:rPr>
+      <w:rFonts w:cs="OpenSymbol"/>
+    </w:rPr>
+  </w:style>
+  <w:style w:type="character" w:styleId="ListLabel262">
+    <w:name w:val="ListLabel 262"/>
+    <w:qFormat/>
+    <w:rPr>
+      <w:rFonts w:cs="OpenSymbol"/>
+      <w:b/>
+    </w:rPr>
+  </w:style>
+  <w:style w:type="character" w:styleId="ListLabel263">
+    <w:name w:val="ListLabel 263"/>
+    <w:qFormat/>
+    <w:rPr>
+      <w:rFonts w:cs="OpenSymbol"/>
+    </w:rPr>
+  </w:style>
+  <w:style w:type="character" w:styleId="ListLabel264">
+    <w:name w:val="ListLabel 264"/>
+    <w:qFormat/>
+    <w:rPr>
+      <w:rFonts w:cs="OpenSymbol"/>
+    </w:rPr>
+  </w:style>
+  <w:style w:type="character" w:styleId="ListLabel265">
+    <w:name w:val="ListLabel 265"/>
+    <w:qFormat/>
+    <w:rPr>
+      <w:rFonts w:cs="OpenSymbol"/>
+    </w:rPr>
+  </w:style>
+  <w:style w:type="character" w:styleId="ListLabel266">
+    <w:name w:val="ListLabel 266"/>
+    <w:qFormat/>
+    <w:rPr>
+      <w:rFonts w:cs="OpenSymbol"/>
+    </w:rPr>
+  </w:style>
+  <w:style w:type="character" w:styleId="ListLabel267">
+    <w:name w:val="ListLabel 267"/>
+    <w:qFormat/>
+    <w:rPr>
+      <w:rFonts w:cs="OpenSymbol"/>
+    </w:rPr>
+  </w:style>
+  <w:style w:type="character" w:styleId="ListLabel268">
+    <w:name w:val="ListLabel 268"/>
+    <w:qFormat/>
+    <w:rPr>
+      <w:rFonts w:cs="OpenSymbol"/>
+    </w:rPr>
+  </w:style>
+  <w:style w:type="character" w:styleId="ListLabel269">
+    <w:name w:val="ListLabel 269"/>
+    <w:qFormat/>
+    <w:rPr>
+      <w:rFonts w:cs="OpenSymbol"/>
+    </w:rPr>
+  </w:style>
+  <w:style w:type="character" w:styleId="ListLabel270">
+    <w:name w:val="ListLabel 270"/>
+    <w:qFormat/>
+    <w:rPr>
+      <w:rFonts w:cs="OpenSymbol"/>
+    </w:rPr>
+  </w:style>
+  <w:style w:type="character" w:styleId="ListLabel271">
+    <w:name w:val="ListLabel 271"/>
+    <w:qFormat/>
+    <w:rPr>
+      <w:rFonts w:cs="OpenSymbol"/>
+    </w:rPr>
+  </w:style>
+  <w:style w:type="character" w:styleId="ListLabel272">
+    <w:name w:val="ListLabel 272"/>
+    <w:qFormat/>
+    <w:rPr>
+      <w:rFonts w:cs="OpenSymbol"/>
+    </w:rPr>
+  </w:style>
+  <w:style w:type="character" w:styleId="ListLabel273">
+    <w:name w:val="ListLabel 273"/>
+    <w:qFormat/>
+    <w:rPr>
+      <w:rFonts w:cs="OpenSymbol"/>
+    </w:rPr>
+  </w:style>
+  <w:style w:type="character" w:styleId="ListLabel274">
+    <w:name w:val="ListLabel 274"/>
+    <w:qFormat/>
+    <w:rPr>
+      <w:rFonts w:cs="OpenSymbol"/>
+    </w:rPr>
+  </w:style>
+  <w:style w:type="character" w:styleId="ListLabel275">
+    <w:name w:val="ListLabel 275"/>
+    <w:qFormat/>
+    <w:rPr>
+      <w:rFonts w:cs="OpenSymbol"/>
+    </w:rPr>
+  </w:style>
+  <w:style w:type="character" w:styleId="ListLabel276">
+    <w:name w:val="ListLabel 276"/>
+    <w:qFormat/>
+    <w:rPr>
+      <w:rFonts w:cs="OpenSymbol"/>
+    </w:rPr>
+  </w:style>
+  <w:style w:type="character" w:styleId="ListLabel277">
+    <w:name w:val="ListLabel 277"/>
+    <w:qFormat/>
+    <w:rPr>
+      <w:rFonts w:cs="OpenSymbol"/>
+    </w:rPr>
+  </w:style>
+  <w:style w:type="character" w:styleId="ListLabel278">
+    <w:name w:val="ListLabel 278"/>
+    <w:qFormat/>
+    <w:rPr>
+      <w:rFonts w:cs="OpenSymbol"/>
+    </w:rPr>
+  </w:style>
+  <w:style w:type="character" w:styleId="ListLabel279">
+    <w:name w:val="ListLabel 279"/>
+    <w:qFormat/>
+    <w:rPr>
+      <w:rFonts w:cs="OpenSymbol"/>
+    </w:rPr>
+  </w:style>
+  <w:style w:type="character" w:styleId="ListLabel280">
+    <w:name w:val="ListLabel 280"/>
+    <w:qFormat/>
+    <w:rPr>
+      <w:rFonts w:cs="OpenSymbol"/>
+      <w:b/>
+    </w:rPr>
+  </w:style>
+  <w:style w:type="character" w:styleId="ListLabel281">
+    <w:name w:val="ListLabel 281"/>
+    <w:qFormat/>
+    <w:rPr>
+      <w:rFonts w:cs="OpenSymbol"/>
+    </w:rPr>
+  </w:style>
+  <w:style w:type="character" w:styleId="ListLabel282">
+    <w:name w:val="ListLabel 282"/>
+    <w:qFormat/>
+    <w:rPr>
+      <w:rFonts w:cs="OpenSymbol"/>
+    </w:rPr>
+  </w:style>
+  <w:style w:type="character" w:styleId="ListLabel283">
+    <w:name w:val="ListLabel 283"/>
+    <w:qFormat/>
+    <w:rPr>
+      <w:rFonts w:cs="OpenSymbol"/>
+    </w:rPr>
+  </w:style>
+  <w:style w:type="character" w:styleId="ListLabel284">
+    <w:name w:val="ListLabel 284"/>
+    <w:qFormat/>
+    <w:rPr>
+      <w:rFonts w:cs="OpenSymbol"/>
+    </w:rPr>
+  </w:style>
+  <w:style w:type="character" w:styleId="ListLabel285">
+    <w:name w:val="ListLabel 285"/>
+    <w:qFormat/>
+    <w:rPr>
+      <w:rFonts w:cs="OpenSymbol"/>
+    </w:rPr>
+  </w:style>
+  <w:style w:type="character" w:styleId="ListLabel286">
+    <w:name w:val="ListLabel 286"/>
+    <w:qFormat/>
+    <w:rPr>
+      <w:rFonts w:cs="OpenSymbol"/>
+    </w:rPr>
+  </w:style>
+  <w:style w:type="character" w:styleId="ListLabel287">
+    <w:name w:val="ListLabel 287"/>
+    <w:qFormat/>
+    <w:rPr>
+      <w:rFonts w:cs="OpenSymbol"/>
+    </w:rPr>
+  </w:style>
+  <w:style w:type="character" w:styleId="ListLabel288">
+    <w:name w:val="ListLabel 288"/>
+    <w:qFormat/>
+    <w:rPr>
+      <w:rFonts w:cs="OpenSymbol"/>
+    </w:rPr>
+  </w:style>
+  <w:style w:type="character" w:styleId="ListLabel289">
+    <w:name w:val="ListLabel 289"/>
+    <w:qFormat/>
+    <w:rPr>
+      <w:rFonts w:cs="OpenSymbol"/>
+    </w:rPr>
+  </w:style>
+  <w:style w:type="character" w:styleId="ListLabel290">
+    <w:name w:val="ListLabel 290"/>
+    <w:qFormat/>
+    <w:rPr>
+      <w:rFonts w:cs="OpenSymbol"/>
+    </w:rPr>
+  </w:style>
+  <w:style w:type="character" w:styleId="ListLabel291">
+    <w:name w:val="ListLabel 291"/>
+    <w:qFormat/>
+    <w:rPr>
+      <w:rFonts w:cs="OpenSymbol"/>
+    </w:rPr>
+  </w:style>
+  <w:style w:type="character" w:styleId="ListLabel292">
+    <w:name w:val="ListLabel 292"/>
+    <w:qFormat/>
+    <w:rPr>
+      <w:rFonts w:cs="OpenSymbol"/>
+    </w:rPr>
+  </w:style>
+  <w:style w:type="character" w:styleId="ListLabel293">
+    <w:name w:val="ListLabel 293"/>
+    <w:qFormat/>
+    <w:rPr>
+      <w:rFonts w:cs="OpenSymbol"/>
+    </w:rPr>
+  </w:style>
+  <w:style w:type="character" w:styleId="ListLabel294">
+    <w:name w:val="ListLabel 294"/>
+    <w:qFormat/>
+    <w:rPr>
+      <w:rFonts w:cs="OpenSymbol"/>
+    </w:rPr>
+  </w:style>
+  <w:style w:type="character" w:styleId="ListLabel295">
+    <w:name w:val="ListLabel 295"/>
+    <w:qFormat/>
+    <w:rPr>
+      <w:rFonts w:cs="OpenSymbol"/>
+    </w:rPr>
+  </w:style>
+  <w:style w:type="character" w:styleId="ListLabel296">
+    <w:name w:val="ListLabel 296"/>
+    <w:qFormat/>
+    <w:rPr>
+      <w:rFonts w:cs="OpenSymbol"/>
+    </w:rPr>
+  </w:style>
+  <w:style w:type="character" w:styleId="ListLabel297">
+    <w:name w:val="ListLabel 297"/>
+    <w:qFormat/>
+    <w:rPr>
+      <w:rFonts w:cs="OpenSymbol"/>
+    </w:rPr>
+  </w:style>
+  <w:style w:type="character" w:styleId="ListLabel298">
+    <w:name w:val="ListLabel 298"/>
+    <w:qFormat/>
+    <w:rPr>
+      <w:rFonts w:ascii="Ubuntu" w:hAnsi="Ubuntu" w:cs="OpenSymbol"/>
+      <w:b/>
+      <w:sz w:val="28"/>
+    </w:rPr>
+  </w:style>
+  <w:style w:type="character" w:styleId="ListLabel299">
+    <w:name w:val="ListLabel 299"/>
+    <w:qFormat/>
+    <w:rPr>
+      <w:rFonts w:cs="OpenSymbol"/>
+    </w:rPr>
+  </w:style>
+  <w:style w:type="character" w:styleId="ListLabel300">
+    <w:name w:val="ListLabel 300"/>
+    <w:qFormat/>
+    <w:rPr>
+      <w:rFonts w:cs="OpenSymbol"/>
+    </w:rPr>
+  </w:style>
+  <w:style w:type="character" w:styleId="ListLabel301">
+    <w:name w:val="ListLabel 301"/>
+    <w:qFormat/>
+    <w:rPr>
+      <w:rFonts w:cs="OpenSymbol"/>
+    </w:rPr>
+  </w:style>
+  <w:style w:type="character" w:styleId="ListLabel302">
+    <w:name w:val="ListLabel 302"/>
+    <w:qFormat/>
+    <w:rPr>
+      <w:rFonts w:cs="OpenSymbol"/>
+    </w:rPr>
+  </w:style>
+  <w:style w:type="character" w:styleId="ListLabel303">
+    <w:name w:val="ListLabel 303"/>
+    <w:qFormat/>
+    <w:rPr>
+      <w:rFonts w:cs="OpenSymbol"/>
+    </w:rPr>
+  </w:style>
+  <w:style w:type="character" w:styleId="ListLabel304">
+    <w:name w:val="ListLabel 304"/>
+    <w:qFormat/>
+    <w:rPr>
+      <w:rFonts w:cs="OpenSymbol"/>
+    </w:rPr>
+  </w:style>
+  <w:style w:type="character" w:styleId="ListLabel305">
+    <w:name w:val="ListLabel 305"/>
+    <w:qFormat/>
+    <w:rPr>
+      <w:rFonts w:cs="OpenSymbol"/>
+    </w:rPr>
+  </w:style>
+  <w:style w:type="character" w:styleId="ListLabel306">
+    <w:name w:val="ListLabel 306"/>
+    <w:qFormat/>
+    <w:rPr>
+      <w:rFonts w:cs="OpenSymbol"/>
+    </w:rPr>
+  </w:style>
+  <w:style w:type="character" w:styleId="ListLabel307">
+    <w:name w:val="ListLabel 307"/>
+    <w:qFormat/>
+    <w:rPr>
+      <w:rFonts w:ascii="Ubuntu" w:hAnsi="Ubuntu" w:cs="OpenSymbol"/>
+      <w:b/>
+      <w:sz w:val="28"/>
+    </w:rPr>
+  </w:style>
+  <w:style w:type="character" w:styleId="ListLabel308">
+    <w:name w:val="ListLabel 308"/>
+    <w:qFormat/>
+    <w:rPr>
+      <w:rFonts w:cs="OpenSymbol"/>
+    </w:rPr>
+  </w:style>
+  <w:style w:type="character" w:styleId="ListLabel309">
+    <w:name w:val="ListLabel 309"/>
+    <w:qFormat/>
+    <w:rPr>
+      <w:rFonts w:cs="OpenSymbol"/>
+    </w:rPr>
+  </w:style>
+  <w:style w:type="character" w:styleId="ListLabel310">
+    <w:name w:val="ListLabel 310"/>
+    <w:qFormat/>
+    <w:rPr>
+      <w:rFonts w:cs="OpenSymbol"/>
+    </w:rPr>
+  </w:style>
+  <w:style w:type="character" w:styleId="ListLabel311">
+    <w:name w:val="ListLabel 311"/>
+    <w:qFormat/>
+    <w:rPr>
+      <w:rFonts w:cs="OpenSymbol"/>
+    </w:rPr>
+  </w:style>
+  <w:style w:type="character" w:styleId="ListLabel312">
+    <w:name w:val="ListLabel 312"/>
+    <w:qFormat/>
+    <w:rPr>
+      <w:rFonts w:cs="OpenSymbol"/>
+    </w:rPr>
+  </w:style>
+  <w:style w:type="character" w:styleId="ListLabel313">
+    <w:name w:val="ListLabel 313"/>
+    <w:qFormat/>
+    <w:rPr>
+      <w:rFonts w:cs="OpenSymbol"/>
+    </w:rPr>
+  </w:style>
+  <w:style w:type="character" w:styleId="ListLabel314">
+    <w:name w:val="ListLabel 314"/>
+    <w:qFormat/>
+    <w:rPr>
+      <w:rFonts w:cs="OpenSymbol"/>
+    </w:rPr>
+  </w:style>
+  <w:style w:type="character" w:styleId="ListLabel315">
+    <w:name w:val="ListLabel 315"/>
+    <w:qFormat/>
+    <w:rPr>
+      <w:rFonts w:cs="OpenSymbol"/>
+    </w:rPr>
+  </w:style>
+  <w:style w:type="character" w:styleId="ListLabel316">
+    <w:name w:val="ListLabel 316"/>
+    <w:qFormat/>
+    <w:rPr>
+      <w:rFonts w:cs="OpenSymbol"/>
+      <w:b/>
+    </w:rPr>
+  </w:style>
+  <w:style w:type="character" w:styleId="ListLabel317">
+    <w:name w:val="ListLabel 317"/>
+    <w:qFormat/>
+    <w:rPr>
+      <w:rFonts w:cs="OpenSymbol"/>
+    </w:rPr>
+  </w:style>
+  <w:style w:type="character" w:styleId="ListLabel318">
+    <w:name w:val="ListLabel 318"/>
+    <w:qFormat/>
+    <w:rPr>
+      <w:rFonts w:cs="OpenSymbol"/>
+    </w:rPr>
+  </w:style>
+  <w:style w:type="character" w:styleId="ListLabel319">
+    <w:name w:val="ListLabel 319"/>
+    <w:qFormat/>
+    <w:rPr>
+      <w:rFonts w:cs="OpenSymbol"/>
+    </w:rPr>
+  </w:style>
+  <w:style w:type="character" w:styleId="ListLabel320">
+    <w:name w:val="ListLabel 320"/>
+    <w:qFormat/>
+    <w:rPr>
+      <w:rFonts w:cs="OpenSymbol"/>
+    </w:rPr>
+  </w:style>
+  <w:style w:type="character" w:styleId="ListLabel321">
+    <w:name w:val="ListLabel 321"/>
+    <w:qFormat/>
+    <w:rPr>
+      <w:rFonts w:cs="OpenSymbol"/>
+    </w:rPr>
+  </w:style>
+  <w:style w:type="character" w:styleId="ListLabel322">
+    <w:name w:val="ListLabel 322"/>
+    <w:qFormat/>
+    <w:rPr>
+      <w:rFonts w:cs="OpenSymbol"/>
+    </w:rPr>
+  </w:style>
+  <w:style w:type="character" w:styleId="ListLabel323">
+    <w:name w:val="ListLabel 323"/>
+    <w:qFormat/>
+    <w:rPr>
+      <w:rFonts w:cs="OpenSymbol"/>
+    </w:rPr>
+  </w:style>
+  <w:style w:type="character" w:styleId="ListLabel324">
+    <w:name w:val="ListLabel 324"/>
+    <w:qFormat/>
+    <w:rPr>
+      <w:rFonts w:cs="OpenSymbol"/>
+    </w:rPr>
+  </w:style>
+  <w:style w:type="character" w:styleId="ListLabel325">
+    <w:name w:val="ListLabel 325"/>
+    <w:qFormat/>
+    <w:rPr>
+      <w:rFonts w:cs="OpenSymbol"/>
+      <w:b/>
+    </w:rPr>
+  </w:style>
+  <w:style w:type="character" w:styleId="ListLabel326">
+    <w:name w:val="ListLabel 326"/>
+    <w:qFormat/>
+    <w:rPr>
+      <w:rFonts w:cs="OpenSymbol"/>
+    </w:rPr>
+  </w:style>
+  <w:style w:type="character" w:styleId="ListLabel327">
+    <w:name w:val="ListLabel 327"/>
+    <w:qFormat/>
+    <w:rPr>
+      <w:rFonts w:cs="OpenSymbol"/>
+    </w:rPr>
+  </w:style>
+  <w:style w:type="character" w:styleId="ListLabel328">
+    <w:name w:val="ListLabel 328"/>
+    <w:qFormat/>
+    <w:rPr>
+      <w:rFonts w:cs="OpenSymbol"/>
+    </w:rPr>
+  </w:style>
+  <w:style w:type="character" w:styleId="ListLabel329">
+    <w:name w:val="ListLabel 329"/>
+    <w:qFormat/>
+    <w:rPr>
+      <w:rFonts w:cs="OpenSymbol"/>
+    </w:rPr>
+  </w:style>
+  <w:style w:type="character" w:styleId="ListLabel330">
+    <w:name w:val="ListLabel 330"/>
+    <w:qFormat/>
+    <w:rPr>
+      <w:rFonts w:cs="OpenSymbol"/>
+    </w:rPr>
+  </w:style>
+  <w:style w:type="character" w:styleId="ListLabel331">
+    <w:name w:val="ListLabel 331"/>
+    <w:qFormat/>
+    <w:rPr>
+      <w:rFonts w:cs="OpenSymbol"/>
+    </w:rPr>
+  </w:style>
+  <w:style w:type="character" w:styleId="ListLabel332">
+    <w:name w:val="ListLabel 332"/>
+    <w:qFormat/>
+    <w:rPr>
+      <w:rFonts w:cs="OpenSymbol"/>
+    </w:rPr>
+  </w:style>
+  <w:style w:type="character" w:styleId="ListLabel333">
+    <w:name w:val="ListLabel 333"/>
+    <w:qFormat/>
+    <w:rPr>
+      <w:rFonts w:cs="OpenSymbol"/>
+    </w:rPr>
+  </w:style>
+  <w:style w:type="character" w:styleId="ListLabel334">
+    <w:name w:val="ListLabel 334"/>
+    <w:qFormat/>
+    <w:rPr>
+      <w:rFonts w:cs="OpenSymbol"/>
+    </w:rPr>
+  </w:style>
+  <w:style w:type="character" w:styleId="ListLabel335">
+    <w:name w:val="ListLabel 335"/>
+    <w:qFormat/>
+    <w:rPr>
+      <w:rFonts w:cs="OpenSymbol"/>
+    </w:rPr>
+  </w:style>
+  <w:style w:type="character" w:styleId="ListLabel336">
+    <w:name w:val="ListLabel 336"/>
+    <w:qFormat/>
+    <w:rPr>
+      <w:rFonts w:cs="OpenSymbol"/>
+    </w:rPr>
+  </w:style>
+  <w:style w:type="character" w:styleId="ListLabel337">
+    <w:name w:val="ListLabel 337"/>
+    <w:qFormat/>
+    <w:rPr>
+      <w:rFonts w:cs="OpenSymbol"/>
+    </w:rPr>
+  </w:style>
+  <w:style w:type="character" w:styleId="ListLabel338">
+    <w:name w:val="ListLabel 338"/>
+    <w:qFormat/>
+    <w:rPr>
+      <w:rFonts w:cs="OpenSymbol"/>
+    </w:rPr>
+  </w:style>
+  <w:style w:type="character" w:styleId="ListLabel339">
+    <w:name w:val="ListLabel 339"/>
+    <w:qFormat/>
+    <w:rPr>
+      <w:rFonts w:cs="OpenSymbol"/>
+    </w:rPr>
+  </w:style>
+  <w:style w:type="character" w:styleId="ListLabel340">
+    <w:name w:val="ListLabel 340"/>
+    <w:qFormat/>
+    <w:rPr>
+      <w:rFonts w:cs="OpenSymbol"/>
+    </w:rPr>
+  </w:style>
+  <w:style w:type="character" w:styleId="ListLabel341">
+    <w:name w:val="ListLabel 341"/>
+    <w:qFormat/>
+    <w:rPr>
+      <w:rFonts w:cs="OpenSymbol"/>
+    </w:rPr>
+  </w:style>
+  <w:style w:type="character" w:styleId="ListLabel342">
+    <w:name w:val="ListLabel 342"/>
+    <w:qFormat/>
+    <w:rPr>
+      <w:rFonts w:cs="OpenSymbol"/>
+    </w:rPr>
+  </w:style>
+  <w:style w:type="character" w:styleId="ListLabel343">
+    <w:name w:val="ListLabel 343"/>
+    <w:qFormat/>
+    <w:rPr>
+      <w:rFonts w:cs="OpenSymbol"/>
+      <w:b/>
+    </w:rPr>
+  </w:style>
+  <w:style w:type="character" w:styleId="ListLabel344">
+    <w:name w:val="ListLabel 344"/>
+    <w:qFormat/>
+    <w:rPr>
+      <w:rFonts w:cs="OpenSymbol"/>
+    </w:rPr>
+  </w:style>
+  <w:style w:type="character" w:styleId="ListLabel345">
+    <w:name w:val="ListLabel 345"/>
+    <w:qFormat/>
+    <w:rPr>
+      <w:rFonts w:cs="OpenSymbol"/>
+    </w:rPr>
+  </w:style>
+  <w:style w:type="character" w:styleId="ListLabel346">
+    <w:name w:val="ListLabel 346"/>
+    <w:qFormat/>
+    <w:rPr>
+      <w:rFonts w:cs="OpenSymbol"/>
+    </w:rPr>
+  </w:style>
+  <w:style w:type="character" w:styleId="ListLabel347">
+    <w:name w:val="ListLabel 347"/>
+    <w:qFormat/>
+    <w:rPr>
+      <w:rFonts w:cs="OpenSymbol"/>
+    </w:rPr>
+  </w:style>
+  <w:style w:type="character" w:styleId="ListLabel348">
+    <w:name w:val="ListLabel 348"/>
+    <w:qFormat/>
+    <w:rPr>
+      <w:rFonts w:cs="OpenSymbol"/>
+    </w:rPr>
+  </w:style>
+  <w:style w:type="character" w:styleId="ListLabel349">
+    <w:name w:val="ListLabel 349"/>
+    <w:qFormat/>
+    <w:rPr>
+      <w:rFonts w:cs="OpenSymbol"/>
+    </w:rPr>
+  </w:style>
+  <w:style w:type="character" w:styleId="ListLabel350">
+    <w:name w:val="ListLabel 350"/>
+    <w:qFormat/>
+    <w:rPr>
+      <w:rFonts w:cs="OpenSymbol"/>
+    </w:rPr>
+  </w:style>
+  <w:style w:type="character" w:styleId="ListLabel351">
+    <w:name w:val="ListLabel 351"/>
+    <w:qFormat/>
+    <w:rPr>
+      <w:rFonts w:cs="OpenSymbol"/>
+    </w:rPr>
+  </w:style>
   <w:style w:type="paragraph" w:styleId="Heading">
     <w:name w:val="Heading"/>
     <w:basedOn w:val="Normal"/>

</xml_diff>

<commit_message>
Further completed the Report
</commit_message>
<xml_diff>
--- a/Relatorio.docx
+++ b/Relatorio.docx
@@ -3753,23 +3753,7 @@
           <w:sz w:val="28"/>
           <w:szCs w:val="28"/>
         </w:rPr>
-        <w:t xml:space="preserve">→Challenge, </w:t>
-      </w:r>
-      <w:r>
-        <w:rPr>
-          <w:rFonts w:ascii="Ubuntu" w:hAnsi="Ubuntu"/>
-          <w:sz w:val="28"/>
-          <w:szCs w:val="28"/>
-        </w:rPr>
-        <w:t>participationScore</w:t>
-      </w:r>
-      <w:r>
-        <w:rPr>
-          <w:rFonts w:ascii="Ubuntu" w:hAnsi="Ubuntu"/>
-          <w:sz w:val="28"/>
-          <w:szCs w:val="28"/>
-        </w:rPr>
-        <w:t>, finalPlanRating)</w:t>
+        <w:t>→Challenge, participationScore, finalPlanRating)</w:t>
       </w:r>
     </w:p>
     <w:p>
@@ -3785,23 +3769,7 @@
           <w:szCs w:val="28"/>
         </w:rPr>
         <w:tab/>
-        <w:t xml:space="preserve">user, challenge → </w:t>
-      </w:r>
-      <w:r>
-        <w:rPr>
-          <w:rFonts w:ascii="Ubuntu" w:hAnsi="Ubuntu"/>
-          <w:sz w:val="28"/>
-          <w:szCs w:val="28"/>
-        </w:rPr>
-        <w:t>participationScore</w:t>
-      </w:r>
-      <w:r>
-        <w:rPr>
-          <w:rFonts w:ascii="Ubuntu" w:hAnsi="Ubuntu"/>
-          <w:sz w:val="28"/>
-          <w:szCs w:val="28"/>
-        </w:rPr>
-        <w:t>, finalPlanRating</w:t>
+        <w:t>user, challenge → participationScore, finalPlanRating</w:t>
       </w:r>
     </w:p>
     <w:p>
@@ -3882,15 +3850,6 @@
           <w:szCs w:val="28"/>
         </w:rPr>
         <w:tab/>
-      </w:r>
-      <w:r>
-        <w:rPr>
-          <w:rFonts w:ascii="Ubuntu" w:hAnsi="Ubuntu"/>
-          <w:i/>
-          <w:iCs/>
-          <w:sz w:val="28"/>
-          <w:szCs w:val="28"/>
-        </w:rPr>
         <w:t>participationScore</w:t>
       </w:r>
       <w:r>
@@ -10579,37 +10538,46 @@
         <w:pStyle w:val="Normal"/>
         <w:spacing w:lineRule="auto" w:line="276"/>
         <w:jc w:val="both"/>
-        <w:rPr>
-          <w:b/>
-          <w:b/>
-          <w:bCs/>
-        </w:rPr>
-      </w:pPr>
-      <w:r>
-        <w:rPr>
-          <w:rFonts w:ascii="Ubuntu" w:hAnsi="Ubuntu"/>
-          <w:b/>
-          <w:bCs/>
-          <w:i w:val="false"/>
-          <w:iCs w:val="false"/>
-          <w:sz w:val="28"/>
-          <w:szCs w:val="28"/>
-          <w:u w:val="none"/>
-        </w:rPr>
-        <w:t xml:space="preserve">Query 1: </w:t>
-      </w:r>
-      <w:r>
-        <w:rPr>
-          <w:rFonts w:ascii="Ubuntu" w:hAnsi="Ubuntu"/>
-          <w:b w:val="false"/>
-          <w:bCs w:val="false"/>
-          <w:i w:val="false"/>
-          <w:iCs w:val="false"/>
-          <w:sz w:val="28"/>
-          <w:szCs w:val="28"/>
-          <w:u w:val="none"/>
-        </w:rPr>
-        <w:t>aoisdjaoihfasuofhasuodfnasdf</w:t>
+        <w:rPr/>
+      </w:pPr>
+      <w:r>
+        <w:rPr>
+          <w:rFonts w:ascii="Ubuntu" w:hAnsi="Ubuntu"/>
+          <w:b/>
+          <w:bCs/>
+          <w:i w:val="false"/>
+          <w:iCs w:val="false"/>
+          <w:sz w:val="28"/>
+          <w:szCs w:val="28"/>
+          <w:u w:val="none"/>
+        </w:rPr>
+        <w:t>Query 1</w:t>
+      </w:r>
+      <w:r>
+        <w:rPr>
+          <w:rFonts w:ascii="Ubuntu" w:hAnsi="Ubuntu"/>
+          <w:b w:val="false"/>
+          <w:bCs w:val="false"/>
+          <w:i w:val="false"/>
+          <w:iCs w:val="false"/>
+          <w:sz w:val="28"/>
+          <w:szCs w:val="28"/>
+          <w:u w:val="none"/>
+        </w:rPr>
+        <w:t xml:space="preserve">: </w:t>
+      </w:r>
+      <w:r>
+        <w:rPr>
+          <w:rFonts w:ascii="Ubuntu" w:hAnsi="Ubuntu"/>
+          <w:b w:val="false"/>
+          <w:bCs w:val="false"/>
+          <w:i w:val="false"/>
+          <w:iCs w:val="false"/>
+          <w:sz w:val="28"/>
+          <w:szCs w:val="28"/>
+          <w:u w:val="none"/>
+        </w:rPr>
+        <w:t>Obtain all users who, in a certain period of time (that is, between two specific dates, indicated in the query) are participating in at least one challenge and, if so, the number of challenges they are participating in.</w:t>
       </w:r>
     </w:p>
     <w:p>
@@ -10648,11 +10616,7 @@
         <w:pStyle w:val="Normal"/>
         <w:spacing w:lineRule="auto" w:line="276"/>
         <w:jc w:val="both"/>
-        <w:rPr>
-          <w:b/>
-          <w:b/>
-          <w:bCs/>
-        </w:rPr>
+        <w:rPr/>
       </w:pPr>
       <w:r>
         <w:rPr>
@@ -10678,7 +10642,20 @@
           <w:szCs w:val="28"/>
           <w:u w:val="none"/>
         </w:rPr>
-        <w:t>aoisdjaoihfasuofhasuodfnasdf</w:t>
+        <w:t xml:space="preserve">Obtain all challenge history of a certain user (indicated in the query), that is, all the challenges the user participated in, with the </w:t>
+      </w:r>
+      <w:r>
+        <w:rPr>
+          <w:rFonts w:ascii="Ubuntu" w:hAnsi="Ubuntu"/>
+          <w:b w:val="false"/>
+          <w:bCs w:val="false"/>
+          <w:i w:val="false"/>
+          <w:iCs w:val="false"/>
+          <w:sz w:val="28"/>
+          <w:szCs w:val="28"/>
+          <w:u w:val="none"/>
+        </w:rPr>
+        <w:t>associated score, start and finish dates, number of participants and whether the challenge is public or not.</w:t>
       </w:r>
     </w:p>
     <w:p>
@@ -10717,37 +10694,48 @@
         <w:pStyle w:val="Normal"/>
         <w:spacing w:lineRule="auto" w:line="276"/>
         <w:jc w:val="both"/>
-        <w:rPr>
-          <w:b/>
-          <w:b/>
-          <w:bCs/>
-        </w:rPr>
-      </w:pPr>
-      <w:r>
-        <w:rPr>
-          <w:rFonts w:ascii="Ubuntu" w:hAnsi="Ubuntu"/>
-          <w:b/>
-          <w:bCs/>
-          <w:i w:val="false"/>
-          <w:iCs w:val="false"/>
-          <w:sz w:val="28"/>
-          <w:szCs w:val="28"/>
-          <w:u w:val="none"/>
-        </w:rPr>
-        <w:t xml:space="preserve">Query 3: </w:t>
-      </w:r>
-      <w:r>
-        <w:rPr>
-          <w:rFonts w:ascii="Ubuntu" w:hAnsi="Ubuntu"/>
-          <w:b w:val="false"/>
-          <w:bCs w:val="false"/>
-          <w:i w:val="false"/>
-          <w:iCs w:val="false"/>
-          <w:sz w:val="28"/>
-          <w:szCs w:val="28"/>
-          <w:u w:val="none"/>
-        </w:rPr>
-        <w:t>aoisdjaoihfasuofhasuodfnasdf</w:t>
+        <w:rPr/>
+      </w:pPr>
+      <w:r>
+        <w:rPr>
+          <w:rFonts w:ascii="Ubuntu" w:hAnsi="Ubuntu"/>
+          <w:b/>
+          <w:bCs/>
+          <w:i w:val="false"/>
+          <w:iCs w:val="false"/>
+          <w:sz w:val="28"/>
+          <w:szCs w:val="28"/>
+          <w:u w:val="none"/>
+        </w:rPr>
+        <w:t>Query 3:</w:t>
+      </w:r>
+      <w:bookmarkStart w:id="6" w:name="docs-internal-guid-9fd29d34-87eb-3da0-2c2f-b964becd41a6"/>
+      <w:bookmarkEnd w:id="6"/>
+      <w:r>
+        <w:rPr>
+          <w:rFonts w:ascii="Ubuntu" w:hAnsi="Ubuntu"/>
+          <w:b/>
+          <w:bCs/>
+          <w:i w:val="false"/>
+          <w:iCs w:val="false"/>
+          <w:sz w:val="28"/>
+          <w:szCs w:val="28"/>
+          <w:u w:val="none"/>
+        </w:rPr>
+        <w:t xml:space="preserve"> </w:t>
+      </w:r>
+      <w:r>
+        <w:rPr>
+          <w:rFonts w:ascii="Ubuntu" w:hAnsi="Ubuntu"/>
+          <w:b w:val="false"/>
+          <w:bCs w:val="false"/>
+          <w:i w:val="false"/>
+          <w:iCs w:val="false"/>
+          <w:sz w:val="28"/>
+          <w:szCs w:val="28"/>
+          <w:u w:val="none"/>
+        </w:rPr>
+        <w:t>Obtain all the existant exercise types in the application.</w:t>
       </w:r>
     </w:p>
     <w:p>
@@ -10786,37 +10774,48 @@
         <w:pStyle w:val="Normal"/>
         <w:spacing w:lineRule="auto" w:line="276"/>
         <w:jc w:val="both"/>
-        <w:rPr>
-          <w:b/>
-          <w:b/>
-          <w:bCs/>
-        </w:rPr>
-      </w:pPr>
-      <w:r>
-        <w:rPr>
-          <w:rFonts w:ascii="Ubuntu" w:hAnsi="Ubuntu"/>
-          <w:b/>
-          <w:bCs/>
-          <w:i w:val="false"/>
-          <w:iCs w:val="false"/>
-          <w:sz w:val="28"/>
-          <w:szCs w:val="28"/>
-          <w:u w:val="none"/>
-        </w:rPr>
-        <w:t xml:space="preserve">Query 4: </w:t>
-      </w:r>
-      <w:r>
-        <w:rPr>
-          <w:rFonts w:ascii="Ubuntu" w:hAnsi="Ubuntu"/>
-          <w:b w:val="false"/>
-          <w:bCs w:val="false"/>
-          <w:i w:val="false"/>
-          <w:iCs w:val="false"/>
-          <w:sz w:val="28"/>
-          <w:szCs w:val="28"/>
-          <w:u w:val="none"/>
-        </w:rPr>
-        <w:t>aoisdjaoihfasuofhasuodfnasdf</w:t>
+        <w:rPr/>
+      </w:pPr>
+      <w:r>
+        <w:rPr>
+          <w:rFonts w:ascii="Ubuntu" w:hAnsi="Ubuntu"/>
+          <w:b/>
+          <w:bCs/>
+          <w:i w:val="false"/>
+          <w:iCs w:val="false"/>
+          <w:sz w:val="28"/>
+          <w:szCs w:val="28"/>
+          <w:u w:val="none"/>
+        </w:rPr>
+        <w:t>Query 4:</w:t>
+      </w:r>
+      <w:bookmarkStart w:id="7" w:name="docs-internal-guid-87917ce8-87ec-3f78-f287-2b7dea8a808c"/>
+      <w:bookmarkEnd w:id="7"/>
+      <w:r>
+        <w:rPr>
+          <w:rFonts w:ascii="Ubuntu" w:hAnsi="Ubuntu"/>
+          <w:b/>
+          <w:bCs/>
+          <w:i w:val="false"/>
+          <w:iCs w:val="false"/>
+          <w:sz w:val="28"/>
+          <w:szCs w:val="28"/>
+          <w:u w:val="none"/>
+        </w:rPr>
+        <w:t xml:space="preserve"> </w:t>
+      </w:r>
+      <w:r>
+        <w:rPr>
+          <w:rFonts w:ascii="Ubuntu" w:hAnsi="Ubuntu"/>
+          <w:b w:val="false"/>
+          <w:bCs w:val="false"/>
+          <w:i w:val="false"/>
+          <w:iCs w:val="false"/>
+          <w:sz w:val="28"/>
+          <w:szCs w:val="28"/>
+          <w:u w:val="none"/>
+        </w:rPr>
+        <w:t>Obtain all the “Default” exercises of a specific type (indicated in the query).</w:t>
       </w:r>
     </w:p>
     <w:p>
@@ -10855,37 +10854,48 @@
         <w:pStyle w:val="Normal"/>
         <w:spacing w:lineRule="auto" w:line="276"/>
         <w:jc w:val="both"/>
-        <w:rPr>
-          <w:b/>
-          <w:b/>
-          <w:bCs/>
-        </w:rPr>
-      </w:pPr>
-      <w:r>
-        <w:rPr>
-          <w:rFonts w:ascii="Ubuntu" w:hAnsi="Ubuntu"/>
-          <w:b/>
-          <w:bCs/>
-          <w:i w:val="false"/>
-          <w:iCs w:val="false"/>
-          <w:sz w:val="28"/>
-          <w:szCs w:val="28"/>
-          <w:u w:val="none"/>
-        </w:rPr>
-        <w:t xml:space="preserve">Query 5: </w:t>
-      </w:r>
-      <w:r>
-        <w:rPr>
-          <w:rFonts w:ascii="Ubuntu" w:hAnsi="Ubuntu"/>
-          <w:b w:val="false"/>
-          <w:bCs w:val="false"/>
-          <w:i w:val="false"/>
-          <w:iCs w:val="false"/>
-          <w:sz w:val="28"/>
-          <w:szCs w:val="28"/>
-          <w:u w:val="none"/>
-        </w:rPr>
-        <w:t>aoisdjaoihfasuofhasuodfnasdf</w:t>
+        <w:rPr/>
+      </w:pPr>
+      <w:r>
+        <w:rPr>
+          <w:rFonts w:ascii="Ubuntu" w:hAnsi="Ubuntu"/>
+          <w:b/>
+          <w:bCs/>
+          <w:i w:val="false"/>
+          <w:iCs w:val="false"/>
+          <w:sz w:val="28"/>
+          <w:szCs w:val="28"/>
+          <w:u w:val="none"/>
+        </w:rPr>
+        <w:t>Query 5:</w:t>
+      </w:r>
+      <w:bookmarkStart w:id="8" w:name="docs-internal-guid-2e89bb39-87ed-a660-3719-fda08ca39536"/>
+      <w:bookmarkEnd w:id="8"/>
+      <w:r>
+        <w:rPr>
+          <w:rFonts w:ascii="Ubuntu" w:hAnsi="Ubuntu"/>
+          <w:b/>
+          <w:bCs/>
+          <w:i w:val="false"/>
+          <w:iCs w:val="false"/>
+          <w:sz w:val="28"/>
+          <w:szCs w:val="28"/>
+          <w:u w:val="none"/>
+        </w:rPr>
+        <w:t xml:space="preserve"> </w:t>
+      </w:r>
+      <w:r>
+        <w:rPr>
+          <w:rFonts w:ascii="Ubuntu" w:hAnsi="Ubuntu"/>
+          <w:b w:val="false"/>
+          <w:bCs w:val="false"/>
+          <w:i w:val="false"/>
+          <w:iCs w:val="false"/>
+          <w:sz w:val="28"/>
+          <w:szCs w:val="28"/>
+          <w:u w:val="none"/>
+        </w:rPr>
+        <w:t>Obtain the application top 3 user podium (the 3 users with the best score).</w:t>
       </w:r>
     </w:p>
     <w:p>
@@ -10924,22 +10934,24 @@
         <w:pStyle w:val="Normal"/>
         <w:spacing w:lineRule="auto" w:line="276"/>
         <w:jc w:val="both"/>
-        <w:rPr>
-          <w:b/>
-          <w:b/>
-          <w:bCs/>
-        </w:rPr>
-      </w:pPr>
-      <w:r>
-        <w:rPr>
-          <w:rFonts w:ascii="Ubuntu" w:hAnsi="Ubuntu"/>
-          <w:b/>
-          <w:bCs/>
-          <w:i w:val="false"/>
-          <w:iCs w:val="false"/>
-          <w:sz w:val="28"/>
-          <w:szCs w:val="28"/>
-          <w:u w:val="none"/>
+        <w:rPr/>
+      </w:pPr>
+      <w:r>
+        <w:rPr>
+          <w:rFonts w:ascii="Ubuntu" w:hAnsi="Ubuntu"/>
+          <w:b/>
+          <w:bCs/>
+          <w:i w:val="false"/>
+          <w:iCs w:val="false"/>
+          <w:caps w:val="false"/>
+          <w:smallCaps w:val="false"/>
+          <w:strike w:val="false"/>
+          <w:dstrike w:val="false"/>
+          <w:color w:val="000000"/>
+          <w:sz w:val="28"/>
+          <w:szCs w:val="28"/>
+          <w:u w:val="none"/>
+          <w:effect w:val="none"/>
         </w:rPr>
         <w:t xml:space="preserve">Query 6: </w:t>
       </w:r>
@@ -10950,11 +10962,17 @@
           <w:bCs w:val="false"/>
           <w:i w:val="false"/>
           <w:iCs w:val="false"/>
-          <w:sz w:val="28"/>
-          <w:szCs w:val="28"/>
-          <w:u w:val="none"/>
-        </w:rPr>
-        <w:t>aoisdjaoihfasuofhasuodfnasdf</w:t>
+          <w:caps w:val="false"/>
+          <w:smallCaps w:val="false"/>
+          <w:strike w:val="false"/>
+          <w:dstrike w:val="false"/>
+          <w:color w:val="000000"/>
+          <w:sz w:val="28"/>
+          <w:szCs w:val="28"/>
+          <w:u w:val="none"/>
+          <w:effect w:val="none"/>
+        </w:rPr>
+        <w:t>Obtain all the challenges in the application, ordered by rating in descending order and, for the tied ones, ordered by number of votes in descending order.</w:t>
       </w:r>
     </w:p>
     <w:p>
@@ -10993,37 +11011,59 @@
         <w:pStyle w:val="Normal"/>
         <w:spacing w:lineRule="auto" w:line="276"/>
         <w:jc w:val="both"/>
-        <w:rPr>
-          <w:b/>
-          <w:b/>
-          <w:bCs/>
-        </w:rPr>
-      </w:pPr>
-      <w:r>
-        <w:rPr>
-          <w:rFonts w:ascii="Ubuntu" w:hAnsi="Ubuntu"/>
-          <w:b/>
-          <w:bCs/>
-          <w:i w:val="false"/>
-          <w:iCs w:val="false"/>
-          <w:sz w:val="28"/>
-          <w:szCs w:val="28"/>
-          <w:u w:val="none"/>
-        </w:rPr>
-        <w:t xml:space="preserve">Query 7: </w:t>
-      </w:r>
-      <w:r>
-        <w:rPr>
-          <w:rFonts w:ascii="Ubuntu" w:hAnsi="Ubuntu"/>
-          <w:b w:val="false"/>
-          <w:bCs w:val="false"/>
-          <w:i w:val="false"/>
-          <w:iCs w:val="false"/>
-          <w:sz w:val="28"/>
-          <w:szCs w:val="28"/>
-          <w:u w:val="none"/>
-        </w:rPr>
-        <w:t>aoisdjaoihfasuofhasuodfnasdf</w:t>
+        <w:rPr/>
+      </w:pPr>
+      <w:r>
+        <w:rPr>
+          <w:rFonts w:ascii="Ubuntu" w:hAnsi="Ubuntu"/>
+          <w:b/>
+          <w:bCs/>
+          <w:i w:val="false"/>
+          <w:iCs w:val="false"/>
+          <w:sz w:val="28"/>
+          <w:szCs w:val="28"/>
+          <w:u w:val="none"/>
+        </w:rPr>
+        <w:t xml:space="preserve">Query </w:t>
+      </w:r>
+      <w:r>
+        <w:rPr>
+          <w:rFonts w:ascii="Ubuntu" w:hAnsi="Ubuntu"/>
+          <w:b/>
+          <w:bCs/>
+          <w:i w:val="false"/>
+          <w:iCs w:val="false"/>
+          <w:sz w:val="28"/>
+          <w:szCs w:val="28"/>
+          <w:u w:val="none"/>
+        </w:rPr>
+        <w:t>7</w:t>
+      </w:r>
+      <w:r>
+        <w:rPr>
+          <w:rFonts w:ascii="Ubuntu" w:hAnsi="Ubuntu"/>
+          <w:b/>
+          <w:bCs/>
+          <w:i w:val="false"/>
+          <w:iCs w:val="false"/>
+          <w:sz w:val="28"/>
+          <w:szCs w:val="28"/>
+          <w:u w:val="none"/>
+        </w:rPr>
+        <w:t xml:space="preserve">: </w:t>
+      </w:r>
+      <w:r>
+        <w:rPr>
+          <w:rFonts w:ascii="Ubuntu" w:hAnsi="Ubuntu"/>
+          <w:b w:val="false"/>
+          <w:bCs w:val="false"/>
+          <w:i w:val="false"/>
+          <w:iCs w:val="false"/>
+          <w:sz w:val="28"/>
+          <w:szCs w:val="28"/>
+          <w:u w:val="none"/>
+        </w:rPr>
+        <w:t>Obtain the user with the most score in each challenge (wheter the challenge has already finished, or still in progress)</w:t>
       </w:r>
     </w:p>
     <w:p>
@@ -11062,11 +11102,7 @@
         <w:pStyle w:val="Normal"/>
         <w:spacing w:lineRule="auto" w:line="276"/>
         <w:jc w:val="both"/>
-        <w:rPr>
-          <w:b/>
-          <w:b/>
-          <w:bCs/>
-        </w:rPr>
+        <w:rPr/>
       </w:pPr>
       <w:r>
         <w:rPr>
@@ -11084,15 +11120,16 @@
       <w:r>
         <w:rPr>
           <w:rFonts w:ascii="Ubuntu" w:hAnsi="Ubuntu"/>
-          <w:b w:val="false"/>
-          <w:bCs w:val="false"/>
-          <w:i w:val="false"/>
-          <w:iCs w:val="false"/>
-          <w:sz w:val="28"/>
-          <w:szCs w:val="28"/>
-          <w:u w:val="none"/>
-        </w:rPr>
-        <w:t>aoisdjaoihfasuofhasuodfnasdf</w:t>
+          <w:b/>
+          <w:bCs/>
+          <w:i w:val="false"/>
+          <w:iCs w:val="false"/>
+          <w:color w:val="FF3333"/>
+          <w:sz w:val="28"/>
+          <w:szCs w:val="28"/>
+          <w:u w:val="single"/>
+        </w:rPr>
+        <w:t>TO DO</w:t>
       </w:r>
     </w:p>
     <w:p>
@@ -11131,11 +11168,7 @@
         <w:pStyle w:val="Normal"/>
         <w:spacing w:lineRule="auto" w:line="276"/>
         <w:jc w:val="both"/>
-        <w:rPr>
-          <w:b/>
-          <w:b/>
-          <w:bCs/>
-        </w:rPr>
+        <w:rPr/>
       </w:pPr>
       <w:r>
         <w:rPr>
@@ -11153,15 +11186,16 @@
       <w:r>
         <w:rPr>
           <w:rFonts w:ascii="Ubuntu" w:hAnsi="Ubuntu"/>
-          <w:b w:val="false"/>
-          <w:bCs w:val="false"/>
-          <w:i w:val="false"/>
-          <w:iCs w:val="false"/>
-          <w:sz w:val="28"/>
-          <w:szCs w:val="28"/>
-          <w:u w:val="none"/>
-        </w:rPr>
-        <w:t>aoisdjaoihfasuofhasuodfnasdf</w:t>
+          <w:b/>
+          <w:bCs/>
+          <w:i w:val="false"/>
+          <w:iCs w:val="false"/>
+          <w:color w:val="FF3333"/>
+          <w:sz w:val="28"/>
+          <w:szCs w:val="28"/>
+          <w:u w:val="single"/>
+        </w:rPr>
+        <w:t>TO DO</w:t>
       </w:r>
     </w:p>
     <w:p>
@@ -11200,11 +11234,7 @@
         <w:pStyle w:val="Normal"/>
         <w:spacing w:lineRule="auto" w:line="276"/>
         <w:jc w:val="both"/>
-        <w:rPr>
-          <w:b/>
-          <w:b/>
-          <w:bCs/>
-        </w:rPr>
+        <w:rPr/>
       </w:pPr>
       <w:r>
         <w:rPr>
@@ -11219,18 +11249,21 @@
         </w:rPr>
         <w:t xml:space="preserve">Query 10: </w:t>
       </w:r>
-      <w:r>
-        <w:rPr>
-          <w:rFonts w:ascii="Ubuntu" w:hAnsi="Ubuntu"/>
-          <w:b w:val="false"/>
-          <w:bCs w:val="false"/>
-          <w:i w:val="false"/>
-          <w:iCs w:val="false"/>
-          <w:sz w:val="28"/>
-          <w:szCs w:val="28"/>
-          <w:u w:val="none"/>
-        </w:rPr>
-        <w:t>aoisdjaoihfasuofhasuodfnasdf</w:t>
+      <w:bookmarkStart w:id="9" w:name="__DdeLink__712_355028780"/>
+      <w:bookmarkEnd w:id="9"/>
+      <w:r>
+        <w:rPr>
+          <w:rFonts w:ascii="Ubuntu" w:hAnsi="Ubuntu"/>
+          <w:b/>
+          <w:bCs/>
+          <w:i w:val="false"/>
+          <w:iCs w:val="false"/>
+          <w:color w:val="FF3333"/>
+          <w:sz w:val="28"/>
+          <w:szCs w:val="28"/>
+          <w:u w:val="single"/>
+        </w:rPr>
+        <w:t>TO DO</w:t>
       </w:r>
     </w:p>
     <w:p>
@@ -11494,11 +11527,7 @@
         <w:pStyle w:val="Normal"/>
         <w:spacing w:lineRule="auto" w:line="276"/>
         <w:jc w:val="both"/>
-        <w:rPr>
-          <w:b/>
-          <w:b/>
-          <w:bCs/>
-        </w:rPr>
+        <w:rPr/>
       </w:pPr>
       <w:r>
         <w:rPr>
@@ -11524,76 +11553,20 @@
           <w:szCs w:val="28"/>
           <w:u w:val="none"/>
         </w:rPr>
-        <w:t xml:space="preserve"> aoisdjaoihfasuofhasuodfnasdf</w:t>
-      </w:r>
-    </w:p>
-    <w:p>
-      <w:pPr>
-        <w:pStyle w:val="Normal"/>
-        <w:spacing w:lineRule="auto" w:line="276"/>
-        <w:jc w:val="both"/>
-        <w:rPr>
-          <w:rFonts w:ascii="Ubuntu" w:hAnsi="Ubuntu"/>
-          <w:b w:val="false"/>
-          <w:b w:val="false"/>
-          <w:bCs w:val="false"/>
-          <w:i w:val="false"/>
-          <w:i w:val="false"/>
-          <w:iCs w:val="false"/>
-          <w:sz w:val="28"/>
-          <w:szCs w:val="28"/>
-          <w:u w:val="none"/>
-        </w:rPr>
-      </w:pPr>
-      <w:r>
-        <w:rPr>
-          <w:rFonts w:ascii="Ubuntu" w:hAnsi="Ubuntu"/>
-          <w:b w:val="false"/>
-          <w:bCs w:val="false"/>
-          <w:i w:val="false"/>
-          <w:iCs w:val="false"/>
-          <w:sz w:val="28"/>
-          <w:szCs w:val="28"/>
-          <w:u w:val="none"/>
-        </w:rPr>
-      </w:r>
-    </w:p>
-    <w:p>
-      <w:pPr>
-        <w:pStyle w:val="Normal"/>
-        <w:spacing w:lineRule="auto" w:line="276"/>
-        <w:jc w:val="both"/>
-        <w:rPr>
-          <w:b/>
-          <w:b/>
-          <w:bCs/>
-        </w:rPr>
-      </w:pPr>
-      <w:r>
-        <w:rPr>
-          <w:rFonts w:ascii="Ubuntu" w:hAnsi="Ubuntu"/>
-          <w:b/>
-          <w:bCs/>
-          <w:i w:val="false"/>
-          <w:iCs w:val="false"/>
-          <w:sz w:val="28"/>
-          <w:szCs w:val="28"/>
-          <w:u w:val="none"/>
-        </w:rPr>
-        <w:t>Trigger 1:</w:t>
-      </w:r>
-      <w:r>
-        <w:rPr>
-          <w:rFonts w:ascii="Ubuntu" w:hAnsi="Ubuntu"/>
-          <w:b w:val="false"/>
-          <w:bCs w:val="false"/>
-          <w:i w:val="false"/>
-          <w:iCs w:val="false"/>
-          <w:sz w:val="28"/>
-          <w:szCs w:val="28"/>
-          <w:u w:val="none"/>
-        </w:rPr>
-        <w:t xml:space="preserve"> aoisdjaoihfasuofhasuodfnasdf</w:t>
+        <w:t xml:space="preserve"> </w:t>
+      </w:r>
+      <w:r>
+        <w:rPr>
+          <w:rFonts w:ascii="Ubuntu" w:hAnsi="Ubuntu"/>
+          <w:b w:val="false"/>
+          <w:bCs w:val="false"/>
+          <w:i w:val="false"/>
+          <w:iCs w:val="false"/>
+          <w:sz w:val="28"/>
+          <w:szCs w:val="28"/>
+          <w:u w:val="none"/>
+        </w:rPr>
+        <w:t>This trigger updates an ExercisePlan’s difficulty based on the average of the Exercises associated to it. To do so, after an ExerciseParameters tuple (linking an Exercise and an ExercisePlan) is inserted on the data base, the ExercisePlan difficulty is updated.</w:t>
       </w:r>
     </w:p>
     <w:p>
@@ -11645,20 +11618,129 @@
           <w:szCs w:val="28"/>
           <w:u w:val="none"/>
         </w:rPr>
-        <w:t xml:space="preserve">Trigger 1: </w:t>
-      </w:r>
-      <w:r>
-        <w:rPr>
-          <w:rFonts w:ascii="Ubuntu" w:hAnsi="Ubuntu"/>
-          <w:b w:val="false"/>
-          <w:bCs w:val="false"/>
-          <w:i w:val="false"/>
-          <w:iCs w:val="false"/>
-          <w:sz w:val="28"/>
-          <w:szCs w:val="28"/>
-          <w:u w:val="none"/>
-        </w:rPr>
-        <w:t>aoisdjaoihfasuofhasuodfnasdf</w:t>
+        <w:t xml:space="preserve">Trigger </w:t>
+      </w:r>
+      <w:r>
+        <w:rPr>
+          <w:rFonts w:ascii="Ubuntu" w:hAnsi="Ubuntu"/>
+          <w:b/>
+          <w:bCs/>
+          <w:i w:val="false"/>
+          <w:iCs w:val="false"/>
+          <w:sz w:val="28"/>
+          <w:szCs w:val="28"/>
+          <w:u w:val="none"/>
+        </w:rPr>
+        <w:t>2:</w:t>
+      </w:r>
+      <w:r>
+        <w:rPr>
+          <w:rFonts w:ascii="Ubuntu" w:hAnsi="Ubuntu"/>
+          <w:b w:val="false"/>
+          <w:bCs w:val="false"/>
+          <w:i w:val="false"/>
+          <w:iCs w:val="false"/>
+          <w:sz w:val="28"/>
+          <w:szCs w:val="28"/>
+          <w:u w:val="none"/>
+        </w:rPr>
+        <w:t xml:space="preserve"> </w:t>
+      </w:r>
+      <w:r>
+        <w:rPr>
+          <w:rFonts w:ascii="Ubuntu" w:hAnsi="Ubuntu"/>
+          <w:b w:val="false"/>
+          <w:bCs w:val="false"/>
+          <w:i w:val="false"/>
+          <w:iCs w:val="false"/>
+          <w:sz w:val="28"/>
+          <w:szCs w:val="28"/>
+          <w:u w:val="none"/>
+        </w:rPr>
+        <w:t>This trigger updates a User’s score based on the sum of all the ParticipationDetails of the challenges it has participated in. To do so, after a ParticipationDetails tuple is inserted on the data base, the respective user’s score is updated.</w:t>
+      </w:r>
+    </w:p>
+    <w:p>
+      <w:pPr>
+        <w:pStyle w:val="Normal"/>
+        <w:spacing w:lineRule="auto" w:line="276"/>
+        <w:jc w:val="both"/>
+        <w:rPr>
+          <w:rFonts w:ascii="Ubuntu" w:hAnsi="Ubuntu"/>
+          <w:b w:val="false"/>
+          <w:b w:val="false"/>
+          <w:bCs w:val="false"/>
+          <w:i w:val="false"/>
+          <w:i w:val="false"/>
+          <w:iCs w:val="false"/>
+          <w:sz w:val="28"/>
+          <w:szCs w:val="28"/>
+          <w:u w:val="none"/>
+        </w:rPr>
+      </w:pPr>
+      <w:r>
+        <w:rPr/>
+      </w:r>
+    </w:p>
+    <w:p>
+      <w:pPr>
+        <w:pStyle w:val="Normal"/>
+        <w:spacing w:lineRule="auto" w:line="276"/>
+        <w:jc w:val="both"/>
+        <w:rPr/>
+      </w:pPr>
+      <w:r>
+        <w:rPr>
+          <w:rFonts w:ascii="Ubuntu" w:hAnsi="Ubuntu"/>
+          <w:b/>
+          <w:bCs/>
+          <w:i w:val="false"/>
+          <w:iCs w:val="false"/>
+          <w:sz w:val="28"/>
+          <w:szCs w:val="28"/>
+          <w:u w:val="none"/>
+        </w:rPr>
+        <w:t xml:space="preserve">Trigger </w:t>
+      </w:r>
+      <w:r>
+        <w:rPr>
+          <w:rFonts w:ascii="Ubuntu" w:hAnsi="Ubuntu"/>
+          <w:b/>
+          <w:bCs/>
+          <w:i w:val="false"/>
+          <w:iCs w:val="false"/>
+          <w:sz w:val="28"/>
+          <w:szCs w:val="28"/>
+          <w:u w:val="none"/>
+        </w:rPr>
+        <w:t>3:</w:t>
+      </w:r>
+      <w:r>
+        <w:rPr>
+          <w:rFonts w:ascii="Ubuntu" w:hAnsi="Ubuntu"/>
+          <w:b/>
+          <w:bCs/>
+          <w:i w:val="false"/>
+          <w:iCs w:val="false"/>
+          <w:sz w:val="28"/>
+          <w:szCs w:val="28"/>
+          <w:u w:val="none"/>
+        </w:rPr>
+        <w:t xml:space="preserve"> </w:t>
+      </w:r>
+      <w:r>
+        <w:rPr>
+          <w:rFonts w:ascii="Ubuntu" w:hAnsi="Ubuntu"/>
+          <w:b/>
+          <w:bCs/>
+          <w:i w:val="false"/>
+          <w:iCs w:val="false"/>
+          <w:color w:val="FF3333"/>
+          <w:sz w:val="28"/>
+          <w:szCs w:val="28"/>
+          <w:u w:val="single"/>
+        </w:rPr>
+        <w:t>TO DO</w:t>
       </w:r>
     </w:p>
     <w:sectPr>
@@ -11694,7 +11776,7 @@
       <w:fldChar w:fldCharType="separate"/>
     </w:r>
     <w:r>
-      <w:t>7</w:t>
+      <w:t>8</w:t>
     </w:r>
     <w:r>
       <w:fldChar w:fldCharType="end"/>
@@ -11737,7 +11819,7 @@
       <w:fldChar w:fldCharType="separate"/>
     </w:r>
     <w:r>
-      <w:t>20</w:t>
+      <w:t>18</w:t>
     </w:r>
     <w:r>
       <w:fldChar w:fldCharType="end"/>
@@ -18846,6 +18928,834 @@
       <w:rFonts w:cs="OpenSymbol"/>
     </w:rPr>
   </w:style>
+  <w:style w:type="character" w:styleId="ListLabel703">
+    <w:name w:val="ListLabel 703"/>
+    <w:qFormat/>
+    <w:rPr>
+      <w:rFonts w:cs="OpenSymbol"/>
+    </w:rPr>
+  </w:style>
+  <w:style w:type="character" w:styleId="ListLabel704">
+    <w:name w:val="ListLabel 704"/>
+    <w:qFormat/>
+    <w:rPr>
+      <w:rFonts w:cs="OpenSymbol"/>
+    </w:rPr>
+  </w:style>
+  <w:style w:type="character" w:styleId="ListLabel705">
+    <w:name w:val="ListLabel 705"/>
+    <w:qFormat/>
+    <w:rPr>
+      <w:rFonts w:cs="OpenSymbol"/>
+    </w:rPr>
+  </w:style>
+  <w:style w:type="character" w:styleId="ListLabel706">
+    <w:name w:val="ListLabel 706"/>
+    <w:qFormat/>
+    <w:rPr>
+      <w:rFonts w:cs="OpenSymbol"/>
+    </w:rPr>
+  </w:style>
+  <w:style w:type="character" w:styleId="ListLabel707">
+    <w:name w:val="ListLabel 707"/>
+    <w:qFormat/>
+    <w:rPr>
+      <w:rFonts w:cs="OpenSymbol"/>
+    </w:rPr>
+  </w:style>
+  <w:style w:type="character" w:styleId="ListLabel708">
+    <w:name w:val="ListLabel 708"/>
+    <w:qFormat/>
+    <w:rPr>
+      <w:rFonts w:cs="OpenSymbol"/>
+    </w:rPr>
+  </w:style>
+  <w:style w:type="character" w:styleId="ListLabel709">
+    <w:name w:val="ListLabel 709"/>
+    <w:qFormat/>
+    <w:rPr>
+      <w:rFonts w:cs="OpenSymbol"/>
+    </w:rPr>
+  </w:style>
+  <w:style w:type="character" w:styleId="ListLabel710">
+    <w:name w:val="ListLabel 710"/>
+    <w:qFormat/>
+    <w:rPr>
+      <w:rFonts w:cs="OpenSymbol"/>
+    </w:rPr>
+  </w:style>
+  <w:style w:type="character" w:styleId="ListLabel711">
+    <w:name w:val="ListLabel 711"/>
+    <w:qFormat/>
+    <w:rPr>
+      <w:rFonts w:cs="OpenSymbol"/>
+    </w:rPr>
+  </w:style>
+  <w:style w:type="character" w:styleId="ListLabel712">
+    <w:name w:val="ListLabel 712"/>
+    <w:qFormat/>
+    <w:rPr>
+      <w:rFonts w:cs="OpenSymbol"/>
+    </w:rPr>
+  </w:style>
+  <w:style w:type="character" w:styleId="ListLabel713">
+    <w:name w:val="ListLabel 713"/>
+    <w:qFormat/>
+    <w:rPr>
+      <w:rFonts w:cs="OpenSymbol"/>
+    </w:rPr>
+  </w:style>
+  <w:style w:type="character" w:styleId="ListLabel714">
+    <w:name w:val="ListLabel 714"/>
+    <w:qFormat/>
+    <w:rPr>
+      <w:rFonts w:cs="OpenSymbol"/>
+    </w:rPr>
+  </w:style>
+  <w:style w:type="character" w:styleId="ListLabel715">
+    <w:name w:val="ListLabel 715"/>
+    <w:qFormat/>
+    <w:rPr>
+      <w:rFonts w:cs="OpenSymbol"/>
+    </w:rPr>
+  </w:style>
+  <w:style w:type="character" w:styleId="ListLabel716">
+    <w:name w:val="ListLabel 716"/>
+    <w:qFormat/>
+    <w:rPr>
+      <w:rFonts w:cs="OpenSymbol"/>
+    </w:rPr>
+  </w:style>
+  <w:style w:type="character" w:styleId="ListLabel717">
+    <w:name w:val="ListLabel 717"/>
+    <w:qFormat/>
+    <w:rPr>
+      <w:rFonts w:cs="OpenSymbol"/>
+    </w:rPr>
+  </w:style>
+  <w:style w:type="character" w:styleId="ListLabel718">
+    <w:name w:val="ListLabel 718"/>
+    <w:qFormat/>
+    <w:rPr>
+      <w:rFonts w:cs="OpenSymbol"/>
+    </w:rPr>
+  </w:style>
+  <w:style w:type="character" w:styleId="ListLabel719">
+    <w:name w:val="ListLabel 719"/>
+    <w:qFormat/>
+    <w:rPr>
+      <w:rFonts w:cs="OpenSymbol"/>
+    </w:rPr>
+  </w:style>
+  <w:style w:type="character" w:styleId="ListLabel720">
+    <w:name w:val="ListLabel 720"/>
+    <w:qFormat/>
+    <w:rPr>
+      <w:rFonts w:cs="OpenSymbol"/>
+    </w:rPr>
+  </w:style>
+  <w:style w:type="character" w:styleId="ListLabel721">
+    <w:name w:val="ListLabel 721"/>
+    <w:qFormat/>
+    <w:rPr>
+      <w:rFonts w:cs="OpenSymbol"/>
+    </w:rPr>
+  </w:style>
+  <w:style w:type="character" w:styleId="ListLabel722">
+    <w:name w:val="ListLabel 722"/>
+    <w:qFormat/>
+    <w:rPr>
+      <w:rFonts w:cs="OpenSymbol"/>
+    </w:rPr>
+  </w:style>
+  <w:style w:type="character" w:styleId="ListLabel723">
+    <w:name w:val="ListLabel 723"/>
+    <w:qFormat/>
+    <w:rPr>
+      <w:rFonts w:cs="OpenSymbol"/>
+    </w:rPr>
+  </w:style>
+  <w:style w:type="character" w:styleId="ListLabel724">
+    <w:name w:val="ListLabel 724"/>
+    <w:qFormat/>
+    <w:rPr>
+      <w:rFonts w:cs="OpenSymbol"/>
+    </w:rPr>
+  </w:style>
+  <w:style w:type="character" w:styleId="ListLabel725">
+    <w:name w:val="ListLabel 725"/>
+    <w:qFormat/>
+    <w:rPr>
+      <w:rFonts w:cs="OpenSymbol"/>
+    </w:rPr>
+  </w:style>
+  <w:style w:type="character" w:styleId="ListLabel726">
+    <w:name w:val="ListLabel 726"/>
+    <w:qFormat/>
+    <w:rPr>
+      <w:rFonts w:cs="OpenSymbol"/>
+    </w:rPr>
+  </w:style>
+  <w:style w:type="character" w:styleId="ListLabel727">
+    <w:name w:val="ListLabel 727"/>
+    <w:qFormat/>
+    <w:rPr>
+      <w:rFonts w:cs="OpenSymbol"/>
+    </w:rPr>
+  </w:style>
+  <w:style w:type="character" w:styleId="ListLabel728">
+    <w:name w:val="ListLabel 728"/>
+    <w:qFormat/>
+    <w:rPr>
+      <w:rFonts w:cs="OpenSymbol"/>
+    </w:rPr>
+  </w:style>
+  <w:style w:type="character" w:styleId="ListLabel729">
+    <w:name w:val="ListLabel 729"/>
+    <w:qFormat/>
+    <w:rPr>
+      <w:rFonts w:cs="OpenSymbol"/>
+    </w:rPr>
+  </w:style>
+  <w:style w:type="character" w:styleId="ListLabel730">
+    <w:name w:val="ListLabel 730"/>
+    <w:qFormat/>
+    <w:rPr>
+      <w:rFonts w:cs="OpenSymbol"/>
+      <w:b/>
+    </w:rPr>
+  </w:style>
+  <w:style w:type="character" w:styleId="ListLabel731">
+    <w:name w:val="ListLabel 731"/>
+    <w:qFormat/>
+    <w:rPr>
+      <w:rFonts w:cs="OpenSymbol"/>
+    </w:rPr>
+  </w:style>
+  <w:style w:type="character" w:styleId="ListLabel732">
+    <w:name w:val="ListLabel 732"/>
+    <w:qFormat/>
+    <w:rPr>
+      <w:rFonts w:cs="OpenSymbol"/>
+    </w:rPr>
+  </w:style>
+  <w:style w:type="character" w:styleId="ListLabel733">
+    <w:name w:val="ListLabel 733"/>
+    <w:qFormat/>
+    <w:rPr>
+      <w:rFonts w:cs="OpenSymbol"/>
+    </w:rPr>
+  </w:style>
+  <w:style w:type="character" w:styleId="ListLabel734">
+    <w:name w:val="ListLabel 734"/>
+    <w:qFormat/>
+    <w:rPr>
+      <w:rFonts w:cs="OpenSymbol"/>
+    </w:rPr>
+  </w:style>
+  <w:style w:type="character" w:styleId="ListLabel735">
+    <w:name w:val="ListLabel 735"/>
+    <w:qFormat/>
+    <w:rPr>
+      <w:rFonts w:cs="OpenSymbol"/>
+    </w:rPr>
+  </w:style>
+  <w:style w:type="character" w:styleId="ListLabel736">
+    <w:name w:val="ListLabel 736"/>
+    <w:qFormat/>
+    <w:rPr>
+      <w:rFonts w:cs="OpenSymbol"/>
+    </w:rPr>
+  </w:style>
+  <w:style w:type="character" w:styleId="ListLabel737">
+    <w:name w:val="ListLabel 737"/>
+    <w:qFormat/>
+    <w:rPr>
+      <w:rFonts w:cs="OpenSymbol"/>
+    </w:rPr>
+  </w:style>
+  <w:style w:type="character" w:styleId="ListLabel738">
+    <w:name w:val="ListLabel 738"/>
+    <w:qFormat/>
+    <w:rPr>
+      <w:rFonts w:cs="OpenSymbol"/>
+    </w:rPr>
+  </w:style>
+  <w:style w:type="character" w:styleId="ListLabel739">
+    <w:name w:val="ListLabel 739"/>
+    <w:qFormat/>
+    <w:rPr>
+      <w:rFonts w:cs="OpenSymbol"/>
+    </w:rPr>
+  </w:style>
+  <w:style w:type="character" w:styleId="ListLabel740">
+    <w:name w:val="ListLabel 740"/>
+    <w:qFormat/>
+    <w:rPr>
+      <w:rFonts w:cs="OpenSymbol"/>
+    </w:rPr>
+  </w:style>
+  <w:style w:type="character" w:styleId="ListLabel741">
+    <w:name w:val="ListLabel 741"/>
+    <w:qFormat/>
+    <w:rPr>
+      <w:rFonts w:cs="OpenSymbol"/>
+    </w:rPr>
+  </w:style>
+  <w:style w:type="character" w:styleId="ListLabel742">
+    <w:name w:val="ListLabel 742"/>
+    <w:qFormat/>
+    <w:rPr>
+      <w:rFonts w:cs="OpenSymbol"/>
+    </w:rPr>
+  </w:style>
+  <w:style w:type="character" w:styleId="ListLabel743">
+    <w:name w:val="ListLabel 743"/>
+    <w:qFormat/>
+    <w:rPr>
+      <w:rFonts w:cs="OpenSymbol"/>
+    </w:rPr>
+  </w:style>
+  <w:style w:type="character" w:styleId="ListLabel744">
+    <w:name w:val="ListLabel 744"/>
+    <w:qFormat/>
+    <w:rPr>
+      <w:rFonts w:cs="OpenSymbol"/>
+    </w:rPr>
+  </w:style>
+  <w:style w:type="character" w:styleId="ListLabel745">
+    <w:name w:val="ListLabel 745"/>
+    <w:qFormat/>
+    <w:rPr>
+      <w:rFonts w:cs="OpenSymbol"/>
+    </w:rPr>
+  </w:style>
+  <w:style w:type="character" w:styleId="ListLabel746">
+    <w:name w:val="ListLabel 746"/>
+    <w:qFormat/>
+    <w:rPr>
+      <w:rFonts w:cs="OpenSymbol"/>
+    </w:rPr>
+  </w:style>
+  <w:style w:type="character" w:styleId="ListLabel747">
+    <w:name w:val="ListLabel 747"/>
+    <w:qFormat/>
+    <w:rPr>
+      <w:rFonts w:cs="OpenSymbol"/>
+    </w:rPr>
+  </w:style>
+  <w:style w:type="character" w:styleId="ListLabel748">
+    <w:name w:val="ListLabel 748"/>
+    <w:qFormat/>
+    <w:rPr>
+      <w:rFonts w:cs="OpenSymbol"/>
+      <w:b/>
+    </w:rPr>
+  </w:style>
+  <w:style w:type="character" w:styleId="ListLabel749">
+    <w:name w:val="ListLabel 749"/>
+    <w:qFormat/>
+    <w:rPr>
+      <w:rFonts w:cs="OpenSymbol"/>
+    </w:rPr>
+  </w:style>
+  <w:style w:type="character" w:styleId="ListLabel750">
+    <w:name w:val="ListLabel 750"/>
+    <w:qFormat/>
+    <w:rPr>
+      <w:rFonts w:cs="OpenSymbol"/>
+    </w:rPr>
+  </w:style>
+  <w:style w:type="character" w:styleId="ListLabel751">
+    <w:name w:val="ListLabel 751"/>
+    <w:qFormat/>
+    <w:rPr>
+      <w:rFonts w:cs="OpenSymbol"/>
+    </w:rPr>
+  </w:style>
+  <w:style w:type="character" w:styleId="ListLabel752">
+    <w:name w:val="ListLabel 752"/>
+    <w:qFormat/>
+    <w:rPr>
+      <w:rFonts w:cs="OpenSymbol"/>
+    </w:rPr>
+  </w:style>
+  <w:style w:type="character" w:styleId="ListLabel753">
+    <w:name w:val="ListLabel 753"/>
+    <w:qFormat/>
+    <w:rPr>
+      <w:rFonts w:cs="OpenSymbol"/>
+    </w:rPr>
+  </w:style>
+  <w:style w:type="character" w:styleId="ListLabel754">
+    <w:name w:val="ListLabel 754"/>
+    <w:qFormat/>
+    <w:rPr>
+      <w:rFonts w:cs="OpenSymbol"/>
+    </w:rPr>
+  </w:style>
+  <w:style w:type="character" w:styleId="ListLabel755">
+    <w:name w:val="ListLabel 755"/>
+    <w:qFormat/>
+    <w:rPr>
+      <w:rFonts w:cs="OpenSymbol"/>
+    </w:rPr>
+  </w:style>
+  <w:style w:type="character" w:styleId="ListLabel756">
+    <w:name w:val="ListLabel 756"/>
+    <w:qFormat/>
+    <w:rPr>
+      <w:rFonts w:cs="OpenSymbol"/>
+    </w:rPr>
+  </w:style>
+  <w:style w:type="character" w:styleId="ListLabel757">
+    <w:name w:val="ListLabel 757"/>
+    <w:qFormat/>
+    <w:rPr>
+      <w:rFonts w:cs="OpenSymbol"/>
+    </w:rPr>
+  </w:style>
+  <w:style w:type="character" w:styleId="ListLabel758">
+    <w:name w:val="ListLabel 758"/>
+    <w:qFormat/>
+    <w:rPr>
+      <w:rFonts w:cs="OpenSymbol"/>
+    </w:rPr>
+  </w:style>
+  <w:style w:type="character" w:styleId="ListLabel759">
+    <w:name w:val="ListLabel 759"/>
+    <w:qFormat/>
+    <w:rPr>
+      <w:rFonts w:cs="OpenSymbol"/>
+    </w:rPr>
+  </w:style>
+  <w:style w:type="character" w:styleId="ListLabel760">
+    <w:name w:val="ListLabel 760"/>
+    <w:qFormat/>
+    <w:rPr>
+      <w:rFonts w:cs="OpenSymbol"/>
+    </w:rPr>
+  </w:style>
+  <w:style w:type="character" w:styleId="ListLabel761">
+    <w:name w:val="ListLabel 761"/>
+    <w:qFormat/>
+    <w:rPr>
+      <w:rFonts w:cs="OpenSymbol"/>
+    </w:rPr>
+  </w:style>
+  <w:style w:type="character" w:styleId="ListLabel762">
+    <w:name w:val="ListLabel 762"/>
+    <w:qFormat/>
+    <w:rPr>
+      <w:rFonts w:cs="OpenSymbol"/>
+    </w:rPr>
+  </w:style>
+  <w:style w:type="character" w:styleId="ListLabel763">
+    <w:name w:val="ListLabel 763"/>
+    <w:qFormat/>
+    <w:rPr>
+      <w:rFonts w:cs="OpenSymbol"/>
+    </w:rPr>
+  </w:style>
+  <w:style w:type="character" w:styleId="ListLabel764">
+    <w:name w:val="ListLabel 764"/>
+    <w:qFormat/>
+    <w:rPr>
+      <w:rFonts w:cs="OpenSymbol"/>
+    </w:rPr>
+  </w:style>
+  <w:style w:type="character" w:styleId="ListLabel765">
+    <w:name w:val="ListLabel 765"/>
+    <w:qFormat/>
+    <w:rPr>
+      <w:rFonts w:cs="OpenSymbol"/>
+    </w:rPr>
+  </w:style>
+  <w:style w:type="character" w:styleId="ListLabel766">
+    <w:name w:val="ListLabel 766"/>
+    <w:qFormat/>
+    <w:rPr>
+      <w:rFonts w:ascii="Ubuntu" w:hAnsi="Ubuntu" w:cs="OpenSymbol"/>
+      <w:b/>
+      <w:sz w:val="28"/>
+    </w:rPr>
+  </w:style>
+  <w:style w:type="character" w:styleId="ListLabel767">
+    <w:name w:val="ListLabel 767"/>
+    <w:qFormat/>
+    <w:rPr>
+      <w:rFonts w:cs="OpenSymbol"/>
+    </w:rPr>
+  </w:style>
+  <w:style w:type="character" w:styleId="ListLabel768">
+    <w:name w:val="ListLabel 768"/>
+    <w:qFormat/>
+    <w:rPr>
+      <w:rFonts w:cs="OpenSymbol"/>
+    </w:rPr>
+  </w:style>
+  <w:style w:type="character" w:styleId="ListLabel769">
+    <w:name w:val="ListLabel 769"/>
+    <w:qFormat/>
+    <w:rPr>
+      <w:rFonts w:cs="OpenSymbol"/>
+    </w:rPr>
+  </w:style>
+  <w:style w:type="character" w:styleId="ListLabel770">
+    <w:name w:val="ListLabel 770"/>
+    <w:qFormat/>
+    <w:rPr>
+      <w:rFonts w:cs="OpenSymbol"/>
+    </w:rPr>
+  </w:style>
+  <w:style w:type="character" w:styleId="ListLabel771">
+    <w:name w:val="ListLabel 771"/>
+    <w:qFormat/>
+    <w:rPr>
+      <w:rFonts w:cs="OpenSymbol"/>
+    </w:rPr>
+  </w:style>
+  <w:style w:type="character" w:styleId="ListLabel772">
+    <w:name w:val="ListLabel 772"/>
+    <w:qFormat/>
+    <w:rPr>
+      <w:rFonts w:cs="OpenSymbol"/>
+    </w:rPr>
+  </w:style>
+  <w:style w:type="character" w:styleId="ListLabel773">
+    <w:name w:val="ListLabel 773"/>
+    <w:qFormat/>
+    <w:rPr>
+      <w:rFonts w:cs="OpenSymbol"/>
+    </w:rPr>
+  </w:style>
+  <w:style w:type="character" w:styleId="ListLabel774">
+    <w:name w:val="ListLabel 774"/>
+    <w:qFormat/>
+    <w:rPr>
+      <w:rFonts w:cs="OpenSymbol"/>
+    </w:rPr>
+  </w:style>
+  <w:style w:type="character" w:styleId="ListLabel775">
+    <w:name w:val="ListLabel 775"/>
+    <w:qFormat/>
+    <w:rPr>
+      <w:rFonts w:ascii="Ubuntu" w:hAnsi="Ubuntu" w:cs="OpenSymbol"/>
+      <w:b/>
+      <w:sz w:val="28"/>
+    </w:rPr>
+  </w:style>
+  <w:style w:type="character" w:styleId="ListLabel776">
+    <w:name w:val="ListLabel 776"/>
+    <w:qFormat/>
+    <w:rPr>
+      <w:rFonts w:cs="OpenSymbol"/>
+    </w:rPr>
+  </w:style>
+  <w:style w:type="character" w:styleId="ListLabel777">
+    <w:name w:val="ListLabel 777"/>
+    <w:qFormat/>
+    <w:rPr>
+      <w:rFonts w:cs="OpenSymbol"/>
+    </w:rPr>
+  </w:style>
+  <w:style w:type="character" w:styleId="ListLabel778">
+    <w:name w:val="ListLabel 778"/>
+    <w:qFormat/>
+    <w:rPr>
+      <w:rFonts w:cs="OpenSymbol"/>
+    </w:rPr>
+  </w:style>
+  <w:style w:type="character" w:styleId="ListLabel779">
+    <w:name w:val="ListLabel 779"/>
+    <w:qFormat/>
+    <w:rPr>
+      <w:rFonts w:cs="OpenSymbol"/>
+    </w:rPr>
+  </w:style>
+  <w:style w:type="character" w:styleId="ListLabel780">
+    <w:name w:val="ListLabel 780"/>
+    <w:qFormat/>
+    <w:rPr>
+      <w:rFonts w:cs="OpenSymbol"/>
+    </w:rPr>
+  </w:style>
+  <w:style w:type="character" w:styleId="ListLabel781">
+    <w:name w:val="ListLabel 781"/>
+    <w:qFormat/>
+    <w:rPr>
+      <w:rFonts w:cs="OpenSymbol"/>
+    </w:rPr>
+  </w:style>
+  <w:style w:type="character" w:styleId="ListLabel782">
+    <w:name w:val="ListLabel 782"/>
+    <w:qFormat/>
+    <w:rPr>
+      <w:rFonts w:cs="OpenSymbol"/>
+    </w:rPr>
+  </w:style>
+  <w:style w:type="character" w:styleId="ListLabel783">
+    <w:name w:val="ListLabel 783"/>
+    <w:qFormat/>
+    <w:rPr>
+      <w:rFonts w:cs="OpenSymbol"/>
+    </w:rPr>
+  </w:style>
+  <w:style w:type="character" w:styleId="ListLabel784">
+    <w:name w:val="ListLabel 784"/>
+    <w:qFormat/>
+    <w:rPr>
+      <w:rFonts w:cs="OpenSymbol"/>
+      <w:b/>
+    </w:rPr>
+  </w:style>
+  <w:style w:type="character" w:styleId="ListLabel785">
+    <w:name w:val="ListLabel 785"/>
+    <w:qFormat/>
+    <w:rPr>
+      <w:rFonts w:cs="OpenSymbol"/>
+    </w:rPr>
+  </w:style>
+  <w:style w:type="character" w:styleId="ListLabel786">
+    <w:name w:val="ListLabel 786"/>
+    <w:qFormat/>
+    <w:rPr>
+      <w:rFonts w:cs="OpenSymbol"/>
+    </w:rPr>
+  </w:style>
+  <w:style w:type="character" w:styleId="ListLabel787">
+    <w:name w:val="ListLabel 787"/>
+    <w:qFormat/>
+    <w:rPr>
+      <w:rFonts w:cs="OpenSymbol"/>
+    </w:rPr>
+  </w:style>
+  <w:style w:type="character" w:styleId="ListLabel788">
+    <w:name w:val="ListLabel 788"/>
+    <w:qFormat/>
+    <w:rPr>
+      <w:rFonts w:cs="OpenSymbol"/>
+    </w:rPr>
+  </w:style>
+  <w:style w:type="character" w:styleId="ListLabel789">
+    <w:name w:val="ListLabel 789"/>
+    <w:qFormat/>
+    <w:rPr>
+      <w:rFonts w:cs="OpenSymbol"/>
+    </w:rPr>
+  </w:style>
+  <w:style w:type="character" w:styleId="ListLabel790">
+    <w:name w:val="ListLabel 790"/>
+    <w:qFormat/>
+    <w:rPr>
+      <w:rFonts w:cs="OpenSymbol"/>
+    </w:rPr>
+  </w:style>
+  <w:style w:type="character" w:styleId="ListLabel791">
+    <w:name w:val="ListLabel 791"/>
+    <w:qFormat/>
+    <w:rPr>
+      <w:rFonts w:cs="OpenSymbol"/>
+    </w:rPr>
+  </w:style>
+  <w:style w:type="character" w:styleId="ListLabel792">
+    <w:name w:val="ListLabel 792"/>
+    <w:qFormat/>
+    <w:rPr>
+      <w:rFonts w:cs="OpenSymbol"/>
+    </w:rPr>
+  </w:style>
+  <w:style w:type="character" w:styleId="ListLabel793">
+    <w:name w:val="ListLabel 793"/>
+    <w:qFormat/>
+    <w:rPr>
+      <w:rFonts w:cs="OpenSymbol"/>
+      <w:b/>
+    </w:rPr>
+  </w:style>
+  <w:style w:type="character" w:styleId="ListLabel794">
+    <w:name w:val="ListLabel 794"/>
+    <w:qFormat/>
+    <w:rPr>
+      <w:rFonts w:cs="OpenSymbol"/>
+    </w:rPr>
+  </w:style>
+  <w:style w:type="character" w:styleId="ListLabel795">
+    <w:name w:val="ListLabel 795"/>
+    <w:qFormat/>
+    <w:rPr>
+      <w:rFonts w:cs="OpenSymbol"/>
+    </w:rPr>
+  </w:style>
+  <w:style w:type="character" w:styleId="ListLabel796">
+    <w:name w:val="ListLabel 796"/>
+    <w:qFormat/>
+    <w:rPr>
+      <w:rFonts w:cs="OpenSymbol"/>
+    </w:rPr>
+  </w:style>
+  <w:style w:type="character" w:styleId="ListLabel797">
+    <w:name w:val="ListLabel 797"/>
+    <w:qFormat/>
+    <w:rPr>
+      <w:rFonts w:cs="OpenSymbol"/>
+    </w:rPr>
+  </w:style>
+  <w:style w:type="character" w:styleId="ListLabel798">
+    <w:name w:val="ListLabel 798"/>
+    <w:qFormat/>
+    <w:rPr>
+      <w:rFonts w:cs="OpenSymbol"/>
+    </w:rPr>
+  </w:style>
+  <w:style w:type="character" w:styleId="ListLabel799">
+    <w:name w:val="ListLabel 799"/>
+    <w:qFormat/>
+    <w:rPr>
+      <w:rFonts w:cs="OpenSymbol"/>
+    </w:rPr>
+  </w:style>
+  <w:style w:type="character" w:styleId="ListLabel800">
+    <w:name w:val="ListLabel 800"/>
+    <w:qFormat/>
+    <w:rPr>
+      <w:rFonts w:cs="OpenSymbol"/>
+    </w:rPr>
+  </w:style>
+  <w:style w:type="character" w:styleId="ListLabel801">
+    <w:name w:val="ListLabel 801"/>
+    <w:qFormat/>
+    <w:rPr>
+      <w:rFonts w:cs="OpenSymbol"/>
+    </w:rPr>
+  </w:style>
+  <w:style w:type="character" w:styleId="ListLabel802">
+    <w:name w:val="ListLabel 802"/>
+    <w:qFormat/>
+    <w:rPr>
+      <w:rFonts w:cs="OpenSymbol"/>
+    </w:rPr>
+  </w:style>
+  <w:style w:type="character" w:styleId="ListLabel803">
+    <w:name w:val="ListLabel 803"/>
+    <w:qFormat/>
+    <w:rPr>
+      <w:rFonts w:cs="OpenSymbol"/>
+    </w:rPr>
+  </w:style>
+  <w:style w:type="character" w:styleId="ListLabel804">
+    <w:name w:val="ListLabel 804"/>
+    <w:qFormat/>
+    <w:rPr>
+      <w:rFonts w:cs="OpenSymbol"/>
+    </w:rPr>
+  </w:style>
+  <w:style w:type="character" w:styleId="ListLabel805">
+    <w:name w:val="ListLabel 805"/>
+    <w:qFormat/>
+    <w:rPr>
+      <w:rFonts w:cs="OpenSymbol"/>
+    </w:rPr>
+  </w:style>
+  <w:style w:type="character" w:styleId="ListLabel806">
+    <w:name w:val="ListLabel 806"/>
+    <w:qFormat/>
+    <w:rPr>
+      <w:rFonts w:cs="OpenSymbol"/>
+    </w:rPr>
+  </w:style>
+  <w:style w:type="character" w:styleId="ListLabel807">
+    <w:name w:val="ListLabel 807"/>
+    <w:qFormat/>
+    <w:rPr>
+      <w:rFonts w:cs="OpenSymbol"/>
+    </w:rPr>
+  </w:style>
+  <w:style w:type="character" w:styleId="ListLabel808">
+    <w:name w:val="ListLabel 808"/>
+    <w:qFormat/>
+    <w:rPr>
+      <w:rFonts w:cs="OpenSymbol"/>
+    </w:rPr>
+  </w:style>
+  <w:style w:type="character" w:styleId="ListLabel809">
+    <w:name w:val="ListLabel 809"/>
+    <w:qFormat/>
+    <w:rPr>
+      <w:rFonts w:cs="OpenSymbol"/>
+    </w:rPr>
+  </w:style>
+  <w:style w:type="character" w:styleId="ListLabel810">
+    <w:name w:val="ListLabel 810"/>
+    <w:qFormat/>
+    <w:rPr>
+      <w:rFonts w:cs="OpenSymbol"/>
+    </w:rPr>
+  </w:style>
+  <w:style w:type="character" w:styleId="ListLabel811">
+    <w:name w:val="ListLabel 811"/>
+    <w:qFormat/>
+    <w:rPr>
+      <w:rFonts w:cs="OpenSymbol"/>
+      <w:b/>
+    </w:rPr>
+  </w:style>
+  <w:style w:type="character" w:styleId="ListLabel812">
+    <w:name w:val="ListLabel 812"/>
+    <w:qFormat/>
+    <w:rPr>
+      <w:rFonts w:cs="OpenSymbol"/>
+    </w:rPr>
+  </w:style>
+  <w:style w:type="character" w:styleId="ListLabel813">
+    <w:name w:val="ListLabel 813"/>
+    <w:qFormat/>
+    <w:rPr>
+      <w:rFonts w:cs="OpenSymbol"/>
+    </w:rPr>
+  </w:style>
+  <w:style w:type="character" w:styleId="ListLabel814">
+    <w:name w:val="ListLabel 814"/>
+    <w:qFormat/>
+    <w:rPr>
+      <w:rFonts w:cs="OpenSymbol"/>
+    </w:rPr>
+  </w:style>
+  <w:style w:type="character" w:styleId="ListLabel815">
+    <w:name w:val="ListLabel 815"/>
+    <w:qFormat/>
+    <w:rPr>
+      <w:rFonts w:cs="OpenSymbol"/>
+    </w:rPr>
+  </w:style>
+  <w:style w:type="character" w:styleId="ListLabel816">
+    <w:name w:val="ListLabel 816"/>
+    <w:qFormat/>
+    <w:rPr>
+      <w:rFonts w:cs="OpenSymbol"/>
+    </w:rPr>
+  </w:style>
+  <w:style w:type="character" w:styleId="ListLabel817">
+    <w:name w:val="ListLabel 817"/>
+    <w:qFormat/>
+    <w:rPr>
+      <w:rFonts w:cs="OpenSymbol"/>
+    </w:rPr>
+  </w:style>
+  <w:style w:type="character" w:styleId="ListLabel818">
+    <w:name w:val="ListLabel 818"/>
+    <w:qFormat/>
+    <w:rPr>
+      <w:rFonts w:cs="OpenSymbol"/>
+    </w:rPr>
+  </w:style>
+  <w:style w:type="character" w:styleId="ListLabel819">
+    <w:name w:val="ListLabel 819"/>
+    <w:qFormat/>
+    <w:rPr>
+      <w:rFonts w:cs="OpenSymbol"/>
+    </w:rPr>
+  </w:style>
   <w:style w:type="paragraph" w:styleId="Heading">
     <w:name w:val="Heading"/>
     <w:basedOn w:val="Normal"/>

</xml_diff>

<commit_message>
Made further developments in the Report
</commit_message>
<xml_diff>
--- a/Relatorio.docx
+++ b/Relatorio.docx
@@ -11546,46 +11546,7 @@
           <w:szCs w:val="28"/>
           <w:u w:val="none"/>
         </w:rPr>
-        <w:t xml:space="preserve"> </w:t>
-      </w:r>
-      <w:r>
-        <w:rPr>
-          <w:rFonts w:ascii="Ubuntu" w:hAnsi="Ubuntu"/>
-          <w:b w:val="false"/>
-          <w:bCs w:val="false"/>
-          <w:i w:val="false"/>
-          <w:iCs w:val="false"/>
-          <w:sz w:val="28"/>
-          <w:szCs w:val="28"/>
-          <w:u w:val="none"/>
-        </w:rPr>
-        <w:t xml:space="preserve">This trigger updates the Participation Score of a certain User in a certain Challenge (a ParticipationScore tupple) based on the number of executions of the Challenge, its difficulty and the number of Exercises of the ExercisePlan associated to the Challenge. To do so, after an Execution tuple </w:t>
-      </w:r>
-      <w:r>
-        <w:rPr>
-          <w:rFonts w:ascii="Ubuntu" w:hAnsi="Ubuntu"/>
-          <w:b w:val="false"/>
-          <w:bCs w:val="false"/>
-          <w:i w:val="false"/>
-          <w:iCs w:val="false"/>
-          <w:sz w:val="28"/>
-          <w:szCs w:val="28"/>
-          <w:u w:val="none"/>
-        </w:rPr>
-        <w:t xml:space="preserve">is inserted on the data base, the respective user associated to it is updated, based </w:t>
-      </w:r>
-      <w:r>
-        <w:rPr>
-          <w:rFonts w:ascii="Ubuntu" w:hAnsi="Ubuntu"/>
-          <w:b w:val="false"/>
-          <w:bCs w:val="false"/>
-          <w:i w:val="false"/>
-          <w:iCs w:val="false"/>
-          <w:sz w:val="28"/>
-          <w:szCs w:val="28"/>
-          <w:u w:val="none"/>
-        </w:rPr>
-        <w:t>on the Challenge associated to the inserted Execution.</w:t>
+        <w:t xml:space="preserve"> This trigger updates the Participation Score of a certain User in a certain Challenge (a ParticipationScore tupple) based on the number of executions of the Challenge, its difficulty and the number of Exercises of the ExercisePlan associated to the Challenge. To do so, after an Execution tuple is inserted on the data base, the respective user associated to it is updated, based on the Challenge associated to the inserted Execution.</w:t>
       </w:r>
     </w:p>
     <w:p>
@@ -11652,6 +11613,141 @@
           <w:u w:val="none"/>
         </w:rPr>
         <w:t>This trigger updates a User’s score based on the sum of all the ParticipationDetails of the challenges it has participated in. To do so, after a ParticipationDetails tuple is inserted on the data base, the respective user’s score is updated.</w:t>
+      </w:r>
+    </w:p>
+    <w:p>
+      <w:pPr>
+        <w:pStyle w:val="Normal"/>
+        <w:spacing w:lineRule="auto" w:line="276"/>
+        <w:jc w:val="both"/>
+        <w:rPr>
+          <w:rFonts w:ascii="Ubuntu" w:hAnsi="Ubuntu"/>
+          <w:b w:val="false"/>
+          <w:b w:val="false"/>
+          <w:bCs w:val="false"/>
+          <w:i w:val="false"/>
+          <w:i w:val="false"/>
+          <w:iCs w:val="false"/>
+          <w:color w:val="000000"/>
+          <w:sz w:val="28"/>
+          <w:szCs w:val="28"/>
+          <w:u w:val="none"/>
+        </w:rPr>
+      </w:pPr>
+      <w:r>
+        <w:rPr/>
+      </w:r>
+    </w:p>
+    <w:p>
+      <w:pPr>
+        <w:pStyle w:val="Normal"/>
+        <w:spacing w:lineRule="auto" w:line="276"/>
+        <w:jc w:val="both"/>
+        <w:rPr/>
+      </w:pPr>
+      <w:r>
+        <w:rPr>
+          <w:rFonts w:ascii="Ubuntu" w:hAnsi="Ubuntu"/>
+          <w:b w:val="false"/>
+          <w:bCs w:val="false"/>
+          <w:i w:val="false"/>
+          <w:iCs w:val="false"/>
+          <w:color w:val="000000"/>
+          <w:sz w:val="28"/>
+          <w:szCs w:val="28"/>
+          <w:u w:val="none"/>
+        </w:rPr>
+        <w:t>The triggers above described are triggered after an insertion of a tuple in the respective relation. However, there should also be implemented triggers to update the data after data updating and deleting. Those triggers were not implemented, since only three triggers were required.</w:t>
+      </w:r>
+    </w:p>
+    <w:p>
+      <w:pPr>
+        <w:pStyle w:val="Normal"/>
+        <w:spacing w:lineRule="auto" w:line="276"/>
+        <w:jc w:val="both"/>
+        <w:rPr>
+          <w:rFonts w:ascii="Ubuntu" w:hAnsi="Ubuntu"/>
+          <w:b w:val="false"/>
+          <w:b w:val="false"/>
+          <w:bCs w:val="false"/>
+          <w:i w:val="false"/>
+          <w:i w:val="false"/>
+          <w:iCs w:val="false"/>
+          <w:color w:val="000000"/>
+          <w:sz w:val="28"/>
+          <w:szCs w:val="28"/>
+          <w:u w:val="none"/>
+        </w:rPr>
+      </w:pPr>
+      <w:r>
+        <w:rPr/>
+      </w:r>
+    </w:p>
+    <w:p>
+      <w:pPr>
+        <w:pStyle w:val="Normal"/>
+        <w:spacing w:lineRule="auto" w:line="276"/>
+        <w:jc w:val="both"/>
+        <w:rPr/>
+      </w:pPr>
+      <w:r>
+        <w:rPr>
+          <w:rFonts w:ascii="Ubuntu" w:hAnsi="Ubuntu"/>
+          <w:b w:val="false"/>
+          <w:bCs w:val="false"/>
+          <w:i w:val="false"/>
+          <w:iCs w:val="false"/>
+          <w:color w:val="000000"/>
+          <w:sz w:val="28"/>
+          <w:szCs w:val="28"/>
+          <w:u w:val="none"/>
+        </w:rPr>
+        <w:t>To run the above triggers, the script ‘criar.sql’ should be read, followed by the ‘gatilhoN_adiciona.sql’ scripts, and then followed by the ‘povoar.sql’ scripts. After that, the triggers can be testes using the ‘gatilhoN_verifica’ scripts and removed using the ‘gatilhoN_remove.sql’ scripts.</w:t>
+      </w:r>
+    </w:p>
+    <w:p>
+      <w:pPr>
+        <w:pStyle w:val="Normal"/>
+        <w:spacing w:lineRule="auto" w:line="276"/>
+        <w:jc w:val="both"/>
+        <w:rPr>
+          <w:rFonts w:ascii="Ubuntu" w:hAnsi="Ubuntu"/>
+          <w:b w:val="false"/>
+          <w:b w:val="false"/>
+          <w:bCs w:val="false"/>
+          <w:i w:val="false"/>
+          <w:i w:val="false"/>
+          <w:iCs w:val="false"/>
+          <w:color w:val="000000"/>
+          <w:sz w:val="28"/>
+          <w:szCs w:val="28"/>
+          <w:u w:val="none"/>
+        </w:rPr>
+      </w:pPr>
+      <w:r>
+        <w:rPr/>
+      </w:r>
+    </w:p>
+    <w:p>
+      <w:pPr>
+        <w:pStyle w:val="Normal"/>
+        <w:spacing w:lineRule="auto" w:line="276"/>
+        <w:jc w:val="both"/>
+        <w:rPr/>
+      </w:pPr>
+      <w:r>
+        <w:rPr>
+          <w:rFonts w:ascii="Ubuntu" w:hAnsi="Ubuntu"/>
+          <w:b w:val="false"/>
+          <w:bCs w:val="false"/>
+          <w:i w:val="false"/>
+          <w:iCs w:val="false"/>
+          <w:color w:val="000000"/>
+          <w:sz w:val="28"/>
+          <w:szCs w:val="28"/>
+          <w:u w:val="none"/>
+        </w:rPr>
+        <w:t>The triggers aboved described are also dependant to each other. They should all the added to the data base in their correct order (Trigger 1, followed by Trigger 2, followed by Trigger 3) in order for data to make sense and be correct.</w:t>
       </w:r>
     </w:p>
     <w:sectPr>
@@ -11730,7 +11826,7 @@
       <w:fldChar w:fldCharType="separate"/>
     </w:r>
     <w:r>
-      <w:t>17</w:t>
+      <w:t>21</w:t>
     </w:r>
     <w:r>
       <w:fldChar w:fldCharType="end"/>
@@ -20495,6 +20591,834 @@
       <w:rFonts w:cs="OpenSymbol"/>
     </w:rPr>
   </w:style>
+  <w:style w:type="character" w:styleId="ListLabel937">
+    <w:name w:val="ListLabel 937"/>
+    <w:qFormat/>
+    <w:rPr>
+      <w:rFonts w:cs="OpenSymbol"/>
+    </w:rPr>
+  </w:style>
+  <w:style w:type="character" w:styleId="ListLabel938">
+    <w:name w:val="ListLabel 938"/>
+    <w:qFormat/>
+    <w:rPr>
+      <w:rFonts w:cs="OpenSymbol"/>
+    </w:rPr>
+  </w:style>
+  <w:style w:type="character" w:styleId="ListLabel939">
+    <w:name w:val="ListLabel 939"/>
+    <w:qFormat/>
+    <w:rPr>
+      <w:rFonts w:cs="OpenSymbol"/>
+    </w:rPr>
+  </w:style>
+  <w:style w:type="character" w:styleId="ListLabel940">
+    <w:name w:val="ListLabel 940"/>
+    <w:qFormat/>
+    <w:rPr>
+      <w:rFonts w:cs="OpenSymbol"/>
+    </w:rPr>
+  </w:style>
+  <w:style w:type="character" w:styleId="ListLabel941">
+    <w:name w:val="ListLabel 941"/>
+    <w:qFormat/>
+    <w:rPr>
+      <w:rFonts w:cs="OpenSymbol"/>
+    </w:rPr>
+  </w:style>
+  <w:style w:type="character" w:styleId="ListLabel942">
+    <w:name w:val="ListLabel 942"/>
+    <w:qFormat/>
+    <w:rPr>
+      <w:rFonts w:cs="OpenSymbol"/>
+    </w:rPr>
+  </w:style>
+  <w:style w:type="character" w:styleId="ListLabel943">
+    <w:name w:val="ListLabel 943"/>
+    <w:qFormat/>
+    <w:rPr>
+      <w:rFonts w:cs="OpenSymbol"/>
+    </w:rPr>
+  </w:style>
+  <w:style w:type="character" w:styleId="ListLabel944">
+    <w:name w:val="ListLabel 944"/>
+    <w:qFormat/>
+    <w:rPr>
+      <w:rFonts w:cs="OpenSymbol"/>
+    </w:rPr>
+  </w:style>
+  <w:style w:type="character" w:styleId="ListLabel945">
+    <w:name w:val="ListLabel 945"/>
+    <w:qFormat/>
+    <w:rPr>
+      <w:rFonts w:cs="OpenSymbol"/>
+    </w:rPr>
+  </w:style>
+  <w:style w:type="character" w:styleId="ListLabel946">
+    <w:name w:val="ListLabel 946"/>
+    <w:qFormat/>
+    <w:rPr>
+      <w:rFonts w:cs="OpenSymbol"/>
+    </w:rPr>
+  </w:style>
+  <w:style w:type="character" w:styleId="ListLabel947">
+    <w:name w:val="ListLabel 947"/>
+    <w:qFormat/>
+    <w:rPr>
+      <w:rFonts w:cs="OpenSymbol"/>
+    </w:rPr>
+  </w:style>
+  <w:style w:type="character" w:styleId="ListLabel948">
+    <w:name w:val="ListLabel 948"/>
+    <w:qFormat/>
+    <w:rPr>
+      <w:rFonts w:cs="OpenSymbol"/>
+    </w:rPr>
+  </w:style>
+  <w:style w:type="character" w:styleId="ListLabel949">
+    <w:name w:val="ListLabel 949"/>
+    <w:qFormat/>
+    <w:rPr>
+      <w:rFonts w:cs="OpenSymbol"/>
+    </w:rPr>
+  </w:style>
+  <w:style w:type="character" w:styleId="ListLabel950">
+    <w:name w:val="ListLabel 950"/>
+    <w:qFormat/>
+    <w:rPr>
+      <w:rFonts w:cs="OpenSymbol"/>
+    </w:rPr>
+  </w:style>
+  <w:style w:type="character" w:styleId="ListLabel951">
+    <w:name w:val="ListLabel 951"/>
+    <w:qFormat/>
+    <w:rPr>
+      <w:rFonts w:cs="OpenSymbol"/>
+    </w:rPr>
+  </w:style>
+  <w:style w:type="character" w:styleId="ListLabel952">
+    <w:name w:val="ListLabel 952"/>
+    <w:qFormat/>
+    <w:rPr>
+      <w:rFonts w:cs="OpenSymbol"/>
+    </w:rPr>
+  </w:style>
+  <w:style w:type="character" w:styleId="ListLabel953">
+    <w:name w:val="ListLabel 953"/>
+    <w:qFormat/>
+    <w:rPr>
+      <w:rFonts w:cs="OpenSymbol"/>
+    </w:rPr>
+  </w:style>
+  <w:style w:type="character" w:styleId="ListLabel954">
+    <w:name w:val="ListLabel 954"/>
+    <w:qFormat/>
+    <w:rPr>
+      <w:rFonts w:cs="OpenSymbol"/>
+    </w:rPr>
+  </w:style>
+  <w:style w:type="character" w:styleId="ListLabel955">
+    <w:name w:val="ListLabel 955"/>
+    <w:qFormat/>
+    <w:rPr>
+      <w:rFonts w:cs="OpenSymbol"/>
+    </w:rPr>
+  </w:style>
+  <w:style w:type="character" w:styleId="ListLabel956">
+    <w:name w:val="ListLabel 956"/>
+    <w:qFormat/>
+    <w:rPr>
+      <w:rFonts w:cs="OpenSymbol"/>
+    </w:rPr>
+  </w:style>
+  <w:style w:type="character" w:styleId="ListLabel957">
+    <w:name w:val="ListLabel 957"/>
+    <w:qFormat/>
+    <w:rPr>
+      <w:rFonts w:cs="OpenSymbol"/>
+    </w:rPr>
+  </w:style>
+  <w:style w:type="character" w:styleId="ListLabel958">
+    <w:name w:val="ListLabel 958"/>
+    <w:qFormat/>
+    <w:rPr>
+      <w:rFonts w:cs="OpenSymbol"/>
+    </w:rPr>
+  </w:style>
+  <w:style w:type="character" w:styleId="ListLabel959">
+    <w:name w:val="ListLabel 959"/>
+    <w:qFormat/>
+    <w:rPr>
+      <w:rFonts w:cs="OpenSymbol"/>
+    </w:rPr>
+  </w:style>
+  <w:style w:type="character" w:styleId="ListLabel960">
+    <w:name w:val="ListLabel 960"/>
+    <w:qFormat/>
+    <w:rPr>
+      <w:rFonts w:cs="OpenSymbol"/>
+    </w:rPr>
+  </w:style>
+  <w:style w:type="character" w:styleId="ListLabel961">
+    <w:name w:val="ListLabel 961"/>
+    <w:qFormat/>
+    <w:rPr>
+      <w:rFonts w:cs="OpenSymbol"/>
+    </w:rPr>
+  </w:style>
+  <w:style w:type="character" w:styleId="ListLabel962">
+    <w:name w:val="ListLabel 962"/>
+    <w:qFormat/>
+    <w:rPr>
+      <w:rFonts w:cs="OpenSymbol"/>
+    </w:rPr>
+  </w:style>
+  <w:style w:type="character" w:styleId="ListLabel963">
+    <w:name w:val="ListLabel 963"/>
+    <w:qFormat/>
+    <w:rPr>
+      <w:rFonts w:cs="OpenSymbol"/>
+    </w:rPr>
+  </w:style>
+  <w:style w:type="character" w:styleId="ListLabel964">
+    <w:name w:val="ListLabel 964"/>
+    <w:qFormat/>
+    <w:rPr>
+      <w:rFonts w:cs="OpenSymbol"/>
+      <w:b/>
+    </w:rPr>
+  </w:style>
+  <w:style w:type="character" w:styleId="ListLabel965">
+    <w:name w:val="ListLabel 965"/>
+    <w:qFormat/>
+    <w:rPr>
+      <w:rFonts w:cs="OpenSymbol"/>
+    </w:rPr>
+  </w:style>
+  <w:style w:type="character" w:styleId="ListLabel966">
+    <w:name w:val="ListLabel 966"/>
+    <w:qFormat/>
+    <w:rPr>
+      <w:rFonts w:cs="OpenSymbol"/>
+    </w:rPr>
+  </w:style>
+  <w:style w:type="character" w:styleId="ListLabel967">
+    <w:name w:val="ListLabel 967"/>
+    <w:qFormat/>
+    <w:rPr>
+      <w:rFonts w:cs="OpenSymbol"/>
+    </w:rPr>
+  </w:style>
+  <w:style w:type="character" w:styleId="ListLabel968">
+    <w:name w:val="ListLabel 968"/>
+    <w:qFormat/>
+    <w:rPr>
+      <w:rFonts w:cs="OpenSymbol"/>
+    </w:rPr>
+  </w:style>
+  <w:style w:type="character" w:styleId="ListLabel969">
+    <w:name w:val="ListLabel 969"/>
+    <w:qFormat/>
+    <w:rPr>
+      <w:rFonts w:cs="OpenSymbol"/>
+    </w:rPr>
+  </w:style>
+  <w:style w:type="character" w:styleId="ListLabel970">
+    <w:name w:val="ListLabel 970"/>
+    <w:qFormat/>
+    <w:rPr>
+      <w:rFonts w:cs="OpenSymbol"/>
+    </w:rPr>
+  </w:style>
+  <w:style w:type="character" w:styleId="ListLabel971">
+    <w:name w:val="ListLabel 971"/>
+    <w:qFormat/>
+    <w:rPr>
+      <w:rFonts w:cs="OpenSymbol"/>
+    </w:rPr>
+  </w:style>
+  <w:style w:type="character" w:styleId="ListLabel972">
+    <w:name w:val="ListLabel 972"/>
+    <w:qFormat/>
+    <w:rPr>
+      <w:rFonts w:cs="OpenSymbol"/>
+    </w:rPr>
+  </w:style>
+  <w:style w:type="character" w:styleId="ListLabel973">
+    <w:name w:val="ListLabel 973"/>
+    <w:qFormat/>
+    <w:rPr>
+      <w:rFonts w:cs="OpenSymbol"/>
+    </w:rPr>
+  </w:style>
+  <w:style w:type="character" w:styleId="ListLabel974">
+    <w:name w:val="ListLabel 974"/>
+    <w:qFormat/>
+    <w:rPr>
+      <w:rFonts w:cs="OpenSymbol"/>
+    </w:rPr>
+  </w:style>
+  <w:style w:type="character" w:styleId="ListLabel975">
+    <w:name w:val="ListLabel 975"/>
+    <w:qFormat/>
+    <w:rPr>
+      <w:rFonts w:cs="OpenSymbol"/>
+    </w:rPr>
+  </w:style>
+  <w:style w:type="character" w:styleId="ListLabel976">
+    <w:name w:val="ListLabel 976"/>
+    <w:qFormat/>
+    <w:rPr>
+      <w:rFonts w:cs="OpenSymbol"/>
+    </w:rPr>
+  </w:style>
+  <w:style w:type="character" w:styleId="ListLabel977">
+    <w:name w:val="ListLabel 977"/>
+    <w:qFormat/>
+    <w:rPr>
+      <w:rFonts w:cs="OpenSymbol"/>
+    </w:rPr>
+  </w:style>
+  <w:style w:type="character" w:styleId="ListLabel978">
+    <w:name w:val="ListLabel 978"/>
+    <w:qFormat/>
+    <w:rPr>
+      <w:rFonts w:cs="OpenSymbol"/>
+    </w:rPr>
+  </w:style>
+  <w:style w:type="character" w:styleId="ListLabel979">
+    <w:name w:val="ListLabel 979"/>
+    <w:qFormat/>
+    <w:rPr>
+      <w:rFonts w:cs="OpenSymbol"/>
+    </w:rPr>
+  </w:style>
+  <w:style w:type="character" w:styleId="ListLabel980">
+    <w:name w:val="ListLabel 980"/>
+    <w:qFormat/>
+    <w:rPr>
+      <w:rFonts w:cs="OpenSymbol"/>
+    </w:rPr>
+  </w:style>
+  <w:style w:type="character" w:styleId="ListLabel981">
+    <w:name w:val="ListLabel 981"/>
+    <w:qFormat/>
+    <w:rPr>
+      <w:rFonts w:cs="OpenSymbol"/>
+    </w:rPr>
+  </w:style>
+  <w:style w:type="character" w:styleId="ListLabel982">
+    <w:name w:val="ListLabel 982"/>
+    <w:qFormat/>
+    <w:rPr>
+      <w:rFonts w:cs="OpenSymbol"/>
+      <w:b/>
+    </w:rPr>
+  </w:style>
+  <w:style w:type="character" w:styleId="ListLabel983">
+    <w:name w:val="ListLabel 983"/>
+    <w:qFormat/>
+    <w:rPr>
+      <w:rFonts w:cs="OpenSymbol"/>
+    </w:rPr>
+  </w:style>
+  <w:style w:type="character" w:styleId="ListLabel984">
+    <w:name w:val="ListLabel 984"/>
+    <w:qFormat/>
+    <w:rPr>
+      <w:rFonts w:cs="OpenSymbol"/>
+    </w:rPr>
+  </w:style>
+  <w:style w:type="character" w:styleId="ListLabel985">
+    <w:name w:val="ListLabel 985"/>
+    <w:qFormat/>
+    <w:rPr>
+      <w:rFonts w:cs="OpenSymbol"/>
+    </w:rPr>
+  </w:style>
+  <w:style w:type="character" w:styleId="ListLabel986">
+    <w:name w:val="ListLabel 986"/>
+    <w:qFormat/>
+    <w:rPr>
+      <w:rFonts w:cs="OpenSymbol"/>
+    </w:rPr>
+  </w:style>
+  <w:style w:type="character" w:styleId="ListLabel987">
+    <w:name w:val="ListLabel 987"/>
+    <w:qFormat/>
+    <w:rPr>
+      <w:rFonts w:cs="OpenSymbol"/>
+    </w:rPr>
+  </w:style>
+  <w:style w:type="character" w:styleId="ListLabel988">
+    <w:name w:val="ListLabel 988"/>
+    <w:qFormat/>
+    <w:rPr>
+      <w:rFonts w:cs="OpenSymbol"/>
+    </w:rPr>
+  </w:style>
+  <w:style w:type="character" w:styleId="ListLabel989">
+    <w:name w:val="ListLabel 989"/>
+    <w:qFormat/>
+    <w:rPr>
+      <w:rFonts w:cs="OpenSymbol"/>
+    </w:rPr>
+  </w:style>
+  <w:style w:type="character" w:styleId="ListLabel990">
+    <w:name w:val="ListLabel 990"/>
+    <w:qFormat/>
+    <w:rPr>
+      <w:rFonts w:cs="OpenSymbol"/>
+    </w:rPr>
+  </w:style>
+  <w:style w:type="character" w:styleId="ListLabel991">
+    <w:name w:val="ListLabel 991"/>
+    <w:qFormat/>
+    <w:rPr>
+      <w:rFonts w:cs="OpenSymbol"/>
+    </w:rPr>
+  </w:style>
+  <w:style w:type="character" w:styleId="ListLabel992">
+    <w:name w:val="ListLabel 992"/>
+    <w:qFormat/>
+    <w:rPr>
+      <w:rFonts w:cs="OpenSymbol"/>
+    </w:rPr>
+  </w:style>
+  <w:style w:type="character" w:styleId="ListLabel993">
+    <w:name w:val="ListLabel 993"/>
+    <w:qFormat/>
+    <w:rPr>
+      <w:rFonts w:cs="OpenSymbol"/>
+    </w:rPr>
+  </w:style>
+  <w:style w:type="character" w:styleId="ListLabel994">
+    <w:name w:val="ListLabel 994"/>
+    <w:qFormat/>
+    <w:rPr>
+      <w:rFonts w:cs="OpenSymbol"/>
+    </w:rPr>
+  </w:style>
+  <w:style w:type="character" w:styleId="ListLabel995">
+    <w:name w:val="ListLabel 995"/>
+    <w:qFormat/>
+    <w:rPr>
+      <w:rFonts w:cs="OpenSymbol"/>
+    </w:rPr>
+  </w:style>
+  <w:style w:type="character" w:styleId="ListLabel996">
+    <w:name w:val="ListLabel 996"/>
+    <w:qFormat/>
+    <w:rPr>
+      <w:rFonts w:cs="OpenSymbol"/>
+    </w:rPr>
+  </w:style>
+  <w:style w:type="character" w:styleId="ListLabel997">
+    <w:name w:val="ListLabel 997"/>
+    <w:qFormat/>
+    <w:rPr>
+      <w:rFonts w:cs="OpenSymbol"/>
+    </w:rPr>
+  </w:style>
+  <w:style w:type="character" w:styleId="ListLabel998">
+    <w:name w:val="ListLabel 998"/>
+    <w:qFormat/>
+    <w:rPr>
+      <w:rFonts w:cs="OpenSymbol"/>
+    </w:rPr>
+  </w:style>
+  <w:style w:type="character" w:styleId="ListLabel999">
+    <w:name w:val="ListLabel 999"/>
+    <w:qFormat/>
+    <w:rPr>
+      <w:rFonts w:cs="OpenSymbol"/>
+    </w:rPr>
+  </w:style>
+  <w:style w:type="character" w:styleId="ListLabel1000">
+    <w:name w:val="ListLabel 1000"/>
+    <w:qFormat/>
+    <w:rPr>
+      <w:rFonts w:ascii="Ubuntu" w:hAnsi="Ubuntu" w:cs="OpenSymbol"/>
+      <w:b/>
+      <w:sz w:val="28"/>
+    </w:rPr>
+  </w:style>
+  <w:style w:type="character" w:styleId="ListLabel1001">
+    <w:name w:val="ListLabel 1001"/>
+    <w:qFormat/>
+    <w:rPr>
+      <w:rFonts w:cs="OpenSymbol"/>
+    </w:rPr>
+  </w:style>
+  <w:style w:type="character" w:styleId="ListLabel1002">
+    <w:name w:val="ListLabel 1002"/>
+    <w:qFormat/>
+    <w:rPr>
+      <w:rFonts w:cs="OpenSymbol"/>
+    </w:rPr>
+  </w:style>
+  <w:style w:type="character" w:styleId="ListLabel1003">
+    <w:name w:val="ListLabel 1003"/>
+    <w:qFormat/>
+    <w:rPr>
+      <w:rFonts w:cs="OpenSymbol"/>
+    </w:rPr>
+  </w:style>
+  <w:style w:type="character" w:styleId="ListLabel1004">
+    <w:name w:val="ListLabel 1004"/>
+    <w:qFormat/>
+    <w:rPr>
+      <w:rFonts w:cs="OpenSymbol"/>
+    </w:rPr>
+  </w:style>
+  <w:style w:type="character" w:styleId="ListLabel1005">
+    <w:name w:val="ListLabel 1005"/>
+    <w:qFormat/>
+    <w:rPr>
+      <w:rFonts w:cs="OpenSymbol"/>
+    </w:rPr>
+  </w:style>
+  <w:style w:type="character" w:styleId="ListLabel1006">
+    <w:name w:val="ListLabel 1006"/>
+    <w:qFormat/>
+    <w:rPr>
+      <w:rFonts w:cs="OpenSymbol"/>
+    </w:rPr>
+  </w:style>
+  <w:style w:type="character" w:styleId="ListLabel1007">
+    <w:name w:val="ListLabel 1007"/>
+    <w:qFormat/>
+    <w:rPr>
+      <w:rFonts w:cs="OpenSymbol"/>
+    </w:rPr>
+  </w:style>
+  <w:style w:type="character" w:styleId="ListLabel1008">
+    <w:name w:val="ListLabel 1008"/>
+    <w:qFormat/>
+    <w:rPr>
+      <w:rFonts w:cs="OpenSymbol"/>
+    </w:rPr>
+  </w:style>
+  <w:style w:type="character" w:styleId="ListLabel1009">
+    <w:name w:val="ListLabel 1009"/>
+    <w:qFormat/>
+    <w:rPr>
+      <w:rFonts w:ascii="Ubuntu" w:hAnsi="Ubuntu" w:cs="OpenSymbol"/>
+      <w:b/>
+      <w:sz w:val="28"/>
+    </w:rPr>
+  </w:style>
+  <w:style w:type="character" w:styleId="ListLabel1010">
+    <w:name w:val="ListLabel 1010"/>
+    <w:qFormat/>
+    <w:rPr>
+      <w:rFonts w:cs="OpenSymbol"/>
+    </w:rPr>
+  </w:style>
+  <w:style w:type="character" w:styleId="ListLabel1011">
+    <w:name w:val="ListLabel 1011"/>
+    <w:qFormat/>
+    <w:rPr>
+      <w:rFonts w:cs="OpenSymbol"/>
+    </w:rPr>
+  </w:style>
+  <w:style w:type="character" w:styleId="ListLabel1012">
+    <w:name w:val="ListLabel 1012"/>
+    <w:qFormat/>
+    <w:rPr>
+      <w:rFonts w:cs="OpenSymbol"/>
+    </w:rPr>
+  </w:style>
+  <w:style w:type="character" w:styleId="ListLabel1013">
+    <w:name w:val="ListLabel 1013"/>
+    <w:qFormat/>
+    <w:rPr>
+      <w:rFonts w:cs="OpenSymbol"/>
+    </w:rPr>
+  </w:style>
+  <w:style w:type="character" w:styleId="ListLabel1014">
+    <w:name w:val="ListLabel 1014"/>
+    <w:qFormat/>
+    <w:rPr>
+      <w:rFonts w:cs="OpenSymbol"/>
+    </w:rPr>
+  </w:style>
+  <w:style w:type="character" w:styleId="ListLabel1015">
+    <w:name w:val="ListLabel 1015"/>
+    <w:qFormat/>
+    <w:rPr>
+      <w:rFonts w:cs="OpenSymbol"/>
+    </w:rPr>
+  </w:style>
+  <w:style w:type="character" w:styleId="ListLabel1016">
+    <w:name w:val="ListLabel 1016"/>
+    <w:qFormat/>
+    <w:rPr>
+      <w:rFonts w:cs="OpenSymbol"/>
+    </w:rPr>
+  </w:style>
+  <w:style w:type="character" w:styleId="ListLabel1017">
+    <w:name w:val="ListLabel 1017"/>
+    <w:qFormat/>
+    <w:rPr>
+      <w:rFonts w:cs="OpenSymbol"/>
+    </w:rPr>
+  </w:style>
+  <w:style w:type="character" w:styleId="ListLabel1018">
+    <w:name w:val="ListLabel 1018"/>
+    <w:qFormat/>
+    <w:rPr>
+      <w:rFonts w:cs="OpenSymbol"/>
+      <w:b/>
+    </w:rPr>
+  </w:style>
+  <w:style w:type="character" w:styleId="ListLabel1019">
+    <w:name w:val="ListLabel 1019"/>
+    <w:qFormat/>
+    <w:rPr>
+      <w:rFonts w:cs="OpenSymbol"/>
+    </w:rPr>
+  </w:style>
+  <w:style w:type="character" w:styleId="ListLabel1020">
+    <w:name w:val="ListLabel 1020"/>
+    <w:qFormat/>
+    <w:rPr>
+      <w:rFonts w:cs="OpenSymbol"/>
+    </w:rPr>
+  </w:style>
+  <w:style w:type="character" w:styleId="ListLabel1021">
+    <w:name w:val="ListLabel 1021"/>
+    <w:qFormat/>
+    <w:rPr>
+      <w:rFonts w:cs="OpenSymbol"/>
+    </w:rPr>
+  </w:style>
+  <w:style w:type="character" w:styleId="ListLabel1022">
+    <w:name w:val="ListLabel 1022"/>
+    <w:qFormat/>
+    <w:rPr>
+      <w:rFonts w:cs="OpenSymbol"/>
+    </w:rPr>
+  </w:style>
+  <w:style w:type="character" w:styleId="ListLabel1023">
+    <w:name w:val="ListLabel 1023"/>
+    <w:qFormat/>
+    <w:rPr>
+      <w:rFonts w:cs="OpenSymbol"/>
+    </w:rPr>
+  </w:style>
+  <w:style w:type="character" w:styleId="ListLabel1024">
+    <w:name w:val="ListLabel 1024"/>
+    <w:qFormat/>
+    <w:rPr>
+      <w:rFonts w:cs="OpenSymbol"/>
+    </w:rPr>
+  </w:style>
+  <w:style w:type="character" w:styleId="ListLabel1025">
+    <w:name w:val="ListLabel 1025"/>
+    <w:qFormat/>
+    <w:rPr>
+      <w:rFonts w:cs="OpenSymbol"/>
+    </w:rPr>
+  </w:style>
+  <w:style w:type="character" w:styleId="ListLabel1026">
+    <w:name w:val="ListLabel 1026"/>
+    <w:qFormat/>
+    <w:rPr>
+      <w:rFonts w:cs="OpenSymbol"/>
+    </w:rPr>
+  </w:style>
+  <w:style w:type="character" w:styleId="ListLabel1027">
+    <w:name w:val="ListLabel 1027"/>
+    <w:qFormat/>
+    <w:rPr>
+      <w:rFonts w:cs="OpenSymbol"/>
+      <w:b/>
+    </w:rPr>
+  </w:style>
+  <w:style w:type="character" w:styleId="ListLabel1028">
+    <w:name w:val="ListLabel 1028"/>
+    <w:qFormat/>
+    <w:rPr>
+      <w:rFonts w:cs="OpenSymbol"/>
+    </w:rPr>
+  </w:style>
+  <w:style w:type="character" w:styleId="ListLabel1029">
+    <w:name w:val="ListLabel 1029"/>
+    <w:qFormat/>
+    <w:rPr>
+      <w:rFonts w:cs="OpenSymbol"/>
+    </w:rPr>
+  </w:style>
+  <w:style w:type="character" w:styleId="ListLabel1030">
+    <w:name w:val="ListLabel 1030"/>
+    <w:qFormat/>
+    <w:rPr>
+      <w:rFonts w:cs="OpenSymbol"/>
+    </w:rPr>
+  </w:style>
+  <w:style w:type="character" w:styleId="ListLabel1031">
+    <w:name w:val="ListLabel 1031"/>
+    <w:qFormat/>
+    <w:rPr>
+      <w:rFonts w:cs="OpenSymbol"/>
+    </w:rPr>
+  </w:style>
+  <w:style w:type="character" w:styleId="ListLabel1032">
+    <w:name w:val="ListLabel 1032"/>
+    <w:qFormat/>
+    <w:rPr>
+      <w:rFonts w:cs="OpenSymbol"/>
+    </w:rPr>
+  </w:style>
+  <w:style w:type="character" w:styleId="ListLabel1033">
+    <w:name w:val="ListLabel 1033"/>
+    <w:qFormat/>
+    <w:rPr>
+      <w:rFonts w:cs="OpenSymbol"/>
+    </w:rPr>
+  </w:style>
+  <w:style w:type="character" w:styleId="ListLabel1034">
+    <w:name w:val="ListLabel 1034"/>
+    <w:qFormat/>
+    <w:rPr>
+      <w:rFonts w:cs="OpenSymbol"/>
+    </w:rPr>
+  </w:style>
+  <w:style w:type="character" w:styleId="ListLabel1035">
+    <w:name w:val="ListLabel 1035"/>
+    <w:qFormat/>
+    <w:rPr>
+      <w:rFonts w:cs="OpenSymbol"/>
+    </w:rPr>
+  </w:style>
+  <w:style w:type="character" w:styleId="ListLabel1036">
+    <w:name w:val="ListLabel 1036"/>
+    <w:qFormat/>
+    <w:rPr>
+      <w:rFonts w:cs="OpenSymbol"/>
+    </w:rPr>
+  </w:style>
+  <w:style w:type="character" w:styleId="ListLabel1037">
+    <w:name w:val="ListLabel 1037"/>
+    <w:qFormat/>
+    <w:rPr>
+      <w:rFonts w:cs="OpenSymbol"/>
+    </w:rPr>
+  </w:style>
+  <w:style w:type="character" w:styleId="ListLabel1038">
+    <w:name w:val="ListLabel 1038"/>
+    <w:qFormat/>
+    <w:rPr>
+      <w:rFonts w:cs="OpenSymbol"/>
+    </w:rPr>
+  </w:style>
+  <w:style w:type="character" w:styleId="ListLabel1039">
+    <w:name w:val="ListLabel 1039"/>
+    <w:qFormat/>
+    <w:rPr>
+      <w:rFonts w:cs="OpenSymbol"/>
+    </w:rPr>
+  </w:style>
+  <w:style w:type="character" w:styleId="ListLabel1040">
+    <w:name w:val="ListLabel 1040"/>
+    <w:qFormat/>
+    <w:rPr>
+      <w:rFonts w:cs="OpenSymbol"/>
+    </w:rPr>
+  </w:style>
+  <w:style w:type="character" w:styleId="ListLabel1041">
+    <w:name w:val="ListLabel 1041"/>
+    <w:qFormat/>
+    <w:rPr>
+      <w:rFonts w:cs="OpenSymbol"/>
+    </w:rPr>
+  </w:style>
+  <w:style w:type="character" w:styleId="ListLabel1042">
+    <w:name w:val="ListLabel 1042"/>
+    <w:qFormat/>
+    <w:rPr>
+      <w:rFonts w:cs="OpenSymbol"/>
+    </w:rPr>
+  </w:style>
+  <w:style w:type="character" w:styleId="ListLabel1043">
+    <w:name w:val="ListLabel 1043"/>
+    <w:qFormat/>
+    <w:rPr>
+      <w:rFonts w:cs="OpenSymbol"/>
+    </w:rPr>
+  </w:style>
+  <w:style w:type="character" w:styleId="ListLabel1044">
+    <w:name w:val="ListLabel 1044"/>
+    <w:qFormat/>
+    <w:rPr>
+      <w:rFonts w:cs="OpenSymbol"/>
+    </w:rPr>
+  </w:style>
+  <w:style w:type="character" w:styleId="ListLabel1045">
+    <w:name w:val="ListLabel 1045"/>
+    <w:qFormat/>
+    <w:rPr>
+      <w:rFonts w:cs="OpenSymbol"/>
+      <w:b/>
+    </w:rPr>
+  </w:style>
+  <w:style w:type="character" w:styleId="ListLabel1046">
+    <w:name w:val="ListLabel 1046"/>
+    <w:qFormat/>
+    <w:rPr>
+      <w:rFonts w:cs="OpenSymbol"/>
+    </w:rPr>
+  </w:style>
+  <w:style w:type="character" w:styleId="ListLabel1047">
+    <w:name w:val="ListLabel 1047"/>
+    <w:qFormat/>
+    <w:rPr>
+      <w:rFonts w:cs="OpenSymbol"/>
+    </w:rPr>
+  </w:style>
+  <w:style w:type="character" w:styleId="ListLabel1048">
+    <w:name w:val="ListLabel 1048"/>
+    <w:qFormat/>
+    <w:rPr>
+      <w:rFonts w:cs="OpenSymbol"/>
+    </w:rPr>
+  </w:style>
+  <w:style w:type="character" w:styleId="ListLabel1049">
+    <w:name w:val="ListLabel 1049"/>
+    <w:qFormat/>
+    <w:rPr>
+      <w:rFonts w:cs="OpenSymbol"/>
+    </w:rPr>
+  </w:style>
+  <w:style w:type="character" w:styleId="ListLabel1050">
+    <w:name w:val="ListLabel 1050"/>
+    <w:qFormat/>
+    <w:rPr>
+      <w:rFonts w:cs="OpenSymbol"/>
+    </w:rPr>
+  </w:style>
+  <w:style w:type="character" w:styleId="ListLabel1051">
+    <w:name w:val="ListLabel 1051"/>
+    <w:qFormat/>
+    <w:rPr>
+      <w:rFonts w:cs="OpenSymbol"/>
+    </w:rPr>
+  </w:style>
+  <w:style w:type="character" w:styleId="ListLabel1052">
+    <w:name w:val="ListLabel 1052"/>
+    <w:qFormat/>
+    <w:rPr>
+      <w:rFonts w:cs="OpenSymbol"/>
+    </w:rPr>
+  </w:style>
+  <w:style w:type="character" w:styleId="ListLabel1053">
+    <w:name w:val="ListLabel 1053"/>
+    <w:qFormat/>
+    <w:rPr>
+      <w:rFonts w:cs="OpenSymbol"/>
+    </w:rPr>
+  </w:style>
   <w:style w:type="paragraph" w:styleId="Heading">
     <w:name w:val="Heading"/>
     <w:basedOn w:val="Normal"/>

</xml_diff>